<commit_message>
tests, update samples according to the new tempaltes
</commit_message>
<xml_diff>
--- a/test/fixtures/html_sample.docx
+++ b/test/fixtures/html_sample.docx
@@ -497,108 +497,108 @@
 <w:numbering xmlns:wpc="http://schemas.microsoft.com/office/word/2010/wordprocessingCanvas" xmlns:mo="http://schemas.microsoft.com/office/mac/office/2008/main" xmlns:mc="http://schemas.openxmlformats.org/markup-compatibility/2006" xmlns:mv="urn:schemas-microsoft-com:mac:vml" xmlns:o="urn:schemas-microsoft-com:office:office" xmlns:r="http://schemas.openxmlformats.org/officeDocument/2006/relationships" xmlns:m="http://schemas.openxmlformats.org/officeDocument/2006/math" xmlns:v="urn:schemas-microsoft-com:vml" xmlns:wp14="http://schemas.microsoft.com/office/word/2010/wordprocessingDrawing" xmlns:wp="http://schemas.openxmlformats.org/drawingml/2006/wordprocessingDrawing" xmlns:w10="urn:schemas-microsoft-com:office:word" xmlns:w="http://schemas.openxmlformats.org/wordprocessingml/2006/main" xmlns:w14="http://schemas.microsoft.com/office/word/2010/wordml" xmlns:wpg="http://schemas.microsoft.com/office/word/2010/wordprocessingGroup" xmlns:wpi="http://schemas.microsoft.com/office/word/2010/wordprocessingInk" xmlns:wne="http://schemas.microsoft.com/office/word/2006/wordml" xmlns:wps="http://schemas.microsoft.com/office/word/2010/wordprocessingShape" mc:Ignorable="w14 wp14">
   <w:abstractNum w:abstractNumId="1005">
     <w:multiLevelType w:val="multilevel"/>
-    <w:tmpl w:val="03FE9A1C"/>
+    <w:tmpl w:val="4A727A02"/>
     <w:lvl w:ilvl="0">
       <w:start w:val="1"/>
       <w:numFmt w:val="bullet"/>
       <w:pStyle w:val="ListBullet"/>
+      <w:lvlText w:val=""/>
+      <w:lvlJc w:val="left"/>
+      <w:pPr>
+        <w:ind w:left="360" w:hanging="360"/>
+      </w:pPr>
+      <w:rPr>
+        <w:rFonts w:ascii="Wingdings" w:hAnsi="Wingdings" w:hint="default"/>
+      </w:rPr>
+    </w:lvl>
+    <w:lvl w:ilvl="1">
+      <w:start w:val="1"/>
+      <w:numFmt w:val="bullet"/>
+      <w:lvlText w:val=""/>
+      <w:lvlJc w:val="left"/>
+      <w:pPr>
+        <w:ind w:left="720" w:hanging="360"/>
+      </w:pPr>
+      <w:rPr>
+        <w:rFonts w:ascii="Wingdings" w:hAnsi="Wingdings" w:hint="default"/>
+      </w:rPr>
+    </w:lvl>
+    <w:lvl w:ilvl="2">
+      <w:start w:val="1"/>
+      <w:numFmt w:val="bullet"/>
+      <w:lvlText w:val=""/>
+      <w:lvlJc w:val="left"/>
+      <w:pPr>
+        <w:ind w:left="1080" w:hanging="360"/>
+      </w:pPr>
+      <w:rPr>
+        <w:rFonts w:ascii="Wingdings" w:hAnsi="Wingdings" w:hint="default"/>
+      </w:rPr>
+    </w:lvl>
+    <w:lvl w:ilvl="3">
+      <w:start w:val="1"/>
+      <w:numFmt w:val="bullet"/>
       <w:lvlText w:val=""/>
       <w:lvlJc w:val="left"/>
       <w:pPr>
-        <w:ind w:left="360" w:hanging="360"/>
+        <w:ind w:left="1440" w:hanging="360"/>
       </w:pPr>
       <w:rPr>
         <w:rFonts w:ascii="Symbol" w:hAnsi="Symbol" w:hint="default"/>
       </w:rPr>
     </w:lvl>
-    <w:lvl w:ilvl="1">
+    <w:lvl w:ilvl="4">
+      <w:start w:val="1"/>
+      <w:numFmt w:val="bullet"/>
+      <w:lvlText w:val=""/>
+      <w:lvlJc w:val="left"/>
+      <w:pPr>
+        <w:ind w:left="1800" w:hanging="360"/>
+      </w:pPr>
+      <w:rPr>
+        <w:rFonts w:ascii="Symbol" w:hAnsi="Symbol" w:hint="default"/>
+      </w:rPr>
+    </w:lvl>
+    <w:lvl w:ilvl="5">
+      <w:start w:val="1"/>
+      <w:numFmt w:val="bullet"/>
+      <w:lvlText w:val=""/>
+      <w:lvlJc w:val="left"/>
+      <w:pPr>
+        <w:ind w:left="2160" w:hanging="360"/>
+      </w:pPr>
+      <w:rPr>
+        <w:rFonts w:ascii="Wingdings" w:hAnsi="Wingdings" w:hint="default"/>
+      </w:rPr>
+    </w:lvl>
+    <w:lvl w:ilvl="6">
+      <w:start w:val="1"/>
+      <w:numFmt w:val="bullet"/>
+      <w:lvlText w:val=""/>
+      <w:lvlJc w:val="left"/>
+      <w:pPr>
+        <w:ind w:left="2520" w:hanging="360"/>
+      </w:pPr>
+      <w:rPr>
+        <w:rFonts w:ascii="Wingdings" w:hAnsi="Wingdings" w:hint="default"/>
+      </w:rPr>
+    </w:lvl>
+    <w:lvl w:ilvl="7">
       <w:start w:val="1"/>
       <w:numFmt w:val="bullet"/>
       <w:lvlText w:val=""/>
       <w:lvlJc w:val="left"/>
       <w:pPr>
-        <w:ind w:left="720" w:hanging="360"/>
+        <w:ind w:left="2880" w:hanging="360"/>
       </w:pPr>
       <w:rPr>
         <w:rFonts w:ascii="Symbol" w:hAnsi="Symbol" w:hint="default"/>
       </w:rPr>
     </w:lvl>
-    <w:lvl w:ilvl="2">
-      <w:start w:val="1"/>
-      <w:numFmt w:val="bullet"/>
-      <w:lvlText w:val=""/>
-      <w:lvlJc w:val="left"/>
-      <w:pPr>
-        <w:ind w:left="1080" w:hanging="360"/>
-      </w:pPr>
-      <w:rPr>
-        <w:rFonts w:ascii="Symbol" w:hAnsi="Symbol" w:hint="default"/>
-      </w:rPr>
-    </w:lvl>
-    <w:lvl w:ilvl="3">
-      <w:start w:val="1"/>
-      <w:numFmt w:val="bullet"/>
-      <w:lvlText w:val=""/>
-      <w:lvlJc w:val="left"/>
-      <w:pPr>
-        <w:ind w:left="1440" w:hanging="360"/>
-      </w:pPr>
-      <w:rPr>
-        <w:rFonts w:ascii="Symbol" w:hAnsi="Symbol" w:hint="default"/>
-      </w:rPr>
-    </w:lvl>
-    <w:lvl w:ilvl="4">
-      <w:start w:val="1"/>
-      <w:numFmt w:val="bullet"/>
-      <w:lvlText w:val=""/>
-      <w:lvlJc w:val="left"/>
-      <w:pPr>
-        <w:ind w:left="1800" w:hanging="360"/>
-      </w:pPr>
-      <w:rPr>
-        <w:rFonts w:ascii="Symbol" w:hAnsi="Symbol" w:hint="default"/>
-      </w:rPr>
-    </w:lvl>
-    <w:lvl w:ilvl="5">
-      <w:start w:val="1"/>
-      <w:numFmt w:val="bullet"/>
-      <w:lvlText w:val=""/>
-      <w:lvlJc w:val="left"/>
-      <w:pPr>
-        <w:ind w:left="2160" w:hanging="360"/>
-      </w:pPr>
-      <w:rPr>
-        <w:rFonts w:ascii="Symbol" w:hAnsi="Symbol" w:hint="default"/>
-      </w:rPr>
-    </w:lvl>
-    <w:lvl w:ilvl="6">
-      <w:start w:val="1"/>
-      <w:numFmt w:val="bullet"/>
-      <w:lvlText w:val=""/>
-      <w:lvlJc w:val="left"/>
-      <w:pPr>
-        <w:ind w:left="2520" w:hanging="360"/>
-      </w:pPr>
-      <w:rPr>
-        <w:rFonts w:ascii="Symbol" w:hAnsi="Symbol" w:hint="default"/>
-      </w:rPr>
-    </w:lvl>
-    <w:lvl w:ilvl="7">
-      <w:start w:val="1"/>
-      <w:numFmt w:val="bullet"/>
-      <w:lvlText w:val=""/>
-      <w:lvlJc w:val="left"/>
-      <w:pPr>
-        <w:ind w:left="2880" w:hanging="360"/>
-      </w:pPr>
-      <w:rPr>
-        <w:rFonts w:ascii="Symbol" w:hAnsi="Symbol" w:hint="default"/>
-      </w:rPr>
-    </w:lvl>
     <w:lvl w:ilvl="8">
       <w:start w:val="1"/>
       <w:numFmt w:val="bullet"/>
-      <w:lvlText w:val=""/>
+      <w:lvlText w:val=""/>
       <w:lvlJc w:val="left"/>
       <w:pPr>
         <w:ind w:left="3240" w:hanging="360"/>
@@ -610,7 +610,7 @@
   </w:abstractNum>
   <w:abstractNum w:abstractNumId="1004">
     <w:multiLevelType w:val="multilevel"/>
-    <w:tmpl w:val="B1524B76"/>
+    <w:tmpl w:val="721C1DCE"/>
     <w:lvl w:ilvl="0">
       <w:start w:val="1"/>
       <w:numFmt w:val="decimal"/>
@@ -723,108 +723,108 @@
   </w:abstractNum>
   <w:abstractNum w:abstractNumId="1003">
     <w:multiLevelType w:val="multilevel"/>
-    <w:tmpl w:val="03FE9A1C"/>
+    <w:tmpl w:val="4A727A02"/>
     <w:lvl w:ilvl="0">
       <w:start w:val="1"/>
       <w:numFmt w:val="bullet"/>
       <w:pStyle w:val="ListBullet"/>
+      <w:lvlText w:val=""/>
+      <w:lvlJc w:val="left"/>
+      <w:pPr>
+        <w:ind w:left="360" w:hanging="360"/>
+      </w:pPr>
+      <w:rPr>
+        <w:rFonts w:ascii="Wingdings" w:hAnsi="Wingdings" w:hint="default"/>
+      </w:rPr>
+    </w:lvl>
+    <w:lvl w:ilvl="1">
+      <w:start w:val="1"/>
+      <w:numFmt w:val="bullet"/>
+      <w:lvlText w:val=""/>
+      <w:lvlJc w:val="left"/>
+      <w:pPr>
+        <w:ind w:left="720" w:hanging="360"/>
+      </w:pPr>
+      <w:rPr>
+        <w:rFonts w:ascii="Wingdings" w:hAnsi="Wingdings" w:hint="default"/>
+      </w:rPr>
+    </w:lvl>
+    <w:lvl w:ilvl="2">
+      <w:start w:val="1"/>
+      <w:numFmt w:val="bullet"/>
+      <w:lvlText w:val=""/>
+      <w:lvlJc w:val="left"/>
+      <w:pPr>
+        <w:ind w:left="1080" w:hanging="360"/>
+      </w:pPr>
+      <w:rPr>
+        <w:rFonts w:ascii="Wingdings" w:hAnsi="Wingdings" w:hint="default"/>
+      </w:rPr>
+    </w:lvl>
+    <w:lvl w:ilvl="3">
+      <w:start w:val="1"/>
+      <w:numFmt w:val="bullet"/>
       <w:lvlText w:val=""/>
       <w:lvlJc w:val="left"/>
       <w:pPr>
-        <w:ind w:left="360" w:hanging="360"/>
+        <w:ind w:left="1440" w:hanging="360"/>
       </w:pPr>
       <w:rPr>
         <w:rFonts w:ascii="Symbol" w:hAnsi="Symbol" w:hint="default"/>
       </w:rPr>
     </w:lvl>
-    <w:lvl w:ilvl="1">
+    <w:lvl w:ilvl="4">
+      <w:start w:val="1"/>
+      <w:numFmt w:val="bullet"/>
+      <w:lvlText w:val=""/>
+      <w:lvlJc w:val="left"/>
+      <w:pPr>
+        <w:ind w:left="1800" w:hanging="360"/>
+      </w:pPr>
+      <w:rPr>
+        <w:rFonts w:ascii="Symbol" w:hAnsi="Symbol" w:hint="default"/>
+      </w:rPr>
+    </w:lvl>
+    <w:lvl w:ilvl="5">
+      <w:start w:val="1"/>
+      <w:numFmt w:val="bullet"/>
+      <w:lvlText w:val=""/>
+      <w:lvlJc w:val="left"/>
+      <w:pPr>
+        <w:ind w:left="2160" w:hanging="360"/>
+      </w:pPr>
+      <w:rPr>
+        <w:rFonts w:ascii="Wingdings" w:hAnsi="Wingdings" w:hint="default"/>
+      </w:rPr>
+    </w:lvl>
+    <w:lvl w:ilvl="6">
+      <w:start w:val="1"/>
+      <w:numFmt w:val="bullet"/>
+      <w:lvlText w:val=""/>
+      <w:lvlJc w:val="left"/>
+      <w:pPr>
+        <w:ind w:left="2520" w:hanging="360"/>
+      </w:pPr>
+      <w:rPr>
+        <w:rFonts w:ascii="Wingdings" w:hAnsi="Wingdings" w:hint="default"/>
+      </w:rPr>
+    </w:lvl>
+    <w:lvl w:ilvl="7">
       <w:start w:val="1"/>
       <w:numFmt w:val="bullet"/>
       <w:lvlText w:val=""/>
       <w:lvlJc w:val="left"/>
       <w:pPr>
-        <w:ind w:left="720" w:hanging="360"/>
+        <w:ind w:left="2880" w:hanging="360"/>
       </w:pPr>
       <w:rPr>
         <w:rFonts w:ascii="Symbol" w:hAnsi="Symbol" w:hint="default"/>
       </w:rPr>
     </w:lvl>
-    <w:lvl w:ilvl="2">
-      <w:start w:val="1"/>
-      <w:numFmt w:val="bullet"/>
-      <w:lvlText w:val=""/>
-      <w:lvlJc w:val="left"/>
-      <w:pPr>
-        <w:ind w:left="1080" w:hanging="360"/>
-      </w:pPr>
-      <w:rPr>
-        <w:rFonts w:ascii="Symbol" w:hAnsi="Symbol" w:hint="default"/>
-      </w:rPr>
-    </w:lvl>
-    <w:lvl w:ilvl="3">
-      <w:start w:val="1"/>
-      <w:numFmt w:val="bullet"/>
-      <w:lvlText w:val=""/>
-      <w:lvlJc w:val="left"/>
-      <w:pPr>
-        <w:ind w:left="1440" w:hanging="360"/>
-      </w:pPr>
-      <w:rPr>
-        <w:rFonts w:ascii="Symbol" w:hAnsi="Symbol" w:hint="default"/>
-      </w:rPr>
-    </w:lvl>
-    <w:lvl w:ilvl="4">
-      <w:start w:val="1"/>
-      <w:numFmt w:val="bullet"/>
-      <w:lvlText w:val=""/>
-      <w:lvlJc w:val="left"/>
-      <w:pPr>
-        <w:ind w:left="1800" w:hanging="360"/>
-      </w:pPr>
-      <w:rPr>
-        <w:rFonts w:ascii="Symbol" w:hAnsi="Symbol" w:hint="default"/>
-      </w:rPr>
-    </w:lvl>
-    <w:lvl w:ilvl="5">
-      <w:start w:val="1"/>
-      <w:numFmt w:val="bullet"/>
-      <w:lvlText w:val=""/>
-      <w:lvlJc w:val="left"/>
-      <w:pPr>
-        <w:ind w:left="2160" w:hanging="360"/>
-      </w:pPr>
-      <w:rPr>
-        <w:rFonts w:ascii="Symbol" w:hAnsi="Symbol" w:hint="default"/>
-      </w:rPr>
-    </w:lvl>
-    <w:lvl w:ilvl="6">
-      <w:start w:val="1"/>
-      <w:numFmt w:val="bullet"/>
-      <w:lvlText w:val=""/>
-      <w:lvlJc w:val="left"/>
-      <w:pPr>
-        <w:ind w:left="2520" w:hanging="360"/>
-      </w:pPr>
-      <w:rPr>
-        <w:rFonts w:ascii="Symbol" w:hAnsi="Symbol" w:hint="default"/>
-      </w:rPr>
-    </w:lvl>
-    <w:lvl w:ilvl="7">
-      <w:start w:val="1"/>
-      <w:numFmt w:val="bullet"/>
-      <w:lvlText w:val=""/>
-      <w:lvlJc w:val="left"/>
-      <w:pPr>
-        <w:ind w:left="2880" w:hanging="360"/>
-      </w:pPr>
-      <w:rPr>
-        <w:rFonts w:ascii="Symbol" w:hAnsi="Symbol" w:hint="default"/>
-      </w:rPr>
-    </w:lvl>
     <w:lvl w:ilvl="8">
       <w:start w:val="1"/>
       <w:numFmt w:val="bullet"/>
-      <w:lvlText w:val=""/>
+      <w:lvlText w:val=""/>
       <w:lvlJc w:val="left"/>
       <w:pPr>
         <w:ind w:left="3240" w:hanging="360"/>
@@ -836,7 +836,7 @@
   </w:abstractNum>
   <w:abstractNum w:abstractNumId="1002">
     <w:multiLevelType w:val="multilevel"/>
-    <w:tmpl w:val="B1524B76"/>
+    <w:tmpl w:val="721C1DCE"/>
     <w:lvl w:ilvl="0">
       <w:start w:val="1"/>
       <w:numFmt w:val="decimal"/>
@@ -949,7 +949,7 @@
   </w:abstractNum>
   <w:abstractNum w:abstractNumId="1001">
     <w:multiLevelType w:val="multilevel"/>
-    <w:tmpl w:val="B1524B76"/>
+    <w:tmpl w:val="721C1DCE"/>
     <w:lvl w:ilvl="0">
       <w:start w:val="1"/>
       <w:numFmt w:val="decimal"/>
@@ -1063,7 +1063,7 @@
   <w:abstractNum w:abstractNumId="0">
     <w:nsid w:val="FFFFFF88"/>
     <w:multiLevelType w:val="singleLevel"/>
-    <w:tmpl w:val="A564923C"/>
+    <w:tmpl w:val="FD08D6F6"/>
     <w:lvl w:ilvl="0">
       <w:start w:val="1"/>
       <w:numFmt w:val="decimal"/>
@@ -1080,7 +1080,7 @@
   <w:abstractNum w:abstractNumId="1">
     <w:nsid w:val="FFFFFF89"/>
     <w:multiLevelType w:val="singleLevel"/>
-    <w:tmpl w:val="FC747CE0"/>
+    <w:tmpl w:val="046E4CC4"/>
     <w:lvl w:ilvl="0">
       <w:start w:val="1"/>
       <w:numFmt w:val="bullet"/>
@@ -1098,110 +1098,110 @@
     </w:lvl>
   </w:abstractNum>
   <w:abstractNum w:abstractNumId="2">
-    <w:nsid w:val="19B2658A"/>
+    <w:nsid w:val="10D26B99"/>
     <w:multiLevelType w:val="multilevel"/>
-    <w:tmpl w:val="03FE9A1C"/>
+    <w:tmpl w:val="4A727A02"/>
     <w:lvl w:ilvl="0">
       <w:start w:val="1"/>
       <w:numFmt w:val="bullet"/>
       <w:pStyle w:val="ListBullet"/>
+      <w:lvlText w:val=""/>
+      <w:lvlJc w:val="left"/>
+      <w:pPr>
+        <w:ind w:left="360" w:hanging="360"/>
+      </w:pPr>
+      <w:rPr>
+        <w:rFonts w:ascii="Wingdings" w:hAnsi="Wingdings" w:hint="default"/>
+      </w:rPr>
+    </w:lvl>
+    <w:lvl w:ilvl="1">
+      <w:start w:val="1"/>
+      <w:numFmt w:val="bullet"/>
+      <w:lvlText w:val=""/>
+      <w:lvlJc w:val="left"/>
+      <w:pPr>
+        <w:ind w:left="720" w:hanging="360"/>
+      </w:pPr>
+      <w:rPr>
+        <w:rFonts w:ascii="Wingdings" w:hAnsi="Wingdings" w:hint="default"/>
+      </w:rPr>
+    </w:lvl>
+    <w:lvl w:ilvl="2">
+      <w:start w:val="1"/>
+      <w:numFmt w:val="bullet"/>
+      <w:lvlText w:val=""/>
+      <w:lvlJc w:val="left"/>
+      <w:pPr>
+        <w:ind w:left="1080" w:hanging="360"/>
+      </w:pPr>
+      <w:rPr>
+        <w:rFonts w:ascii="Wingdings" w:hAnsi="Wingdings" w:hint="default"/>
+      </w:rPr>
+    </w:lvl>
+    <w:lvl w:ilvl="3">
+      <w:start w:val="1"/>
+      <w:numFmt w:val="bullet"/>
       <w:lvlText w:val=""/>
       <w:lvlJc w:val="left"/>
       <w:pPr>
-        <w:ind w:left="360" w:hanging="360"/>
+        <w:ind w:left="1440" w:hanging="360"/>
       </w:pPr>
       <w:rPr>
         <w:rFonts w:ascii="Symbol" w:hAnsi="Symbol" w:hint="default"/>
       </w:rPr>
     </w:lvl>
-    <w:lvl w:ilvl="1">
+    <w:lvl w:ilvl="4">
+      <w:start w:val="1"/>
+      <w:numFmt w:val="bullet"/>
+      <w:lvlText w:val=""/>
+      <w:lvlJc w:val="left"/>
+      <w:pPr>
+        <w:ind w:left="1800" w:hanging="360"/>
+      </w:pPr>
+      <w:rPr>
+        <w:rFonts w:ascii="Symbol" w:hAnsi="Symbol" w:hint="default"/>
+      </w:rPr>
+    </w:lvl>
+    <w:lvl w:ilvl="5">
+      <w:start w:val="1"/>
+      <w:numFmt w:val="bullet"/>
+      <w:lvlText w:val=""/>
+      <w:lvlJc w:val="left"/>
+      <w:pPr>
+        <w:ind w:left="2160" w:hanging="360"/>
+      </w:pPr>
+      <w:rPr>
+        <w:rFonts w:ascii="Wingdings" w:hAnsi="Wingdings" w:hint="default"/>
+      </w:rPr>
+    </w:lvl>
+    <w:lvl w:ilvl="6">
+      <w:start w:val="1"/>
+      <w:numFmt w:val="bullet"/>
+      <w:lvlText w:val=""/>
+      <w:lvlJc w:val="left"/>
+      <w:pPr>
+        <w:ind w:left="2520" w:hanging="360"/>
+      </w:pPr>
+      <w:rPr>
+        <w:rFonts w:ascii="Wingdings" w:hAnsi="Wingdings" w:hint="default"/>
+      </w:rPr>
+    </w:lvl>
+    <w:lvl w:ilvl="7">
       <w:start w:val="1"/>
       <w:numFmt w:val="bullet"/>
       <w:lvlText w:val=""/>
       <w:lvlJc w:val="left"/>
       <w:pPr>
-        <w:ind w:left="720" w:hanging="360"/>
+        <w:ind w:left="2880" w:hanging="360"/>
       </w:pPr>
       <w:rPr>
         <w:rFonts w:ascii="Symbol" w:hAnsi="Symbol" w:hint="default"/>
       </w:rPr>
     </w:lvl>
-    <w:lvl w:ilvl="2">
-      <w:start w:val="1"/>
-      <w:numFmt w:val="bullet"/>
-      <w:lvlText w:val=""/>
-      <w:lvlJc w:val="left"/>
-      <w:pPr>
-        <w:ind w:left="1080" w:hanging="360"/>
-      </w:pPr>
-      <w:rPr>
-        <w:rFonts w:ascii="Symbol" w:hAnsi="Symbol" w:hint="default"/>
-      </w:rPr>
-    </w:lvl>
-    <w:lvl w:ilvl="3">
-      <w:start w:val="1"/>
-      <w:numFmt w:val="bullet"/>
-      <w:lvlText w:val=""/>
-      <w:lvlJc w:val="left"/>
-      <w:pPr>
-        <w:ind w:left="1440" w:hanging="360"/>
-      </w:pPr>
-      <w:rPr>
-        <w:rFonts w:ascii="Symbol" w:hAnsi="Symbol" w:hint="default"/>
-      </w:rPr>
-    </w:lvl>
-    <w:lvl w:ilvl="4">
-      <w:start w:val="1"/>
-      <w:numFmt w:val="bullet"/>
-      <w:lvlText w:val=""/>
-      <w:lvlJc w:val="left"/>
-      <w:pPr>
-        <w:ind w:left="1800" w:hanging="360"/>
-      </w:pPr>
-      <w:rPr>
-        <w:rFonts w:ascii="Symbol" w:hAnsi="Symbol" w:hint="default"/>
-      </w:rPr>
-    </w:lvl>
-    <w:lvl w:ilvl="5">
-      <w:start w:val="1"/>
-      <w:numFmt w:val="bullet"/>
-      <w:lvlText w:val=""/>
-      <w:lvlJc w:val="left"/>
-      <w:pPr>
-        <w:ind w:left="2160" w:hanging="360"/>
-      </w:pPr>
-      <w:rPr>
-        <w:rFonts w:ascii="Symbol" w:hAnsi="Symbol" w:hint="default"/>
-      </w:rPr>
-    </w:lvl>
-    <w:lvl w:ilvl="6">
-      <w:start w:val="1"/>
-      <w:numFmt w:val="bullet"/>
-      <w:lvlText w:val=""/>
-      <w:lvlJc w:val="left"/>
-      <w:pPr>
-        <w:ind w:left="2520" w:hanging="360"/>
-      </w:pPr>
-      <w:rPr>
-        <w:rFonts w:ascii="Symbol" w:hAnsi="Symbol" w:hint="default"/>
-      </w:rPr>
-    </w:lvl>
-    <w:lvl w:ilvl="7">
-      <w:start w:val="1"/>
-      <w:numFmt w:val="bullet"/>
-      <w:lvlText w:val=""/>
-      <w:lvlJc w:val="left"/>
-      <w:pPr>
-        <w:ind w:left="2880" w:hanging="360"/>
-      </w:pPr>
-      <w:rPr>
-        <w:rFonts w:ascii="Symbol" w:hAnsi="Symbol" w:hint="default"/>
-      </w:rPr>
-    </w:lvl>
     <w:lvl w:ilvl="8">
       <w:start w:val="1"/>
       <w:numFmt w:val="bullet"/>
-      <w:lvlText w:val=""/>
+      <w:lvlText w:val=""/>
       <w:lvlJc w:val="left"/>
       <w:pPr>
         <w:ind w:left="3240" w:hanging="360"/>
@@ -1212,134 +1212,131 @@
     </w:lvl>
   </w:abstractNum>
   <w:abstractNum w:abstractNumId="3">
-    <w:nsid w:val="202A2C97"/>
+    <w:nsid w:val="1D656A09"/>
     <w:multiLevelType w:val="multilevel"/>
-    <w:tmpl w:val="03FE9A1C"/>
+    <w:tmpl w:val="721C1DCE"/>
     <w:lvl w:ilvl="0">
       <w:start w:val="1"/>
-      <w:numFmt w:val="bullet"/>
-      <w:lvlText w:val=""/>
+      <w:numFmt w:val="decimal"/>
+      <w:pStyle w:val="ListNumber"/>
+      <w:lvlText w:val="%1."/>
       <w:lvlJc w:val="left"/>
       <w:pPr>
         <w:ind w:left="360" w:hanging="360"/>
       </w:pPr>
       <w:rPr>
-        <w:rFonts w:ascii="Symbol" w:hAnsi="Symbol" w:hint="default"/>
+        <w:rFonts w:hint="default"/>
       </w:rPr>
     </w:lvl>
     <w:lvl w:ilvl="1">
       <w:start w:val="1"/>
-      <w:numFmt w:val="bullet"/>
-      <w:lvlText w:val=""/>
-      <w:lvlJc w:val="left"/>
-      <w:pPr>
-        <w:ind w:left="720" w:hanging="360"/>
-      </w:pPr>
-      <w:rPr>
-        <w:rFonts w:ascii="Symbol" w:hAnsi="Symbol" w:hint="default"/>
+      <w:numFmt w:val="decimal"/>
+      <w:lvlText w:val="%1.%2."/>
+      <w:lvlJc w:val="left"/>
+      <w:pPr>
+        <w:ind w:left="792" w:hanging="432"/>
+      </w:pPr>
+      <w:rPr>
+        <w:rFonts w:hint="default"/>
       </w:rPr>
     </w:lvl>
     <w:lvl w:ilvl="2">
       <w:start w:val="1"/>
-      <w:numFmt w:val="bullet"/>
-      <w:lvlText w:val=""/>
-      <w:lvlJc w:val="left"/>
-      <w:pPr>
-        <w:ind w:left="1080" w:hanging="360"/>
-      </w:pPr>
-      <w:rPr>
-        <w:rFonts w:ascii="Symbol" w:hAnsi="Symbol" w:hint="default"/>
+      <w:numFmt w:val="decimal"/>
+      <w:lvlText w:val="%1.%2.%3."/>
+      <w:lvlJc w:val="left"/>
+      <w:pPr>
+        <w:ind w:left="1224" w:hanging="504"/>
+      </w:pPr>
+      <w:rPr>
+        <w:rFonts w:hint="default"/>
       </w:rPr>
     </w:lvl>
     <w:lvl w:ilvl="3">
       <w:start w:val="1"/>
-      <w:numFmt w:val="bullet"/>
-      <w:lvlText w:val=""/>
-      <w:lvlJc w:val="left"/>
-      <w:pPr>
-        <w:ind w:left="1440" w:hanging="360"/>
-      </w:pPr>
-      <w:rPr>
-        <w:rFonts w:ascii="Symbol" w:hAnsi="Symbol" w:hint="default"/>
+      <w:numFmt w:val="decimal"/>
+      <w:lvlText w:val="%1.%2.%3.%4."/>
+      <w:lvlJc w:val="left"/>
+      <w:pPr>
+        <w:ind w:left="1728" w:hanging="648"/>
+      </w:pPr>
+      <w:rPr>
+        <w:rFonts w:hint="default"/>
       </w:rPr>
     </w:lvl>
     <w:lvl w:ilvl="4">
       <w:start w:val="1"/>
-      <w:numFmt w:val="bullet"/>
-      <w:lvlText w:val=""/>
-      <w:lvlJc w:val="left"/>
-      <w:pPr>
-        <w:ind w:left="1800" w:hanging="360"/>
-      </w:pPr>
-      <w:rPr>
-        <w:rFonts w:ascii="Symbol" w:hAnsi="Symbol" w:hint="default"/>
+      <w:numFmt w:val="decimal"/>
+      <w:lvlText w:val="%1.%2.%3.%4.%5."/>
+      <w:lvlJc w:val="left"/>
+      <w:pPr>
+        <w:ind w:left="2232" w:hanging="792"/>
+      </w:pPr>
+      <w:rPr>
+        <w:rFonts w:hint="default"/>
       </w:rPr>
     </w:lvl>
     <w:lvl w:ilvl="5">
       <w:start w:val="1"/>
-      <w:numFmt w:val="bullet"/>
-      <w:lvlText w:val=""/>
-      <w:lvlJc w:val="left"/>
-      <w:pPr>
-        <w:ind w:left="2160" w:hanging="360"/>
-      </w:pPr>
-      <w:rPr>
-        <w:rFonts w:ascii="Symbol" w:hAnsi="Symbol" w:hint="default"/>
+      <w:numFmt w:val="decimal"/>
+      <w:lvlText w:val="%1.%2.%3.%4.%5.%6."/>
+      <w:lvlJc w:val="left"/>
+      <w:pPr>
+        <w:ind w:left="2736" w:hanging="936"/>
+      </w:pPr>
+      <w:rPr>
+        <w:rFonts w:hint="default"/>
       </w:rPr>
     </w:lvl>
     <w:lvl w:ilvl="6">
       <w:start w:val="1"/>
-      <w:numFmt w:val="bullet"/>
-      <w:lvlText w:val=""/>
-      <w:lvlJc w:val="left"/>
-      <w:pPr>
-        <w:ind w:left="2520" w:hanging="360"/>
-      </w:pPr>
-      <w:rPr>
-        <w:rFonts w:ascii="Symbol" w:hAnsi="Symbol" w:hint="default"/>
+      <w:numFmt w:val="decimal"/>
+      <w:lvlText w:val="%1.%2.%3.%4.%5.%6.%7."/>
+      <w:lvlJc w:val="left"/>
+      <w:pPr>
+        <w:ind w:left="3240" w:hanging="1080"/>
+      </w:pPr>
+      <w:rPr>
+        <w:rFonts w:hint="default"/>
       </w:rPr>
     </w:lvl>
     <w:lvl w:ilvl="7">
       <w:start w:val="1"/>
-      <w:numFmt w:val="bullet"/>
-      <w:lvlText w:val=""/>
-      <w:lvlJc w:val="left"/>
-      <w:pPr>
-        <w:ind w:left="2880" w:hanging="360"/>
-      </w:pPr>
-      <w:rPr>
-        <w:rFonts w:ascii="Symbol" w:hAnsi="Symbol" w:hint="default"/>
+      <w:numFmt w:val="decimal"/>
+      <w:lvlText w:val="%1.%2.%3.%4.%5.%6.%7.%8."/>
+      <w:lvlJc w:val="left"/>
+      <w:pPr>
+        <w:ind w:left="3744" w:hanging="1224"/>
+      </w:pPr>
+      <w:rPr>
+        <w:rFonts w:hint="default"/>
       </w:rPr>
     </w:lvl>
     <w:lvl w:ilvl="8">
       <w:start w:val="1"/>
-      <w:numFmt w:val="bullet"/>
-      <w:lvlText w:val=""/>
-      <w:lvlJc w:val="left"/>
-      <w:pPr>
-        <w:ind w:left="3240" w:hanging="360"/>
-      </w:pPr>
-      <w:rPr>
-        <w:rFonts w:ascii="Symbol" w:hAnsi="Symbol" w:hint="default"/>
+      <w:numFmt w:val="decimal"/>
+      <w:lvlText w:val="%1.%2.%3.%4.%5.%6.%7.%8.%9."/>
+      <w:lvlJc w:val="left"/>
+      <w:pPr>
+        <w:ind w:left="4320" w:hanging="1440"/>
+      </w:pPr>
+      <w:rPr>
+        <w:rFonts w:hint="default"/>
       </w:rPr>
     </w:lvl>
   </w:abstractNum>
   <w:abstractNum w:abstractNumId="4">
-    <w:nsid w:val="2705203C"/>
+    <w:nsid w:val="753F4A0A"/>
     <w:multiLevelType w:val="multilevel"/>
-    <w:tmpl w:val="B1524B76"/>
+    <w:tmpl w:val="0409001F"/>
     <w:lvl w:ilvl="0">
       <w:start w:val="1"/>
       <w:numFmt w:val="decimal"/>
-      <w:pStyle w:val="ListNumber"/>
       <w:lvlText w:val="%1."/>
       <w:lvlJc w:val="left"/>
       <w:pPr>
         <w:ind w:left="360" w:hanging="360"/>
       </w:pPr>
-      <w:rPr>
-        <w:rFonts w:hint="default"/>
-      </w:rPr>
     </w:lvl>
     <w:lvl w:ilvl="1">
       <w:start w:val="1"/>
@@ -1349,9 +1346,6 @@
       <w:pPr>
         <w:ind w:left="792" w:hanging="432"/>
       </w:pPr>
-      <w:rPr>
-        <w:rFonts w:hint="default"/>
-      </w:rPr>
     </w:lvl>
     <w:lvl w:ilvl="2">
       <w:start w:val="1"/>
@@ -1361,9 +1355,6 @@
       <w:pPr>
         <w:ind w:left="1224" w:hanging="504"/>
       </w:pPr>
-      <w:rPr>
-        <w:rFonts w:hint="default"/>
-      </w:rPr>
     </w:lvl>
     <w:lvl w:ilvl="3">
       <w:start w:val="1"/>
@@ -1373,9 +1364,6 @@
       <w:pPr>
         <w:ind w:left="1728" w:hanging="648"/>
       </w:pPr>
-      <w:rPr>
-        <w:rFonts w:hint="default"/>
-      </w:rPr>
     </w:lvl>
     <w:lvl w:ilvl="4">
       <w:start w:val="1"/>
@@ -1385,9 +1373,6 @@
       <w:pPr>
         <w:ind w:left="2232" w:hanging="792"/>
       </w:pPr>
-      <w:rPr>
-        <w:rFonts w:hint="default"/>
-      </w:rPr>
     </w:lvl>
     <w:lvl w:ilvl="5">
       <w:start w:val="1"/>
@@ -1397,9 +1382,6 @@
       <w:pPr>
         <w:ind w:left="2736" w:hanging="936"/>
       </w:pPr>
-      <w:rPr>
-        <w:rFonts w:hint="default"/>
-      </w:rPr>
     </w:lvl>
     <w:lvl w:ilvl="6">
       <w:start w:val="1"/>
@@ -1409,9 +1391,6 @@
       <w:pPr>
         <w:ind w:left="3240" w:hanging="1080"/>
       </w:pPr>
-      <w:rPr>
-        <w:rFonts w:hint="default"/>
-      </w:rPr>
     </w:lvl>
     <w:lvl w:ilvl="7">
       <w:start w:val="1"/>
@@ -1421,9 +1400,6 @@
       <w:pPr>
         <w:ind w:left="3744" w:hanging="1224"/>
       </w:pPr>
-      <w:rPr>
-        <w:rFonts w:hint="default"/>
-      </w:rPr>
     </w:lvl>
     <w:lvl w:ilvl="8">
       <w:start w:val="1"/>
@@ -1433,902 +1409,168 @@
       <w:pPr>
         <w:ind w:left="4320" w:hanging="1440"/>
       </w:pPr>
-      <w:rPr>
-        <w:rFonts w:hint="default"/>
-      </w:rPr>
     </w:lvl>
   </w:abstractNum>
   <w:abstractNum w:abstractNumId="5">
-    <w:nsid w:val="3C722513"/>
+    <w:nsid w:val="7D5F6871"/>
     <w:multiLevelType w:val="multilevel"/>
-    <w:tmpl w:val="88FE0CDA"/>
+    <w:tmpl w:val="04090021"/>
     <w:lvl w:ilvl="0">
       <w:start w:val="1"/>
-      <w:numFmt w:val="decimal"/>
-      <w:lvlText w:val="%1)"/>
+      <w:numFmt w:val="bullet"/>
+      <w:lvlText w:val=""/>
       <w:lvlJc w:val="left"/>
       <w:pPr>
         <w:ind w:left="360" w:hanging="360"/>
       </w:pPr>
       <w:rPr>
-        <w:rFonts w:hint="default"/>
+        <w:rFonts w:ascii="Wingdings" w:hAnsi="Wingdings" w:hint="default"/>
       </w:rPr>
     </w:lvl>
     <w:lvl w:ilvl="1">
       <w:start w:val="1"/>
-      <w:numFmt w:val="lowerLetter"/>
-      <w:lvlText w:val="%2)"/>
+      <w:numFmt w:val="bullet"/>
+      <w:lvlText w:val=""/>
       <w:lvlJc w:val="left"/>
       <w:pPr>
         <w:ind w:left="720" w:hanging="360"/>
       </w:pPr>
       <w:rPr>
-        <w:rFonts w:hint="default"/>
+        <w:rFonts w:ascii="Wingdings" w:hAnsi="Wingdings" w:hint="default"/>
       </w:rPr>
     </w:lvl>
     <w:lvl w:ilvl="2">
       <w:start w:val="1"/>
-      <w:numFmt w:val="lowerRoman"/>
-      <w:lvlText w:val="%3)"/>
+      <w:numFmt w:val="bullet"/>
+      <w:lvlText w:val=""/>
       <w:lvlJc w:val="left"/>
       <w:pPr>
         <w:ind w:left="1080" w:hanging="360"/>
       </w:pPr>
       <w:rPr>
-        <w:rFonts w:hint="default"/>
+        <w:rFonts w:ascii="Wingdings" w:hAnsi="Wingdings" w:hint="default"/>
       </w:rPr>
     </w:lvl>
     <w:lvl w:ilvl="3">
       <w:start w:val="1"/>
-      <w:numFmt w:val="decimal"/>
-      <w:lvlText w:val="(%4)"/>
+      <w:numFmt w:val="bullet"/>
+      <w:lvlText w:val=""/>
       <w:lvlJc w:val="left"/>
       <w:pPr>
         <w:ind w:left="1440" w:hanging="360"/>
       </w:pPr>
       <w:rPr>
-        <w:rFonts w:hint="default"/>
+        <w:rFonts w:ascii="Symbol" w:hAnsi="Symbol" w:hint="default"/>
       </w:rPr>
     </w:lvl>
     <w:lvl w:ilvl="4">
       <w:start w:val="1"/>
-      <w:numFmt w:val="lowerLetter"/>
-      <w:lvlText w:val="(%5)"/>
+      <w:numFmt w:val="bullet"/>
+      <w:lvlText w:val=""/>
       <w:lvlJc w:val="left"/>
       <w:pPr>
         <w:ind w:left="1800" w:hanging="360"/>
       </w:pPr>
       <w:rPr>
-        <w:rFonts w:hint="default"/>
+        <w:rFonts w:ascii="Symbol" w:hAnsi="Symbol" w:hint="default"/>
       </w:rPr>
     </w:lvl>
     <w:lvl w:ilvl="5">
       <w:start w:val="1"/>
-      <w:numFmt w:val="lowerRoman"/>
-      <w:lvlText w:val="(%6)"/>
+      <w:numFmt w:val="bullet"/>
+      <w:lvlText w:val=""/>
       <w:lvlJc w:val="left"/>
       <w:pPr>
         <w:ind w:left="2160" w:hanging="360"/>
       </w:pPr>
       <w:rPr>
-        <w:rFonts w:hint="default"/>
+        <w:rFonts w:ascii="Wingdings" w:hAnsi="Wingdings" w:hint="default"/>
       </w:rPr>
     </w:lvl>
     <w:lvl w:ilvl="6">
       <w:start w:val="1"/>
-      <w:numFmt w:val="decimal"/>
-      <w:lvlText w:val="%7."/>
+      <w:numFmt w:val="bullet"/>
+      <w:lvlText w:val=""/>
       <w:lvlJc w:val="left"/>
       <w:pPr>
         <w:ind w:left="2520" w:hanging="360"/>
       </w:pPr>
       <w:rPr>
-        <w:rFonts w:hint="default"/>
+        <w:rFonts w:ascii="Wingdings" w:hAnsi="Wingdings" w:hint="default"/>
       </w:rPr>
     </w:lvl>
     <w:lvl w:ilvl="7">
       <w:start w:val="1"/>
-      <w:numFmt w:val="lowerLetter"/>
-      <w:lvlText w:val="%8."/>
+      <w:numFmt w:val="bullet"/>
+      <w:lvlText w:val=""/>
       <w:lvlJc w:val="left"/>
       <w:pPr>
         <w:ind w:left="2880" w:hanging="360"/>
       </w:pPr>
       <w:rPr>
-        <w:rFonts w:hint="default"/>
+        <w:rFonts w:ascii="Symbol" w:hAnsi="Symbol" w:hint="default"/>
       </w:rPr>
     </w:lvl>
     <w:lvl w:ilvl="8">
       <w:start w:val="1"/>
-      <w:numFmt w:val="lowerRoman"/>
-      <w:lvlText w:val="%9."/>
+      <w:numFmt w:val="bullet"/>
+      <w:lvlText w:val=""/>
       <w:lvlJc w:val="left"/>
       <w:pPr>
         <w:ind w:left="3240" w:hanging="360"/>
       </w:pPr>
       <w:rPr>
-        <w:rFonts w:hint="default"/>
-      </w:rPr>
-    </w:lvl>
-  </w:abstractNum>
-  <w:abstractNum w:abstractNumId="6">
-    <w:nsid w:val="48EE25B5"/>
-    <w:multiLevelType w:val="multilevel"/>
-    <w:tmpl w:val="ADFE7632"/>
-    <w:lvl w:ilvl="0">
-      <w:start w:val="1"/>
-      <w:numFmt w:val="decimal"/>
-      <w:lvlText w:val="%1."/>
-      <w:lvlJc w:val="left"/>
-      <w:pPr>
-        <w:ind w:left="360" w:hanging="360"/>
-      </w:pPr>
-      <w:rPr>
-        <w:rFonts w:hint="default"/>
-      </w:rPr>
-    </w:lvl>
-    <w:lvl w:ilvl="1">
-      <w:start w:val="1"/>
-      <w:numFmt w:val="decimal"/>
-      <w:lvlText w:val="%1.%2."/>
-      <w:lvlJc w:val="left"/>
-      <w:pPr>
-        <w:ind w:left="792" w:hanging="432"/>
-      </w:pPr>
-      <w:rPr>
-        <w:rFonts w:hint="default"/>
-      </w:rPr>
-    </w:lvl>
-    <w:lvl w:ilvl="2">
-      <w:start w:val="1"/>
-      <w:numFmt w:val="decimal"/>
-      <w:lvlText w:val="%1.%2.%3."/>
-      <w:lvlJc w:val="left"/>
-      <w:pPr>
-        <w:ind w:left="1224" w:hanging="504"/>
-      </w:pPr>
-      <w:rPr>
-        <w:rFonts w:hint="default"/>
-      </w:rPr>
-    </w:lvl>
-    <w:lvl w:ilvl="3">
-      <w:start w:val="1"/>
-      <w:numFmt w:val="decimal"/>
-      <w:lvlText w:val="%1.%2.%3.%4."/>
-      <w:lvlJc w:val="left"/>
-      <w:pPr>
-        <w:ind w:left="1728" w:hanging="648"/>
-      </w:pPr>
-      <w:rPr>
-        <w:rFonts w:hint="default"/>
-      </w:rPr>
-    </w:lvl>
-    <w:lvl w:ilvl="4">
-      <w:start w:val="1"/>
-      <w:numFmt w:val="decimal"/>
-      <w:lvlText w:val="%1.%2.%3.%4.%5."/>
-      <w:lvlJc w:val="left"/>
-      <w:pPr>
-        <w:ind w:left="2232" w:hanging="792"/>
-      </w:pPr>
-      <w:rPr>
-        <w:rFonts w:hint="default"/>
-      </w:rPr>
-    </w:lvl>
-    <w:lvl w:ilvl="5">
-      <w:start w:val="1"/>
-      <w:numFmt w:val="decimal"/>
-      <w:lvlText w:val="%1.%2.%3.%4.%5.%6."/>
-      <w:lvlJc w:val="left"/>
-      <w:pPr>
-        <w:ind w:left="2736" w:hanging="936"/>
-      </w:pPr>
-      <w:rPr>
-        <w:rFonts w:hint="default"/>
-      </w:rPr>
-    </w:lvl>
-    <w:lvl w:ilvl="6">
-      <w:start w:val="1"/>
-      <w:numFmt w:val="decimal"/>
-      <w:lvlText w:val="%1.%2.%3.%4.%5.%6.%7."/>
-      <w:lvlJc w:val="left"/>
-      <w:pPr>
-        <w:ind w:left="3240" w:hanging="1080"/>
-      </w:pPr>
-      <w:rPr>
-        <w:rFonts w:hint="default"/>
-      </w:rPr>
-    </w:lvl>
-    <w:lvl w:ilvl="7">
-      <w:start w:val="1"/>
-      <w:numFmt w:val="decimal"/>
-      <w:lvlText w:val="%1.%2.%3.%4.%5.%6.%7.%8."/>
-      <w:lvlJc w:val="left"/>
-      <w:pPr>
-        <w:ind w:left="3744" w:hanging="1224"/>
-      </w:pPr>
-      <w:rPr>
-        <w:rFonts w:hint="default"/>
-      </w:rPr>
-    </w:lvl>
-    <w:lvl w:ilvl="8">
-      <w:start w:val="1"/>
-      <w:numFmt w:val="decimal"/>
-      <w:lvlText w:val="%1.%2.%3.%4.%5.%6.%7.%8.%9."/>
-      <w:lvlJc w:val="left"/>
-      <w:pPr>
-        <w:ind w:left="4320" w:hanging="1440"/>
-      </w:pPr>
-      <w:rPr>
-        <w:rFonts w:hint="default"/>
-      </w:rPr>
-    </w:lvl>
-  </w:abstractNum>
-  <w:abstractNum w:abstractNumId="7">
-    <w:nsid w:val="62A10B0D"/>
-    <w:multiLevelType w:val="multilevel"/>
-    <w:tmpl w:val="32D09EC0"/>
-    <w:lvl w:ilvl="0">
-      <w:start w:val="1"/>
-      <w:numFmt w:val="decimal"/>
-      <w:pStyle w:val="Heading1"/>
-      <w:lvlText w:val="%1."/>
-      <w:lvlJc w:val="left"/>
-      <w:pPr>
-        <w:tabs>
-          <w:tab w:val="num" w:pos="1134"/>
-        </w:tabs>
-        <w:ind w:left="1134" w:hanging="1134"/>
-      </w:pPr>
-      <w:rPr>
-        <w:rFonts w:hint="default"/>
-      </w:rPr>
-    </w:lvl>
-    <w:lvl w:ilvl="1">
-      <w:start w:val="1"/>
-      <w:numFmt w:val="decimal"/>
-      <w:lvlText w:val="%1.%2."/>
-      <w:lvlJc w:val="left"/>
-      <w:pPr>
-        <w:tabs>
-          <w:tab w:val="num" w:pos="1134"/>
-        </w:tabs>
-        <w:ind w:left="1134" w:hanging="1134"/>
-      </w:pPr>
-      <w:rPr>
-        <w:rFonts w:hint="default"/>
-      </w:rPr>
-    </w:lvl>
-    <w:lvl w:ilvl="2">
-      <w:start w:val="1"/>
-      <w:numFmt w:val="decimal"/>
-      <w:lvlText w:val="%1.%2.%3."/>
-      <w:lvlJc w:val="left"/>
-      <w:pPr>
-        <w:tabs>
-          <w:tab w:val="num" w:pos="1134"/>
-        </w:tabs>
-        <w:ind w:left="1134" w:hanging="1134"/>
-      </w:pPr>
-      <w:rPr>
-        <w:rFonts w:hint="default"/>
-      </w:rPr>
-    </w:lvl>
-    <w:lvl w:ilvl="3">
-      <w:start w:val="1"/>
-      <w:numFmt w:val="decimal"/>
-      <w:lvlText w:val="%1.%2.%3.%4."/>
-      <w:lvlJc w:val="left"/>
-      <w:pPr>
-        <w:tabs>
-          <w:tab w:val="num" w:pos="1134"/>
-        </w:tabs>
-        <w:ind w:left="1134" w:hanging="1134"/>
-      </w:pPr>
-      <w:rPr>
-        <w:rFonts w:hint="default"/>
-      </w:rPr>
-    </w:lvl>
-    <w:lvl w:ilvl="4">
-      <w:start w:val="1"/>
-      <w:numFmt w:val="decimal"/>
-      <w:lvlText w:val="%1.%2.%3.%4.%5"/>
-      <w:lvlJc w:val="left"/>
-      <w:pPr>
-        <w:tabs>
-          <w:tab w:val="num" w:pos="1134"/>
-        </w:tabs>
-        <w:ind w:left="1134" w:hanging="1134"/>
-      </w:pPr>
-      <w:rPr>
-        <w:rFonts w:hint="default"/>
-      </w:rPr>
-    </w:lvl>
-    <w:lvl w:ilvl="5">
-      <w:start w:val="1"/>
-      <w:numFmt w:val="decimal"/>
-      <w:lvlText w:val="%1.%2.%3.%4.%5.%6"/>
-      <w:lvlJc w:val="left"/>
-      <w:pPr>
-        <w:tabs>
-          <w:tab w:val="num" w:pos="1152"/>
-        </w:tabs>
-        <w:ind w:left="1152" w:hanging="1152"/>
-      </w:pPr>
-      <w:rPr>
-        <w:rFonts w:hint="default"/>
-      </w:rPr>
-    </w:lvl>
-    <w:lvl w:ilvl="6">
-      <w:start w:val="1"/>
-      <w:numFmt w:val="decimal"/>
-      <w:lvlText w:val="%1.%2.%3.%4.%5.%6.%7"/>
-      <w:lvlJc w:val="left"/>
-      <w:pPr>
-        <w:tabs>
-          <w:tab w:val="num" w:pos="1296"/>
-        </w:tabs>
-        <w:ind w:left="1296" w:hanging="1296"/>
-      </w:pPr>
-      <w:rPr>
-        <w:rFonts w:hint="default"/>
-      </w:rPr>
-    </w:lvl>
-    <w:lvl w:ilvl="7">
-      <w:start w:val="1"/>
-      <w:numFmt w:val="decimal"/>
-      <w:lvlText w:val="%1.%2.%3.%4.%5.%6.%7.%8"/>
-      <w:lvlJc w:val="left"/>
-      <w:pPr>
-        <w:tabs>
-          <w:tab w:val="num" w:pos="1440"/>
-        </w:tabs>
-        <w:ind w:left="1440" w:hanging="1440"/>
-      </w:pPr>
-      <w:rPr>
-        <w:rFonts w:hint="default"/>
-      </w:rPr>
-    </w:lvl>
-    <w:lvl w:ilvl="8">
-      <w:start w:val="1"/>
-      <w:numFmt w:val="decimal"/>
-      <w:lvlText w:val="%1.%2.%3.%4.%5.%6.%7.%8.%9"/>
-      <w:lvlJc w:val="left"/>
-      <w:pPr>
-        <w:tabs>
-          <w:tab w:val="num" w:pos="1584"/>
-        </w:tabs>
-        <w:ind w:left="1584" w:hanging="1584"/>
-      </w:pPr>
-      <w:rPr>
-        <w:rFonts w:hint="default"/>
-      </w:rPr>
-    </w:lvl>
-  </w:abstractNum>
-  <w:abstractNum w:abstractNumId="8">
-    <w:nsid w:val="6BD35133"/>
-    <w:multiLevelType w:val="multilevel"/>
-    <w:tmpl w:val="7CCC2E7A"/>
-    <w:lvl w:ilvl="0">
-      <w:start w:val="1"/>
-      <w:numFmt w:val="bullet"/>
-      <w:lvlText w:val=""/>
-      <w:lvlJc w:val="left"/>
-      <w:pPr>
-        <w:ind w:left="360" w:hanging="360"/>
-      </w:pPr>
-      <w:rPr>
         <w:rFonts w:ascii="Symbol" w:hAnsi="Symbol" w:hint="default"/>
-      </w:rPr>
-    </w:lvl>
-    <w:lvl w:ilvl="1">
-      <w:start w:val="1"/>
-      <w:numFmt w:val="bullet"/>
-      <w:lvlText w:val=""/>
-      <w:lvlJc w:val="left"/>
-      <w:pPr>
-        <w:ind w:left="720" w:hanging="360"/>
-      </w:pPr>
-      <w:rPr>
-        <w:rFonts w:ascii="Symbol" w:hAnsi="Symbol" w:hint="default"/>
-      </w:rPr>
-    </w:lvl>
-    <w:lvl w:ilvl="2">
-      <w:start w:val="1"/>
-      <w:numFmt w:val="bullet"/>
-      <w:lvlText w:val=""/>
-      <w:lvlJc w:val="left"/>
-      <w:pPr>
-        <w:ind w:left="1080" w:hanging="360"/>
-      </w:pPr>
-      <w:rPr>
-        <w:rFonts w:ascii="Symbol" w:hAnsi="Symbol" w:hint="default"/>
-      </w:rPr>
-    </w:lvl>
-    <w:lvl w:ilvl="3">
-      <w:start w:val="1"/>
-      <w:numFmt w:val="bullet"/>
-      <w:lvlText w:val=""/>
-      <w:lvlJc w:val="left"/>
-      <w:pPr>
-        <w:ind w:left="1440" w:hanging="360"/>
-      </w:pPr>
-      <w:rPr>
-        <w:rFonts w:ascii="Symbol" w:hAnsi="Symbol" w:hint="default"/>
-      </w:rPr>
-    </w:lvl>
-    <w:lvl w:ilvl="4">
-      <w:start w:val="1"/>
-      <w:numFmt w:val="bullet"/>
-      <w:lvlText w:val=""/>
-      <w:lvlJc w:val="left"/>
-      <w:pPr>
-        <w:ind w:left="1800" w:hanging="360"/>
-      </w:pPr>
-      <w:rPr>
-        <w:rFonts w:ascii="Symbol" w:hAnsi="Symbol" w:hint="default"/>
-      </w:rPr>
-    </w:lvl>
-    <w:lvl w:ilvl="5">
-      <w:start w:val="1"/>
-      <w:numFmt w:val="bullet"/>
-      <w:lvlText w:val=""/>
-      <w:lvlJc w:val="left"/>
-      <w:pPr>
-        <w:ind w:left="2160" w:hanging="360"/>
-      </w:pPr>
-      <w:rPr>
-        <w:rFonts w:ascii="Symbol" w:hAnsi="Symbol" w:hint="default"/>
-      </w:rPr>
-    </w:lvl>
-    <w:lvl w:ilvl="6">
-      <w:start w:val="1"/>
-      <w:numFmt w:val="bullet"/>
-      <w:lvlText w:val=""/>
-      <w:lvlJc w:val="left"/>
-      <w:pPr>
-        <w:ind w:left="2520" w:hanging="360"/>
-      </w:pPr>
-      <w:rPr>
-        <w:rFonts w:ascii="Symbol" w:hAnsi="Symbol" w:hint="default"/>
-      </w:rPr>
-    </w:lvl>
-    <w:lvl w:ilvl="7">
-      <w:start w:val="1"/>
-      <w:numFmt w:val="bullet"/>
-      <w:lvlText w:val=""/>
-      <w:lvlJc w:val="left"/>
-      <w:pPr>
-        <w:ind w:left="2880" w:hanging="360"/>
-      </w:pPr>
-      <w:rPr>
-        <w:rFonts w:ascii="Symbol" w:hAnsi="Symbol" w:hint="default"/>
-      </w:rPr>
-    </w:lvl>
-    <w:lvl w:ilvl="8">
-      <w:start w:val="1"/>
-      <w:numFmt w:val="bullet"/>
-      <w:lvlText w:val=""/>
-      <w:lvlJc w:val="left"/>
-      <w:pPr>
-        <w:ind w:left="3240" w:hanging="360"/>
-      </w:pPr>
-      <w:rPr>
-        <w:rFonts w:ascii="Symbol" w:hAnsi="Symbol" w:hint="default"/>
-      </w:rPr>
-    </w:lvl>
-  </w:abstractNum>
-  <w:abstractNum w:abstractNumId="9">
-    <w:nsid w:val="6F2D51D7"/>
-    <w:multiLevelType w:val="multilevel"/>
-    <w:tmpl w:val="51189264"/>
-    <w:lvl w:ilvl="0">
-      <w:start w:val="1"/>
-      <w:numFmt w:val="decimal"/>
-      <w:lvlText w:val="%1)"/>
-      <w:lvlJc w:val="left"/>
-      <w:pPr>
-        <w:ind w:left="360" w:hanging="360"/>
-      </w:pPr>
-      <w:rPr>
-        <w:rFonts w:hint="default"/>
-      </w:rPr>
-    </w:lvl>
-    <w:lvl w:ilvl="1">
-      <w:start w:val="1"/>
-      <w:numFmt w:val="lowerLetter"/>
-      <w:lvlText w:val="%2)"/>
-      <w:lvlJc w:val="left"/>
-      <w:pPr>
-        <w:ind w:left="720" w:hanging="360"/>
-      </w:pPr>
-      <w:rPr>
-        <w:rFonts w:hint="default"/>
-      </w:rPr>
-    </w:lvl>
-    <w:lvl w:ilvl="2">
-      <w:start w:val="1"/>
-      <w:numFmt w:val="lowerRoman"/>
-      <w:lvlText w:val="%3)"/>
-      <w:lvlJc w:val="left"/>
-      <w:pPr>
-        <w:ind w:left="1080" w:hanging="360"/>
-      </w:pPr>
-      <w:rPr>
-        <w:rFonts w:hint="default"/>
-      </w:rPr>
-    </w:lvl>
-    <w:lvl w:ilvl="3">
-      <w:start w:val="1"/>
-      <w:numFmt w:val="decimal"/>
-      <w:lvlText w:val="(%4)"/>
-      <w:lvlJc w:val="left"/>
-      <w:pPr>
-        <w:ind w:left="1440" w:hanging="360"/>
-      </w:pPr>
-      <w:rPr>
-        <w:rFonts w:hint="default"/>
-      </w:rPr>
-    </w:lvl>
-    <w:lvl w:ilvl="4">
-      <w:start w:val="1"/>
-      <w:numFmt w:val="lowerLetter"/>
-      <w:lvlText w:val="(%5)"/>
-      <w:lvlJc w:val="left"/>
-      <w:pPr>
-        <w:ind w:left="1800" w:hanging="360"/>
-      </w:pPr>
-      <w:rPr>
-        <w:rFonts w:hint="default"/>
-      </w:rPr>
-    </w:lvl>
-    <w:lvl w:ilvl="5">
-      <w:start w:val="1"/>
-      <w:numFmt w:val="lowerRoman"/>
-      <w:lvlText w:val="(%6)"/>
-      <w:lvlJc w:val="left"/>
-      <w:pPr>
-        <w:ind w:left="2160" w:hanging="360"/>
-      </w:pPr>
-      <w:rPr>
-        <w:rFonts w:hint="default"/>
-      </w:rPr>
-    </w:lvl>
-    <w:lvl w:ilvl="6">
-      <w:start w:val="1"/>
-      <w:numFmt w:val="decimal"/>
-      <w:lvlText w:val="%7."/>
-      <w:lvlJc w:val="left"/>
-      <w:pPr>
-        <w:ind w:left="2520" w:hanging="360"/>
-      </w:pPr>
-      <w:rPr>
-        <w:rFonts w:hint="default"/>
-      </w:rPr>
-    </w:lvl>
-    <w:lvl w:ilvl="7">
-      <w:start w:val="1"/>
-      <w:numFmt w:val="lowerLetter"/>
-      <w:lvlText w:val="%8."/>
-      <w:lvlJc w:val="left"/>
-      <w:pPr>
-        <w:ind w:left="2880" w:hanging="360"/>
-      </w:pPr>
-      <w:rPr>
-        <w:rFonts w:hint="default"/>
-      </w:rPr>
-    </w:lvl>
-    <w:lvl w:ilvl="8">
-      <w:start w:val="1"/>
-      <w:numFmt w:val="lowerRoman"/>
-      <w:lvlText w:val="%9."/>
-      <w:lvlJc w:val="left"/>
-      <w:pPr>
-        <w:ind w:left="3240" w:hanging="360"/>
-      </w:pPr>
-      <w:rPr>
-        <w:rFonts w:hint="default"/>
-      </w:rPr>
-    </w:lvl>
-  </w:abstractNum>
-  <w:abstractNum w:abstractNumId="10">
-    <w:nsid w:val="6FCA5A87"/>
-    <w:multiLevelType w:val="hybridMultilevel"/>
-    <w:tmpl w:val="5088E12A"/>
-    <w:lvl w:ilvl="0" w:tplc="7A78BF3E">
-      <w:start w:val="1"/>
-      <w:numFmt w:val="bullet"/>
-      <w:pStyle w:val="Nummerierung3"/>
-      <w:lvlText w:val=""/>
-      <w:lvlJc w:val="right"/>
-      <w:pPr>
-        <w:ind w:left="814" w:hanging="360"/>
-      </w:pPr>
-      <w:rPr>
-        <w:rFonts w:ascii="Wingdings" w:hAnsi="Wingdings" w:hint="default"/>
-      </w:rPr>
-    </w:lvl>
-    <w:lvl w:ilvl="1" w:tplc="08070003" w:tentative="1">
-      <w:start w:val="1"/>
-      <w:numFmt w:val="bullet"/>
-      <w:lvlText w:val="o"/>
-      <w:lvlJc w:val="left"/>
-      <w:pPr>
-        <w:tabs>
-          <w:tab w:val="num" w:pos="1440"/>
-        </w:tabs>
-        <w:ind w:left="1440" w:hanging="360"/>
-      </w:pPr>
-      <w:rPr>
-        <w:rFonts w:ascii="Courier New" w:hAnsi="Courier New" w:cs="Courier New" w:hint="default"/>
-      </w:rPr>
-    </w:lvl>
-    <w:lvl w:ilvl="2" w:tplc="08070005" w:tentative="1">
-      <w:start w:val="1"/>
-      <w:numFmt w:val="bullet"/>
-      <w:lvlText w:val=""/>
-      <w:lvlJc w:val="left"/>
-      <w:pPr>
-        <w:tabs>
-          <w:tab w:val="num" w:pos="2160"/>
-        </w:tabs>
-        <w:ind w:left="2160" w:hanging="360"/>
-      </w:pPr>
-      <w:rPr>
-        <w:rFonts w:ascii="Wingdings" w:hAnsi="Wingdings" w:hint="default"/>
-      </w:rPr>
-    </w:lvl>
-    <w:lvl w:ilvl="3" w:tplc="08070001" w:tentative="1">
-      <w:start w:val="1"/>
-      <w:numFmt w:val="bullet"/>
-      <w:lvlText w:val=""/>
-      <w:lvlJc w:val="left"/>
-      <w:pPr>
-        <w:tabs>
-          <w:tab w:val="num" w:pos="2880"/>
-        </w:tabs>
-        <w:ind w:left="2880" w:hanging="360"/>
-      </w:pPr>
-      <w:rPr>
-        <w:rFonts w:ascii="Symbol" w:hAnsi="Symbol" w:hint="default"/>
-      </w:rPr>
-    </w:lvl>
-    <w:lvl w:ilvl="4" w:tplc="08070003" w:tentative="1">
-      <w:start w:val="1"/>
-      <w:numFmt w:val="bullet"/>
-      <w:lvlText w:val="o"/>
-      <w:lvlJc w:val="left"/>
-      <w:pPr>
-        <w:tabs>
-          <w:tab w:val="num" w:pos="3600"/>
-        </w:tabs>
-        <w:ind w:left="3600" w:hanging="360"/>
-      </w:pPr>
-      <w:rPr>
-        <w:rFonts w:ascii="Courier New" w:hAnsi="Courier New" w:cs="Courier New" w:hint="default"/>
-      </w:rPr>
-    </w:lvl>
-    <w:lvl w:ilvl="5" w:tplc="08070005" w:tentative="1">
-      <w:start w:val="1"/>
-      <w:numFmt w:val="bullet"/>
-      <w:lvlText w:val=""/>
-      <w:lvlJc w:val="left"/>
-      <w:pPr>
-        <w:tabs>
-          <w:tab w:val="num" w:pos="4320"/>
-        </w:tabs>
-        <w:ind w:left="4320" w:hanging="360"/>
-      </w:pPr>
-      <w:rPr>
-        <w:rFonts w:ascii="Wingdings" w:hAnsi="Wingdings" w:hint="default"/>
-      </w:rPr>
-    </w:lvl>
-    <w:lvl w:ilvl="6" w:tplc="08070001" w:tentative="1">
-      <w:start w:val="1"/>
-      <w:numFmt w:val="bullet"/>
-      <w:lvlText w:val=""/>
-      <w:lvlJc w:val="left"/>
-      <w:pPr>
-        <w:tabs>
-          <w:tab w:val="num" w:pos="5040"/>
-        </w:tabs>
-        <w:ind w:left="5040" w:hanging="360"/>
-      </w:pPr>
-      <w:rPr>
-        <w:rFonts w:ascii="Symbol" w:hAnsi="Symbol" w:hint="default"/>
-      </w:rPr>
-    </w:lvl>
-    <w:lvl w:ilvl="7" w:tplc="08070003" w:tentative="1">
-      <w:start w:val="1"/>
-      <w:numFmt w:val="bullet"/>
-      <w:lvlText w:val="o"/>
-      <w:lvlJc w:val="left"/>
-      <w:pPr>
-        <w:tabs>
-          <w:tab w:val="num" w:pos="5760"/>
-        </w:tabs>
-        <w:ind w:left="5760" w:hanging="360"/>
-      </w:pPr>
-      <w:rPr>
-        <w:rFonts w:ascii="Courier New" w:hAnsi="Courier New" w:cs="Courier New" w:hint="default"/>
-      </w:rPr>
-    </w:lvl>
-    <w:lvl w:ilvl="8" w:tplc="08070005" w:tentative="1">
-      <w:start w:val="1"/>
-      <w:numFmt w:val="bullet"/>
-      <w:lvlText w:val=""/>
-      <w:lvlJc w:val="left"/>
-      <w:pPr>
-        <w:tabs>
-          <w:tab w:val="num" w:pos="6480"/>
-        </w:tabs>
-        <w:ind w:left="6480" w:hanging="360"/>
-      </w:pPr>
-      <w:rPr>
-        <w:rFonts w:ascii="Wingdings" w:hAnsi="Wingdings" w:hint="default"/>
-      </w:rPr>
-    </w:lvl>
-  </w:abstractNum>
-  <w:abstractNum w:abstractNumId="11">
-    <w:nsid w:val="761733A4"/>
-    <w:multiLevelType w:val="multilevel"/>
-    <w:tmpl w:val="95845484"/>
-    <w:lvl w:ilvl="0">
-      <w:start w:val="1"/>
-      <w:numFmt w:val="decimal"/>
-      <w:lvlText w:val="%1)"/>
-      <w:lvlJc w:val="left"/>
-      <w:pPr>
-        <w:ind w:left="360" w:hanging="360"/>
-      </w:pPr>
-      <w:rPr>
-        <w:rFonts w:hint="default"/>
-      </w:rPr>
-    </w:lvl>
-    <w:lvl w:ilvl="1">
-      <w:start w:val="1"/>
-      <w:numFmt w:val="lowerLetter"/>
-      <w:lvlText w:val="%2)"/>
-      <w:lvlJc w:val="left"/>
-      <w:pPr>
-        <w:ind w:left="720" w:hanging="360"/>
-      </w:pPr>
-      <w:rPr>
-        <w:rFonts w:hint="default"/>
-      </w:rPr>
-    </w:lvl>
-    <w:lvl w:ilvl="2">
-      <w:start w:val="1"/>
-      <w:numFmt w:val="lowerRoman"/>
-      <w:lvlText w:val="%3)"/>
-      <w:lvlJc w:val="left"/>
-      <w:pPr>
-        <w:ind w:left="1080" w:hanging="360"/>
-      </w:pPr>
-      <w:rPr>
-        <w:rFonts w:hint="default"/>
-      </w:rPr>
-    </w:lvl>
-    <w:lvl w:ilvl="3">
-      <w:start w:val="1"/>
-      <w:numFmt w:val="decimal"/>
-      <w:lvlText w:val="(%4)"/>
-      <w:lvlJc w:val="left"/>
-      <w:pPr>
-        <w:ind w:left="1440" w:hanging="360"/>
-      </w:pPr>
-      <w:rPr>
-        <w:rFonts w:hint="default"/>
-      </w:rPr>
-    </w:lvl>
-    <w:lvl w:ilvl="4">
-      <w:start w:val="1"/>
-      <w:numFmt w:val="lowerLetter"/>
-      <w:lvlText w:val="(%5)"/>
-      <w:lvlJc w:val="left"/>
-      <w:pPr>
-        <w:ind w:left="1800" w:hanging="360"/>
-      </w:pPr>
-      <w:rPr>
-        <w:rFonts w:hint="default"/>
-      </w:rPr>
-    </w:lvl>
-    <w:lvl w:ilvl="5">
-      <w:start w:val="1"/>
-      <w:numFmt w:val="lowerRoman"/>
-      <w:lvlText w:val="(%6)"/>
-      <w:lvlJc w:val="left"/>
-      <w:pPr>
-        <w:ind w:left="2160" w:hanging="360"/>
-      </w:pPr>
-      <w:rPr>
-        <w:rFonts w:hint="default"/>
-      </w:rPr>
-    </w:lvl>
-    <w:lvl w:ilvl="6">
-      <w:start w:val="1"/>
-      <w:numFmt w:val="decimal"/>
-      <w:lvlText w:val="%7."/>
-      <w:lvlJc w:val="left"/>
-      <w:pPr>
-        <w:ind w:left="2520" w:hanging="360"/>
-      </w:pPr>
-      <w:rPr>
-        <w:rFonts w:hint="default"/>
-      </w:rPr>
-    </w:lvl>
-    <w:lvl w:ilvl="7">
-      <w:start w:val="1"/>
-      <w:numFmt w:val="lowerLetter"/>
-      <w:lvlText w:val="%8."/>
-      <w:lvlJc w:val="left"/>
-      <w:pPr>
-        <w:ind w:left="2880" w:hanging="360"/>
-      </w:pPr>
-      <w:rPr>
-        <w:rFonts w:hint="default"/>
-      </w:rPr>
-    </w:lvl>
-    <w:lvl w:ilvl="8">
-      <w:start w:val="1"/>
-      <w:numFmt w:val="lowerRoman"/>
-      <w:lvlText w:val="%9."/>
-      <w:lvlJc w:val="left"/>
-      <w:pPr>
-        <w:ind w:left="3240" w:hanging="360"/>
-      </w:pPr>
-      <w:rPr>
-        <w:rFonts w:hint="default"/>
       </w:rPr>
     </w:lvl>
   </w:abstractNum>
   <w:num w:numId="1">
-    <w:abstractNumId w:val="7"/>
+    <w:abstractNumId w:val="3"/>
   </w:num>
   <w:num w:numId="2">
-    <w:abstractNumId w:val="10"/>
+    <w:abstractNumId w:val="2"/>
   </w:num>
   <w:num w:numId="3">
-    <w:abstractNumId w:val="1"/>
+    <w:abstractNumId w:val="5"/>
   </w:num>
   <w:num w:numId="4">
     <w:abstractNumId w:val="1"/>
   </w:num>
   <w:num w:numId="5">
-    <w:abstractNumId w:val="0"/>
+    <w:abstractNumId w:val="2"/>
+    <w:lvlOverride w:ilvl="0">
+      <w:startOverride w:val="1"/>
+    </w:lvlOverride>
+    <w:lvlOverride w:ilvl="1">
+      <w:startOverride w:val="1"/>
+    </w:lvlOverride>
+    <w:lvlOverride w:ilvl="2">
+      <w:startOverride w:val="1"/>
+    </w:lvlOverride>
+    <w:lvlOverride w:ilvl="3">
+      <w:startOverride w:val="1"/>
+    </w:lvlOverride>
+    <w:lvlOverride w:ilvl="4">
+      <w:startOverride w:val="1"/>
+    </w:lvlOverride>
+    <w:lvlOverride w:ilvl="5">
+      <w:startOverride w:val="1"/>
+    </w:lvlOverride>
+    <w:lvlOverride w:ilvl="6">
+      <w:startOverride w:val="1"/>
+    </w:lvlOverride>
+    <w:lvlOverride w:ilvl="7">
+      <w:startOverride w:val="1"/>
+    </w:lvlOverride>
+    <w:lvlOverride w:ilvl="8">
+      <w:startOverride w:val="1"/>
+    </w:lvlOverride>
   </w:num>
   <w:num w:numId="6">
-    <w:abstractNumId w:val="0"/>
+    <w:abstractNumId w:val="4"/>
   </w:num>
   <w:num w:numId="7">
-    <w:abstractNumId w:val="1"/>
-  </w:num>
-  <w:num w:numId="8">
     <w:abstractNumId w:val="0"/>
-  </w:num>
-  <w:num w:numId="9">
-    <w:abstractNumId w:val="9"/>
-  </w:num>
-  <w:num w:numId="10">
-    <w:abstractNumId w:val="6"/>
-  </w:num>
-  <w:num w:numId="11">
-    <w:abstractNumId w:val="2"/>
-  </w:num>
-  <w:num w:numId="12">
-    <w:abstractNumId w:val="11"/>
-  </w:num>
-  <w:num w:numId="13">
-    <w:abstractNumId w:val="5"/>
-  </w:num>
-  <w:num w:numId="14">
-    <w:abstractNumId w:val="8"/>
-  </w:num>
-  <w:num w:numId="15">
-    <w:abstractNumId w:val="3"/>
-  </w:num>
-  <w:num w:numId="16">
-    <w:abstractNumId w:val="4"/>
   </w:num>
   <w:num w:numId="1001">
     <w:abstractNumId w:val="1001"/>
@@ -2356,14 +1598,14 @@
         <w:rFonts w:asciiTheme="minorHAnsi" w:eastAsiaTheme="minorEastAsia" w:hAnsiTheme="minorHAnsi" w:cstheme="minorBidi"/>
         <w:sz w:val="24"/>
         <w:szCs w:val="24"/>
-        <w:lang w:val="en-US" w:eastAsia="en-US" w:bidi="ar-SA"/>
+        <w:lang w:val="gsw-FR" w:eastAsia="en-US" w:bidi="ar-SA"/>
       </w:rPr>
     </w:rPrDefault>
     <w:pPrDefault/>
   </w:docDefaults>
   <w:latentStyles w:defLockedState="0" w:defUIPriority="99" w:defSemiHidden="1" w:defUnhideWhenUsed="1" w:defQFormat="0" w:count="276">
     <w:lsdException w:name="Normal" w:semiHidden="0" w:uiPriority="0" w:unhideWhenUsed="0" w:qFormat="1"/>
-    <w:lsdException w:name="heading 1" w:semiHidden="0" w:uiPriority="0" w:unhideWhenUsed="0" w:qFormat="1"/>
+    <w:lsdException w:name="heading 1" w:semiHidden="0" w:uiPriority="9" w:unhideWhenUsed="0" w:qFormat="1"/>
     <w:lsdException w:name="heading 2" w:uiPriority="9" w:qFormat="1"/>
     <w:lsdException w:name="heading 3" w:uiPriority="9" w:qFormat="1"/>
     <w:lsdException w:name="heading 4" w:uiPriority="9" w:qFormat="1"/>
@@ -2382,8 +1624,6 @@
     <w:lsdException w:name="toc 8" w:uiPriority="39"/>
     <w:lsdException w:name="toc 9" w:uiPriority="39"/>
     <w:lsdException w:name="caption" w:uiPriority="35" w:qFormat="1"/>
-    <w:lsdException w:name="List Bullet" w:qFormat="1"/>
-    <w:lsdException w:name="List Number" w:qFormat="1"/>
     <w:lsdException w:name="Title" w:semiHidden="0" w:uiPriority="10" w:unhideWhenUsed="0" w:qFormat="1"/>
     <w:lsdException w:name="Default Paragraph Font" w:uiPriority="1"/>
     <w:lsdException w:name="Subtitle" w:semiHidden="0" w:uiPriority="11" w:unhideWhenUsed="0" w:qFormat="1"/>
@@ -2505,62 +1745,6 @@
   <w:style w:type="paragraph" w:default="1" w:styleId="Normal">
     <w:name w:val="Normal"/>
     <w:qFormat/>
-    <w:rPr>
-      <w:lang w:val="de-CH"/>
-    </w:rPr>
-  </w:style>
-  <w:style w:type="paragraph" w:styleId="Heading1">
-    <w:name w:val="heading 1"/>
-    <w:basedOn w:val="Normal"/>
-    <w:next w:val="Normal"/>
-    <w:link w:val="Heading1Char"/>
-    <w:qFormat/>
-    <w:rsid w:val="00FC0342"/>
-    <w:pPr>
-      <w:keepNext/>
-      <w:numPr>
-        <w:numId w:val="1"/>
-      </w:numPr>
-      <w:tabs>
-        <w:tab w:val="left" w:pos="1021"/>
-      </w:tabs>
-      <w:spacing w:before="240" w:line="280" w:lineRule="atLeast"/>
-      <w:jc w:val="both"/>
-      <w:outlineLvl w:val="0"/>
-    </w:pPr>
-    <w:rPr>
-      <w:rFonts w:ascii="Arial" w:eastAsia="Times New Roman" w:hAnsi="Arial" w:cs="Arial"/>
-      <w:b/>
-      <w:bCs/>
-      <w:spacing w:val="6"/>
-      <w:sz w:val="20"/>
-      <w:szCs w:val="26"/>
-      <w:lang w:eastAsia="de-CH"/>
-    </w:rPr>
-  </w:style>
-  <w:style w:type="paragraph" w:styleId="Heading2">
-    <w:name w:val="heading 2"/>
-    <w:basedOn w:val="Normal"/>
-    <w:next w:val="Normal"/>
-    <w:link w:val="Heading2Char"/>
-    <w:uiPriority w:val="9"/>
-    <w:unhideWhenUsed/>
-    <w:qFormat/>
-    <w:rsid w:val="009424E6"/>
-    <w:pPr>
-      <w:keepNext/>
-      <w:keepLines/>
-      <w:spacing w:before="200"/>
-      <w:outlineLvl w:val="1"/>
-    </w:pPr>
-    <w:rPr>
-      <w:rFonts w:asciiTheme="majorHAnsi" w:eastAsiaTheme="majorEastAsia" w:hAnsiTheme="majorHAnsi" w:cstheme="majorBidi"/>
-      <w:b/>
-      <w:bCs/>
-      <w:color w:val="4F81BD" w:themeColor="accent1"/>
-      <w:sz w:val="26"/>
-      <w:szCs w:val="26"/>
-    </w:rPr>
   </w:style>
   <w:style w:type="character" w:default="1" w:styleId="DefaultParagraphFont">
     <w:name w:val="Default Paragraph Font"/>
@@ -2589,103 +1773,42 @@
     <w:semiHidden/>
     <w:unhideWhenUsed/>
   </w:style>
-  <w:style w:type="character" w:customStyle="1" w:styleId="Heading1Char">
-    <w:name w:val="Heading 1 Char"/>
-    <w:basedOn w:val="DefaultParagraphFont"/>
-    <w:link w:val="Heading1"/>
-    <w:rsid w:val="00FC0342"/>
-    <w:rPr>
-      <w:rFonts w:ascii="Arial" w:eastAsia="Times New Roman" w:hAnsi="Arial" w:cs="Arial"/>
-      <w:b/>
-      <w:bCs/>
-      <w:spacing w:val="6"/>
-      <w:sz w:val="20"/>
-      <w:szCs w:val="26"/>
-      <w:lang w:val="de-CH" w:eastAsia="de-CH"/>
-    </w:rPr>
+  <w:style w:type="paragraph" w:styleId="ListParagraph">
+    <w:name w:val="List Paragraph"/>
+    <w:basedOn w:val="Normal"/>
+    <w:uiPriority w:val="34"/>
+    <w:qFormat/>
+    <w:rsid w:val="00546980"/>
+    <w:pPr>
+      <w:ind w:left="720"/>
+      <w:contextualSpacing/>
+    </w:pPr>
   </w:style>
-  <w:style w:type="paragraph" w:customStyle="1" w:styleId="Nummerierung3">
-    <w:name w:val="Nummerierung 3"/>
+  <w:style w:type="paragraph" w:styleId="ListBullet">
+    <w:name w:val="List Bullet"/>
     <w:basedOn w:val="Normal"/>
-    <w:next w:val="Normal"/>
-    <w:autoRedefine/>
-    <w:qFormat/>
-    <w:rsid w:val="00FC0342"/>
+    <w:uiPriority w:val="99"/>
+    <w:unhideWhenUsed/>
+    <w:rsid w:val="00C77E36"/>
     <w:pPr>
       <w:numPr>
         <w:numId w:val="2"/>
       </w:numPr>
-      <w:tabs>
-        <w:tab w:val="left" w:pos="1021"/>
-      </w:tabs>
-      <w:spacing w:before="240" w:after="240" w:line="280" w:lineRule="atLeast"/>
-      <w:jc w:val="both"/>
+      <w:contextualSpacing/>
     </w:pPr>
-    <w:rPr>
-      <w:rFonts w:ascii="Arial" w:eastAsia="Times New Roman" w:hAnsi="Arial" w:cs="Times New Roman"/>
-      <w:spacing w:val="6"/>
-      <w:sz w:val="20"/>
-      <w:szCs w:val="20"/>
-      <w:lang w:eastAsia="de-CH"/>
-    </w:rPr>
-  </w:style>
-  <w:style w:type="paragraph" w:styleId="ListBullet">
-    <w:name w:val="List Bullet"/>
-    <w:basedOn w:val="Normal"/>
-    <w:autoRedefine/>
-    <w:uiPriority w:val="99"/>
-    <w:unhideWhenUsed/>
-    <w:qFormat/>
-    <w:rsid w:val="00B553FE"/>
-    <w:pPr>
-      <w:numPr>
-        <w:numId w:val="11"/>
-      </w:numPr>
-      <w:spacing w:after="200" w:line="276" w:lineRule="auto"/>
-      <w:contextualSpacing/>
-      <w:jc w:val="both"/>
-    </w:pPr>
-    <w:rPr>
-      <w:szCs w:val="20"/>
-      <w:lang w:val="en-US"/>
-    </w:rPr>
   </w:style>
   <w:style w:type="paragraph" w:styleId="ListNumber">
     <w:name w:val="List Number"/>
     <w:basedOn w:val="Normal"/>
-    <w:autoRedefine/>
     <w:uiPriority w:val="99"/>
     <w:unhideWhenUsed/>
-    <w:qFormat/>
-    <w:rsid w:val="00401F1B"/>
+    <w:rsid w:val="00C77E36"/>
     <w:pPr>
       <w:numPr>
-        <w:numId w:val="16"/>
+        <w:numId w:val="1"/>
       </w:numPr>
-      <w:spacing w:after="200" w:line="276" w:lineRule="auto"/>
       <w:contextualSpacing/>
-      <w:jc w:val="both"/>
     </w:pPr>
-    <w:rPr>
-      <w:szCs w:val="20"/>
-      <w:lang w:val="en-US"/>
-    </w:rPr>
-  </w:style>
-  <w:style w:type="character" w:customStyle="1" w:styleId="Heading2Char">
-    <w:name w:val="Heading 2 Char"/>
-    <w:basedOn w:val="DefaultParagraphFont"/>
-    <w:link w:val="Heading2"/>
-    <w:uiPriority w:val="9"/>
-    <w:rsid w:val="009424E6"/>
-    <w:rPr>
-      <w:rFonts w:asciiTheme="majorHAnsi" w:eastAsiaTheme="majorEastAsia" w:hAnsiTheme="majorHAnsi" w:cstheme="majorBidi"/>
-      <w:b/>
-      <w:bCs/>
-      <w:color w:val="4F81BD" w:themeColor="accent1"/>
-      <w:sz w:val="26"/>
-      <w:szCs w:val="26"/>
-      <w:lang w:val="de-CH"/>
-    </w:rPr>
   </w:style>
 </w:styles>
 </file>
@@ -2698,14 +1821,14 @@
         <w:rFonts w:asciiTheme="minorHAnsi" w:eastAsiaTheme="minorEastAsia" w:hAnsiTheme="minorHAnsi" w:cstheme="minorBidi"/>
         <w:sz w:val="24"/>
         <w:szCs w:val="24"/>
-        <w:lang w:val="en-US" w:eastAsia="en-US" w:bidi="ar-SA"/>
+        <w:lang w:val="gsw-FR" w:eastAsia="en-US" w:bidi="ar-SA"/>
       </w:rPr>
     </w:rPrDefault>
     <w:pPrDefault/>
   </w:docDefaults>
   <w:latentStyles w:defLockedState="0" w:defUIPriority="99" w:defSemiHidden="1" w:defUnhideWhenUsed="1" w:defQFormat="0" w:count="276">
     <w:lsdException w:name="Normal" w:semiHidden="0" w:uiPriority="0" w:unhideWhenUsed="0" w:qFormat="1"/>
-    <w:lsdException w:name="heading 1" w:semiHidden="0" w:uiPriority="0" w:unhideWhenUsed="0" w:qFormat="1"/>
+    <w:lsdException w:name="heading 1" w:semiHidden="0" w:uiPriority="9" w:unhideWhenUsed="0" w:qFormat="1"/>
     <w:lsdException w:name="heading 2" w:uiPriority="9" w:qFormat="1"/>
     <w:lsdException w:name="heading 3" w:uiPriority="9" w:qFormat="1"/>
     <w:lsdException w:name="heading 4" w:uiPriority="9" w:qFormat="1"/>
@@ -2724,8 +1847,6 @@
     <w:lsdException w:name="toc 8" w:uiPriority="39"/>
     <w:lsdException w:name="toc 9" w:uiPriority="39"/>
     <w:lsdException w:name="caption" w:uiPriority="35" w:qFormat="1"/>
-    <w:lsdException w:name="List Bullet" w:qFormat="1"/>
-    <w:lsdException w:name="List Number" w:qFormat="1"/>
     <w:lsdException w:name="Title" w:semiHidden="0" w:uiPriority="10" w:unhideWhenUsed="0" w:qFormat="1"/>
     <w:lsdException w:name="Default Paragraph Font" w:uiPriority="1"/>
     <w:lsdException w:name="Subtitle" w:semiHidden="0" w:uiPriority="11" w:unhideWhenUsed="0" w:qFormat="1"/>
@@ -2847,62 +1968,6 @@
   <w:style w:type="paragraph" w:default="1" w:styleId="Normal">
     <w:name w:val="Normal"/>
     <w:qFormat/>
-    <w:rPr>
-      <w:lang w:val="de-CH"/>
-    </w:rPr>
-  </w:style>
-  <w:style w:type="paragraph" w:styleId="Heading1">
-    <w:name w:val="heading 1"/>
-    <w:basedOn w:val="Normal"/>
-    <w:next w:val="Normal"/>
-    <w:link w:val="Heading1Char"/>
-    <w:qFormat/>
-    <w:rsid w:val="00FC0342"/>
-    <w:pPr>
-      <w:keepNext/>
-      <w:numPr>
-        <w:numId w:val="1"/>
-      </w:numPr>
-      <w:tabs>
-        <w:tab w:val="left" w:pos="1021"/>
-      </w:tabs>
-      <w:spacing w:before="240" w:line="280" w:lineRule="atLeast"/>
-      <w:jc w:val="both"/>
-      <w:outlineLvl w:val="0"/>
-    </w:pPr>
-    <w:rPr>
-      <w:rFonts w:ascii="Arial" w:eastAsia="Times New Roman" w:hAnsi="Arial" w:cs="Arial"/>
-      <w:b/>
-      <w:bCs/>
-      <w:spacing w:val="6"/>
-      <w:sz w:val="20"/>
-      <w:szCs w:val="26"/>
-      <w:lang w:eastAsia="de-CH"/>
-    </w:rPr>
-  </w:style>
-  <w:style w:type="paragraph" w:styleId="Heading2">
-    <w:name w:val="heading 2"/>
-    <w:basedOn w:val="Normal"/>
-    <w:next w:val="Normal"/>
-    <w:link w:val="Heading2Char"/>
-    <w:uiPriority w:val="9"/>
-    <w:unhideWhenUsed/>
-    <w:qFormat/>
-    <w:rsid w:val="009424E6"/>
-    <w:pPr>
-      <w:keepNext/>
-      <w:keepLines/>
-      <w:spacing w:before="200"/>
-      <w:outlineLvl w:val="1"/>
-    </w:pPr>
-    <w:rPr>
-      <w:rFonts w:asciiTheme="majorHAnsi" w:eastAsiaTheme="majorEastAsia" w:hAnsiTheme="majorHAnsi" w:cstheme="majorBidi"/>
-      <w:b/>
-      <w:bCs/>
-      <w:color w:val="4F81BD" w:themeColor="accent1"/>
-      <w:sz w:val="26"/>
-      <w:szCs w:val="26"/>
-    </w:rPr>
   </w:style>
   <w:style w:type="character" w:default="1" w:styleId="DefaultParagraphFont">
     <w:name w:val="Default Paragraph Font"/>
@@ -2931,103 +1996,42 @@
     <w:semiHidden/>
     <w:unhideWhenUsed/>
   </w:style>
-  <w:style w:type="character" w:customStyle="1" w:styleId="Heading1Char">
-    <w:name w:val="Heading 1 Char"/>
-    <w:basedOn w:val="DefaultParagraphFont"/>
-    <w:link w:val="Heading1"/>
-    <w:rsid w:val="00FC0342"/>
-    <w:rPr>
-      <w:rFonts w:ascii="Arial" w:eastAsia="Times New Roman" w:hAnsi="Arial" w:cs="Arial"/>
-      <w:b/>
-      <w:bCs/>
-      <w:spacing w:val="6"/>
-      <w:sz w:val="20"/>
-      <w:szCs w:val="26"/>
-      <w:lang w:val="de-CH" w:eastAsia="de-CH"/>
-    </w:rPr>
+  <w:style w:type="paragraph" w:styleId="ListParagraph">
+    <w:name w:val="List Paragraph"/>
+    <w:basedOn w:val="Normal"/>
+    <w:uiPriority w:val="34"/>
+    <w:qFormat/>
+    <w:rsid w:val="00546980"/>
+    <w:pPr>
+      <w:ind w:left="720"/>
+      <w:contextualSpacing/>
+    </w:pPr>
   </w:style>
-  <w:style w:type="paragraph" w:customStyle="1" w:styleId="Nummerierung3">
-    <w:name w:val="Nummerierung 3"/>
+  <w:style w:type="paragraph" w:styleId="ListBullet">
+    <w:name w:val="List Bullet"/>
     <w:basedOn w:val="Normal"/>
-    <w:next w:val="Normal"/>
-    <w:autoRedefine/>
-    <w:qFormat/>
-    <w:rsid w:val="00FC0342"/>
+    <w:uiPriority w:val="99"/>
+    <w:unhideWhenUsed/>
+    <w:rsid w:val="00C77E36"/>
     <w:pPr>
       <w:numPr>
         <w:numId w:val="2"/>
       </w:numPr>
-      <w:tabs>
-        <w:tab w:val="left" w:pos="1021"/>
-      </w:tabs>
-      <w:spacing w:before="240" w:after="240" w:line="280" w:lineRule="atLeast"/>
-      <w:jc w:val="both"/>
+      <w:contextualSpacing/>
     </w:pPr>
-    <w:rPr>
-      <w:rFonts w:ascii="Arial" w:eastAsia="Times New Roman" w:hAnsi="Arial" w:cs="Times New Roman"/>
-      <w:spacing w:val="6"/>
-      <w:sz w:val="20"/>
-      <w:szCs w:val="20"/>
-      <w:lang w:eastAsia="de-CH"/>
-    </w:rPr>
-  </w:style>
-  <w:style w:type="paragraph" w:styleId="ListBullet">
-    <w:name w:val="List Bullet"/>
-    <w:basedOn w:val="Normal"/>
-    <w:autoRedefine/>
-    <w:uiPriority w:val="99"/>
-    <w:unhideWhenUsed/>
-    <w:qFormat/>
-    <w:rsid w:val="00B553FE"/>
-    <w:pPr>
-      <w:numPr>
-        <w:numId w:val="11"/>
-      </w:numPr>
-      <w:spacing w:after="200" w:line="276" w:lineRule="auto"/>
-      <w:contextualSpacing/>
-      <w:jc w:val="both"/>
-    </w:pPr>
-    <w:rPr>
-      <w:szCs w:val="20"/>
-      <w:lang w:val="en-US"/>
-    </w:rPr>
   </w:style>
   <w:style w:type="paragraph" w:styleId="ListNumber">
     <w:name w:val="List Number"/>
     <w:basedOn w:val="Normal"/>
-    <w:autoRedefine/>
     <w:uiPriority w:val="99"/>
     <w:unhideWhenUsed/>
-    <w:qFormat/>
-    <w:rsid w:val="00401F1B"/>
+    <w:rsid w:val="00C77E36"/>
     <w:pPr>
       <w:numPr>
-        <w:numId w:val="16"/>
+        <w:numId w:val="1"/>
       </w:numPr>
-      <w:spacing w:after="200" w:line="276" w:lineRule="auto"/>
       <w:contextualSpacing/>
-      <w:jc w:val="both"/>
     </w:pPr>
-    <w:rPr>
-      <w:szCs w:val="20"/>
-      <w:lang w:val="en-US"/>
-    </w:rPr>
-  </w:style>
-  <w:style w:type="character" w:customStyle="1" w:styleId="Heading2Char">
-    <w:name w:val="Heading 2 Char"/>
-    <w:basedOn w:val="DefaultParagraphFont"/>
-    <w:link w:val="Heading2"/>
-    <w:uiPriority w:val="9"/>
-    <w:rsid w:val="009424E6"/>
-    <w:rPr>
-      <w:rFonts w:asciiTheme="majorHAnsi" w:eastAsiaTheme="majorEastAsia" w:hAnsiTheme="majorHAnsi" w:cstheme="majorBidi"/>
-      <w:b/>
-      <w:bCs/>
-      <w:color w:val="4F81BD" w:themeColor="accent1"/>
-      <w:sz w:val="26"/>
-      <w:szCs w:val="26"/>
-      <w:lang w:val="de-CH"/>
-    </w:rPr>
   </w:style>
 </w:styles>
 </file>

</xml_diff>

<commit_message>
html, use 'Normal' style for `div` and 'Paragraph' for `p` tags.
The main difference here is that the 'Paragraph' style usually has a
bottom margin while the Normal style does not.
</commit_message>
<xml_diff>
--- a/test/fixtures/html_sample.docx
+++ b/test/fixtures/html_sample.docx
@@ -4,7 +4,7 @@
   <w:body>
     <w:p>
       <w:pPr>
-        <w:pStyle w:val="Paragraph"/>
+        <w:pStyle w:val="Normal"/>
       </w:pPr>
       <w:r>
         <w:t xml:space="preserve">Lorem </w:t>
@@ -246,7 +246,7 @@
     </w:p>
     <w:p>
       <w:pPr>
-        <w:pStyle w:val="Paragraph"/>
+        <w:pStyle w:val="Normal"/>
       </w:pPr>
       <w:r>
         <w:t xml:space="preserve">Pellentesque nulla leo, auctor ornare erat sed, rhoncus congue diam. Duis non porttitor nulla, ut eleifend enim. Pellentesque non tempor sem.</w:t>
@@ -254,7 +254,7 @@
     </w:p>
     <w:p>
       <w:pPr>
-        <w:pStyle w:val="Paragraph"/>
+        <w:pStyle w:val="Normal"/>
       </w:pPr>
       <w:r>
         <w:t xml:space="preserve">Mauris auctor egestas arcu, </w:t>
@@ -358,7 +358,7 @@
     </w:p>
     <w:p>
       <w:pPr>
-        <w:pStyle w:val="Paragraph"/>
+        <w:pStyle w:val="Normal"/>
       </w:pPr>
       <w:r>
         <w:t xml:space="preserve">Nunc lacus diam, consectetur ut odio sit amet, placerat pharetra erat. Sed commodo ut sem id congue. Sed eget neque elit. Curabitur at erat tortor. Maecenas eget sapien vitae est sagittis accumsan et nec orci. Integer luctus at nisl eget venenatis. Nunc nunc eros, consectetur at tortor et, tristique ultrices elit. Nulla in turpis nibh.</w:t>
@@ -474,7 +474,7 @@
     </w:p>
     <w:p>
       <w:pPr>
-        <w:pStyle w:val="Paragraph"/>
+        <w:pStyle w:val="Normal"/>
       </w:pPr>
       <w:r>
         <w:rPr>

</xml_diff>

<commit_message>
recognize `br` tags inside `strong` and `em` tags.
</commit_message>
<xml_diff>
--- a/test/fixtures/html_sample.docx
+++ b/test/fixtures/html_sample.docx
@@ -480,7 +480,25 @@
         <w:rPr>
           <w:b/>
         </w:rPr>
-        <w:t xml:space="preserve">Quisque non neque ut lacus eleifend volutpat quis sed lacus. Praesent ultrices purus eu quam elementum, sit amet faucibus elit interdum. In lectus orci, elementum quis dictum ac, porta ac ante. Fusce tempus ac mauris id cursus. Phasellus a erat nulla. Mauris dolor orci, malesuada auctor dignissim non, posuere nec odio. Etiam hendrerit justo nec diam ullamcorper, nec blandit elit sodales.</w:t>
+        <w:t xml:space="preserve">Quisque non neque ut lacus eleifend volutpat quis sed lacus.</w:t>
+      </w:r>
+      <w:r>
+        <w:br/>
+      </w:r>
+      <w:r>
+        <w:rPr>
+          <w:b/>
+        </w:rPr>
+        <w:t xml:space="preserve">Praesent ultrices purus eu quam elementum, sit amet faucibus elit interdum. In lectus orci,</w:t>
+      </w:r>
+      <w:r>
+        <w:br/>
+      </w:r>
+      <w:r>
+        <w:rPr>
+          <w:b/>
+        </w:rPr>
+        <w:t xml:space="preserve"> elementum quis dictum ac, porta ac ante. Fusce tempus ac mauris id cursus. Phasellus a erat nulla. Mauris dolor orci, malesuada auctor dignissim non, posuere nec odio. Etiam hendrerit justo nec diam ullamcorper, nec blandit elit sodales.</w:t>
       </w:r>
     </w:p>
     <w:sectPr>

</xml_diff>

<commit_message>
`<strong>` and `<em>` tags can be nested.
We should treat the format as a property of a `Text` node. This way we
can have arbitrary formatting.
</commit_message>
<xml_diff>
--- a/test/fixtures/html_sample.docx
+++ b/test/fixtures/html_sample.docx
@@ -498,7 +498,20 @@
         <w:rPr>
           <w:b/>
         </w:rPr>
-        <w:t xml:space="preserve"> elementum quis dictum ac, porta ac ante. Fusce tempus ac mauris id cursus. Phasellus a erat nulla. Mauris dolor orci, malesuada auctor dignissim non, posuere nec odio. Etiam hendrerit justo nec diam ullamcorper, nec blandit elit sodales.</w:t>
+        <w:t xml:space="preserve"> elementum quis dictum ac, porta ac ante. Fusce tempus ac mauris id cursus. Phasellus a erat nulla. </w:t>
+      </w:r>
+      <w:r>
+        <w:rPr>
+          <w:b/>
+          <w:i/>
+        </w:rPr>
+        <w:t xml:space="preserve">Mauris dolor orci</w:t>
+      </w:r>
+      <w:r>
+        <w:rPr>
+          <w:b/>
+        </w:rPr>
+        <w:t xml:space="preserve">, malesuada auctor dignissim non, posuere nec odio. Etiam hendrerit justo nec diam ullamcorper, nec blandit elit sodales.</w:t>
       </w:r>
     </w:p>
     <w:sectPr>

</xml_diff>

<commit_message>
html, support `u` tags.
</commit_message>
<xml_diff>
--- a/test/fixtures/html_sample.docx
+++ b/test/fixtures/html_sample.docx
@@ -61,7 +61,16 @@
         <w:t xml:space="preserve">Suspendisse a tempus turpis</w:t>
       </w:r>
       <w:r>
-        <w:t xml:space="preserve">. Duis urna justo, vehicula vitae ultricies vel, congue at sem. Fusce turpis turpis, aliquet id pulvinar aliquam, iaculis non elit. Nulla feugiat lectus nulla, in dictum ipsum cursus ac. Quisque at odio neque. Sed ac tortor iaculis, bibendum leo ut, malesuada velit. Donec iaculis sed urna eget pharetra. Praesent ornare fermentum turpis, placerat iaculis urna bibendum vitae. Nunc in quam consequat, tristique tellus in, commodo turpis. Curabitur ullamcorper odio purus, lobortis egestas magna laoreet vitae. Nunc fringilla velit ante, eu aliquam nisi cursus vitae. Suspendisse sit amet dui egestas, volutpat nisi vel, mattis justo. Nullam pellentesque, ipsum eget blandit pharetra, augue elit aliquam mauris, vel mollis nisl augue ut ipsum.</w:t>
+        <w:t xml:space="preserve">. Duis urna justo, vehicula vitae ultricies vel, congue at sem. Fusce turpis turpis, aliquet id pulvinar aliquam, iaculis non elit. Nulla feugiat lectus nulla, in dictum ipsum cursus ac. Quisque at odio neque. Sed ac tortor iaculis, bibendum leo ut, malesuada velit. Donec iaculis sed urna eget pharetra. </w:t>
+      </w:r>
+      <w:r>
+        <w:rPr>
+          <w:u w:val="single"/>
+        </w:rPr>
+        <w:t xml:space="preserve">Praesent ornare fermentum turpis</w:t>
+      </w:r>
+      <w:r>
+        <w:t xml:space="preserve">, placerat iaculis urna bibendum vitae. Nunc in quam consequat, tristique tellus in, commodo turpis. Curabitur ullamcorper odio purus, lobortis egestas magna laoreet vitae. Nunc fringilla velit ante, eu aliquam nisi cursus vitae. Suspendisse sit amet dui egestas, volutpat nisi vel, mattis justo. Nullam pellentesque, ipsum eget blandit pharetra, augue elit aliquam mauris, vel mollis nisl augue ut ipsum.</w:t>
       </w:r>
     </w:p>
     <w:p>
@@ -511,7 +520,20 @@
         <w:rPr>
           <w:b/>
         </w:rPr>
-        <w:t xml:space="preserve">, malesuada auctor dignissim non, posuere nec odio. Etiam hendrerit justo nec diam ullamcorper, nec blandit elit sodales.</w:t>
+        <w:t xml:space="preserve">, malesuada auctor dignissim non, </w:t>
+      </w:r>
+      <w:r>
+        <w:rPr>
+          <w:b/>
+          <w:u w:val="single"/>
+        </w:rPr>
+        <w:t xml:space="preserve">posuere nec odio</w:t>
+      </w:r>
+      <w:r>
+        <w:rPr>
+          <w:b/>
+        </w:rPr>
+        <w:t xml:space="preserve">. Etiam hendrerit justo nec diam ullamcorper, nec blandit elit sodales.</w:t>
       </w:r>
     </w:p>
     <w:sectPr>

</xml_diff>

<commit_message>
html, support for `h{1,2,3,4,5,...}` tags.
</commit_message>
<xml_diff>
--- a/test/fixtures/html_sample.docx
+++ b/test/fixtures/html_sample.docx
@@ -4,6 +4,22 @@
   <w:body>
     <w:p>
       <w:pPr>
+        <w:pStyle w:val="Heading1"/>
+      </w:pPr>
+      <w:r>
+        <w:t xml:space="preserve">Sablon HTML insertion</w:t>
+      </w:r>
+    </w:p>
+    <w:p>
+      <w:pPr>
+        <w:pStyle w:val="Heading2"/>
+      </w:pPr>
+      <w:r>
+        <w:t xml:space="preserve">Text</w:t>
+      </w:r>
+    </w:p>
+    <w:p>
+      <w:pPr>
         <w:pStyle w:val="Normal"/>
       </w:pPr>
       <w:r>
@@ -71,6 +87,14 @@
       </w:r>
       <w:r>
         <w:t xml:space="preserve">, placerat iaculis urna bibendum vitae. Nunc in quam consequat, tristique tellus in, commodo turpis. Curabitur ullamcorper odio purus, lobortis egestas magna laoreet vitae. Nunc fringilla velit ante, eu aliquam nisi cursus vitae. Suspendisse sit amet dui egestas, volutpat nisi vel, mattis justo. Nullam pellentesque, ipsum eget blandit pharetra, augue elit aliquam mauris, vel mollis nisl augue ut ipsum.</w:t>
+      </w:r>
+    </w:p>
+    <w:p>
+      <w:pPr>
+        <w:pStyle w:val="Heading2"/>
+      </w:pPr>
+      <w:r>
+        <w:t xml:space="preserve">Lists</w:t>
       </w:r>
     </w:p>
     <w:p>
@@ -1799,6 +1823,75 @@
     <w:name w:val="Normal"/>
     <w:qFormat/>
   </w:style>
+  <w:style w:type="paragraph" w:styleId="Heading1">
+    <w:name w:val="heading 1"/>
+    <w:basedOn w:val="Normal"/>
+    <w:next w:val="Normal"/>
+    <w:link w:val="Heading1Char"/>
+    <w:uiPriority w:val="9"/>
+    <w:qFormat/>
+    <w:rsid w:val="005532CA"/>
+    <w:pPr>
+      <w:keepNext/>
+      <w:keepLines/>
+      <w:spacing w:before="480"/>
+      <w:outlineLvl w:val="0"/>
+    </w:pPr>
+    <w:rPr>
+      <w:rFonts w:asciiTheme="majorHAnsi" w:eastAsiaTheme="majorEastAsia" w:hAnsiTheme="majorHAnsi" w:cstheme="majorBidi"/>
+      <w:b/>
+      <w:bCs/>
+      <w:color w:val="345A8A" w:themeColor="accent1" w:themeShade="B5"/>
+      <w:sz w:val="32"/>
+      <w:szCs w:val="32"/>
+    </w:rPr>
+  </w:style>
+  <w:style w:type="paragraph" w:styleId="Heading2">
+    <w:name w:val="heading 2"/>
+    <w:basedOn w:val="Normal"/>
+    <w:next w:val="Normal"/>
+    <w:link w:val="Heading2Char"/>
+    <w:uiPriority w:val="9"/>
+    <w:unhideWhenUsed/>
+    <w:qFormat/>
+    <w:rsid w:val="005532CA"/>
+    <w:pPr>
+      <w:keepNext/>
+      <w:keepLines/>
+      <w:spacing w:before="200"/>
+      <w:outlineLvl w:val="1"/>
+    </w:pPr>
+    <w:rPr>
+      <w:rFonts w:asciiTheme="majorHAnsi" w:eastAsiaTheme="majorEastAsia" w:hAnsiTheme="majorHAnsi" w:cstheme="majorBidi"/>
+      <w:b/>
+      <w:bCs/>
+      <w:color w:val="4F81BD" w:themeColor="accent1"/>
+      <w:sz w:val="26"/>
+      <w:szCs w:val="26"/>
+    </w:rPr>
+  </w:style>
+  <w:style w:type="paragraph" w:styleId="Heading3">
+    <w:name w:val="heading 3"/>
+    <w:basedOn w:val="Normal"/>
+    <w:next w:val="Normal"/>
+    <w:link w:val="Heading3Char"/>
+    <w:uiPriority w:val="9"/>
+    <w:unhideWhenUsed/>
+    <w:qFormat/>
+    <w:rsid w:val="005532CA"/>
+    <w:pPr>
+      <w:keepNext/>
+      <w:keepLines/>
+      <w:spacing w:before="200"/>
+      <w:outlineLvl w:val="2"/>
+    </w:pPr>
+    <w:rPr>
+      <w:rFonts w:asciiTheme="majorHAnsi" w:eastAsiaTheme="majorEastAsia" w:hAnsiTheme="majorHAnsi" w:cstheme="majorBidi"/>
+      <w:b/>
+      <w:bCs/>
+      <w:color w:val="4F81BD" w:themeColor="accent1"/>
+    </w:rPr>
+  </w:style>
   <w:style w:type="character" w:default="1" w:styleId="DefaultParagraphFont">
     <w:name w:val="Default Paragraph Font"/>
     <w:uiPriority w:val="1"/>
@@ -1862,6 +1955,49 @@
       </w:numPr>
       <w:contextualSpacing/>
     </w:pPr>
+  </w:style>
+  <w:style w:type="character" w:customStyle="1" w:styleId="Heading1Char">
+    <w:name w:val="Heading 1 Char"/>
+    <w:basedOn w:val="DefaultParagraphFont"/>
+    <w:link w:val="Heading1"/>
+    <w:uiPriority w:val="9"/>
+    <w:rsid w:val="005532CA"/>
+    <w:rPr>
+      <w:rFonts w:asciiTheme="majorHAnsi" w:eastAsiaTheme="majorEastAsia" w:hAnsiTheme="majorHAnsi" w:cstheme="majorBidi"/>
+      <w:b/>
+      <w:bCs/>
+      <w:color w:val="345A8A" w:themeColor="accent1" w:themeShade="B5"/>
+      <w:sz w:val="32"/>
+      <w:szCs w:val="32"/>
+    </w:rPr>
+  </w:style>
+  <w:style w:type="character" w:customStyle="1" w:styleId="Heading2Char">
+    <w:name w:val="Heading 2 Char"/>
+    <w:basedOn w:val="DefaultParagraphFont"/>
+    <w:link w:val="Heading2"/>
+    <w:uiPriority w:val="9"/>
+    <w:rsid w:val="005532CA"/>
+    <w:rPr>
+      <w:rFonts w:asciiTheme="majorHAnsi" w:eastAsiaTheme="majorEastAsia" w:hAnsiTheme="majorHAnsi" w:cstheme="majorBidi"/>
+      <w:b/>
+      <w:bCs/>
+      <w:color w:val="4F81BD" w:themeColor="accent1"/>
+      <w:sz w:val="26"/>
+      <w:szCs w:val="26"/>
+    </w:rPr>
+  </w:style>
+  <w:style w:type="character" w:customStyle="1" w:styleId="Heading3Char">
+    <w:name w:val="Heading 3 Char"/>
+    <w:basedOn w:val="DefaultParagraphFont"/>
+    <w:link w:val="Heading3"/>
+    <w:uiPriority w:val="9"/>
+    <w:rsid w:val="005532CA"/>
+    <w:rPr>
+      <w:rFonts w:asciiTheme="majorHAnsi" w:eastAsiaTheme="majorEastAsia" w:hAnsiTheme="majorHAnsi" w:cstheme="majorBidi"/>
+      <w:b/>
+      <w:bCs/>
+      <w:color w:val="4F81BD" w:themeColor="accent1"/>
+    </w:rPr>
   </w:style>
 </w:styles>
 </file>
@@ -2022,6 +2158,75 @@
     <w:name w:val="Normal"/>
     <w:qFormat/>
   </w:style>
+  <w:style w:type="paragraph" w:styleId="Heading1">
+    <w:name w:val="heading 1"/>
+    <w:basedOn w:val="Normal"/>
+    <w:next w:val="Normal"/>
+    <w:link w:val="Heading1Char"/>
+    <w:uiPriority w:val="9"/>
+    <w:qFormat/>
+    <w:rsid w:val="005532CA"/>
+    <w:pPr>
+      <w:keepNext/>
+      <w:keepLines/>
+      <w:spacing w:before="480"/>
+      <w:outlineLvl w:val="0"/>
+    </w:pPr>
+    <w:rPr>
+      <w:rFonts w:asciiTheme="majorHAnsi" w:eastAsiaTheme="majorEastAsia" w:hAnsiTheme="majorHAnsi" w:cstheme="majorBidi"/>
+      <w:b/>
+      <w:bCs/>
+      <w:color w:val="345A8A" w:themeColor="accent1" w:themeShade="B5"/>
+      <w:sz w:val="32"/>
+      <w:szCs w:val="32"/>
+    </w:rPr>
+  </w:style>
+  <w:style w:type="paragraph" w:styleId="Heading2">
+    <w:name w:val="heading 2"/>
+    <w:basedOn w:val="Normal"/>
+    <w:next w:val="Normal"/>
+    <w:link w:val="Heading2Char"/>
+    <w:uiPriority w:val="9"/>
+    <w:unhideWhenUsed/>
+    <w:qFormat/>
+    <w:rsid w:val="005532CA"/>
+    <w:pPr>
+      <w:keepNext/>
+      <w:keepLines/>
+      <w:spacing w:before="200"/>
+      <w:outlineLvl w:val="1"/>
+    </w:pPr>
+    <w:rPr>
+      <w:rFonts w:asciiTheme="majorHAnsi" w:eastAsiaTheme="majorEastAsia" w:hAnsiTheme="majorHAnsi" w:cstheme="majorBidi"/>
+      <w:b/>
+      <w:bCs/>
+      <w:color w:val="4F81BD" w:themeColor="accent1"/>
+      <w:sz w:val="26"/>
+      <w:szCs w:val="26"/>
+    </w:rPr>
+  </w:style>
+  <w:style w:type="paragraph" w:styleId="Heading3">
+    <w:name w:val="heading 3"/>
+    <w:basedOn w:val="Normal"/>
+    <w:next w:val="Normal"/>
+    <w:link w:val="Heading3Char"/>
+    <w:uiPriority w:val="9"/>
+    <w:unhideWhenUsed/>
+    <w:qFormat/>
+    <w:rsid w:val="005532CA"/>
+    <w:pPr>
+      <w:keepNext/>
+      <w:keepLines/>
+      <w:spacing w:before="200"/>
+      <w:outlineLvl w:val="2"/>
+    </w:pPr>
+    <w:rPr>
+      <w:rFonts w:asciiTheme="majorHAnsi" w:eastAsiaTheme="majorEastAsia" w:hAnsiTheme="majorHAnsi" w:cstheme="majorBidi"/>
+      <w:b/>
+      <w:bCs/>
+      <w:color w:val="4F81BD" w:themeColor="accent1"/>
+    </w:rPr>
+  </w:style>
   <w:style w:type="character" w:default="1" w:styleId="DefaultParagraphFont">
     <w:name w:val="Default Paragraph Font"/>
     <w:uiPriority w:val="1"/>
@@ -2085,6 +2290,49 @@
       </w:numPr>
       <w:contextualSpacing/>
     </w:pPr>
+  </w:style>
+  <w:style w:type="character" w:customStyle="1" w:styleId="Heading1Char">
+    <w:name w:val="Heading 1 Char"/>
+    <w:basedOn w:val="DefaultParagraphFont"/>
+    <w:link w:val="Heading1"/>
+    <w:uiPriority w:val="9"/>
+    <w:rsid w:val="005532CA"/>
+    <w:rPr>
+      <w:rFonts w:asciiTheme="majorHAnsi" w:eastAsiaTheme="majorEastAsia" w:hAnsiTheme="majorHAnsi" w:cstheme="majorBidi"/>
+      <w:b/>
+      <w:bCs/>
+      <w:color w:val="345A8A" w:themeColor="accent1" w:themeShade="B5"/>
+      <w:sz w:val="32"/>
+      <w:szCs w:val="32"/>
+    </w:rPr>
+  </w:style>
+  <w:style w:type="character" w:customStyle="1" w:styleId="Heading2Char">
+    <w:name w:val="Heading 2 Char"/>
+    <w:basedOn w:val="DefaultParagraphFont"/>
+    <w:link w:val="Heading2"/>
+    <w:uiPriority w:val="9"/>
+    <w:rsid w:val="005532CA"/>
+    <w:rPr>
+      <w:rFonts w:asciiTheme="majorHAnsi" w:eastAsiaTheme="majorEastAsia" w:hAnsiTheme="majorHAnsi" w:cstheme="majorBidi"/>
+      <w:b/>
+      <w:bCs/>
+      <w:color w:val="4F81BD" w:themeColor="accent1"/>
+      <w:sz w:val="26"/>
+      <w:szCs w:val="26"/>
+    </w:rPr>
+  </w:style>
+  <w:style w:type="character" w:customStyle="1" w:styleId="Heading3Char">
+    <w:name w:val="Heading 3 Char"/>
+    <w:basedOn w:val="DefaultParagraphFont"/>
+    <w:link w:val="Heading3"/>
+    <w:uiPriority w:val="9"/>
+    <w:rsid w:val="005532CA"/>
+    <w:rPr>
+      <w:rFonts w:asciiTheme="majorHAnsi" w:eastAsiaTheme="majorEastAsia" w:hAnsiTheme="majorHAnsi" w:cstheme="majorBidi"/>
+      <w:b/>
+      <w:bCs/>
+      <w:color w:val="4F81BD" w:themeColor="accent1"/>
+    </w:rPr>
   </w:style>
 </w:styles>
 </file>

</xml_diff>

<commit_message>
Update html_test fixture to include changes from <span> tag
</commit_message>
<xml_diff>
--- a/test/fixtures/html_sample.docx
+++ b/test/fixtures/html_sample.docx
@@ -77,7 +77,31 @@
         <w:t xml:space="preserve">Suspendisse a tempus turpis</w:t>
       </w:r>
       <w:r>
-        <w:t xml:space="preserve">. Duis urna justo, vehicula vitae ultricies vel, congue at sem. Fusce turpis turpis, aliquet id pulvinar aliquam, iaculis non elit. Nulla feugiat lectus nulla, in dictum ipsum cursus ac. Quisque at odio neque. Sed ac tortor iaculis, bibendum leo ut, malesuada velit. Donec iaculis sed urna eget pharetra. </w:t>
+        <w:t xml:space="preserve">. </w:t>
+      </w:r>
+      <w:r>
+        <w:t xml:space="preserve">Duis urna </w:t>
+      </w:r>
+      <w:r>
+        <w:rPr>
+          <w:b/>
+        </w:rPr>
+        <w:t xml:space="preserve">justo</w:t>
+      </w:r>
+      <w:r>
+        <w:t xml:space="preserve">, </w:t>
+      </w:r>
+      <w:r>
+        <w:rPr>
+          <w:i/>
+        </w:rPr>
+        <w:t xml:space="preserve">vehicula</w:t>
+      </w:r>
+      <w:r>
+        <w:t xml:space="preserve"> vitae ultricies vel, congue at sem.</w:t>
+      </w:r>
+      <w:r>
+        <w:t xml:space="preserve"> Fusce turpis turpis, aliquet id pulvinar aliquam, iaculis non elit. Nulla feugiat lectus nulla, in dictum ipsum cursus ac. Quisque at odio neque. Sed ac tortor iaculis, bibendum leo ut, malesuada velit. Donec iaculis sed urna eget pharetra. </w:t>
       </w:r>
       <w:r>
         <w:rPr>

</xml_diff>

<commit_message>
Support span tag (#50)
* Support the span tag and update the test

* Update html_test fixture to include changes from <span> tag

* Add test for <span> tag in converter_test.rb
</commit_message>
<xml_diff>
--- a/test/fixtures/html_sample.docx
+++ b/test/fixtures/html_sample.docx
@@ -77,7 +77,31 @@
         <w:t xml:space="preserve">Suspendisse a tempus turpis</w:t>
       </w:r>
       <w:r>
-        <w:t xml:space="preserve">. Duis urna justo, vehicula vitae ultricies vel, congue at sem. Fusce turpis turpis, aliquet id pulvinar aliquam, iaculis non elit. Nulla feugiat lectus nulla, in dictum ipsum cursus ac. Quisque at odio neque. Sed ac tortor iaculis, bibendum leo ut, malesuada velit. Donec iaculis sed urna eget pharetra. </w:t>
+        <w:t xml:space="preserve">. </w:t>
+      </w:r>
+      <w:r>
+        <w:t xml:space="preserve">Duis urna </w:t>
+      </w:r>
+      <w:r>
+        <w:rPr>
+          <w:b/>
+        </w:rPr>
+        <w:t xml:space="preserve">justo</w:t>
+      </w:r>
+      <w:r>
+        <w:t xml:space="preserve">, </w:t>
+      </w:r>
+      <w:r>
+        <w:rPr>
+          <w:i/>
+        </w:rPr>
+        <w:t xml:space="preserve">vehicula</w:t>
+      </w:r>
+      <w:r>
+        <w:t xml:space="preserve"> vitae ultricies vel, congue at sem.</w:t>
+      </w:r>
+      <w:r>
+        <w:t xml:space="preserve"> Fusce turpis turpis, aliquet id pulvinar aliquam, iaculis non elit. Nulla feugiat lectus nulla, in dictum ipsum cursus ac. Quisque at odio neque. Sed ac tortor iaculis, bibendum leo ut, malesuada velit. Donec iaculis sed urna eget pharetra. </w:t>
       </w:r>
       <w:r>
         <w:rPr>

</xml_diff>

<commit_message>
Finish update html-content integration test
</commit_message>
<xml_diff>
--- a/test/fixtures/html_sample.docx
+++ b/test/fixtures/html_sample.docx
@@ -50,7 +50,7 @@
         <w:t xml:space="preserve">sit</w:t>
       </w:r>
       <w:r>
-        <w:t xml:space="preserve"> </w:t>
+        <w:t xml:space="preserve">  </w:t>
       </w:r>
       <w:r>
         <w:rPr>
@@ -68,7 +68,7 @@
         <w:t xml:space="preserve">consectetur adipiscing elit</w:t>
       </w:r>
       <w:r>
-        <w:t xml:space="preserve">. </w:t>
+        <w:t xml:space="preserve">.  </w:t>
       </w:r>
       <w:r>
         <w:rPr>
@@ -555,7 +555,7 @@
         <w:rPr>
           <w:b/>
         </w:rPr>
-        <w:t xml:space="preserve"> elementum quis dictum ac, porta ac ante. Fusce tempus ac mauris id cursus. Phasellus a erat nulla. </w:t>
+        <w:t xml:space="preserve">elementum quis dictum ac, porta ac ante. Fusce tempus ac mauris id cursus. Phasellus a erat nulla. </w:t>
       </w:r>
       <w:r>
         <w:rPr>
@@ -582,6 +582,244 @@
           <w:b/>
         </w:rPr>
         <w:t xml:space="preserve">. Etiam hendrerit justo nec diam ullamcorper, nec blandit elit sodales.</w:t>
+      </w:r>
+    </w:p>
+    <w:p>
+      <w:pPr>
+        <w:jc w:val="both"/>
+        <w:shd w:val="clear" w:fill="EAFEDA"/>
+        <w:pStyle w:val="Normal"/>
+      </w:pPr>
+      <w:r>
+        <w:rPr>
+          <w:shd w:val="clear" w:fill="EAFEDA"/>
+          <w:sz w:val="48"/>
+        </w:rPr>
+        <w:t xml:space="preserve">U</w:t>
+      </w:r>
+      <w:r>
+        <w:rPr>
+          <w:shd w:val="clear" w:fill="EAFEDA"/>
+        </w:rPr>
+        <w:t xml:space="preserve">t eget auctor enim. </w:t>
+      </w:r>
+      <w:r>
+        <w:rPr>
+          <w:shd w:val="clear" w:fill="EAFEDA"/>
+          <w:u w:val="wavyDouble" w:color="123456"/>
+        </w:rPr>
+        <w:t xml:space="preserve">Quisque id neque eu nibh feugiat </w:t>
+      </w:r>
+      <w:r>
+        <w:rPr>
+          <w:shd w:val="clear" w:fill="EAFEDA"/>
+          <w:u w:val="wavyDouble" w:color="123456"/>
+          <w:strike w:val="true"/>
+          <w:b/>
+        </w:rPr>
+        <w:t xml:space="preserve">imperdiet</w:t>
+      </w:r>
+      <w:r>
+        <w:rPr>
+          <w:shd w:val="clear" w:fill="EAFEDA"/>
+          <w:u w:val="wavyDouble" w:color="123456"/>
+        </w:rPr>
+        <w:t xml:space="preserve"> id ut dui.</w:t>
+      </w:r>
+      <w:r>
+        <w:rPr>
+          <w:shd w:val="clear" w:fill="EAFEDA"/>
+        </w:rPr>
+        <w:t xml:space="preserve"> Ut auctor libero eget </w:t>
+      </w:r>
+      <w:r>
+        <w:rPr>
+          <w:shd w:val="clear" w:fill="EAFEDA"/>
+          <w:emboss w:val="true"/>
+          <w:color w:val="F3AADE"/>
+          <w:i/>
+        </w:rPr>
+        <w:t xml:space="preserve"> massa tristique pharetra</w:t>
+      </w:r>
+      <w:r>
+        <w:rPr>
+          <w:shd w:val="clear" w:fill="EAFEDA"/>
+        </w:rPr>
+        <w:t xml:space="preserve">. Cras tincidunt finibus sapien, ut maximus tortor tempor at. </w:t>
+      </w:r>
+      <w:r>
+        <w:rPr>
+          <w:shd w:val="clear" w:fill="00FF00"/>
+        </w:rPr>
+        <w:t xml:space="preserve">Proin pulvinar pretium</w:t>
+      </w:r>
+      <w:r>
+        <w:rPr>
+          <w:shd w:val="clear" w:fill="EAFEDA"/>
+        </w:rPr>
+        <w:t xml:space="preserve"> justo vitae malesuada. Suspendisse porta purus eget tortor tincidunt vestibulum. Maecenas id egestas purus, quis vulputate lacus. Quisque </w:t>
+      </w:r>
+      <w:r>
+        <w:rPr>
+          <w:shd w:val="clear" w:fill="EAFEDA"/>
+          <w:vertAlign w:val="superscript"/>
+        </w:rPr>
+        <w:t xml:space="preserve">non</w:t>
+      </w:r>
+      <w:r>
+        <w:rPr>
+          <w:shd w:val="clear" w:fill="EAFEDA"/>
+        </w:rPr>
+        <w:t xml:space="preserve"> </w:t>
+      </w:r>
+      <w:r>
+        <w:rPr>
+          <w:shd w:val="clear" w:fill="EAFEDA"/>
+          <w:vertAlign w:val="subscript"/>
+        </w:rPr>
+        <w:t xml:space="preserve">eleifend</w:t>
+      </w:r>
+      <w:r>
+        <w:rPr>
+          <w:shd w:val="clear" w:fill="EAFEDA"/>
+        </w:rPr>
+        <w:t xml:space="preserve"> est.</w:t>
+      </w:r>
+    </w:p>
+    <w:p>
+      <w:pPr>
+        <w:shd w:val="clear" w:fill="F19F42"/>
+        <w:pStyle w:val="ListBullet"/>
+        <w:numPr>
+          <w:ilvl w:val="0"/>
+          <w:numId w:val="1006"/>
+        </w:numPr>
+      </w:pPr>
+      <w:r>
+        <w:rPr>
+          <w:shd w:val="clear" w:fill="F19F42"/>
+        </w:rPr>
+        <w:t xml:space="preserve">Item 1</w:t>
+      </w:r>
+    </w:p>
+    <w:p>
+      <w:pPr>
+        <w:shd w:val="clear" w:fill="F19F42"/>
+        <w:pStyle w:val="ListBullet"/>
+        <w:numPr>
+          <w:ilvl w:val="0"/>
+          <w:numId w:val="1006"/>
+        </w:numPr>
+      </w:pPr>
+      <w:r>
+        <w:rPr>
+          <w:shd w:val="clear" w:fill="F19F42"/>
+        </w:rPr>
+        <w:t xml:space="preserve">Item 2</w:t>
+      </w:r>
+    </w:p>
+    <w:p>
+      <w:pPr>
+        <w:shd w:val="clear" w:fill="F19F42"/>
+        <w:pStyle w:val="ListBullet"/>
+        <w:numPr>
+          <w:ilvl w:val="1"/>
+          <w:numId w:val="1006"/>
+        </w:numPr>
+      </w:pPr>
+      <w:r>
+        <w:rPr>
+          <w:shd w:val="clear" w:fill="F19F42"/>
+        </w:rPr>
+        <w:t xml:space="preserve">Nested 1</w:t>
+      </w:r>
+    </w:p>
+    <w:p>
+      <w:pPr>
+        <w:shd w:val="clear" w:fill="FFAAAA"/>
+        <w:pStyle w:val="ListBullet"/>
+        <w:numPr>
+          <w:ilvl w:val="1"/>
+          <w:numId w:val="1006"/>
+        </w:numPr>
+      </w:pPr>
+      <w:r>
+        <w:rPr>
+          <w:shd w:val="clear" w:fill="FFAAAA"/>
+        </w:rPr>
+        <w:t xml:space="preserve">Nested 2</w:t>
+      </w:r>
+    </w:p>
+    <w:p>
+      <w:pPr>
+        <w:shd w:val="clear" w:fill="FFAAAA"/>
+        <w:pStyle w:val="ListBullet"/>
+        <w:numPr>
+          <w:ilvl w:val="2"/>
+          <w:numId w:val="1006"/>
+        </w:numPr>
+      </w:pPr>
+      <w:r>
+        <w:rPr>
+          <w:shd w:val="clear" w:fill="FFAAAA"/>
+        </w:rPr>
+        <w:t xml:space="preserve">Nested 2.1</w:t>
+      </w:r>
+    </w:p>
+    <w:p>
+      <w:pPr>
+        <w:shd w:val="clear" w:fill="FFAAAA"/>
+        <w:pStyle w:val="ListBullet"/>
+        <w:numPr>
+          <w:ilvl w:val="2"/>
+          <w:numId w:val="1006"/>
+        </w:numPr>
+      </w:pPr>
+      <w:r>
+        <w:rPr>
+          <w:shd w:val="clear" w:fill="FFAAAA"/>
+          <w:i/>
+          <w:b/>
+        </w:rPr>
+        <w:t xml:space="preserve">Nested</w:t>
+      </w:r>
+      <w:r>
+        <w:rPr>
+          <w:shd w:val="clear" w:fill="FFAAAA"/>
+        </w:rPr>
+        <w:t xml:space="preserve"> 2.2</w:t>
+      </w:r>
+    </w:p>
+    <w:p>
+      <w:pPr>
+        <w:shd w:val="clear" w:fill="FFAAAA"/>
+        <w:pStyle w:val="ListBullet"/>
+        <w:numPr>
+          <w:ilvl w:val="2"/>
+          <w:numId w:val="1006"/>
+        </w:numPr>
+      </w:pPr>
+      <w:r>
+        <w:rPr>
+          <w:shd w:val="clear" w:fill="FFAAAA"/>
+        </w:rPr>
+        <w:t xml:space="preserve">Nested 2.3</w:t>
+      </w:r>
+    </w:p>
+    <w:p>
+      <w:pPr>
+        <w:shd w:val="clear" w:fill="F19F42"/>
+        <w:pStyle w:val="ListBullet"/>
+        <w:numPr>
+          <w:ilvl w:val="0"/>
+          <w:numId w:val="1006"/>
+        </w:numPr>
+      </w:pPr>
+      <w:r>
+        <w:rPr>
+          <w:shd w:val="clear" w:fill="F19F42"/>
+        </w:rPr>
+        <w:t xml:space="preserve">Item 3</w:t>
       </w:r>
     </w:p>
     <w:sectPr>
@@ -596,6 +834,119 @@
 
 <file path=word/numbering.xml><?xml version="1.0" encoding="utf-8"?>
 <w:numbering xmlns:wpc="http://schemas.microsoft.com/office/word/2010/wordprocessingCanvas" xmlns:mo="http://schemas.microsoft.com/office/mac/office/2008/main" xmlns:mc="http://schemas.openxmlformats.org/markup-compatibility/2006" xmlns:mv="urn:schemas-microsoft-com:mac:vml" xmlns:o="urn:schemas-microsoft-com:office:office" xmlns:r="http://schemas.openxmlformats.org/officeDocument/2006/relationships" xmlns:m="http://schemas.openxmlformats.org/officeDocument/2006/math" xmlns:v="urn:schemas-microsoft-com:vml" xmlns:wp14="http://schemas.microsoft.com/office/word/2010/wordprocessingDrawing" xmlns:wp="http://schemas.openxmlformats.org/drawingml/2006/wordprocessingDrawing" xmlns:w10="urn:schemas-microsoft-com:office:word" xmlns:w="http://schemas.openxmlformats.org/wordprocessingml/2006/main" xmlns:w14="http://schemas.microsoft.com/office/word/2010/wordml" xmlns:wpg="http://schemas.microsoft.com/office/word/2010/wordprocessingGroup" xmlns:wpi="http://schemas.microsoft.com/office/word/2010/wordprocessingInk" xmlns:wne="http://schemas.microsoft.com/office/word/2006/wordml" xmlns:wps="http://schemas.microsoft.com/office/word/2010/wordprocessingShape" mc:Ignorable="w14 wp14">
+  <w:abstractNum w:abstractNumId="1006">
+    <w:multiLevelType w:val="multilevel"/>
+    <w:tmpl w:val="4A727A02"/>
+    <w:lvl w:ilvl="0">
+      <w:start w:val="1"/>
+      <w:numFmt w:val="bullet"/>
+      <w:pStyle w:val="ListBullet"/>
+      <w:lvlText w:val=""/>
+      <w:lvlJc w:val="left"/>
+      <w:pPr>
+        <w:ind w:left="360" w:hanging="360"/>
+      </w:pPr>
+      <w:rPr>
+        <w:rFonts w:ascii="Wingdings" w:hAnsi="Wingdings" w:hint="default"/>
+      </w:rPr>
+    </w:lvl>
+    <w:lvl w:ilvl="1">
+      <w:start w:val="1"/>
+      <w:numFmt w:val="bullet"/>
+      <w:lvlText w:val=""/>
+      <w:lvlJc w:val="left"/>
+      <w:pPr>
+        <w:ind w:left="720" w:hanging="360"/>
+      </w:pPr>
+      <w:rPr>
+        <w:rFonts w:ascii="Wingdings" w:hAnsi="Wingdings" w:hint="default"/>
+      </w:rPr>
+    </w:lvl>
+    <w:lvl w:ilvl="2">
+      <w:start w:val="1"/>
+      <w:numFmt w:val="bullet"/>
+      <w:lvlText w:val=""/>
+      <w:lvlJc w:val="left"/>
+      <w:pPr>
+        <w:ind w:left="1080" w:hanging="360"/>
+      </w:pPr>
+      <w:rPr>
+        <w:rFonts w:ascii="Wingdings" w:hAnsi="Wingdings" w:hint="default"/>
+      </w:rPr>
+    </w:lvl>
+    <w:lvl w:ilvl="3">
+      <w:start w:val="1"/>
+      <w:numFmt w:val="bullet"/>
+      <w:lvlText w:val=""/>
+      <w:lvlJc w:val="left"/>
+      <w:pPr>
+        <w:ind w:left="1440" w:hanging="360"/>
+      </w:pPr>
+      <w:rPr>
+        <w:rFonts w:ascii="Symbol" w:hAnsi="Symbol" w:hint="default"/>
+      </w:rPr>
+    </w:lvl>
+    <w:lvl w:ilvl="4">
+      <w:start w:val="1"/>
+      <w:numFmt w:val="bullet"/>
+      <w:lvlText w:val=""/>
+      <w:lvlJc w:val="left"/>
+      <w:pPr>
+        <w:ind w:left="1800" w:hanging="360"/>
+      </w:pPr>
+      <w:rPr>
+        <w:rFonts w:ascii="Symbol" w:hAnsi="Symbol" w:hint="default"/>
+      </w:rPr>
+    </w:lvl>
+    <w:lvl w:ilvl="5">
+      <w:start w:val="1"/>
+      <w:numFmt w:val="bullet"/>
+      <w:lvlText w:val=""/>
+      <w:lvlJc w:val="left"/>
+      <w:pPr>
+        <w:ind w:left="2160" w:hanging="360"/>
+      </w:pPr>
+      <w:rPr>
+        <w:rFonts w:ascii="Wingdings" w:hAnsi="Wingdings" w:hint="default"/>
+      </w:rPr>
+    </w:lvl>
+    <w:lvl w:ilvl="6">
+      <w:start w:val="1"/>
+      <w:numFmt w:val="bullet"/>
+      <w:lvlText w:val=""/>
+      <w:lvlJc w:val="left"/>
+      <w:pPr>
+        <w:ind w:left="2520" w:hanging="360"/>
+      </w:pPr>
+      <w:rPr>
+        <w:rFonts w:ascii="Wingdings" w:hAnsi="Wingdings" w:hint="default"/>
+      </w:rPr>
+    </w:lvl>
+    <w:lvl w:ilvl="7">
+      <w:start w:val="1"/>
+      <w:numFmt w:val="bullet"/>
+      <w:lvlText w:val=""/>
+      <w:lvlJc w:val="left"/>
+      <w:pPr>
+        <w:ind w:left="2880" w:hanging="360"/>
+      </w:pPr>
+      <w:rPr>
+        <w:rFonts w:ascii="Symbol" w:hAnsi="Symbol" w:hint="default"/>
+      </w:rPr>
+    </w:lvl>
+    <w:lvl w:ilvl="8">
+      <w:start w:val="1"/>
+      <w:numFmt w:val="bullet"/>
+      <w:lvlText w:val=""/>
+      <w:lvlJc w:val="left"/>
+      <w:pPr>
+        <w:ind w:left="3240" w:hanging="360"/>
+      </w:pPr>
+      <w:rPr>
+        <w:rFonts w:ascii="Symbol" w:hAnsi="Symbol" w:hint="default"/>
+      </w:rPr>
+    </w:lvl>
+  </w:abstractNum>
   <w:abstractNum w:abstractNumId="1005">
     <w:multiLevelType w:val="multilevel"/>
     <w:tmpl w:val="4A727A02"/>
@@ -1687,6 +2038,9 @@
   </w:num>
   <w:num w:numId="1005">
     <w:abstractNumId w:val="1005"/>
+  </w:num>
+  <w:num w:numId="1006">
+    <w:abstractNumId w:val="1006"/>
   </w:num>
 </w:numbering>
 </file>

</xml_diff>

<commit_message>
Update html sample fixture
It needed updated because the document.xml no longer contained runs
with extra properties already set by their parent paragraph
</commit_message>
<xml_diff>
--- a/test/fixtures/html_sample.docx
+++ b/test/fixtures/html_sample.docx
@@ -592,27 +592,21 @@
       </w:pPr>
       <w:r>
         <w:rPr>
-          <w:shd w:val="clear" w:fill="EAFEDA"/>
           <w:sz w:val="48"/>
         </w:rPr>
         <w:t xml:space="preserve">U</w:t>
       </w:r>
       <w:r>
+        <w:t xml:space="preserve">t eget auctor enim. </w:t>
+      </w:r>
+      <w:r>
         <w:rPr>
-          <w:shd w:val="clear" w:fill="EAFEDA"/>
-        </w:rPr>
-        <w:t xml:space="preserve">t eget auctor enim. </w:t>
-      </w:r>
-      <w:r>
-        <w:rPr>
-          <w:shd w:val="clear" w:fill="EAFEDA"/>
           <w:u w:val="wavyDouble" w:color="123456"/>
         </w:rPr>
         <w:t xml:space="preserve">Quisque id neque eu nibh feugiat </w:t>
       </w:r>
       <w:r>
         <w:rPr>
-          <w:shd w:val="clear" w:fill="EAFEDA"/>
           <w:u w:val="wavyDouble" w:color="123456"/>
           <w:strike w:val="true"/>
           <w:b/>
@@ -621,20 +615,15 @@
       </w:r>
       <w:r>
         <w:rPr>
-          <w:shd w:val="clear" w:fill="EAFEDA"/>
           <w:u w:val="wavyDouble" w:color="123456"/>
         </w:rPr>
         <w:t xml:space="preserve"> id ut dui.</w:t>
       </w:r>
       <w:r>
+        <w:t xml:space="preserve"> Ut auctor libero eget </w:t>
+      </w:r>
+      <w:r>
         <w:rPr>
-          <w:shd w:val="clear" w:fill="EAFEDA"/>
-        </w:rPr>
-        <w:t xml:space="preserve"> Ut auctor libero eget </w:t>
-      </w:r>
-      <w:r>
-        <w:rPr>
-          <w:shd w:val="clear" w:fill="EAFEDA"/>
           <w:emboss w:val="true"/>
           <w:color w:val="F3AADE"/>
           <w:i/>
@@ -642,9 +631,6 @@
         <w:t xml:space="preserve"> massa tristique pharetra</w:t>
       </w:r>
       <w:r>
-        <w:rPr>
-          <w:shd w:val="clear" w:fill="EAFEDA"/>
-        </w:rPr>
         <w:t xml:space="preserve">. Cras tincidunt finibus sapien, ut maximus tortor tempor at. </w:t>
       </w:r>
       <w:r>
@@ -654,35 +640,24 @@
         <w:t xml:space="preserve">Proin pulvinar pretium</w:t>
       </w:r>
       <w:r>
+        <w:t xml:space="preserve"> justo vitae malesuada. Suspendisse porta purus eget tortor tincidunt vestibulum. Maecenas id egestas purus, quis vulputate lacus. Quisque </w:t>
+      </w:r>
+      <w:r>
         <w:rPr>
-          <w:shd w:val="clear" w:fill="EAFEDA"/>
-        </w:rPr>
-        <w:t xml:space="preserve"> justo vitae malesuada. Suspendisse porta purus eget tortor tincidunt vestibulum. Maecenas id egestas purus, quis vulputate lacus. Quisque </w:t>
-      </w:r>
-      <w:r>
-        <w:rPr>
-          <w:shd w:val="clear" w:fill="EAFEDA"/>
           <w:vertAlign w:val="superscript"/>
         </w:rPr>
         <w:t xml:space="preserve">non</w:t>
       </w:r>
       <w:r>
+        <w:t xml:space="preserve"> </w:t>
+      </w:r>
+      <w:r>
         <w:rPr>
-          <w:shd w:val="clear" w:fill="EAFEDA"/>
-        </w:rPr>
-        <w:t xml:space="preserve"> </w:t>
-      </w:r>
-      <w:r>
-        <w:rPr>
-          <w:shd w:val="clear" w:fill="EAFEDA"/>
           <w:vertAlign w:val="subscript"/>
         </w:rPr>
         <w:t xml:space="preserve">eleifend</w:t>
       </w:r>
       <w:r>
-        <w:rPr>
-          <w:shd w:val="clear" w:fill="EAFEDA"/>
-        </w:rPr>
         <w:t xml:space="preserve"> est.</w:t>
       </w:r>
     </w:p>
@@ -696,9 +671,6 @@
         </w:numPr>
       </w:pPr>
       <w:r>
-        <w:rPr>
-          <w:shd w:val="clear" w:fill="F19F42"/>
-        </w:rPr>
         <w:t xml:space="preserve">Item 1</w:t>
       </w:r>
     </w:p>
@@ -712,9 +684,6 @@
         </w:numPr>
       </w:pPr>
       <w:r>
-        <w:rPr>
-          <w:shd w:val="clear" w:fill="F19F42"/>
-        </w:rPr>
         <w:t xml:space="preserve">Item 2</w:t>
       </w:r>
     </w:p>
@@ -728,9 +697,6 @@
         </w:numPr>
       </w:pPr>
       <w:r>
-        <w:rPr>
-          <w:shd w:val="clear" w:fill="F19F42"/>
-        </w:rPr>
         <w:t xml:space="preserve">Nested 1</w:t>
       </w:r>
     </w:p>
@@ -744,9 +710,6 @@
         </w:numPr>
       </w:pPr>
       <w:r>
-        <w:rPr>
-          <w:shd w:val="clear" w:fill="FFAAAA"/>
-        </w:rPr>
         <w:t xml:space="preserve">Nested 2</w:t>
       </w:r>
     </w:p>
@@ -760,9 +723,6 @@
         </w:numPr>
       </w:pPr>
       <w:r>
-        <w:rPr>
-          <w:shd w:val="clear" w:fill="FFAAAA"/>
-        </w:rPr>
         <w:t xml:space="preserve">Nested 2.1</w:t>
       </w:r>
     </w:p>
@@ -777,16 +737,12 @@
       </w:pPr>
       <w:r>
         <w:rPr>
-          <w:shd w:val="clear" w:fill="FFAAAA"/>
           <w:i/>
           <w:b/>
         </w:rPr>
         <w:t xml:space="preserve">Nested</w:t>
       </w:r>
       <w:r>
-        <w:rPr>
-          <w:shd w:val="clear" w:fill="FFAAAA"/>
-        </w:rPr>
         <w:t xml:space="preserve"> 2.2</w:t>
       </w:r>
     </w:p>
@@ -800,9 +756,6 @@
         </w:numPr>
       </w:pPr>
       <w:r>
-        <w:rPr>
-          <w:shd w:val="clear" w:fill="FFAAAA"/>
-        </w:rPr>
         <w:t xml:space="preserve">Nested 2.3</w:t>
       </w:r>
     </w:p>
@@ -816,9 +769,6 @@
         </w:numPr>
       </w:pPr>
       <w:r>
-        <w:rPr>
-          <w:shd w:val="clear" w:fill="F19F42"/>
-        </w:rPr>
         <w:t xml:space="preserve">Item 3</w:t>
       </w:r>
     </w:p>

</xml_diff>

<commit_message>
Update unit and integration tests to cover all styles defined
</commit_message>
<xml_diff>
--- a/test/fixtures/html_sample.docx
+++ b/test/fixtures/html_sample.docx
@@ -531,6 +531,12 @@
     </w:p>
     <w:p>
       <w:pPr>
+        <w:pBdr>
+          <w:top w:sz="10" w:val="double" w:color="FF00FF"/>
+          <w:bottom w:sz="10" w:val="double" w:color="FF00FF"/>
+          <w:left w:sz="10" w:val="double" w:color="FF00FF"/>
+          <w:right w:sz="10" w:val="double" w:color="FF00FF"/>
+        </w:pBdr>
         <w:pStyle w:val="Normal"/>
       </w:pPr>
       <w:r>
@@ -588,6 +594,7 @@
       <w:pPr>
         <w:jc w:val="both"/>
         <w:shd w:val="clear" w:fill="EAFEDA"/>
+        <w:textAlignment w:val="top"/>
         <w:pStyle w:val="Normal"/>
       </w:pPr>
       <w:r>

</xml_diff>

<commit_message>
Madify style hash order so inline styles can genreally override tag styles.
This is only the case for non-toggle properties or if the toggle property has a value that can be
set to false. i.e. <w:u w:val="false" />. Otherwise the style will persist because
CSS can only override not remove.
</commit_message>
<xml_diff>
--- a/test/fixtures/html_sample.docx
+++ b/test/fixtures/html_sample.docx
@@ -531,13 +531,13 @@
     </w:p>
     <w:p>
       <w:pPr>
+        <w:pStyle w:val="Normal"/>
         <w:pBdr>
           <w:top w:sz="10" w:val="double" w:color="FF00FF"/>
           <w:bottom w:sz="10" w:val="double" w:color="FF00FF"/>
           <w:left w:sz="10" w:val="double" w:color="FF00FF"/>
           <w:right w:sz="10" w:val="double" w:color="FF00FF"/>
         </w:pBdr>
-        <w:pStyle w:val="Normal"/>
       </w:pPr>
       <w:r>
         <w:rPr>
@@ -592,10 +592,10 @@
     </w:p>
     <w:p>
       <w:pPr>
+        <w:pStyle w:val="Normal"/>
         <w:jc w:val="both"/>
         <w:shd w:val="clear" w:fill="EAFEDA"/>
         <w:textAlignment w:val="top"/>
-        <w:pStyle w:val="Normal"/>
       </w:pPr>
       <w:r>
         <w:rPr>
@@ -630,9 +630,9 @@
       </w:r>
       <w:r>
         <w:rPr>
+          <w:i/>
           <w:emboss w:val="true"/>
           <w:color w:val="F3AADE"/>
-          <w:i/>
         </w:rPr>
         <w:t xml:space="preserve"> massa tristique pharetra</w:t>
       </w:r>
@@ -669,8 +669,8 @@
     </w:p>
     <w:p>
       <w:pPr>
+        <w:pStyle w:val="ListBullet"/>
         <w:shd w:val="clear" w:fill="F19F42"/>
-        <w:pStyle w:val="ListBullet"/>
         <w:numPr>
           <w:ilvl w:val="0"/>
           <w:numId w:val="1006"/>
@@ -682,8 +682,8 @@
     </w:p>
     <w:p>
       <w:pPr>
+        <w:pStyle w:val="ListBullet"/>
         <w:shd w:val="clear" w:fill="F19F42"/>
-        <w:pStyle w:val="ListBullet"/>
         <w:numPr>
           <w:ilvl w:val="0"/>
           <w:numId w:val="1006"/>
@@ -695,8 +695,8 @@
     </w:p>
     <w:p>
       <w:pPr>
+        <w:pStyle w:val="ListBullet"/>
         <w:shd w:val="clear" w:fill="F19F42"/>
-        <w:pStyle w:val="ListBullet"/>
         <w:numPr>
           <w:ilvl w:val="1"/>
           <w:numId w:val="1006"/>
@@ -708,8 +708,8 @@
     </w:p>
     <w:p>
       <w:pPr>
+        <w:pStyle w:val="ListBullet"/>
         <w:shd w:val="clear" w:fill="FFAAAA"/>
-        <w:pStyle w:val="ListBullet"/>
         <w:numPr>
           <w:ilvl w:val="1"/>
           <w:numId w:val="1006"/>
@@ -721,8 +721,8 @@
     </w:p>
     <w:p>
       <w:pPr>
+        <w:pStyle w:val="ListBullet"/>
         <w:shd w:val="clear" w:fill="FFAAAA"/>
-        <w:pStyle w:val="ListBullet"/>
         <w:numPr>
           <w:ilvl w:val="2"/>
           <w:numId w:val="1006"/>
@@ -734,8 +734,8 @@
     </w:p>
     <w:p>
       <w:pPr>
+        <w:pStyle w:val="ListBullet"/>
         <w:shd w:val="clear" w:fill="FFAAAA"/>
-        <w:pStyle w:val="ListBullet"/>
         <w:numPr>
           <w:ilvl w:val="2"/>
           <w:numId w:val="1006"/>
@@ -754,8 +754,8 @@
     </w:p>
     <w:p>
       <w:pPr>
+        <w:pStyle w:val="ListBullet"/>
         <w:shd w:val="clear" w:fill="FFAAAA"/>
-        <w:pStyle w:val="ListBullet"/>
         <w:numPr>
           <w:ilvl w:val="2"/>
           <w:numId w:val="1006"/>
@@ -767,8 +767,8 @@
     </w:p>
     <w:p>
       <w:pPr>
+        <w:pStyle w:val="ListBullet"/>
         <w:shd w:val="clear" w:fill="F19F42"/>
-        <w:pStyle w:val="ListBullet"/>
         <w:numPr>
           <w:ilvl w:val="0"/>
           <w:numId w:val="1006"/>

</xml_diff>

<commit_message>
Update integration test to use <s>, <sub>, and <sup> in various combinations
</commit_message>
<xml_diff>
--- a/test/fixtures/html_sample.docx
+++ b/test/fixtures/html_sample.docx
@@ -110,7 +110,54 @@
         <w:t xml:space="preserve">Praesent ornare fermentum turpis</w:t>
       </w:r>
       <w:r>
-        <w:t xml:space="preserve">, placerat iaculis urna bibendum vitae. Nunc in quam consequat, tristique tellus in, commodo turpis. Curabitur ullamcorper odio purus, lobortis egestas magna laoreet vitae. Nunc fringilla velit ante, eu aliquam nisi cursus vitae. Suspendisse sit amet dui egestas, volutpat nisi vel, mattis justo. Nullam pellentesque, ipsum eget blandit pharetra, augue elit aliquam mauris, vel mollis nisl augue ut ipsum.</w:t>
+        <w:t xml:space="preserve">, placerat iaculis urna bibendum vitae. Nunc in quam consequat, tristique tellus in, commodo turpis. Curabitur ullamcorper odio purus, lobortis egestas magna laoreet vitae. Nunc fringilla velit ante, eu aliquam nisi cursus vitae. Suspendisse sit amet dui </w:t>
+      </w:r>
+      <w:r>
+        <w:rPr>
+          <w:strike w:val="true"/>
+          <w:vertAlign w:val="superscript"/>
+        </w:rPr>
+        <w:t xml:space="preserve">egestas</w:t>
+      </w:r>
+      <w:r>
+        <w:rPr>
+          <w:strike w:val="true"/>
+        </w:rPr>
+        <w:t xml:space="preserve">, </w:t>
+      </w:r>
+      <w:r>
+        <w:rPr>
+          <w:strike w:val="true"/>
+          <w:vertAlign w:val="subscript"/>
+        </w:rPr>
+        <w:t xml:space="preserve">volutpat</w:t>
+      </w:r>
+      <w:r>
+        <w:t xml:space="preserve"> nisi vel, mattis justo. Nullam pellentesque, ipsum eget blandit pharetra, augue elit </w:t>
+      </w:r>
+      <w:r>
+        <w:rPr>
+          <w:vertAlign w:val="superscript"/>
+        </w:rPr>
+        <w:t xml:space="preserve">aliquam </w:t>
+      </w:r>
+      <w:r>
+        <w:rPr>
+          <w:vertAlign w:val="subscript"/>
+        </w:rPr>
+        <w:t xml:space="preserve">mauris</w:t>
+      </w:r>
+      <w:r>
+        <w:t xml:space="preserve">, vel mollis nisl augue ut </w:t>
+      </w:r>
+      <w:r>
+        <w:rPr>
+          <w:strike w:val="true"/>
+        </w:rPr>
+        <w:t xml:space="preserve">ipsum</w:t>
+      </w:r>
+      <w:r>
+        <w:t xml:space="preserve">.</w:t>
       </w:r>
     </w:p>
     <w:p>

</xml_diff>

<commit_message>
Update HTML insertion test fixture
</commit_message>
<xml_diff>
--- a/test/fixtures/html_sample.docx
+++ b/test/fixtures/html_sample.docx
@@ -158,6 +158,46 @@
       </w:r>
       <w:r>
         <w:t xml:space="preserve">.</w:t>
+      </w:r>
+    </w:p>
+    <w:p>
+      <w:pPr>
+        <w:pStyle w:val="Heading2"/>
+      </w:pPr>
+      <w:r>
+        <w:t xml:space="preserve">HTML Entities</w:t>
+      </w:r>
+    </w:p>
+    <w:p>
+      <w:pPr>
+        <w:pStyle w:val="Normal"/>
+      </w:pPr>
+      <w:r>
+        <w:t xml:space="preserve">All HTML entities should get passed through to the final doc</w:t>
+      </w:r>
+      <w:r>
+        <w:br/>
+      </w:r>
+      <w:r>
+        <w:t xml:space="preserve">Less Than: &lt;</w:t>
+      </w:r>
+      <w:r>
+        <w:br/>
+      </w:r>
+      <w:r>
+        <w:t xml:space="preserve">Ampersand: &amp;</w:t>
+      </w:r>
+      <w:r>
+        <w:br/>
+      </w:r>
+      <w:r>
+        <w:t xml:space="preserve">Percent: %</w:t>
+      </w:r>
+      <w:r>
+        <w:br/>
+      </w:r>
+      <w:r>
+        <w:t xml:space="preserve">One Quarter: ¼</w:t>
       </w:r>
     </w:p>
     <w:p>

</xml_diff>

<commit_message>
Update test fixtures to include basic table conversions
When I implement the caption tag, and allow block level content
I will need to edit this test case again.
</commit_message>
<xml_diff>
--- a/test/fixtures/html_sample.docx
+++ b/test/fixtures/html_sample.docx
@@ -865,6 +865,168 @@
         <w:t xml:space="preserve">Item 3</w:t>
       </w:r>
     </w:p>
+    <w:p>
+      <w:pPr>
+        <w:pStyle w:val="Heading2"/>
+      </w:pPr>
+      <w:r>
+        <w:t xml:space="preserve">Tables</w:t>
+      </w:r>
+    </w:p>
+    <w:tbl>
+      <w:tr>
+        <w:tc>
+          <w:p>
+            <w:pPr>
+              <w:jc w:val="center"/>
+            </w:pPr>
+            <w:r>
+              <w:rPr>
+                <w:b/>
+              </w:rPr>
+              <w:t xml:space="preserve">Head Cell 1</w:t>
+            </w:r>
+          </w:p>
+        </w:tc>
+        <w:tc>
+          <w:p>
+            <w:pPr>
+              <w:jc w:val="center"/>
+            </w:pPr>
+            <w:r>
+              <w:rPr>
+                <w:b/>
+              </w:rPr>
+              <w:t xml:space="preserve">Head Cell 2</w:t>
+            </w:r>
+          </w:p>
+        </w:tc>
+      </w:tr>
+      <w:tr>
+        <w:tc>
+          <w:p>
+            <w:r>
+              <w:t xml:space="preserve">Data Cell 1</w:t>
+            </w:r>
+          </w:p>
+        </w:tc>
+        <w:tc>
+          <w:p>
+            <w:r>
+              <w:t xml:space="preserve">Data Cell 2</w:t>
+            </w:r>
+          </w:p>
+        </w:tc>
+      </w:tr>
+    </w:tbl>
+    <w:p>
+      <w:pPr>
+        <w:pStyle w:val="Paragraph"/>
+      </w:pPr>
+      <w:r>
+        <w:br/>
+      </w:r>
+    </w:p>
+    <w:tbl>
+      <w:tblPr>
+        <w:tblBorders>
+          <w:top w:sz="2" w:val="single" w:color="FF0000"/>
+          <w:start w:sz="2" w:val="single" w:color="FF0000"/>
+          <w:bottom w:sz="2" w:val="single" w:color="FF0000"/>
+          <w:end w:sz="2" w:val="single" w:color="FF0000"/>
+          <w:insideH w:sz="2" w:val="single" w:color="FF0000"/>
+          <w:insideV w:sz="2" w:val="single" w:color="FF0000"/>
+        </w:tblBorders>
+      </w:tblPr>
+      <w:tr>
+        <w:tc>
+          <w:tcPr>
+            <w:tcBorders>
+              <w:top w:sz="2" w:val="single" w:color="FF00FF"/>
+              <w:start w:sz="2" w:val="single" w:color="FF00FF"/>
+              <w:bottom w:sz="2" w:val="single" w:color="FF00FF"/>
+              <w:end w:sz="2" w:val="single" w:color="FF00FF"/>
+              <w:insideH w:sz="2" w:val="single" w:color="FF00FF"/>
+              <w:insideV w:sz="2" w:val="single" w:color="FF00FF"/>
+            </w:tcBorders>
+          </w:tcPr>
+          <w:p>
+            <w:pPr>
+              <w:jc w:val="center"/>
+            </w:pPr>
+            <w:r>
+              <w:rPr>
+                <w:b/>
+              </w:rPr>
+              <w:t xml:space="preserve">Head Cell 1</w:t>
+            </w:r>
+          </w:p>
+        </w:tc>
+        <w:tc>
+          <w:tcPr>
+            <w:tcBorders>
+              <w:top w:sz="2" w:val="single" w:color="FF00FF"/>
+              <w:start w:sz="2" w:val="single" w:color="FF00FF"/>
+              <w:bottom w:sz="2" w:val="single" w:color="FF00FF"/>
+              <w:end w:sz="2" w:val="single" w:color="FF00FF"/>
+              <w:insideH w:sz="2" w:val="single" w:color="FF00FF"/>
+              <w:insideV w:sz="2" w:val="single" w:color="FF00FF"/>
+            </w:tcBorders>
+          </w:tcPr>
+          <w:p>
+            <w:pPr>
+              <w:jc w:val="center"/>
+            </w:pPr>
+            <w:r>
+              <w:rPr>
+                <w:b/>
+              </w:rPr>
+              <w:t xml:space="preserve">Head Cell 2</w:t>
+            </w:r>
+          </w:p>
+        </w:tc>
+      </w:tr>
+      <w:tr>
+        <w:tc>
+          <w:tcPr>
+            <w:tcBorders>
+              <w:top w:sz="2" w:val="single" w:color="0000FF"/>
+              <w:start w:sz="2" w:val="single" w:color="0000FF"/>
+              <w:bottom w:sz="2" w:val="single" w:color="0000FF"/>
+              <w:end w:sz="2" w:val="single" w:color="0000FF"/>
+              <w:insideH w:sz="2" w:val="single" w:color="0000FF"/>
+              <w:insideV w:sz="2" w:val="single" w:color="0000FF"/>
+            </w:tcBorders>
+          </w:tcPr>
+          <w:p>
+            <w:r>
+              <w:rPr>
+                <w:color w:val="FFAA22"/>
+              </w:rPr>
+              <w:t xml:space="preserve">Data Cell 1</w:t>
+            </w:r>
+          </w:p>
+        </w:tc>
+        <w:tc>
+          <w:tcPr>
+            <w:tcBorders>
+              <w:top w:sz="2" w:val="single" w:color="0000FF"/>
+              <w:start w:sz="2" w:val="single" w:color="0000FF"/>
+              <w:bottom w:sz="2" w:val="single" w:color="0000FF"/>
+              <w:end w:sz="2" w:val="single" w:color="0000FF"/>
+              <w:insideH w:sz="2" w:val="single" w:color="0000FF"/>
+              <w:insideV w:sz="2" w:val="single" w:color="0000FF"/>
+            </w:tcBorders>
+            <w:shd w:val="clear" w:fill="123456"/>
+          </w:tcPr>
+          <w:p>
+            <w:r>
+              <w:t xml:space="preserve">Data Cell 2</w:t>
+            </w:r>
+          </w:p>
+        </w:tc>
+      </w:tr>
+    </w:tbl>
     <w:sectPr>
       <w:pgSz w:w="11900" w:h="16840"/>
       <w:pgMar w:top="1440" w:right="1800" w:bottom="1440" w:left="1800" w:header="708" w:footer="708" w:gutter="0"/>

</xml_diff>

<commit_message>
Update test fixtures to include caption tag conversion
</commit_message>
<xml_diff>
--- a/test/fixtures/html_sample.docx
+++ b/test/fixtures/html_sample.docx
@@ -871,6 +871,14 @@
       </w:pPr>
       <w:r>
         <w:t xml:space="preserve">Tables</w:t>
+      </w:r>
+    </w:p>
+    <w:p>
+      <w:pPr>
+        <w:pStyle w:val="Caption"/>
+      </w:pPr>
+      <w:r>
+        <w:t xml:space="preserve">Table 1: Example</w:t>
       </w:r>
     </w:p>
     <w:tbl>
@@ -1027,6 +1035,18 @@
         </w:tc>
       </w:tr>
     </w:tbl>
+    <w:p>
+      <w:pPr>
+        <w:pStyle w:val="Caption"/>
+        <w:jc w:val="center"/>
+      </w:pPr>
+      <w:r>
+        <w:rPr>
+          <w:highlight w:val="cyan"/>
+        </w:rPr>
+        <w:t xml:space="preserve"> Table 1: Example With Formatting </w:t>
+      </w:r>
+    </w:p>
     <w:sectPr>
       <w:pgSz w:w="11900" w:h="16840"/>
       <w:pgMar w:top="1440" w:right="1800" w:bottom="1440" w:left="1800" w:header="708" w:footer="708" w:gutter="0"/>

</xml_diff>

<commit_message>
Update test fixtures to include thead, tbody and tfoot tags.
</commit_message>
<xml_diff>
--- a/test/fixtures/html_sample.docx
+++ b/test/fixtures/html_sample.docx
@@ -947,6 +947,9 @@
         </w:tblBorders>
       </w:tblPr>
       <w:tr>
+        <w:trPr>
+          <w:tblHeader/>
+        </w:trPr>
         <w:tc>
           <w:tcPr>
             <w:tcBorders>
@@ -1030,6 +1033,22 @@
           <w:p>
             <w:r>
               <w:t xml:space="preserve">Data Cell 2</w:t>
+            </w:r>
+          </w:p>
+        </w:tc>
+      </w:tr>
+      <w:tr>
+        <w:tc>
+          <w:p>
+            <w:r>
+              <w:t xml:space="preserve">Data Cell 3</w:t>
+            </w:r>
+          </w:p>
+        </w:tc>
+        <w:tc>
+          <w:p>
+            <w:r>
+              <w:t xml:space="preserve">Data Cell 4</w:t>
             </w:r>
           </w:p>
         </w:tc>

</xml_diff>

<commit_message>
Update HTML insertion fixtures to better covert new table logic
</commit_message>
<xml_diff>
--- a/test/fixtures/html_sample.docx
+++ b/test/fixtures/html_sample.docx
@@ -887,6 +887,7 @@
           <w:p>
             <w:pPr>
               <w:jc w:val="center"/>
+              <w:pStyle w:val="Paragraph"/>
             </w:pPr>
             <w:r>
               <w:rPr>
@@ -900,6 +901,7 @@
           <w:p>
             <w:pPr>
               <w:jc w:val="center"/>
+              <w:pStyle w:val="Paragraph"/>
             </w:pPr>
             <w:r>
               <w:rPr>
@@ -913,6 +915,9 @@
       <w:tr>
         <w:tc>
           <w:p>
+            <w:pPr>
+              <w:pStyle w:val="Paragraph"/>
+            </w:pPr>
             <w:r>
               <w:t xml:space="preserve">Data Cell 1</w:t>
             </w:r>
@@ -920,6 +925,9 @@
         </w:tc>
         <w:tc>
           <w:p>
+            <w:pPr>
+              <w:pStyle w:val="Paragraph"/>
+            </w:pPr>
             <w:r>
               <w:t xml:space="preserve">Data Cell 2</w:t>
             </w:r>
@@ -964,6 +972,7 @@
           <w:p>
             <w:pPr>
               <w:jc w:val="center"/>
+              <w:pStyle w:val="Paragraph"/>
             </w:pPr>
             <w:r>
               <w:rPr>
@@ -987,6 +996,7 @@
           <w:p>
             <w:pPr>
               <w:jc w:val="center"/>
+              <w:pStyle w:val="Paragraph"/>
             </w:pPr>
             <w:r>
               <w:rPr>
@@ -1010,6 +1020,9 @@
             </w:tcBorders>
           </w:tcPr>
           <w:p>
+            <w:pPr>
+              <w:pStyle w:val="Paragraph"/>
+            </w:pPr>
             <w:r>
               <w:rPr>
                 <w:color w:val="FFAA22"/>
@@ -1031,6 +1044,9 @@
             <w:shd w:val="clear" w:fill="123456"/>
           </w:tcPr>
           <w:p>
+            <w:pPr>
+              <w:pStyle w:val="Paragraph"/>
+            </w:pPr>
             <w:r>
               <w:t xml:space="preserve">Data Cell 2</w:t>
             </w:r>
@@ -1040,6 +1056,9 @@
       <w:tr>
         <w:tc>
           <w:p>
+            <w:pPr>
+              <w:pStyle w:val="Paragraph"/>
+            </w:pPr>
             <w:r>
               <w:t xml:space="preserve">Data Cell 3</w:t>
             </w:r>
@@ -1047,6 +1066,9 @@
         </w:tc>
         <w:tc>
           <w:p>
+            <w:pPr>
+              <w:pStyle w:val="Paragraph"/>
+            </w:pPr>
             <w:r>
               <w:t xml:space="preserve">Data Cell 4</w:t>
             </w:r>
@@ -1066,6 +1088,208 @@
         <w:t xml:space="preserve"> Table 1: Example With Formatting </w:t>
       </w:r>
     </w:p>
+    <w:tbl>
+      <w:tblPr>
+        <w:tblBorders>
+          <w:top w:sz="2" w:val="single" w:color="000000"/>
+          <w:start w:sz="2" w:val="single" w:color="000000"/>
+          <w:bottom w:sz="2" w:val="single" w:color="000000"/>
+          <w:end w:sz="2" w:val="single" w:color="000000"/>
+          <w:insideH w:sz="2" w:val="single" w:color="000000"/>
+          <w:insideV w:sz="2" w:val="single" w:color="000000"/>
+        </w:tblBorders>
+        <w:tblW w:w="8000" w:type="dxa"/>
+      </w:tblPr>
+      <w:tr>
+        <w:tc>
+          <w:p>
+            <w:pPr>
+              <w:pStyle w:val="Paragraph"/>
+            </w:pPr>
+            <w:r>
+              <w:t xml:space="preserve">Above paragraph tag</w:t>
+            </w:r>
+          </w:p>
+          <w:p>
+            <w:pPr>
+              <w:pStyle w:val="Paragraph"/>
+            </w:pPr>
+            <w:r>
+              <w:t xml:space="preserve">In paragraph</w:t>
+            </w:r>
+          </w:p>
+          <w:p>
+            <w:pPr>
+              <w:pStyle w:val="Paragraph"/>
+            </w:pPr>
+            <w:r>
+              <w:t xml:space="preserve">below paragraph tag</w:t>
+            </w:r>
+          </w:p>
+        </w:tc>
+        <w:tc>
+          <w:p>
+            <w:pPr>
+              <w:pStyle w:val="ListBullet"/>
+              <w:numPr>
+                <w:ilvl w:val="0"/>
+                <w:numId w:val="1007"/>
+              </w:numPr>
+            </w:pPr>
+            <w:r>
+              <w:t xml:space="preserve">Item A</w:t>
+            </w:r>
+          </w:p>
+          <w:p>
+            <w:pPr>
+              <w:pStyle w:val="ListBullet"/>
+              <w:numPr>
+                <w:ilvl w:val="0"/>
+                <w:numId w:val="1007"/>
+              </w:numPr>
+            </w:pPr>
+            <w:r>
+              <w:t xml:space="preserve">Item B</w:t>
+            </w:r>
+          </w:p>
+        </w:tc>
+      </w:tr>
+      <w:tr>
+        <w:tc>
+          <w:p>
+            <w:pPr>
+              <w:pStyle w:val="ListNumber"/>
+              <w:numPr>
+                <w:ilvl w:val="0"/>
+                <w:numId w:val="1008"/>
+              </w:numPr>
+            </w:pPr>
+            <w:r>
+              <w:t xml:space="preserve">Item 1</w:t>
+            </w:r>
+          </w:p>
+          <w:p>
+            <w:pPr>
+              <w:pStyle w:val="ListNumber"/>
+              <w:numPr>
+                <w:ilvl w:val="0"/>
+                <w:numId w:val="1008"/>
+              </w:numPr>
+            </w:pPr>
+            <w:r>
+              <w:t xml:space="preserve">Item 2</w:t>
+            </w:r>
+          </w:p>
+          <w:p>
+            <w:pPr>
+              <w:pStyle w:val="ListNumber"/>
+              <w:numPr>
+                <w:ilvl w:val="1"/>
+                <w:numId w:val="1008"/>
+              </w:numPr>
+            </w:pPr>
+            <w:r>
+              <w:t xml:space="preserve">Item 2a</w:t>
+            </w:r>
+          </w:p>
+          <w:p>
+            <w:pPr>
+              <w:pStyle w:val="ListNumber"/>
+              <w:numPr>
+                <w:ilvl w:val="1"/>
+                <w:numId w:val="1008"/>
+              </w:numPr>
+            </w:pPr>
+            <w:r>
+              <w:t xml:space="preserve">Item 2b</w:t>
+            </w:r>
+          </w:p>
+        </w:tc>
+        <w:tc>
+          <w:p>
+            <w:pPr>
+              <w:pStyle w:val="Paragraph"/>
+            </w:pPr>
+            <w:r>
+              <w:t xml:space="preserve"> </w:t>
+            </w:r>
+          </w:p>
+          <w:p>
+            <w:pPr>
+              <w:pStyle w:val="Caption"/>
+              <w:jc w:val="center"/>
+            </w:pPr>
+            <w:r>
+              <w:t xml:space="preserve">Sub table header</w:t>
+            </w:r>
+          </w:p>
+          <w:tbl>
+            <w:tblPr>
+              <w:tblBorders>
+                <w:top w:sz="2" w:val="single" w:color="FF0000"/>
+                <w:start w:sz="2" w:val="single" w:color="FF0000"/>
+                <w:bottom w:sz="2" w:val="single" w:color="FF0000"/>
+                <w:end w:sz="2" w:val="single" w:color="FF0000"/>
+                <w:insideH w:sz="2" w:val="single" w:color="FF0000"/>
+                <w:insideV w:sz="2" w:val="single" w:color="FF0000"/>
+              </w:tblBorders>
+            </w:tblPr>
+            <w:tr>
+              <w:tc>
+                <w:p>
+                  <w:pPr>
+                    <w:pStyle w:val="Paragraph"/>
+                  </w:pPr>
+                  <w:r>
+                    <w:t xml:space="preserve">A</w:t>
+                  </w:r>
+                </w:p>
+              </w:tc>
+              <w:tc>
+                <w:p>
+                  <w:pPr>
+                    <w:pStyle w:val="Paragraph"/>
+                  </w:pPr>
+                  <w:r>
+                    <w:t xml:space="preserve">B</w:t>
+                  </w:r>
+                </w:p>
+              </w:tc>
+            </w:tr>
+            <w:tr>
+              <w:tc>
+                <w:p>
+                  <w:pPr>
+                    <w:pStyle w:val="Paragraph"/>
+                  </w:pPr>
+                  <w:r>
+                    <w:t xml:space="preserve">C</w:t>
+                  </w:r>
+                </w:p>
+              </w:tc>
+              <w:tc>
+                <w:p>
+                  <w:pPr>
+                    <w:pStyle w:val="Paragraph"/>
+                  </w:pPr>
+                  <w:r>
+                    <w:t xml:space="preserve">D</w:t>
+                  </w:r>
+                </w:p>
+              </w:tc>
+            </w:tr>
+          </w:tbl>
+          <w:p>
+            <w:pPr>
+              <w:pStyle w:val="Paragraph"/>
+            </w:pPr>
+            <w:r>
+              <w:t xml:space="preserve"> </w:t>
+            </w:r>
+          </w:p>
+        </w:tc>
+      </w:tr>
+    </w:tbl>
     <w:sectPr>
       <w:pgSz w:w="11900" w:h="16840"/>
       <w:pgMar w:top="1440" w:right="1800" w:bottom="1440" w:left="1800" w:header="708" w:footer="708" w:gutter="0"/>
@@ -1078,6 +1302,232 @@
 
 <file path=word/numbering.xml><?xml version="1.0" encoding="utf-8"?>
 <w:numbering xmlns:wpc="http://schemas.microsoft.com/office/word/2010/wordprocessingCanvas" xmlns:mo="http://schemas.microsoft.com/office/mac/office/2008/main" xmlns:mc="http://schemas.openxmlformats.org/markup-compatibility/2006" xmlns:mv="urn:schemas-microsoft-com:mac:vml" xmlns:o="urn:schemas-microsoft-com:office:office" xmlns:r="http://schemas.openxmlformats.org/officeDocument/2006/relationships" xmlns:m="http://schemas.openxmlformats.org/officeDocument/2006/math" xmlns:v="urn:schemas-microsoft-com:vml" xmlns:wp14="http://schemas.microsoft.com/office/word/2010/wordprocessingDrawing" xmlns:wp="http://schemas.openxmlformats.org/drawingml/2006/wordprocessingDrawing" xmlns:w10="urn:schemas-microsoft-com:office:word" xmlns:w="http://schemas.openxmlformats.org/wordprocessingml/2006/main" xmlns:w14="http://schemas.microsoft.com/office/word/2010/wordml" xmlns:wpg="http://schemas.microsoft.com/office/word/2010/wordprocessingGroup" xmlns:wpi="http://schemas.microsoft.com/office/word/2010/wordprocessingInk" xmlns:wne="http://schemas.microsoft.com/office/word/2006/wordml" xmlns:wps="http://schemas.microsoft.com/office/word/2010/wordprocessingShape" mc:Ignorable="w14 wp14">
+  <w:abstractNum w:abstractNumId="1008">
+    <w:multiLevelType w:val="multilevel"/>
+    <w:tmpl w:val="721C1DCE"/>
+    <w:lvl w:ilvl="0">
+      <w:start w:val="1"/>
+      <w:numFmt w:val="decimal"/>
+      <w:pStyle w:val="ListNumber"/>
+      <w:lvlText w:val="%1."/>
+      <w:lvlJc w:val="left"/>
+      <w:pPr>
+        <w:ind w:left="360" w:hanging="360"/>
+      </w:pPr>
+      <w:rPr>
+        <w:rFonts w:hint="default"/>
+      </w:rPr>
+    </w:lvl>
+    <w:lvl w:ilvl="1">
+      <w:start w:val="1"/>
+      <w:numFmt w:val="decimal"/>
+      <w:lvlText w:val="%1.%2."/>
+      <w:lvlJc w:val="left"/>
+      <w:pPr>
+        <w:ind w:left="792" w:hanging="432"/>
+      </w:pPr>
+      <w:rPr>
+        <w:rFonts w:hint="default"/>
+      </w:rPr>
+    </w:lvl>
+    <w:lvl w:ilvl="2">
+      <w:start w:val="1"/>
+      <w:numFmt w:val="decimal"/>
+      <w:lvlText w:val="%1.%2.%3."/>
+      <w:lvlJc w:val="left"/>
+      <w:pPr>
+        <w:ind w:left="1224" w:hanging="504"/>
+      </w:pPr>
+      <w:rPr>
+        <w:rFonts w:hint="default"/>
+      </w:rPr>
+    </w:lvl>
+    <w:lvl w:ilvl="3">
+      <w:start w:val="1"/>
+      <w:numFmt w:val="decimal"/>
+      <w:lvlText w:val="%1.%2.%3.%4."/>
+      <w:lvlJc w:val="left"/>
+      <w:pPr>
+        <w:ind w:left="1728" w:hanging="648"/>
+      </w:pPr>
+      <w:rPr>
+        <w:rFonts w:hint="default"/>
+      </w:rPr>
+    </w:lvl>
+    <w:lvl w:ilvl="4">
+      <w:start w:val="1"/>
+      <w:numFmt w:val="decimal"/>
+      <w:lvlText w:val="%1.%2.%3.%4.%5."/>
+      <w:lvlJc w:val="left"/>
+      <w:pPr>
+        <w:ind w:left="2232" w:hanging="792"/>
+      </w:pPr>
+      <w:rPr>
+        <w:rFonts w:hint="default"/>
+      </w:rPr>
+    </w:lvl>
+    <w:lvl w:ilvl="5">
+      <w:start w:val="1"/>
+      <w:numFmt w:val="decimal"/>
+      <w:lvlText w:val="%1.%2.%3.%4.%5.%6."/>
+      <w:lvlJc w:val="left"/>
+      <w:pPr>
+        <w:ind w:left="2736" w:hanging="936"/>
+      </w:pPr>
+      <w:rPr>
+        <w:rFonts w:hint="default"/>
+      </w:rPr>
+    </w:lvl>
+    <w:lvl w:ilvl="6">
+      <w:start w:val="1"/>
+      <w:numFmt w:val="decimal"/>
+      <w:lvlText w:val="%1.%2.%3.%4.%5.%6.%7."/>
+      <w:lvlJc w:val="left"/>
+      <w:pPr>
+        <w:ind w:left="3240" w:hanging="1080"/>
+      </w:pPr>
+      <w:rPr>
+        <w:rFonts w:hint="default"/>
+      </w:rPr>
+    </w:lvl>
+    <w:lvl w:ilvl="7">
+      <w:start w:val="1"/>
+      <w:numFmt w:val="decimal"/>
+      <w:lvlText w:val="%1.%2.%3.%4.%5.%6.%7.%8."/>
+      <w:lvlJc w:val="left"/>
+      <w:pPr>
+        <w:ind w:left="3744" w:hanging="1224"/>
+      </w:pPr>
+      <w:rPr>
+        <w:rFonts w:hint="default"/>
+      </w:rPr>
+    </w:lvl>
+    <w:lvl w:ilvl="8">
+      <w:start w:val="1"/>
+      <w:numFmt w:val="decimal"/>
+      <w:lvlText w:val="%1.%2.%3.%4.%5.%6.%7.%8.%9."/>
+      <w:lvlJc w:val="left"/>
+      <w:pPr>
+        <w:ind w:left="4320" w:hanging="1440"/>
+      </w:pPr>
+      <w:rPr>
+        <w:rFonts w:hint="default"/>
+      </w:rPr>
+    </w:lvl>
+  </w:abstractNum>
+  <w:abstractNum w:abstractNumId="1007">
+    <w:multiLevelType w:val="multilevel"/>
+    <w:tmpl w:val="4A727A02"/>
+    <w:lvl w:ilvl="0">
+      <w:start w:val="1"/>
+      <w:numFmt w:val="bullet"/>
+      <w:pStyle w:val="ListBullet"/>
+      <w:lvlText w:val=""/>
+      <w:lvlJc w:val="left"/>
+      <w:pPr>
+        <w:ind w:left="360" w:hanging="360"/>
+      </w:pPr>
+      <w:rPr>
+        <w:rFonts w:ascii="Wingdings" w:hAnsi="Wingdings" w:hint="default"/>
+      </w:rPr>
+    </w:lvl>
+    <w:lvl w:ilvl="1">
+      <w:start w:val="1"/>
+      <w:numFmt w:val="bullet"/>
+      <w:lvlText w:val=""/>
+      <w:lvlJc w:val="left"/>
+      <w:pPr>
+        <w:ind w:left="720" w:hanging="360"/>
+      </w:pPr>
+      <w:rPr>
+        <w:rFonts w:ascii="Wingdings" w:hAnsi="Wingdings" w:hint="default"/>
+      </w:rPr>
+    </w:lvl>
+    <w:lvl w:ilvl="2">
+      <w:start w:val="1"/>
+      <w:numFmt w:val="bullet"/>
+      <w:lvlText w:val=""/>
+      <w:lvlJc w:val="left"/>
+      <w:pPr>
+        <w:ind w:left="1080" w:hanging="360"/>
+      </w:pPr>
+      <w:rPr>
+        <w:rFonts w:ascii="Wingdings" w:hAnsi="Wingdings" w:hint="default"/>
+      </w:rPr>
+    </w:lvl>
+    <w:lvl w:ilvl="3">
+      <w:start w:val="1"/>
+      <w:numFmt w:val="bullet"/>
+      <w:lvlText w:val=""/>
+      <w:lvlJc w:val="left"/>
+      <w:pPr>
+        <w:ind w:left="1440" w:hanging="360"/>
+      </w:pPr>
+      <w:rPr>
+        <w:rFonts w:ascii="Symbol" w:hAnsi="Symbol" w:hint="default"/>
+      </w:rPr>
+    </w:lvl>
+    <w:lvl w:ilvl="4">
+      <w:start w:val="1"/>
+      <w:numFmt w:val="bullet"/>
+      <w:lvlText w:val=""/>
+      <w:lvlJc w:val="left"/>
+      <w:pPr>
+        <w:ind w:left="1800" w:hanging="360"/>
+      </w:pPr>
+      <w:rPr>
+        <w:rFonts w:ascii="Symbol" w:hAnsi="Symbol" w:hint="default"/>
+      </w:rPr>
+    </w:lvl>
+    <w:lvl w:ilvl="5">
+      <w:start w:val="1"/>
+      <w:numFmt w:val="bullet"/>
+      <w:lvlText w:val=""/>
+      <w:lvlJc w:val="left"/>
+      <w:pPr>
+        <w:ind w:left="2160" w:hanging="360"/>
+      </w:pPr>
+      <w:rPr>
+        <w:rFonts w:ascii="Wingdings" w:hAnsi="Wingdings" w:hint="default"/>
+      </w:rPr>
+    </w:lvl>
+    <w:lvl w:ilvl="6">
+      <w:start w:val="1"/>
+      <w:numFmt w:val="bullet"/>
+      <w:lvlText w:val=""/>
+      <w:lvlJc w:val="left"/>
+      <w:pPr>
+        <w:ind w:left="2520" w:hanging="360"/>
+      </w:pPr>
+      <w:rPr>
+        <w:rFonts w:ascii="Wingdings" w:hAnsi="Wingdings" w:hint="default"/>
+      </w:rPr>
+    </w:lvl>
+    <w:lvl w:ilvl="7">
+      <w:start w:val="1"/>
+      <w:numFmt w:val="bullet"/>
+      <w:lvlText w:val=""/>
+      <w:lvlJc w:val="left"/>
+      <w:pPr>
+        <w:ind w:left="2880" w:hanging="360"/>
+      </w:pPr>
+      <w:rPr>
+        <w:rFonts w:ascii="Symbol" w:hAnsi="Symbol" w:hint="default"/>
+      </w:rPr>
+    </w:lvl>
+    <w:lvl w:ilvl="8">
+      <w:start w:val="1"/>
+      <w:numFmt w:val="bullet"/>
+      <w:lvlText w:val=""/>
+      <w:lvlJc w:val="left"/>
+      <w:pPr>
+        <w:ind w:left="3240" w:hanging="360"/>
+      </w:pPr>
+      <w:rPr>
+        <w:rFonts w:ascii="Symbol" w:hAnsi="Symbol" w:hint="default"/>
+      </w:rPr>
+    </w:lvl>
+  </w:abstractNum>
   <w:abstractNum w:abstractNumId="1006">
     <w:multiLevelType w:val="multilevel"/>
     <w:tmpl w:val="4A727A02"/>
@@ -2285,6 +2735,12 @@
   </w:num>
   <w:num w:numId="1006">
     <w:abstractNumId w:val="1006"/>
+  </w:num>
+  <w:num w:numId="1007">
+    <w:abstractNumId w:val="1007"/>
+  </w:num>
+  <w:num w:numId="1008">
+    <w:abstractNumId w:val="1008"/>
   </w:num>
 </w:numbering>
 </file>

</xml_diff>

<commit_message>
first trial for integration test
</commit_message>
<xml_diff>
--- a/test/fixtures/html_sample.docx
+++ b/test/fixtures/html_sample.docx
@@ -199,6 +199,29 @@
       <w:r>
         <w:t xml:space="preserve">One Quarter: ¼</w:t>
       </w:r>
+      <w:r>
+        <w:br/>
+      </w:r>
+      <w:hyperlink r:id="rId123">
+        <w:r>
+          <w:rPr>
+            <w:rStyle w:val="Hyperlink"/>
+          </w:rPr>
+          <w:t xml:space="preserve">Hyperlink</w:t>
+        </w:r>
+      </w:hyperlink>
+      <w:r>
+        <w:br/>
+      </w:r>
+      <w:hyperlink r:id="rId124">
+        <w:r>
+          <w:rPr>
+            <w:b/>
+            <w:rStyle w:val="Hyperlink"/>
+          </w:rPr>
+          <w:t xml:space="preserve">Hyperlink with style</w:t>
+        </w:r>
+      </w:hyperlink>
     </w:p>
     <w:p>
       <w:pPr>

</xml_diff>

<commit_message>
Generating html.docx by sablon and replacing it with html_sample.docx file
</commit_message>
<xml_diff>
--- a/test/fixtures/html_sample.docx
+++ b/test/fixtures/html_sample.docx
@@ -202,7 +202,7 @@
       <w:r>
         <w:br/>
       </w:r>
-      <w:hyperlink r:id="rId123">
+      <w:hyperlink r:id="rId1235">
         <w:r>
           <w:rPr>
             <w:rStyle w:val="Hyperlink"/>
@@ -213,13 +213,25 @@
       <w:r>
         <w:br/>
       </w:r>
-      <w:hyperlink r:id="rId124">
+      <w:hyperlink r:id="rId1236">
         <w:r>
           <w:rPr>
             <w:b/>
             <w:rStyle w:val="Hyperlink"/>
           </w:rPr>
-          <w:t xml:space="preserve">Hyperlink with style</w:t>
+          <w:t xml:space="preserve">Hyperlink with bold style</w:t>
+        </w:r>
+      </w:hyperlink>
+      <w:r>
+        <w:br/>
+      </w:r>
+      <w:hyperlink r:id="rId1237">
+        <w:r>
+          <w:rPr>
+            <w:i/>
+            <w:rStyle w:val="Hyperlink"/>
+          </w:rPr>
+          <w:t xml:space="preserve">Hyperlink with italic style</w:t>
         </w:r>
       </w:hyperlink>
     </w:p>

</xml_diff>

<commit_message>
Tweak HTML insertion fixtures
</commit_message>
<xml_diff>
--- a/test/fixtures/html_sample.docx
+++ b/test/fixtures/html_sample.docx
@@ -199,9 +199,19 @@
       <w:r>
         <w:t xml:space="preserve">One Quarter: ¼</w:t>
       </w:r>
-      <w:r>
-        <w:br/>
-      </w:r>
+    </w:p>
+    <w:p>
+      <w:pPr>
+        <w:pStyle w:val="Heading2"/>
+      </w:pPr>
+      <w:r>
+        <w:t xml:space="preserve">Hyper Links</w:t>
+      </w:r>
+    </w:p>
+    <w:p>
+      <w:pPr>
+        <w:pStyle w:val="Normal"/>
+      </w:pPr>
       <w:hyperlink r:id="rId1235">
         <w:r>
           <w:rPr>
@@ -228,10 +238,11 @@
       <w:hyperlink r:id="rId1237">
         <w:r>
           <w:rPr>
-            <w:i/>
+            <w:u w:val="single"/>
             <w:rStyle w:val="Hyperlink"/>
+            <w:color w:val="1022DD"/>
           </w:rPr>
-          <w:t xml:space="preserve">Hyperlink with italic style</w:t>
+          <w:t xml:space="preserve">Hyperlink with color and underline</w:t>
         </w:r>
       </w:hyperlink>
     </w:p>

</xml_diff>

<commit_message>
Add hyperlink to table cell in html test content fixture
This helps keep the HTML insertion integration test more
comprehensive.
</commit_message>
<xml_diff>
--- a/test/fixtures/html_sample.docx
+++ b/test/fixtures/html_sample.docx
@@ -1196,6 +1196,23 @@
             </w:pPr>
             <w:r>
               <w:t xml:space="preserve">Item B</w:t>
+            </w:r>
+          </w:p>
+          <w:p>
+            <w:pPr>
+              <w:pStyle w:val="Paragraph"/>
+            </w:pPr>
+            <w:hyperlink r:id="rId1238">
+              <w:r>
+                <w:rPr>
+                  <w:rStyle w:val="Hyperlink"/>
+                  <w:color w:val="0000dd"/>
+                </w:rPr>
+                <w:t xml:space="preserve">GitHub</w:t>
+              </w:r>
+            </w:hyperlink>
+            <w:r>
+              <w:t xml:space="preserve"> </w:t>
             </w:r>
           </w:p>
         </w:tc>

</xml_diff>

<commit_message>
Add inline HTML insertion to the html insertion integration test
</commit_message>
<xml_diff>
--- a/test/fixtures/html_sample.docx
+++ b/test/fixtures/html_sample.docx
@@ -1,7 +1,58 @@
 
 <file path=word/document.xml><?xml version="1.0" encoding="utf-8"?>
-<w:document xmlns:wpc="http://schemas.microsoft.com/office/word/2010/wordprocessingCanvas" xmlns:mo="http://schemas.microsoft.com/office/mac/office/2008/main" xmlns:mc="http://schemas.openxmlformats.org/markup-compatibility/2006" xmlns:mv="urn:schemas-microsoft-com:mac:vml" xmlns:o="urn:schemas-microsoft-com:office:office" xmlns:r="http://schemas.openxmlformats.org/officeDocument/2006/relationships" xmlns:m="http://schemas.openxmlformats.org/officeDocument/2006/math" xmlns:v="urn:schemas-microsoft-com:vml" xmlns:wp14="http://schemas.microsoft.com/office/word/2010/wordprocessingDrawing" xmlns:wp="http://schemas.openxmlformats.org/drawingml/2006/wordprocessingDrawing" xmlns:w10="urn:schemas-microsoft-com:office:word" xmlns:w="http://schemas.openxmlformats.org/wordprocessingml/2006/main" xmlns:w14="http://schemas.microsoft.com/office/word/2010/wordml" xmlns:wpg="http://schemas.microsoft.com/office/word/2010/wordprocessingGroup" xmlns:wpi="http://schemas.microsoft.com/office/word/2010/wordprocessingInk" xmlns:wne="http://schemas.microsoft.com/office/word/2006/wordml" xmlns:wps="http://schemas.microsoft.com/office/word/2010/wordprocessingShape" mc:Ignorable="w14 wp14">
+<w:document xmlns:wpc="http://schemas.microsoft.com/office/word/2010/wordprocessingCanvas" xmlns:mo="http://schemas.microsoft.com/office/mac/office/2008/main" xmlns:mc="http://schemas.openxmlformats.org/markup-compatibility/2006" xmlns:mv="urn:schemas-microsoft-com:mac:vml" xmlns:o="urn:schemas-microsoft-com:office:office" xmlns:r="http://schemas.openxmlformats.org/officeDocument/2006/relationships" xmlns:m="http://schemas.openxmlformats.org/officeDocument/2006/math" xmlns:v="urn:schemas-microsoft-com:vml" xmlns:wp14="http://schemas.microsoft.com/office/word/2010/wordprocessingDrawing" xmlns:wp="http://schemas.openxmlformats.org/drawingml/2006/wordprocessingDrawing" xmlns:w10="urn:schemas-microsoft-com:office:word" xmlns:w="http://schemas.openxmlformats.org/wordprocessingml/2006/main" xmlns:w14="http://schemas.microsoft.com/office/word/2010/wordml" xmlns:w15="http://schemas.microsoft.com/office/word/2012/wordml" xmlns:wpg="http://schemas.microsoft.com/office/word/2010/wordprocessingGroup" xmlns:wpi="http://schemas.microsoft.com/office/word/2010/wordprocessingInk" xmlns:wne="http://schemas.microsoft.com/office/word/2006/wordml" xmlns:wps="http://schemas.microsoft.com/office/word/2010/wordprocessingShape" mc:Ignorable="w14 w15 wp14">
   <w:body>
+    <w:p>
+      <w:pPr>
+        <w:pStyle w:val="Heading1"/>
+        <w:rPr>
+          <w:noProof/>
+        </w:rPr>
+      </w:pPr>
+      <w:r>
+        <w:rPr>
+          <w:noProof/>
+        </w:rPr>
+        <w:t>Inline HTML Insertion Test</w:t>
+      </w:r>
+    </w:p>
+    <w:p/>
+    <w:p>
+      <w:r>
+        <w:t xml:space="preserve">The </w:t>
+      </w:r>
+      <w:r>
+        <w:t xml:space="preserve">entire </w:t>
+      </w:r>
+      <w:r>
+        <w:t xml:space="preserve">sentence </w:t>
+      </w:r>
+      <w:r>
+        <w:rPr>
+          <w:noProof/>
+        </w:rPr>
+        <w:r>
+          <w:rPr>
+            <w:b/>
+            <w:color w:val="123456"/>
+          </w:rPr>
+          <w:t xml:space="preserve">should</w:t>
+        </w:r>
+      </w:r>
+      <w:r>
+        <w:t xml:space="preserve"> be untouched</w:t>
+      </w:r>
+      <w:r>
+        <w:t>, with only the word “should” being inserted as styled content</w:t>
+      </w:r>
+      <w:r>
+        <w:t>.</w:t>
+      </w:r>
+    </w:p>
+    <w:p>
+      <w:bookmarkStart w:id="0" w:name="_GoBack"/>
+      <w:bookmarkEnd w:id="0"/>
+    </w:p>
     <w:p>
       <w:pPr>
         <w:pStyle w:val="Heading1"/>
@@ -1364,7 +1415,7 @@
 </file>
 
 <file path=word/numbering.xml><?xml version="1.0" encoding="utf-8"?>
-<w:numbering xmlns:wpc="http://schemas.microsoft.com/office/word/2010/wordprocessingCanvas" xmlns:mo="http://schemas.microsoft.com/office/mac/office/2008/main" xmlns:mc="http://schemas.openxmlformats.org/markup-compatibility/2006" xmlns:mv="urn:schemas-microsoft-com:mac:vml" xmlns:o="urn:schemas-microsoft-com:office:office" xmlns:r="http://schemas.openxmlformats.org/officeDocument/2006/relationships" xmlns:m="http://schemas.openxmlformats.org/officeDocument/2006/math" xmlns:v="urn:schemas-microsoft-com:vml" xmlns:wp14="http://schemas.microsoft.com/office/word/2010/wordprocessingDrawing" xmlns:wp="http://schemas.openxmlformats.org/drawingml/2006/wordprocessingDrawing" xmlns:w10="urn:schemas-microsoft-com:office:word" xmlns:w="http://schemas.openxmlformats.org/wordprocessingml/2006/main" xmlns:w14="http://schemas.microsoft.com/office/word/2010/wordml" xmlns:wpg="http://schemas.microsoft.com/office/word/2010/wordprocessingGroup" xmlns:wpi="http://schemas.microsoft.com/office/word/2010/wordprocessingInk" xmlns:wne="http://schemas.microsoft.com/office/word/2006/wordml" xmlns:wps="http://schemas.microsoft.com/office/word/2010/wordprocessingShape" mc:Ignorable="w14 wp14">
+<w:numbering xmlns:wpc="http://schemas.microsoft.com/office/word/2010/wordprocessingCanvas" xmlns:mo="http://schemas.microsoft.com/office/mac/office/2008/main" xmlns:mc="http://schemas.openxmlformats.org/markup-compatibility/2006" xmlns:mv="urn:schemas-microsoft-com:mac:vml" xmlns:o="urn:schemas-microsoft-com:office:office" xmlns:r="http://schemas.openxmlformats.org/officeDocument/2006/relationships" xmlns:m="http://schemas.openxmlformats.org/officeDocument/2006/math" xmlns:v="urn:schemas-microsoft-com:vml" xmlns:wp14="http://schemas.microsoft.com/office/word/2010/wordprocessingDrawing" xmlns:wp="http://schemas.openxmlformats.org/drawingml/2006/wordprocessingDrawing" xmlns:w10="urn:schemas-microsoft-com:office:word" xmlns:w="http://schemas.openxmlformats.org/wordprocessingml/2006/main" xmlns:w14="http://schemas.microsoft.com/office/word/2010/wordml" xmlns:w15="http://schemas.microsoft.com/office/word/2012/wordml" xmlns:wpg="http://schemas.microsoft.com/office/word/2010/wordprocessingGroup" xmlns:wpi="http://schemas.microsoft.com/office/word/2010/wordprocessingInk" xmlns:wne="http://schemas.microsoft.com/office/word/2006/wordml" xmlns:wps="http://schemas.microsoft.com/office/word/2010/wordprocessingShape" mc:Ignorable="w14 w15 wp14">
   <w:abstractNum w:abstractNumId="1008">
     <w:multiLevelType w:val="multilevel"/>
     <w:tmpl w:val="721C1DCE"/>
@@ -2809,7 +2860,7 @@
 </file>
 
 <file path=word/styles.xml><?xml version="1.0" encoding="utf-8"?>
-<w:styles xmlns:mc="http://schemas.openxmlformats.org/markup-compatibility/2006" xmlns:r="http://schemas.openxmlformats.org/officeDocument/2006/relationships" xmlns:w="http://schemas.openxmlformats.org/wordprocessingml/2006/main" xmlns:w14="http://schemas.microsoft.com/office/word/2010/wordml" mc:Ignorable="w14">
+<w:styles xmlns:mc="http://schemas.openxmlformats.org/markup-compatibility/2006" xmlns:r="http://schemas.openxmlformats.org/officeDocument/2006/relationships" xmlns:w="http://schemas.openxmlformats.org/wordprocessingml/2006/main" xmlns:w14="http://schemas.microsoft.com/office/word/2010/wordml" xmlns:w15="http://schemas.microsoft.com/office/word/2012/wordml" mc:Ignorable="w14 w15">
   <w:docDefaults>
     <w:rPrDefault>
       <w:rPr>
@@ -2821,479 +2872,389 @@
     </w:rPrDefault>
     <w:pPrDefault/>
   </w:docDefaults>
-  <w:latentStyles w:defLockedState="0" w:defUIPriority="99" w:defSemiHidden="1" w:defUnhideWhenUsed="1" w:defQFormat="0" w:count="276">
-    <w:lsdException w:name="Normal" w:semiHidden="0" w:uiPriority="0" w:unhideWhenUsed="0" w:qFormat="1"/>
-    <w:lsdException w:name="heading 1" w:semiHidden="0" w:uiPriority="9" w:unhideWhenUsed="0" w:qFormat="1"/>
-    <w:lsdException w:name="heading 2" w:uiPriority="9" w:qFormat="1"/>
-    <w:lsdException w:name="heading 3" w:uiPriority="9" w:qFormat="1"/>
-    <w:lsdException w:name="heading 4" w:uiPriority="9" w:qFormat="1"/>
-    <w:lsdException w:name="heading 5" w:uiPriority="9" w:qFormat="1"/>
-    <w:lsdException w:name="heading 6" w:uiPriority="9" w:qFormat="1"/>
-    <w:lsdException w:name="heading 7" w:uiPriority="9" w:qFormat="1"/>
-    <w:lsdException w:name="heading 8" w:uiPriority="9" w:qFormat="1"/>
-    <w:lsdException w:name="heading 9" w:uiPriority="9" w:qFormat="1"/>
-    <w:lsdException w:name="toc 1" w:uiPriority="39"/>
-    <w:lsdException w:name="toc 2" w:uiPriority="39"/>
-    <w:lsdException w:name="toc 3" w:uiPriority="39"/>
-    <w:lsdException w:name="toc 4" w:uiPriority="39"/>
-    <w:lsdException w:name="toc 5" w:uiPriority="39"/>
-    <w:lsdException w:name="toc 6" w:uiPriority="39"/>
-    <w:lsdException w:name="toc 7" w:uiPriority="39"/>
-    <w:lsdException w:name="toc 8" w:uiPriority="39"/>
-    <w:lsdException w:name="toc 9" w:uiPriority="39"/>
-    <w:lsdException w:name="caption" w:uiPriority="35" w:qFormat="1"/>
-    <w:lsdException w:name="Title" w:semiHidden="0" w:uiPriority="10" w:unhideWhenUsed="0" w:qFormat="1"/>
-    <w:lsdException w:name="Default Paragraph Font" w:uiPriority="1"/>
-    <w:lsdException w:name="Subtitle" w:semiHidden="0" w:uiPriority="11" w:unhideWhenUsed="0" w:qFormat="1"/>
-    <w:lsdException w:name="Strong" w:semiHidden="0" w:uiPriority="22" w:unhideWhenUsed="0" w:qFormat="1"/>
-    <w:lsdException w:name="Emphasis" w:semiHidden="0" w:uiPriority="20" w:unhideWhenUsed="0" w:qFormat="1"/>
-    <w:lsdException w:name="Table Grid" w:semiHidden="0" w:uiPriority="59" w:unhideWhenUsed="0"/>
-    <w:lsdException w:name="Placeholder Text" w:unhideWhenUsed="0"/>
-    <w:lsdException w:name="No Spacing" w:semiHidden="0" w:uiPriority="1" w:unhideWhenUsed="0" w:qFormat="1"/>
-    <w:lsdException w:name="Light Shading" w:semiHidden="0" w:uiPriority="60" w:unhideWhenUsed="0"/>
-    <w:lsdException w:name="Light List" w:semiHidden="0" w:uiPriority="61" w:unhideWhenUsed="0"/>
-    <w:lsdException w:name="Light Grid" w:semiHidden="0" w:uiPriority="62" w:unhideWhenUsed="0"/>
-    <w:lsdException w:name="Medium Shading 1" w:semiHidden="0" w:uiPriority="63" w:unhideWhenUsed="0"/>
-    <w:lsdException w:name="Medium Shading 2" w:semiHidden="0" w:uiPriority="64" w:unhideWhenUsed="0"/>
-    <w:lsdException w:name="Medium List 1" w:semiHidden="0" w:uiPriority="65" w:unhideWhenUsed="0"/>
-    <w:lsdException w:name="Medium List 2" w:semiHidden="0" w:uiPriority="66" w:unhideWhenUsed="0"/>
-    <w:lsdException w:name="Medium Grid 1" w:semiHidden="0" w:uiPriority="67" w:unhideWhenUsed="0"/>
-    <w:lsdException w:name="Medium Grid 2" w:semiHidden="0" w:uiPriority="68" w:unhideWhenUsed="0"/>
-    <w:lsdException w:name="Medium Grid 3" w:semiHidden="0" w:uiPriority="69" w:unhideWhenUsed="0"/>
-    <w:lsdException w:name="Dark List" w:semiHidden="0" w:uiPriority="70" w:unhideWhenUsed="0"/>
-    <w:lsdException w:name="Colorful Shading" w:semiHidden="0" w:uiPriority="71" w:unhideWhenUsed="0"/>
-    <w:lsdException w:name="Colorful List" w:semiHidden="0" w:uiPriority="72" w:unhideWhenUsed="0"/>
-    <w:lsdException w:name="Colorful Grid" w:semiHidden="0" w:uiPriority="73" w:unhideWhenUsed="0"/>
-    <w:lsdException w:name="Light Shading Accent 1" w:semiHidden="0" w:uiPriority="60" w:unhideWhenUsed="0"/>
-    <w:lsdException w:name="Light List Accent 1" w:semiHidden="0" w:uiPriority="61" w:unhideWhenUsed="0"/>
-    <w:lsdException w:name="Light Grid Accent 1" w:semiHidden="0" w:uiPriority="62" w:unhideWhenUsed="0"/>
-    <w:lsdException w:name="Medium Shading 1 Accent 1" w:semiHidden="0" w:uiPriority="63" w:unhideWhenUsed="0"/>
-    <w:lsdException w:name="Medium Shading 2 Accent 1" w:semiHidden="0" w:uiPriority="64" w:unhideWhenUsed="0"/>
-    <w:lsdException w:name="Medium List 1 Accent 1" w:semiHidden="0" w:uiPriority="65" w:unhideWhenUsed="0"/>
-    <w:lsdException w:name="Revision" w:unhideWhenUsed="0"/>
-    <w:lsdException w:name="List Paragraph" w:semiHidden="0" w:uiPriority="34" w:unhideWhenUsed="0" w:qFormat="1"/>
-    <w:lsdException w:name="Quote" w:semiHidden="0" w:uiPriority="29" w:unhideWhenUsed="0" w:qFormat="1"/>
-    <w:lsdException w:name="Intense Quote" w:semiHidden="0" w:uiPriority="30" w:unhideWhenUsed="0" w:qFormat="1"/>
-    <w:lsdException w:name="Medium List 2 Accent 1" w:semiHidden="0" w:uiPriority="66" w:unhideWhenUsed="0"/>
-    <w:lsdException w:name="Medium Grid 1 Accent 1" w:semiHidden="0" w:uiPriority="67" w:unhideWhenUsed="0"/>
-    <w:lsdException w:name="Medium Grid 2 Accent 1" w:semiHidden="0" w:uiPriority="68" w:unhideWhenUsed="0"/>
-    <w:lsdException w:name="Medium Grid 3 Accent 1" w:semiHidden="0" w:uiPriority="69" w:unhideWhenUsed="0"/>
-    <w:lsdException w:name="Dark List Accent 1" w:semiHidden="0" w:uiPriority="70" w:unhideWhenUsed="0"/>
-    <w:lsdException w:name="Colorful Shading Accent 1" w:semiHidden="0" w:uiPriority="71" w:unhideWhenUsed="0"/>
-    <w:lsdException w:name="Colorful List Accent 1" w:semiHidden="0" w:uiPriority="72" w:unhideWhenUsed="0"/>
-    <w:lsdException w:name="Colorful Grid Accent 1" w:semiHidden="0" w:uiPriority="73" w:unhideWhenUsed="0"/>
-    <w:lsdException w:name="Light Shading Accent 2" w:semiHidden="0" w:uiPriority="60" w:unhideWhenUsed="0"/>
-    <w:lsdException w:name="Light List Accent 2" w:semiHidden="0" w:uiPriority="61" w:unhideWhenUsed="0"/>
-    <w:lsdException w:name="Light Grid Accent 2" w:semiHidden="0" w:uiPriority="62" w:unhideWhenUsed="0"/>
-    <w:lsdException w:name="Medium Shading 1 Accent 2" w:semiHidden="0" w:uiPriority="63" w:unhideWhenUsed="0"/>
-    <w:lsdException w:name="Medium Shading 2 Accent 2" w:semiHidden="0" w:uiPriority="64" w:unhideWhenUsed="0"/>
-    <w:lsdException w:name="Medium List 1 Accent 2" w:semiHidden="0" w:uiPriority="65" w:unhideWhenUsed="0"/>
-    <w:lsdException w:name="Medium List 2 Accent 2" w:semiHidden="0" w:uiPriority="66" w:unhideWhenUsed="0"/>
-    <w:lsdException w:name="Medium Grid 1 Accent 2" w:semiHidden="0" w:uiPriority="67" w:unhideWhenUsed="0"/>
-    <w:lsdException w:name="Medium Grid 2 Accent 2" w:semiHidden="0" w:uiPriority="68" w:unhideWhenUsed="0"/>
-    <w:lsdException w:name="Medium Grid 3 Accent 2" w:semiHidden="0" w:uiPriority="69" w:unhideWhenUsed="0"/>
-    <w:lsdException w:name="Dark List Accent 2" w:semiHidden="0" w:uiPriority="70" w:unhideWhenUsed="0"/>
-    <w:lsdException w:name="Colorful Shading Accent 2" w:semiHidden="0" w:uiPriority="71" w:unhideWhenUsed="0"/>
-    <w:lsdException w:name="Colorful List Accent 2" w:semiHidden="0" w:uiPriority="72" w:unhideWhenUsed="0"/>
-    <w:lsdException w:name="Colorful Grid Accent 2" w:semiHidden="0" w:uiPriority="73" w:unhideWhenUsed="0"/>
-    <w:lsdException w:name="Light Shading Accent 3" w:semiHidden="0" w:uiPriority="60" w:unhideWhenUsed="0"/>
-    <w:lsdException w:name="Light List Accent 3" w:semiHidden="0" w:uiPriority="61" w:unhideWhenUsed="0"/>
-    <w:lsdException w:name="Light Grid Accent 3" w:semiHidden="0" w:uiPriority="62" w:unhideWhenUsed="0"/>
-    <w:lsdException w:name="Medium Shading 1 Accent 3" w:semiHidden="0" w:uiPriority="63" w:unhideWhenUsed="0"/>
-    <w:lsdException w:name="Medium Shading 2 Accent 3" w:semiHidden="0" w:uiPriority="64" w:unhideWhenUsed="0"/>
-    <w:lsdException w:name="Medium List 1 Accent 3" w:semiHidden="0" w:uiPriority="65" w:unhideWhenUsed="0"/>
-    <w:lsdException w:name="Medium List 2 Accent 3" w:semiHidden="0" w:uiPriority="66" w:unhideWhenUsed="0"/>
-    <w:lsdException w:name="Medium Grid 1 Accent 3" w:semiHidden="0" w:uiPriority="67" w:unhideWhenUsed="0"/>
-    <w:lsdException w:name="Medium Grid 2 Accent 3" w:semiHidden="0" w:uiPriority="68" w:unhideWhenUsed="0"/>
-    <w:lsdException w:name="Medium Grid 3 Accent 3" w:semiHidden="0" w:uiPriority="69" w:unhideWhenUsed="0"/>
-    <w:lsdException w:name="Dark List Accent 3" w:semiHidden="0" w:uiPriority="70" w:unhideWhenUsed="0"/>
-    <w:lsdException w:name="Colorful Shading Accent 3" w:semiHidden="0" w:uiPriority="71" w:unhideWhenUsed="0"/>
-    <w:lsdException w:name="Colorful List Accent 3" w:semiHidden="0" w:uiPriority="72" w:unhideWhenUsed="0"/>
-    <w:lsdException w:name="Colorful Grid Accent 3" w:semiHidden="0" w:uiPriority="73" w:unhideWhenUsed="0"/>
-    <w:lsdException w:name="Light Shading Accent 4" w:semiHidden="0" w:uiPriority="60" w:unhideWhenUsed="0"/>
-    <w:lsdException w:name="Light List Accent 4" w:semiHidden="0" w:uiPriority="61" w:unhideWhenUsed="0"/>
-    <w:lsdException w:name="Light Grid Accent 4" w:semiHidden="0" w:uiPriority="62" w:unhideWhenUsed="0"/>
-    <w:lsdException w:name="Medium Shading 1 Accent 4" w:semiHidden="0" w:uiPriority="63" w:unhideWhenUsed="0"/>
-    <w:lsdException w:name="Medium Shading 2 Accent 4" w:semiHidden="0" w:uiPriority="64" w:unhideWhenUsed="0"/>
-    <w:lsdException w:name="Medium List 1 Accent 4" w:semiHidden="0" w:uiPriority="65" w:unhideWhenUsed="0"/>
-    <w:lsdException w:name="Medium List 2 Accent 4" w:semiHidden="0" w:uiPriority="66" w:unhideWhenUsed="0"/>
-    <w:lsdException w:name="Medium Grid 1 Accent 4" w:semiHidden="0" w:uiPriority="67" w:unhideWhenUsed="0"/>
-    <w:lsdException w:name="Medium Grid 2 Accent 4" w:semiHidden="0" w:uiPriority="68" w:unhideWhenUsed="0"/>
-    <w:lsdException w:name="Medium Grid 3 Accent 4" w:semiHidden="0" w:uiPriority="69" w:unhideWhenUsed="0"/>
-    <w:lsdException w:name="Dark List Accent 4" w:semiHidden="0" w:uiPriority="70" w:unhideWhenUsed="0"/>
-    <w:lsdException w:name="Colorful Shading Accent 4" w:semiHidden="0" w:uiPriority="71" w:unhideWhenUsed="0"/>
-    <w:lsdException w:name="Colorful List Accent 4" w:semiHidden="0" w:uiPriority="72" w:unhideWhenUsed="0"/>
-    <w:lsdException w:name="Colorful Grid Accent 4" w:semiHidden="0" w:uiPriority="73" w:unhideWhenUsed="0"/>
-    <w:lsdException w:name="Light Shading Accent 5" w:semiHidden="0" w:uiPriority="60" w:unhideWhenUsed="0"/>
-    <w:lsdException w:name="Light List Accent 5" w:semiHidden="0" w:uiPriority="61" w:unhideWhenUsed="0"/>
-    <w:lsdException w:name="Light Grid Accent 5" w:semiHidden="0" w:uiPriority="62" w:unhideWhenUsed="0"/>
-    <w:lsdException w:name="Medium Shading 1 Accent 5" w:semiHidden="0" w:uiPriority="63" w:unhideWhenUsed="0"/>
-    <w:lsdException w:name="Medium Shading 2 Accent 5" w:semiHidden="0" w:uiPriority="64" w:unhideWhenUsed="0"/>
-    <w:lsdException w:name="Medium List 1 Accent 5" w:semiHidden="0" w:uiPriority="65" w:unhideWhenUsed="0"/>
-    <w:lsdException w:name="Medium List 2 Accent 5" w:semiHidden="0" w:uiPriority="66" w:unhideWhenUsed="0"/>
-    <w:lsdException w:name="Medium Grid 1 Accent 5" w:semiHidden="0" w:uiPriority="67" w:unhideWhenUsed="0"/>
-    <w:lsdException w:name="Medium Grid 2 Accent 5" w:semiHidden="0" w:uiPriority="68" w:unhideWhenUsed="0"/>
-    <w:lsdException w:name="Medium Grid 3 Accent 5" w:semiHidden="0" w:uiPriority="69" w:unhideWhenUsed="0"/>
-    <w:lsdException w:name="Dark List Accent 5" w:semiHidden="0" w:uiPriority="70" w:unhideWhenUsed="0"/>
-    <w:lsdException w:name="Colorful Shading Accent 5" w:semiHidden="0" w:uiPriority="71" w:unhideWhenUsed="0"/>
-    <w:lsdException w:name="Colorful List Accent 5" w:semiHidden="0" w:uiPriority="72" w:unhideWhenUsed="0"/>
-    <w:lsdException w:name="Colorful Grid Accent 5" w:semiHidden="0" w:uiPriority="73" w:unhideWhenUsed="0"/>
-    <w:lsdException w:name="Light Shading Accent 6" w:semiHidden="0" w:uiPriority="60" w:unhideWhenUsed="0"/>
-    <w:lsdException w:name="Light List Accent 6" w:semiHidden="0" w:uiPriority="61" w:unhideWhenUsed="0"/>
-    <w:lsdException w:name="Light Grid Accent 6" w:semiHidden="0" w:uiPriority="62" w:unhideWhenUsed="0"/>
-    <w:lsdException w:name="Medium Shading 1 Accent 6" w:semiHidden="0" w:uiPriority="63" w:unhideWhenUsed="0"/>
-    <w:lsdException w:name="Medium Shading 2 Accent 6" w:semiHidden="0" w:uiPriority="64" w:unhideWhenUsed="0"/>
-    <w:lsdException w:name="Medium List 1 Accent 6" w:semiHidden="0" w:uiPriority="65" w:unhideWhenUsed="0"/>
-    <w:lsdException w:name="Medium List 2 Accent 6" w:semiHidden="0" w:uiPriority="66" w:unhideWhenUsed="0"/>
-    <w:lsdException w:name="Medium Grid 1 Accent 6" w:semiHidden="0" w:uiPriority="67" w:unhideWhenUsed="0"/>
-    <w:lsdException w:name="Medium Grid 2 Accent 6" w:semiHidden="0" w:uiPriority="68" w:unhideWhenUsed="0"/>
-    <w:lsdException w:name="Medium Grid 3 Accent 6" w:semiHidden="0" w:uiPriority="69" w:unhideWhenUsed="0"/>
-    <w:lsdException w:name="Dark List Accent 6" w:semiHidden="0" w:uiPriority="70" w:unhideWhenUsed="0"/>
-    <w:lsdException w:name="Colorful Shading Accent 6" w:semiHidden="0" w:uiPriority="71" w:unhideWhenUsed="0"/>
-    <w:lsdException w:name="Colorful List Accent 6" w:semiHidden="0" w:uiPriority="72" w:unhideWhenUsed="0"/>
-    <w:lsdException w:name="Colorful Grid Accent 6" w:semiHidden="0" w:uiPriority="73" w:unhideWhenUsed="0"/>
-    <w:lsdException w:name="Subtle Emphasis" w:semiHidden="0" w:uiPriority="19" w:unhideWhenUsed="0" w:qFormat="1"/>
-    <w:lsdException w:name="Intense Emphasis" w:semiHidden="0" w:uiPriority="21" w:unhideWhenUsed="0" w:qFormat="1"/>
-    <w:lsdException w:name="Subtle Reference" w:semiHidden="0" w:uiPriority="31" w:unhideWhenUsed="0" w:qFormat="1"/>
-    <w:lsdException w:name="Intense Reference" w:semiHidden="0" w:uiPriority="32" w:unhideWhenUsed="0" w:qFormat="1"/>
-    <w:lsdException w:name="Book Title" w:semiHidden="0" w:uiPriority="33" w:unhideWhenUsed="0" w:qFormat="1"/>
-    <w:lsdException w:name="Bibliography" w:uiPriority="37"/>
-    <w:lsdException w:name="TOC Heading" w:uiPriority="39" w:qFormat="1"/>
-  </w:latentStyles>
-  <w:style w:type="paragraph" w:default="1" w:styleId="Normal">
-    <w:name w:val="Normal"/>
-    <w:qFormat/>
-  </w:style>
-  <w:style w:type="paragraph" w:styleId="Heading1">
-    <w:name w:val="heading 1"/>
-    <w:basedOn w:val="Normal"/>
-    <w:next w:val="Normal"/>
-    <w:link w:val="Heading1Char"/>
-    <w:uiPriority w:val="9"/>
-    <w:qFormat/>
-    <w:rsid w:val="005532CA"/>
-    <w:pPr>
-      <w:keepNext/>
-      <w:keepLines/>
-      <w:spacing w:before="480"/>
-      <w:outlineLvl w:val="0"/>
-    </w:pPr>
-    <w:rPr>
-      <w:rFonts w:asciiTheme="majorHAnsi" w:eastAsiaTheme="majorEastAsia" w:hAnsiTheme="majorHAnsi" w:cstheme="majorBidi"/>
-      <w:b/>
-      <w:bCs/>
-      <w:color w:val="345A8A" w:themeColor="accent1" w:themeShade="B5"/>
-      <w:sz w:val="32"/>
-      <w:szCs w:val="32"/>
-    </w:rPr>
-  </w:style>
-  <w:style w:type="paragraph" w:styleId="Heading2">
-    <w:name w:val="heading 2"/>
-    <w:basedOn w:val="Normal"/>
-    <w:next w:val="Normal"/>
-    <w:link w:val="Heading2Char"/>
-    <w:uiPriority w:val="9"/>
-    <w:unhideWhenUsed/>
-    <w:qFormat/>
-    <w:rsid w:val="005532CA"/>
-    <w:pPr>
-      <w:keepNext/>
-      <w:keepLines/>
-      <w:spacing w:before="200"/>
-      <w:outlineLvl w:val="1"/>
-    </w:pPr>
-    <w:rPr>
-      <w:rFonts w:asciiTheme="majorHAnsi" w:eastAsiaTheme="majorEastAsia" w:hAnsiTheme="majorHAnsi" w:cstheme="majorBidi"/>
-      <w:b/>
-      <w:bCs/>
-      <w:color w:val="4F81BD" w:themeColor="accent1"/>
-      <w:sz w:val="26"/>
-      <w:szCs w:val="26"/>
-    </w:rPr>
-  </w:style>
-  <w:style w:type="paragraph" w:styleId="Heading3">
-    <w:name w:val="heading 3"/>
-    <w:basedOn w:val="Normal"/>
-    <w:next w:val="Normal"/>
-    <w:link w:val="Heading3Char"/>
-    <w:uiPriority w:val="9"/>
-    <w:unhideWhenUsed/>
-    <w:qFormat/>
-    <w:rsid w:val="005532CA"/>
-    <w:pPr>
-      <w:keepNext/>
-      <w:keepLines/>
-      <w:spacing w:before="200"/>
-      <w:outlineLvl w:val="2"/>
-    </w:pPr>
-    <w:rPr>
-      <w:rFonts w:asciiTheme="majorHAnsi" w:eastAsiaTheme="majorEastAsia" w:hAnsiTheme="majorHAnsi" w:cstheme="majorBidi"/>
-      <w:b/>
-      <w:bCs/>
-      <w:color w:val="4F81BD" w:themeColor="accent1"/>
-    </w:rPr>
-  </w:style>
-  <w:style w:type="character" w:default="1" w:styleId="DefaultParagraphFont">
-    <w:name w:val="Default Paragraph Font"/>
-    <w:uiPriority w:val="1"/>
-    <w:semiHidden/>
-    <w:unhideWhenUsed/>
-  </w:style>
-  <w:style w:type="table" w:default="1" w:styleId="TableNormal">
-    <w:name w:val="Normal Table"/>
-    <w:uiPriority w:val="99"/>
-    <w:semiHidden/>
-    <w:unhideWhenUsed/>
-    <w:tblPr>
-      <w:tblInd w:w="0" w:type="dxa"/>
-      <w:tblCellMar>
-        <w:top w:w="0" w:type="dxa"/>
-        <w:left w:w="108" w:type="dxa"/>
-        <w:bottom w:w="0" w:type="dxa"/>
-        <w:right w:w="108" w:type="dxa"/>
-      </w:tblCellMar>
-    </w:tblPr>
-  </w:style>
-  <w:style w:type="numbering" w:default="1" w:styleId="NoList">
-    <w:name w:val="No List"/>
-    <w:uiPriority w:val="99"/>
-    <w:semiHidden/>
-    <w:unhideWhenUsed/>
-  </w:style>
-  <w:style w:type="paragraph" w:styleId="ListParagraph">
-    <w:name w:val="List Paragraph"/>
-    <w:basedOn w:val="Normal"/>
-    <w:uiPriority w:val="34"/>
-    <w:qFormat/>
-    <w:rsid w:val="00546980"/>
-    <w:pPr>
-      <w:ind w:left="720"/>
-      <w:contextualSpacing/>
-    </w:pPr>
-  </w:style>
-  <w:style w:type="paragraph" w:styleId="ListBullet">
-    <w:name w:val="List Bullet"/>
-    <w:basedOn w:val="Normal"/>
-    <w:uiPriority w:val="99"/>
-    <w:unhideWhenUsed/>
-    <w:rsid w:val="00C77E36"/>
-    <w:pPr>
-      <w:numPr>
-        <w:numId w:val="2"/>
-      </w:numPr>
-      <w:contextualSpacing/>
-    </w:pPr>
-  </w:style>
-  <w:style w:type="paragraph" w:styleId="ListNumber">
-    <w:name w:val="List Number"/>
-    <w:basedOn w:val="Normal"/>
-    <w:uiPriority w:val="99"/>
-    <w:unhideWhenUsed/>
-    <w:rsid w:val="00C77E36"/>
-    <w:pPr>
-      <w:numPr>
-        <w:numId w:val="1"/>
-      </w:numPr>
-      <w:contextualSpacing/>
-    </w:pPr>
-  </w:style>
-  <w:style w:type="character" w:customStyle="1" w:styleId="Heading1Char">
-    <w:name w:val="Heading 1 Char"/>
-    <w:basedOn w:val="DefaultParagraphFont"/>
-    <w:link w:val="Heading1"/>
-    <w:uiPriority w:val="9"/>
-    <w:rsid w:val="005532CA"/>
-    <w:rPr>
-      <w:rFonts w:asciiTheme="majorHAnsi" w:eastAsiaTheme="majorEastAsia" w:hAnsiTheme="majorHAnsi" w:cstheme="majorBidi"/>
-      <w:b/>
-      <w:bCs/>
-      <w:color w:val="345A8A" w:themeColor="accent1" w:themeShade="B5"/>
-      <w:sz w:val="32"/>
-      <w:szCs w:val="32"/>
-    </w:rPr>
-  </w:style>
-  <w:style w:type="character" w:customStyle="1" w:styleId="Heading2Char">
-    <w:name w:val="Heading 2 Char"/>
-    <w:basedOn w:val="DefaultParagraphFont"/>
-    <w:link w:val="Heading2"/>
-    <w:uiPriority w:val="9"/>
-    <w:rsid w:val="005532CA"/>
-    <w:rPr>
-      <w:rFonts w:asciiTheme="majorHAnsi" w:eastAsiaTheme="majorEastAsia" w:hAnsiTheme="majorHAnsi" w:cstheme="majorBidi"/>
-      <w:b/>
-      <w:bCs/>
-      <w:color w:val="4F81BD" w:themeColor="accent1"/>
-      <w:sz w:val="26"/>
-      <w:szCs w:val="26"/>
-    </w:rPr>
-  </w:style>
-  <w:style w:type="character" w:customStyle="1" w:styleId="Heading3Char">
-    <w:name w:val="Heading 3 Char"/>
-    <w:basedOn w:val="DefaultParagraphFont"/>
-    <w:link w:val="Heading3"/>
-    <w:uiPriority w:val="9"/>
-    <w:rsid w:val="005532CA"/>
-    <w:rPr>
-      <w:rFonts w:asciiTheme="majorHAnsi" w:eastAsiaTheme="majorEastAsia" w:hAnsiTheme="majorHAnsi" w:cstheme="majorBidi"/>
-      <w:b/>
-      <w:bCs/>
-      <w:color w:val="4F81BD" w:themeColor="accent1"/>
-    </w:rPr>
-  </w:style>
-</w:styles>
-</file>
-
-<file path=word/stylesWithEffects.xml><?xml version="1.0" encoding="utf-8"?>
-<w:styles xmlns:wpc="http://schemas.microsoft.com/office/word/2010/wordprocessingCanvas" xmlns:mo="http://schemas.microsoft.com/office/mac/office/2008/main" xmlns:mc="http://schemas.openxmlformats.org/markup-compatibility/2006" xmlns:mv="urn:schemas-microsoft-com:mac:vml" xmlns:o="urn:schemas-microsoft-com:office:office" xmlns:r="http://schemas.openxmlformats.org/officeDocument/2006/relationships" xmlns:m="http://schemas.openxmlformats.org/officeDocument/2006/math" xmlns:v="urn:schemas-microsoft-com:vml" xmlns:wp14="http://schemas.microsoft.com/office/word/2010/wordprocessingDrawing" xmlns:wp="http://schemas.openxmlformats.org/drawingml/2006/wordprocessingDrawing" xmlns:w10="urn:schemas-microsoft-com:office:word" xmlns:w="http://schemas.openxmlformats.org/wordprocessingml/2006/main" xmlns:w14="http://schemas.microsoft.com/office/word/2010/wordml" xmlns:wpg="http://schemas.microsoft.com/office/word/2010/wordprocessingGroup" xmlns:wpi="http://schemas.microsoft.com/office/word/2010/wordprocessingInk" xmlns:wne="http://schemas.microsoft.com/office/word/2006/wordml" xmlns:wps="http://schemas.microsoft.com/office/word/2010/wordprocessingShape" mc:Ignorable="w14 wp14">
-  <w:docDefaults>
-    <w:rPrDefault>
-      <w:rPr>
-        <w:rFonts w:asciiTheme="minorHAnsi" w:eastAsiaTheme="minorEastAsia" w:hAnsiTheme="minorHAnsi" w:cstheme="minorBidi"/>
-        <w:sz w:val="24"/>
-        <w:szCs w:val="24"/>
-        <w:lang w:val="gsw-FR" w:eastAsia="en-US" w:bidi="ar-SA"/>
-      </w:rPr>
-    </w:rPrDefault>
-    <w:pPrDefault/>
-  </w:docDefaults>
-  <w:latentStyles w:defLockedState="0" w:defUIPriority="99" w:defSemiHidden="1" w:defUnhideWhenUsed="1" w:defQFormat="0" w:count="276">
-    <w:lsdException w:name="Normal" w:semiHidden="0" w:uiPriority="0" w:unhideWhenUsed="0" w:qFormat="1"/>
-    <w:lsdException w:name="heading 1" w:semiHidden="0" w:uiPriority="9" w:unhideWhenUsed="0" w:qFormat="1"/>
-    <w:lsdException w:name="heading 2" w:uiPriority="9" w:qFormat="1"/>
-    <w:lsdException w:name="heading 3" w:uiPriority="9" w:qFormat="1"/>
-    <w:lsdException w:name="heading 4" w:uiPriority="9" w:qFormat="1"/>
-    <w:lsdException w:name="heading 5" w:uiPriority="9" w:qFormat="1"/>
-    <w:lsdException w:name="heading 6" w:uiPriority="9" w:qFormat="1"/>
-    <w:lsdException w:name="heading 7" w:uiPriority="9" w:qFormat="1"/>
-    <w:lsdException w:name="heading 8" w:uiPriority="9" w:qFormat="1"/>
-    <w:lsdException w:name="heading 9" w:uiPriority="9" w:qFormat="1"/>
-    <w:lsdException w:name="toc 1" w:uiPriority="39"/>
-    <w:lsdException w:name="toc 2" w:uiPriority="39"/>
-    <w:lsdException w:name="toc 3" w:uiPriority="39"/>
-    <w:lsdException w:name="toc 4" w:uiPriority="39"/>
-    <w:lsdException w:name="toc 5" w:uiPriority="39"/>
-    <w:lsdException w:name="toc 6" w:uiPriority="39"/>
-    <w:lsdException w:name="toc 7" w:uiPriority="39"/>
-    <w:lsdException w:name="toc 8" w:uiPriority="39"/>
-    <w:lsdException w:name="toc 9" w:uiPriority="39"/>
-    <w:lsdException w:name="caption" w:uiPriority="35" w:qFormat="1"/>
-    <w:lsdException w:name="Title" w:semiHidden="0" w:uiPriority="10" w:unhideWhenUsed="0" w:qFormat="1"/>
-    <w:lsdException w:name="Default Paragraph Font" w:uiPriority="1"/>
-    <w:lsdException w:name="Subtitle" w:semiHidden="0" w:uiPriority="11" w:unhideWhenUsed="0" w:qFormat="1"/>
-    <w:lsdException w:name="Strong" w:semiHidden="0" w:uiPriority="22" w:unhideWhenUsed="0" w:qFormat="1"/>
-    <w:lsdException w:name="Emphasis" w:semiHidden="0" w:uiPriority="20" w:unhideWhenUsed="0" w:qFormat="1"/>
-    <w:lsdException w:name="Table Grid" w:semiHidden="0" w:uiPriority="59" w:unhideWhenUsed="0"/>
-    <w:lsdException w:name="Placeholder Text" w:unhideWhenUsed="0"/>
-    <w:lsdException w:name="No Spacing" w:semiHidden="0" w:uiPriority="1" w:unhideWhenUsed="0" w:qFormat="1"/>
-    <w:lsdException w:name="Light Shading" w:semiHidden="0" w:uiPriority="60" w:unhideWhenUsed="0"/>
-    <w:lsdException w:name="Light List" w:semiHidden="0" w:uiPriority="61" w:unhideWhenUsed="0"/>
-    <w:lsdException w:name="Light Grid" w:semiHidden="0" w:uiPriority="62" w:unhideWhenUsed="0"/>
-    <w:lsdException w:name="Medium Shading 1" w:semiHidden="0" w:uiPriority="63" w:unhideWhenUsed="0"/>
-    <w:lsdException w:name="Medium Shading 2" w:semiHidden="0" w:uiPriority="64" w:unhideWhenUsed="0"/>
-    <w:lsdException w:name="Medium List 1" w:semiHidden="0" w:uiPriority="65" w:unhideWhenUsed="0"/>
-    <w:lsdException w:name="Medium List 2" w:semiHidden="0" w:uiPriority="66" w:unhideWhenUsed="0"/>
-    <w:lsdException w:name="Medium Grid 1" w:semiHidden="0" w:uiPriority="67" w:unhideWhenUsed="0"/>
-    <w:lsdException w:name="Medium Grid 2" w:semiHidden="0" w:uiPriority="68" w:unhideWhenUsed="0"/>
-    <w:lsdException w:name="Medium Grid 3" w:semiHidden="0" w:uiPriority="69" w:unhideWhenUsed="0"/>
-    <w:lsdException w:name="Dark List" w:semiHidden="0" w:uiPriority="70" w:unhideWhenUsed="0"/>
-    <w:lsdException w:name="Colorful Shading" w:semiHidden="0" w:uiPriority="71" w:unhideWhenUsed="0"/>
-    <w:lsdException w:name="Colorful List" w:semiHidden="0" w:uiPriority="72" w:unhideWhenUsed="0"/>
-    <w:lsdException w:name="Colorful Grid" w:semiHidden="0" w:uiPriority="73" w:unhideWhenUsed="0"/>
-    <w:lsdException w:name="Light Shading Accent 1" w:semiHidden="0" w:uiPriority="60" w:unhideWhenUsed="0"/>
-    <w:lsdException w:name="Light List Accent 1" w:semiHidden="0" w:uiPriority="61" w:unhideWhenUsed="0"/>
-    <w:lsdException w:name="Light Grid Accent 1" w:semiHidden="0" w:uiPriority="62" w:unhideWhenUsed="0"/>
-    <w:lsdException w:name="Medium Shading 1 Accent 1" w:semiHidden="0" w:uiPriority="63" w:unhideWhenUsed="0"/>
-    <w:lsdException w:name="Medium Shading 2 Accent 1" w:semiHidden="0" w:uiPriority="64" w:unhideWhenUsed="0"/>
-    <w:lsdException w:name="Medium List 1 Accent 1" w:semiHidden="0" w:uiPriority="65" w:unhideWhenUsed="0"/>
-    <w:lsdException w:name="Revision" w:unhideWhenUsed="0"/>
-    <w:lsdException w:name="List Paragraph" w:semiHidden="0" w:uiPriority="34" w:unhideWhenUsed="0" w:qFormat="1"/>
-    <w:lsdException w:name="Quote" w:semiHidden="0" w:uiPriority="29" w:unhideWhenUsed="0" w:qFormat="1"/>
-    <w:lsdException w:name="Intense Quote" w:semiHidden="0" w:uiPriority="30" w:unhideWhenUsed="0" w:qFormat="1"/>
-    <w:lsdException w:name="Medium List 2 Accent 1" w:semiHidden="0" w:uiPriority="66" w:unhideWhenUsed="0"/>
-    <w:lsdException w:name="Medium Grid 1 Accent 1" w:semiHidden="0" w:uiPriority="67" w:unhideWhenUsed="0"/>
-    <w:lsdException w:name="Medium Grid 2 Accent 1" w:semiHidden="0" w:uiPriority="68" w:unhideWhenUsed="0"/>
-    <w:lsdException w:name="Medium Grid 3 Accent 1" w:semiHidden="0" w:uiPriority="69" w:unhideWhenUsed="0"/>
-    <w:lsdException w:name="Dark List Accent 1" w:semiHidden="0" w:uiPriority="70" w:unhideWhenUsed="0"/>
-    <w:lsdException w:name="Colorful Shading Accent 1" w:semiHidden="0" w:uiPriority="71" w:unhideWhenUsed="0"/>
-    <w:lsdException w:name="Colorful List Accent 1" w:semiHidden="0" w:uiPriority="72" w:unhideWhenUsed="0"/>
-    <w:lsdException w:name="Colorful Grid Accent 1" w:semiHidden="0" w:uiPriority="73" w:unhideWhenUsed="0"/>
-    <w:lsdException w:name="Light Shading Accent 2" w:semiHidden="0" w:uiPriority="60" w:unhideWhenUsed="0"/>
-    <w:lsdException w:name="Light List Accent 2" w:semiHidden="0" w:uiPriority="61" w:unhideWhenUsed="0"/>
-    <w:lsdException w:name="Light Grid Accent 2" w:semiHidden="0" w:uiPriority="62" w:unhideWhenUsed="0"/>
-    <w:lsdException w:name="Medium Shading 1 Accent 2" w:semiHidden="0" w:uiPriority="63" w:unhideWhenUsed="0"/>
-    <w:lsdException w:name="Medium Shading 2 Accent 2" w:semiHidden="0" w:uiPriority="64" w:unhideWhenUsed="0"/>
-    <w:lsdException w:name="Medium List 1 Accent 2" w:semiHidden="0" w:uiPriority="65" w:unhideWhenUsed="0"/>
-    <w:lsdException w:name="Medium List 2 Accent 2" w:semiHidden="0" w:uiPriority="66" w:unhideWhenUsed="0"/>
-    <w:lsdException w:name="Medium Grid 1 Accent 2" w:semiHidden="0" w:uiPriority="67" w:unhideWhenUsed="0"/>
-    <w:lsdException w:name="Medium Grid 2 Accent 2" w:semiHidden="0" w:uiPriority="68" w:unhideWhenUsed="0"/>
-    <w:lsdException w:name="Medium Grid 3 Accent 2" w:semiHidden="0" w:uiPriority="69" w:unhideWhenUsed="0"/>
-    <w:lsdException w:name="Dark List Accent 2" w:semiHidden="0" w:uiPriority="70" w:unhideWhenUsed="0"/>
-    <w:lsdException w:name="Colorful Shading Accent 2" w:semiHidden="0" w:uiPriority="71" w:unhideWhenUsed="0"/>
-    <w:lsdException w:name="Colorful List Accent 2" w:semiHidden="0" w:uiPriority="72" w:unhideWhenUsed="0"/>
-    <w:lsdException w:name="Colorful Grid Accent 2" w:semiHidden="0" w:uiPriority="73" w:unhideWhenUsed="0"/>
-    <w:lsdException w:name="Light Shading Accent 3" w:semiHidden="0" w:uiPriority="60" w:unhideWhenUsed="0"/>
-    <w:lsdException w:name="Light List Accent 3" w:semiHidden="0" w:uiPriority="61" w:unhideWhenUsed="0"/>
-    <w:lsdException w:name="Light Grid Accent 3" w:semiHidden="0" w:uiPriority="62" w:unhideWhenUsed="0"/>
-    <w:lsdException w:name="Medium Shading 1 Accent 3" w:semiHidden="0" w:uiPriority="63" w:unhideWhenUsed="0"/>
-    <w:lsdException w:name="Medium Shading 2 Accent 3" w:semiHidden="0" w:uiPriority="64" w:unhideWhenUsed="0"/>
-    <w:lsdException w:name="Medium List 1 Accent 3" w:semiHidden="0" w:uiPriority="65" w:unhideWhenUsed="0"/>
-    <w:lsdException w:name="Medium List 2 Accent 3" w:semiHidden="0" w:uiPriority="66" w:unhideWhenUsed="0"/>
-    <w:lsdException w:name="Medium Grid 1 Accent 3" w:semiHidden="0" w:uiPriority="67" w:unhideWhenUsed="0"/>
-    <w:lsdException w:name="Medium Grid 2 Accent 3" w:semiHidden="0" w:uiPriority="68" w:unhideWhenUsed="0"/>
-    <w:lsdException w:name="Medium Grid 3 Accent 3" w:semiHidden="0" w:uiPriority="69" w:unhideWhenUsed="0"/>
-    <w:lsdException w:name="Dark List Accent 3" w:semiHidden="0" w:uiPriority="70" w:unhideWhenUsed="0"/>
-    <w:lsdException w:name="Colorful Shading Accent 3" w:semiHidden="0" w:uiPriority="71" w:unhideWhenUsed="0"/>
-    <w:lsdException w:name="Colorful List Accent 3" w:semiHidden="0" w:uiPriority="72" w:unhideWhenUsed="0"/>
-    <w:lsdException w:name="Colorful Grid Accent 3" w:semiHidden="0" w:uiPriority="73" w:unhideWhenUsed="0"/>
-    <w:lsdException w:name="Light Shading Accent 4" w:semiHidden="0" w:uiPriority="60" w:unhideWhenUsed="0"/>
-    <w:lsdException w:name="Light List Accent 4" w:semiHidden="0" w:uiPriority="61" w:unhideWhenUsed="0"/>
-    <w:lsdException w:name="Light Grid Accent 4" w:semiHidden="0" w:uiPriority="62" w:unhideWhenUsed="0"/>
-    <w:lsdException w:name="Medium Shading 1 Accent 4" w:semiHidden="0" w:uiPriority="63" w:unhideWhenUsed="0"/>
-    <w:lsdException w:name="Medium Shading 2 Accent 4" w:semiHidden="0" w:uiPriority="64" w:unhideWhenUsed="0"/>
-    <w:lsdException w:name="Medium List 1 Accent 4" w:semiHidden="0" w:uiPriority="65" w:unhideWhenUsed="0"/>
-    <w:lsdException w:name="Medium List 2 Accent 4" w:semiHidden="0" w:uiPriority="66" w:unhideWhenUsed="0"/>
-    <w:lsdException w:name="Medium Grid 1 Accent 4" w:semiHidden="0" w:uiPriority="67" w:unhideWhenUsed="0"/>
-    <w:lsdException w:name="Medium Grid 2 Accent 4" w:semiHidden="0" w:uiPriority="68" w:unhideWhenUsed="0"/>
-    <w:lsdException w:name="Medium Grid 3 Accent 4" w:semiHidden="0" w:uiPriority="69" w:unhideWhenUsed="0"/>
-    <w:lsdException w:name="Dark List Accent 4" w:semiHidden="0" w:uiPriority="70" w:unhideWhenUsed="0"/>
-    <w:lsdException w:name="Colorful Shading Accent 4" w:semiHidden="0" w:uiPriority="71" w:unhideWhenUsed="0"/>
-    <w:lsdException w:name="Colorful List Accent 4" w:semiHidden="0" w:uiPriority="72" w:unhideWhenUsed="0"/>
-    <w:lsdException w:name="Colorful Grid Accent 4" w:semiHidden="0" w:uiPriority="73" w:unhideWhenUsed="0"/>
-    <w:lsdException w:name="Light Shading Accent 5" w:semiHidden="0" w:uiPriority="60" w:unhideWhenUsed="0"/>
-    <w:lsdException w:name="Light List Accent 5" w:semiHidden="0" w:uiPriority="61" w:unhideWhenUsed="0"/>
-    <w:lsdException w:name="Light Grid Accent 5" w:semiHidden="0" w:uiPriority="62" w:unhideWhenUsed="0"/>
-    <w:lsdException w:name="Medium Shading 1 Accent 5" w:semiHidden="0" w:uiPriority="63" w:unhideWhenUsed="0"/>
-    <w:lsdException w:name="Medium Shading 2 Accent 5" w:semiHidden="0" w:uiPriority="64" w:unhideWhenUsed="0"/>
-    <w:lsdException w:name="Medium List 1 Accent 5" w:semiHidden="0" w:uiPriority="65" w:unhideWhenUsed="0"/>
-    <w:lsdException w:name="Medium List 2 Accent 5" w:semiHidden="0" w:uiPriority="66" w:unhideWhenUsed="0"/>
-    <w:lsdException w:name="Medium Grid 1 Accent 5" w:semiHidden="0" w:uiPriority="67" w:unhideWhenUsed="0"/>
-    <w:lsdException w:name="Medium Grid 2 Accent 5" w:semiHidden="0" w:uiPriority="68" w:unhideWhenUsed="0"/>
-    <w:lsdException w:name="Medium Grid 3 Accent 5" w:semiHidden="0" w:uiPriority="69" w:unhideWhenUsed="0"/>
-    <w:lsdException w:name="Dark List Accent 5" w:semiHidden="0" w:uiPriority="70" w:unhideWhenUsed="0"/>
-    <w:lsdException w:name="Colorful Shading Accent 5" w:semiHidden="0" w:uiPriority="71" w:unhideWhenUsed="0"/>
-    <w:lsdException w:name="Colorful List Accent 5" w:semiHidden="0" w:uiPriority="72" w:unhideWhenUsed="0"/>
-    <w:lsdException w:name="Colorful Grid Accent 5" w:semiHidden="0" w:uiPriority="73" w:unhideWhenUsed="0"/>
-    <w:lsdException w:name="Light Shading Accent 6" w:semiHidden="0" w:uiPriority="60" w:unhideWhenUsed="0"/>
-    <w:lsdException w:name="Light List Accent 6" w:semiHidden="0" w:uiPriority="61" w:unhideWhenUsed="0"/>
-    <w:lsdException w:name="Light Grid Accent 6" w:semiHidden="0" w:uiPriority="62" w:unhideWhenUsed="0"/>
-    <w:lsdException w:name="Medium Shading 1 Accent 6" w:semiHidden="0" w:uiPriority="63" w:unhideWhenUsed="0"/>
-    <w:lsdException w:name="Medium Shading 2 Accent 6" w:semiHidden="0" w:uiPriority="64" w:unhideWhenUsed="0"/>
-    <w:lsdException w:name="Medium List 1 Accent 6" w:semiHidden="0" w:uiPriority="65" w:unhideWhenUsed="0"/>
-    <w:lsdException w:name="Medium List 2 Accent 6" w:semiHidden="0" w:uiPriority="66" w:unhideWhenUsed="0"/>
-    <w:lsdException w:name="Medium Grid 1 Accent 6" w:semiHidden="0" w:uiPriority="67" w:unhideWhenUsed="0"/>
-    <w:lsdException w:name="Medium Grid 2 Accent 6" w:semiHidden="0" w:uiPriority="68" w:unhideWhenUsed="0"/>
-    <w:lsdException w:name="Medium Grid 3 Accent 6" w:semiHidden="0" w:uiPriority="69" w:unhideWhenUsed="0"/>
-    <w:lsdException w:name="Dark List Accent 6" w:semiHidden="0" w:uiPriority="70" w:unhideWhenUsed="0"/>
-    <w:lsdException w:name="Colorful Shading Accent 6" w:semiHidden="0" w:uiPriority="71" w:unhideWhenUsed="0"/>
-    <w:lsdException w:name="Colorful List Accent 6" w:semiHidden="0" w:uiPriority="72" w:unhideWhenUsed="0"/>
-    <w:lsdException w:name="Colorful Grid Accent 6" w:semiHidden="0" w:uiPriority="73" w:unhideWhenUsed="0"/>
-    <w:lsdException w:name="Subtle Emphasis" w:semiHidden="0" w:uiPriority="19" w:unhideWhenUsed="0" w:qFormat="1"/>
-    <w:lsdException w:name="Intense Emphasis" w:semiHidden="0" w:uiPriority="21" w:unhideWhenUsed="0" w:qFormat="1"/>
-    <w:lsdException w:name="Subtle Reference" w:semiHidden="0" w:uiPriority="31" w:unhideWhenUsed="0" w:qFormat="1"/>
-    <w:lsdException w:name="Intense Reference" w:semiHidden="0" w:uiPriority="32" w:unhideWhenUsed="0" w:qFormat="1"/>
-    <w:lsdException w:name="Book Title" w:semiHidden="0" w:uiPriority="33" w:unhideWhenUsed="0" w:qFormat="1"/>
-    <w:lsdException w:name="Bibliography" w:uiPriority="37"/>
-    <w:lsdException w:name="TOC Heading" w:uiPriority="39" w:qFormat="1"/>
+  <w:latentStyles w:defLockedState="0" w:defUIPriority="99" w:defSemiHidden="0" w:defUnhideWhenUsed="0" w:defQFormat="0" w:count="382">
+    <w:lsdException w:name="Normal" w:uiPriority="0" w:qFormat="1"/>
+    <w:lsdException w:name="heading 1" w:uiPriority="9" w:qFormat="1"/>
+    <w:lsdException w:name="heading 2" w:semiHidden="1" w:uiPriority="9" w:unhideWhenUsed="1" w:qFormat="1"/>
+    <w:lsdException w:name="heading 3" w:semiHidden="1" w:uiPriority="9" w:unhideWhenUsed="1" w:qFormat="1"/>
+    <w:lsdException w:name="heading 4" w:semiHidden="1" w:uiPriority="9" w:unhideWhenUsed="1" w:qFormat="1"/>
+    <w:lsdException w:name="heading 5" w:semiHidden="1" w:uiPriority="9" w:unhideWhenUsed="1" w:qFormat="1"/>
+    <w:lsdException w:name="heading 6" w:semiHidden="1" w:uiPriority="9" w:unhideWhenUsed="1" w:qFormat="1"/>
+    <w:lsdException w:name="heading 7" w:semiHidden="1" w:uiPriority="9" w:unhideWhenUsed="1" w:qFormat="1"/>
+    <w:lsdException w:name="heading 8" w:semiHidden="1" w:uiPriority="9" w:unhideWhenUsed="1" w:qFormat="1"/>
+    <w:lsdException w:name="heading 9" w:semiHidden="1" w:uiPriority="9" w:unhideWhenUsed="1" w:qFormat="1"/>
+    <w:lsdException w:name="index 1" w:semiHidden="1" w:unhideWhenUsed="1"/>
+    <w:lsdException w:name="index 2" w:semiHidden="1" w:unhideWhenUsed="1"/>
+    <w:lsdException w:name="index 3" w:semiHidden="1" w:unhideWhenUsed="1"/>
+    <w:lsdException w:name="index 4" w:semiHidden="1" w:unhideWhenUsed="1"/>
+    <w:lsdException w:name="index 5" w:semiHidden="1" w:unhideWhenUsed="1"/>
+    <w:lsdException w:name="index 6" w:semiHidden="1" w:unhideWhenUsed="1"/>
+    <w:lsdException w:name="index 7" w:semiHidden="1" w:unhideWhenUsed="1"/>
+    <w:lsdException w:name="index 8" w:semiHidden="1" w:unhideWhenUsed="1"/>
+    <w:lsdException w:name="index 9" w:semiHidden="1" w:unhideWhenUsed="1"/>
+    <w:lsdException w:name="toc 1" w:semiHidden="1" w:uiPriority="39" w:unhideWhenUsed="1"/>
+    <w:lsdException w:name="toc 2" w:semiHidden="1" w:uiPriority="39" w:unhideWhenUsed="1"/>
+    <w:lsdException w:name="toc 3" w:semiHidden="1" w:uiPriority="39" w:unhideWhenUsed="1"/>
+    <w:lsdException w:name="toc 4" w:semiHidden="1" w:uiPriority="39" w:unhideWhenUsed="1"/>
+    <w:lsdException w:name="toc 5" w:semiHidden="1" w:uiPriority="39" w:unhideWhenUsed="1"/>
+    <w:lsdException w:name="toc 6" w:semiHidden="1" w:uiPriority="39" w:unhideWhenUsed="1"/>
+    <w:lsdException w:name="toc 7" w:semiHidden="1" w:uiPriority="39" w:unhideWhenUsed="1"/>
+    <w:lsdException w:name="toc 8" w:semiHidden="1" w:uiPriority="39" w:unhideWhenUsed="1"/>
+    <w:lsdException w:name="toc 9" w:semiHidden="1" w:uiPriority="39" w:unhideWhenUsed="1"/>
+    <w:lsdException w:name="Normal Indent" w:semiHidden="1" w:unhideWhenUsed="1"/>
+    <w:lsdException w:name="footnote text" w:semiHidden="1" w:unhideWhenUsed="1"/>
+    <w:lsdException w:name="annotation text" w:semiHidden="1" w:unhideWhenUsed="1"/>
+    <w:lsdException w:name="header" w:semiHidden="1" w:unhideWhenUsed="1"/>
+    <w:lsdException w:name="footer" w:semiHidden="1" w:unhideWhenUsed="1"/>
+    <w:lsdException w:name="index heading" w:semiHidden="1" w:unhideWhenUsed="1"/>
+    <w:lsdException w:name="caption" w:semiHidden="1" w:uiPriority="35" w:unhideWhenUsed="1" w:qFormat="1"/>
+    <w:lsdException w:name="table of figures" w:semiHidden="1" w:unhideWhenUsed="1"/>
+    <w:lsdException w:name="envelope address" w:semiHidden="1" w:unhideWhenUsed="1"/>
+    <w:lsdException w:name="envelope return" w:semiHidden="1" w:unhideWhenUsed="1"/>
+    <w:lsdException w:name="footnote reference" w:semiHidden="1" w:unhideWhenUsed="1"/>
+    <w:lsdException w:name="annotation reference" w:semiHidden="1" w:unhideWhenUsed="1"/>
+    <w:lsdException w:name="line number" w:semiHidden="1" w:unhideWhenUsed="1"/>
+    <w:lsdException w:name="page number" w:semiHidden="1" w:unhideWhenUsed="1"/>
+    <w:lsdException w:name="endnote reference" w:semiHidden="1" w:unhideWhenUsed="1"/>
+    <w:lsdException w:name="endnote text" w:semiHidden="1" w:unhideWhenUsed="1"/>
+    <w:lsdException w:name="table of authorities" w:semiHidden="1" w:unhideWhenUsed="1"/>
+    <w:lsdException w:name="macro" w:semiHidden="1" w:unhideWhenUsed="1"/>
+    <w:lsdException w:name="toa heading" w:semiHidden="1" w:unhideWhenUsed="1"/>
+    <w:lsdException w:name="List" w:semiHidden="1" w:unhideWhenUsed="1"/>
+    <w:lsdException w:name="List Bullet" w:semiHidden="1" w:unhideWhenUsed="1"/>
+    <w:lsdException w:name="List Number" w:semiHidden="1" w:unhideWhenUsed="1"/>
+    <w:lsdException w:name="List 2" w:semiHidden="1" w:unhideWhenUsed="1"/>
+    <w:lsdException w:name="List 3" w:semiHidden="1" w:unhideWhenUsed="1"/>
+    <w:lsdException w:name="List 4" w:semiHidden="1" w:unhideWhenUsed="1"/>
+    <w:lsdException w:name="List 5" w:semiHidden="1" w:unhideWhenUsed="1"/>
+    <w:lsdException w:name="List Bullet 2" w:semiHidden="1" w:unhideWhenUsed="1"/>
+    <w:lsdException w:name="List Bullet 3" w:semiHidden="1" w:unhideWhenUsed="1"/>
+    <w:lsdException w:name="List Bullet 4" w:semiHidden="1" w:unhideWhenUsed="1"/>
+    <w:lsdException w:name="List Bullet 5" w:semiHidden="1" w:unhideWhenUsed="1"/>
+    <w:lsdException w:name="List Number 2" w:semiHidden="1" w:unhideWhenUsed="1"/>
+    <w:lsdException w:name="List Number 3" w:semiHidden="1" w:unhideWhenUsed="1"/>
+    <w:lsdException w:name="List Number 4" w:semiHidden="1" w:unhideWhenUsed="1"/>
+    <w:lsdException w:name="List Number 5" w:semiHidden="1" w:unhideWhenUsed="1"/>
+    <w:lsdException w:name="Title" w:uiPriority="10" w:qFormat="1"/>
+    <w:lsdException w:name="Closing" w:semiHidden="1" w:unhideWhenUsed="1"/>
+    <w:lsdException w:name="Signature" w:semiHidden="1" w:unhideWhenUsed="1"/>
+    <w:lsdException w:name="Default Paragraph Font" w:semiHidden="1" w:uiPriority="1" w:unhideWhenUsed="1"/>
+    <w:lsdException w:name="Body Text" w:semiHidden="1" w:unhideWhenUsed="1"/>
+    <w:lsdException w:name="Body Text Indent" w:semiHidden="1" w:unhideWhenUsed="1"/>
+    <w:lsdException w:name="List Continue" w:semiHidden="1" w:unhideWhenUsed="1"/>
+    <w:lsdException w:name="List Continue 2" w:semiHidden="1" w:unhideWhenUsed="1"/>
+    <w:lsdException w:name="List Continue 3" w:semiHidden="1" w:unhideWhenUsed="1"/>
+    <w:lsdException w:name="List Continue 4" w:semiHidden="1" w:unhideWhenUsed="1"/>
+    <w:lsdException w:name="List Continue 5" w:semiHidden="1" w:unhideWhenUsed="1"/>
+    <w:lsdException w:name="Message Header" w:semiHidden="1" w:unhideWhenUsed="1"/>
+    <w:lsdException w:name="Subtitle" w:uiPriority="11" w:qFormat="1"/>
+    <w:lsdException w:name="Salutation" w:semiHidden="1" w:unhideWhenUsed="1"/>
+    <w:lsdException w:name="Date" w:semiHidden="1" w:unhideWhenUsed="1"/>
+    <w:lsdException w:name="Body Text First Indent" w:semiHidden="1" w:unhideWhenUsed="1"/>
+    <w:lsdException w:name="Body Text First Indent 2" w:semiHidden="1" w:unhideWhenUsed="1"/>
+    <w:lsdException w:name="Note Heading" w:semiHidden="1" w:unhideWhenUsed="1"/>
+    <w:lsdException w:name="Body Text 2" w:semiHidden="1" w:unhideWhenUsed="1"/>
+    <w:lsdException w:name="Body Text 3" w:semiHidden="1" w:unhideWhenUsed="1"/>
+    <w:lsdException w:name="Body Text Indent 2" w:semiHidden="1" w:unhideWhenUsed="1"/>
+    <w:lsdException w:name="Body Text Indent 3" w:semiHidden="1" w:unhideWhenUsed="1"/>
+    <w:lsdException w:name="Block Text" w:semiHidden="1" w:unhideWhenUsed="1"/>
+    <w:lsdException w:name="Hyperlink" w:semiHidden="1" w:unhideWhenUsed="1"/>
+    <w:lsdException w:name="FollowedHyperlink" w:semiHidden="1" w:unhideWhenUsed="1"/>
+    <w:lsdException w:name="Strong" w:uiPriority="22" w:qFormat="1"/>
+    <w:lsdException w:name="Emphasis" w:uiPriority="20" w:qFormat="1"/>
+    <w:lsdException w:name="Document Map" w:semiHidden="1" w:unhideWhenUsed="1"/>
+    <w:lsdException w:name="Plain Text" w:semiHidden="1" w:unhideWhenUsed="1"/>
+    <w:lsdException w:name="E-mail Signature" w:semiHidden="1" w:unhideWhenUsed="1"/>
+    <w:lsdException w:name="HTML Top of Form" w:semiHidden="1" w:unhideWhenUsed="1"/>
+    <w:lsdException w:name="HTML Bottom of Form" w:semiHidden="1" w:unhideWhenUsed="1"/>
+    <w:lsdException w:name="Normal (Web)" w:semiHidden="1" w:unhideWhenUsed="1"/>
+    <w:lsdException w:name="HTML Acronym" w:semiHidden="1" w:unhideWhenUsed="1"/>
+    <w:lsdException w:name="HTML Address" w:semiHidden="1" w:unhideWhenUsed="1"/>
+    <w:lsdException w:name="HTML Cite" w:semiHidden="1" w:unhideWhenUsed="1"/>
+    <w:lsdException w:name="HTML Code" w:semiHidden="1" w:unhideWhenUsed="1"/>
+    <w:lsdException w:name="HTML Definition" w:semiHidden="1" w:unhideWhenUsed="1"/>
+    <w:lsdException w:name="HTML Keyboard" w:semiHidden="1" w:unhideWhenUsed="1"/>
+    <w:lsdException w:name="HTML Preformatted" w:semiHidden="1" w:unhideWhenUsed="1"/>
+    <w:lsdException w:name="HTML Sample" w:semiHidden="1" w:unhideWhenUsed="1"/>
+    <w:lsdException w:name="HTML Typewriter" w:semiHidden="1" w:unhideWhenUsed="1"/>
+    <w:lsdException w:name="HTML Variable" w:semiHidden="1" w:unhideWhenUsed="1"/>
+    <w:lsdException w:name="Normal Table" w:semiHidden="1" w:unhideWhenUsed="1"/>
+    <w:lsdException w:name="annotation subject" w:semiHidden="1" w:unhideWhenUsed="1"/>
+    <w:lsdException w:name="No List" w:semiHidden="1" w:unhideWhenUsed="1"/>
+    <w:lsdException w:name="Outline List 1" w:semiHidden="1" w:unhideWhenUsed="1"/>
+    <w:lsdException w:name="Outline List 2" w:semiHidden="1" w:unhideWhenUsed="1"/>
+    <w:lsdException w:name="Outline List 3" w:semiHidden="1" w:unhideWhenUsed="1"/>
+    <w:lsdException w:name="Table Simple 1" w:semiHidden="1" w:unhideWhenUsed="1"/>
+    <w:lsdException w:name="Table Simple 2" w:semiHidden="1" w:unhideWhenUsed="1"/>
+    <w:lsdException w:name="Table Simple 3" w:semiHidden="1" w:unhideWhenUsed="1"/>
+    <w:lsdException w:name="Table Classic 1" w:semiHidden="1" w:unhideWhenUsed="1"/>
+    <w:lsdException w:name="Table Classic 2" w:semiHidden="1" w:unhideWhenUsed="1"/>
+    <w:lsdException w:name="Table Classic 3" w:semiHidden="1" w:unhideWhenUsed="1"/>
+    <w:lsdException w:name="Table Classic 4" w:semiHidden="1" w:unhideWhenUsed="1"/>
+    <w:lsdException w:name="Table Colorful 1" w:semiHidden="1" w:unhideWhenUsed="1"/>
+    <w:lsdException w:name="Table Colorful 2" w:semiHidden="1" w:unhideWhenUsed="1"/>
+    <w:lsdException w:name="Table Colorful 3" w:semiHidden="1" w:unhideWhenUsed="1"/>
+    <w:lsdException w:name="Table Columns 1" w:semiHidden="1" w:unhideWhenUsed="1"/>
+    <w:lsdException w:name="Table Columns 2" w:semiHidden="1" w:unhideWhenUsed="1"/>
+    <w:lsdException w:name="Table Columns 3" w:semiHidden="1" w:unhideWhenUsed="1"/>
+    <w:lsdException w:name="Table Columns 4" w:semiHidden="1" w:unhideWhenUsed="1"/>
+    <w:lsdException w:name="Table Columns 5" w:semiHidden="1" w:unhideWhenUsed="1"/>
+    <w:lsdException w:name="Table Grid 1" w:semiHidden="1" w:unhideWhenUsed="1"/>
+    <w:lsdException w:name="Table Grid 2" w:semiHidden="1" w:unhideWhenUsed="1"/>
+    <w:lsdException w:name="Table Grid 3" w:semiHidden="1" w:unhideWhenUsed="1"/>
+    <w:lsdException w:name="Table Grid 4" w:semiHidden="1" w:unhideWhenUsed="1"/>
+    <w:lsdException w:name="Table Grid 5" w:semiHidden="1" w:unhideWhenUsed="1"/>
+    <w:lsdException w:name="Table Grid 6" w:semiHidden="1" w:unhideWhenUsed="1"/>
+    <w:lsdException w:name="Table Grid 7" w:semiHidden="1" w:unhideWhenUsed="1"/>
+    <w:lsdException w:name="Table Grid 8" w:semiHidden="1" w:unhideWhenUsed="1"/>
+    <w:lsdException w:name="Table List 1" w:semiHidden="1" w:unhideWhenUsed="1"/>
+    <w:lsdException w:name="Table List 2" w:semiHidden="1" w:unhideWhenUsed="1"/>
+    <w:lsdException w:name="Table List 3" w:semiHidden="1" w:unhideWhenUsed="1"/>
+    <w:lsdException w:name="Table List 4" w:semiHidden="1" w:unhideWhenUsed="1"/>
+    <w:lsdException w:name="Table List 5" w:semiHidden="1" w:unhideWhenUsed="1"/>
+    <w:lsdException w:name="Table List 6" w:semiHidden="1" w:unhideWhenUsed="1"/>
+    <w:lsdException w:name="Table List 7" w:semiHidden="1" w:unhideWhenUsed="1"/>
+    <w:lsdException w:name="Table List 8" w:semiHidden="1" w:unhideWhenUsed="1"/>
+    <w:lsdException w:name="Table 3D effects 1" w:semiHidden="1" w:unhideWhenUsed="1"/>
+    <w:lsdException w:name="Table 3D effects 2" w:semiHidden="1" w:unhideWhenUsed="1"/>
+    <w:lsdException w:name="Table 3D effects 3" w:semiHidden="1" w:unhideWhenUsed="1"/>
+    <w:lsdException w:name="Table Contemporary" w:semiHidden="1" w:unhideWhenUsed="1"/>
+    <w:lsdException w:name="Table Elegant" w:semiHidden="1" w:unhideWhenUsed="1"/>
+    <w:lsdException w:name="Table Professional" w:semiHidden="1" w:unhideWhenUsed="1"/>
+    <w:lsdException w:name="Table Subtle 1" w:semiHidden="1" w:unhideWhenUsed="1"/>
+    <w:lsdException w:name="Table Subtle 2" w:semiHidden="1" w:unhideWhenUsed="1"/>
+    <w:lsdException w:name="Table Web 1" w:semiHidden="1" w:unhideWhenUsed="1"/>
+    <w:lsdException w:name="Table Web 2" w:semiHidden="1" w:unhideWhenUsed="1"/>
+    <w:lsdException w:name="Table Web 3" w:semiHidden="1" w:unhideWhenUsed="1"/>
+    <w:lsdException w:name="Balloon Text" w:semiHidden="1" w:unhideWhenUsed="1"/>
+    <w:lsdException w:name="Table Grid" w:uiPriority="59"/>
+    <w:lsdException w:name="Table Theme" w:semiHidden="1" w:unhideWhenUsed="1"/>
+    <w:lsdException w:name="Note Level 1" w:semiHidden="1" w:unhideWhenUsed="1"/>
+    <w:lsdException w:name="Note Level 2" w:semiHidden="1" w:unhideWhenUsed="1"/>
+    <w:lsdException w:name="Note Level 3" w:semiHidden="1" w:unhideWhenUsed="1"/>
+    <w:lsdException w:name="Note Level 4" w:semiHidden="1" w:unhideWhenUsed="1"/>
+    <w:lsdException w:name="Note Level 5" w:semiHidden="1" w:unhideWhenUsed="1"/>
+    <w:lsdException w:name="Note Level 6" w:semiHidden="1" w:unhideWhenUsed="1"/>
+    <w:lsdException w:name="Note Level 7" w:semiHidden="1" w:unhideWhenUsed="1"/>
+    <w:lsdException w:name="Note Level 8" w:semiHidden="1" w:unhideWhenUsed="1"/>
+    <w:lsdException w:name="Note Level 9" w:semiHidden="1" w:unhideWhenUsed="1"/>
+    <w:lsdException w:name="Placeholder Text" w:semiHidden="1"/>
+    <w:lsdException w:name="No Spacing" w:uiPriority="1" w:qFormat="1"/>
+    <w:lsdException w:name="Light Shading" w:uiPriority="60"/>
+    <w:lsdException w:name="Light List" w:uiPriority="61"/>
+    <w:lsdException w:name="Light Grid" w:uiPriority="62"/>
+    <w:lsdException w:name="Medium Shading 1" w:uiPriority="63"/>
+    <w:lsdException w:name="Medium Shading 2" w:uiPriority="64"/>
+    <w:lsdException w:name="Medium List 1" w:uiPriority="65"/>
+    <w:lsdException w:name="Medium List 2" w:uiPriority="66"/>
+    <w:lsdException w:name="Medium Grid 1" w:uiPriority="67"/>
+    <w:lsdException w:name="Medium Grid 2" w:uiPriority="68"/>
+    <w:lsdException w:name="Medium Grid 3" w:uiPriority="69"/>
+    <w:lsdException w:name="Dark List" w:uiPriority="70"/>
+    <w:lsdException w:name="Colorful Shading" w:uiPriority="71"/>
+    <w:lsdException w:name="Colorful List" w:uiPriority="72"/>
+    <w:lsdException w:name="Colorful Grid" w:uiPriority="73"/>
+    <w:lsdException w:name="Light Shading Accent 1" w:uiPriority="60"/>
+    <w:lsdException w:name="Light List Accent 1" w:uiPriority="61"/>
+    <w:lsdException w:name="Light Grid Accent 1" w:uiPriority="62"/>
+    <w:lsdException w:name="Medium Shading 1 Accent 1" w:uiPriority="63"/>
+    <w:lsdException w:name="Medium Shading 2 Accent 1" w:uiPriority="64"/>
+    <w:lsdException w:name="Medium List 1 Accent 1" w:uiPriority="65"/>
+    <w:lsdException w:name="Revision" w:semiHidden="1"/>
+    <w:lsdException w:name="List Paragraph" w:uiPriority="34" w:qFormat="1"/>
+    <w:lsdException w:name="Quote" w:uiPriority="29" w:qFormat="1"/>
+    <w:lsdException w:name="Intense Quote" w:uiPriority="30" w:qFormat="1"/>
+    <w:lsdException w:name="Medium List 2 Accent 1" w:uiPriority="66"/>
+    <w:lsdException w:name="Medium Grid 1 Accent 1" w:uiPriority="67"/>
+    <w:lsdException w:name="Medium Grid 2 Accent 1" w:uiPriority="68"/>
+    <w:lsdException w:name="Medium Grid 3 Accent 1" w:uiPriority="69"/>
+    <w:lsdException w:name="Dark List Accent 1" w:uiPriority="70"/>
+    <w:lsdException w:name="Colorful Shading Accent 1" w:uiPriority="71"/>
+    <w:lsdException w:name="Colorful List Accent 1" w:uiPriority="72"/>
+    <w:lsdException w:name="Colorful Grid Accent 1" w:uiPriority="73"/>
+    <w:lsdException w:name="Light Shading Accent 2" w:uiPriority="60"/>
+    <w:lsdException w:name="Light List Accent 2" w:uiPriority="61"/>
+    <w:lsdException w:name="Light Grid Accent 2" w:uiPriority="62"/>
+    <w:lsdException w:name="Medium Shading 1 Accent 2" w:uiPriority="63"/>
+    <w:lsdException w:name="Medium Shading 2 Accent 2" w:uiPriority="64"/>
+    <w:lsdException w:name="Medium List 1 Accent 2" w:uiPriority="65"/>
+    <w:lsdException w:name="Medium List 2 Accent 2" w:uiPriority="66"/>
+    <w:lsdException w:name="Medium Grid 1 Accent 2" w:uiPriority="67"/>
+    <w:lsdException w:name="Medium Grid 2 Accent 2" w:uiPriority="68"/>
+    <w:lsdException w:name="Medium Grid 3 Accent 2" w:uiPriority="69"/>
+    <w:lsdException w:name="Dark List Accent 2" w:uiPriority="70"/>
+    <w:lsdException w:name="Colorful Shading Accent 2" w:uiPriority="71"/>
+    <w:lsdException w:name="Colorful List Accent 2" w:uiPriority="72"/>
+    <w:lsdException w:name="Colorful Grid Accent 2" w:uiPriority="73"/>
+    <w:lsdException w:name="Light Shading Accent 3" w:uiPriority="60"/>
+    <w:lsdException w:name="Light List Accent 3" w:uiPriority="61"/>
+    <w:lsdException w:name="Light Grid Accent 3" w:uiPriority="62"/>
+    <w:lsdException w:name="Medium Shading 1 Accent 3" w:uiPriority="63"/>
+    <w:lsdException w:name="Medium Shading 2 Accent 3" w:uiPriority="64"/>
+    <w:lsdException w:name="Medium List 1 Accent 3" w:uiPriority="65"/>
+    <w:lsdException w:name="Medium List 2 Accent 3" w:uiPriority="66"/>
+    <w:lsdException w:name="Medium Grid 1 Accent 3" w:uiPriority="67"/>
+    <w:lsdException w:name="Medium Grid 2 Accent 3" w:uiPriority="68"/>
+    <w:lsdException w:name="Medium Grid 3 Accent 3" w:uiPriority="69"/>
+    <w:lsdException w:name="Dark List Accent 3" w:uiPriority="70"/>
+    <w:lsdException w:name="Colorful Shading Accent 3" w:uiPriority="71"/>
+    <w:lsdException w:name="Colorful List Accent 3" w:uiPriority="72"/>
+    <w:lsdException w:name="Colorful Grid Accent 3" w:uiPriority="73"/>
+    <w:lsdException w:name="Light Shading Accent 4" w:uiPriority="60"/>
+    <w:lsdException w:name="Light List Accent 4" w:uiPriority="61"/>
+    <w:lsdException w:name="Light Grid Accent 4" w:uiPriority="62"/>
+    <w:lsdException w:name="Medium Shading 1 Accent 4" w:uiPriority="63"/>
+    <w:lsdException w:name="Medium Shading 2 Accent 4" w:uiPriority="64"/>
+    <w:lsdException w:name="Medium List 1 Accent 4" w:uiPriority="65"/>
+    <w:lsdException w:name="Medium List 2 Accent 4" w:uiPriority="66"/>
+    <w:lsdException w:name="Medium Grid 1 Accent 4" w:uiPriority="67"/>
+    <w:lsdException w:name="Medium Grid 2 Accent 4" w:uiPriority="68"/>
+    <w:lsdException w:name="Medium Grid 3 Accent 4" w:uiPriority="69"/>
+    <w:lsdException w:name="Dark List Accent 4" w:uiPriority="70"/>
+    <w:lsdException w:name="Colorful Shading Accent 4" w:uiPriority="71"/>
+    <w:lsdException w:name="Colorful List Accent 4" w:uiPriority="72"/>
+    <w:lsdException w:name="Colorful Grid Accent 4" w:uiPriority="73"/>
+    <w:lsdException w:name="Light Shading Accent 5" w:uiPriority="60"/>
+    <w:lsdException w:name="Light List Accent 5" w:uiPriority="61"/>
+    <w:lsdException w:name="Light Grid Accent 5" w:uiPriority="62"/>
+    <w:lsdException w:name="Medium Shading 1 Accent 5" w:uiPriority="63"/>
+    <w:lsdException w:name="Medium Shading 2 Accent 5" w:uiPriority="64"/>
+    <w:lsdException w:name="Medium List 1 Accent 5" w:uiPriority="65"/>
+    <w:lsdException w:name="Medium List 2 Accent 5" w:uiPriority="66"/>
+    <w:lsdException w:name="Medium Grid 1 Accent 5" w:uiPriority="67"/>
+    <w:lsdException w:name="Medium Grid 2 Accent 5" w:uiPriority="68"/>
+    <w:lsdException w:name="Medium Grid 3 Accent 5" w:uiPriority="69"/>
+    <w:lsdException w:name="Dark List Accent 5" w:uiPriority="70"/>
+    <w:lsdException w:name="Colorful Shading Accent 5" w:uiPriority="71"/>
+    <w:lsdException w:name="Colorful List Accent 5" w:uiPriority="72"/>
+    <w:lsdException w:name="Colorful Grid Accent 5" w:uiPriority="73"/>
+    <w:lsdException w:name="Light Shading Accent 6" w:uiPriority="60"/>
+    <w:lsdException w:name="Light List Accent 6" w:uiPriority="61"/>
+    <w:lsdException w:name="Light Grid Accent 6" w:uiPriority="62"/>
+    <w:lsdException w:name="Medium Shading 1 Accent 6" w:uiPriority="63"/>
+    <w:lsdException w:name="Medium Shading 2 Accent 6" w:uiPriority="64"/>
+    <w:lsdException w:name="Medium List 1 Accent 6" w:uiPriority="65"/>
+    <w:lsdException w:name="Medium List 2 Accent 6" w:uiPriority="66"/>
+    <w:lsdException w:name="Medium Grid 1 Accent 6" w:uiPriority="67"/>
+    <w:lsdException w:name="Medium Grid 2 Accent 6" w:uiPriority="68"/>
+    <w:lsdException w:name="Medium Grid 3 Accent 6" w:uiPriority="69"/>
+    <w:lsdException w:name="Dark List Accent 6" w:uiPriority="70"/>
+    <w:lsdException w:name="Colorful Shading Accent 6" w:uiPriority="71"/>
+    <w:lsdException w:name="Colorful List Accent 6" w:uiPriority="72"/>
+    <w:lsdException w:name="Colorful Grid Accent 6" w:uiPriority="73"/>
+    <w:lsdException w:name="Subtle Emphasis" w:uiPriority="19" w:qFormat="1"/>
+    <w:lsdException w:name="Intense Emphasis" w:uiPriority="21" w:qFormat="1"/>
+    <w:lsdException w:name="Subtle Reference" w:uiPriority="31" w:qFormat="1"/>
+    <w:lsdException w:name="Intense Reference" w:uiPriority="32" w:qFormat="1"/>
+    <w:lsdException w:name="Book Title" w:uiPriority="33" w:qFormat="1"/>
+    <w:lsdException w:name="Bibliography" w:semiHidden="1" w:uiPriority="37" w:unhideWhenUsed="1"/>
+    <w:lsdException w:name="TOC Heading" w:semiHidden="1" w:uiPriority="39" w:unhideWhenUsed="1" w:qFormat="1"/>
+    <w:lsdException w:name="Plain Table 1" w:uiPriority="41"/>
+    <w:lsdException w:name="Plain Table 2" w:uiPriority="42"/>
+    <w:lsdException w:name="Plain Table 3" w:uiPriority="43"/>
+    <w:lsdException w:name="Plain Table 4" w:uiPriority="44"/>
+    <w:lsdException w:name="Plain Table 5" w:uiPriority="45"/>
+    <w:lsdException w:name="Grid Table Light" w:uiPriority="40"/>
+    <w:lsdException w:name="Grid Table 1 Light" w:uiPriority="46"/>
+    <w:lsdException w:name="Grid Table 2" w:uiPriority="47"/>
+    <w:lsdException w:name="Grid Table 3" w:uiPriority="48"/>
+    <w:lsdException w:name="Grid Table 4" w:uiPriority="49"/>
+    <w:lsdException w:name="Grid Table 5 Dark" w:uiPriority="50"/>
+    <w:lsdException w:name="Grid Table 6 Colorful" w:uiPriority="51"/>
+    <w:lsdException w:name="Grid Table 7 Colorful" w:uiPriority="52"/>
+    <w:lsdException w:name="Grid Table 1 Light Accent 1" w:uiPriority="46"/>
+    <w:lsdException w:name="Grid Table 2 Accent 1" w:uiPriority="47"/>
+    <w:lsdException w:name="Grid Table 3 Accent 1" w:uiPriority="48"/>
+    <w:lsdException w:name="Grid Table 4 Accent 1" w:uiPriority="49"/>
+    <w:lsdException w:name="Grid Table 5 Dark Accent 1" w:uiPriority="50"/>
+    <w:lsdException w:name="Grid Table 6 Colorful Accent 1" w:uiPriority="51"/>
+    <w:lsdException w:name="Grid Table 7 Colorful Accent 1" w:uiPriority="52"/>
+    <w:lsdException w:name="Grid Table 1 Light Accent 2" w:uiPriority="46"/>
+    <w:lsdException w:name="Grid Table 2 Accent 2" w:uiPriority="47"/>
+    <w:lsdException w:name="Grid Table 3 Accent 2" w:uiPriority="48"/>
+    <w:lsdException w:name="Grid Table 4 Accent 2" w:uiPriority="49"/>
+    <w:lsdException w:name="Grid Table 5 Dark Accent 2" w:uiPriority="50"/>
+    <w:lsdException w:name="Grid Table 6 Colorful Accent 2" w:uiPriority="51"/>
+    <w:lsdException w:name="Grid Table 7 Colorful Accent 2" w:uiPriority="52"/>
+    <w:lsdException w:name="Grid Table 1 Light Accent 3" w:uiPriority="46"/>
+    <w:lsdException w:name="Grid Table 2 Accent 3" w:uiPriority="47"/>
+    <w:lsdException w:name="Grid Table 3 Accent 3" w:uiPriority="48"/>
+    <w:lsdException w:name="Grid Table 4 Accent 3" w:uiPriority="49"/>
+    <w:lsdException w:name="Grid Table 5 Dark Accent 3" w:uiPriority="50"/>
+    <w:lsdException w:name="Grid Table 6 Colorful Accent 3" w:uiPriority="51"/>
+    <w:lsdException w:name="Grid Table 7 Colorful Accent 3" w:uiPriority="52"/>
+    <w:lsdException w:name="Grid Table 1 Light Accent 4" w:uiPriority="46"/>
+    <w:lsdException w:name="Grid Table 2 Accent 4" w:uiPriority="47"/>
+    <w:lsdException w:name="Grid Table 3 Accent 4" w:uiPriority="48"/>
+    <w:lsdException w:name="Grid Table 4 Accent 4" w:uiPriority="49"/>
+    <w:lsdException w:name="Grid Table 5 Dark Accent 4" w:uiPriority="50"/>
+    <w:lsdException w:name="Grid Table 6 Colorful Accent 4" w:uiPriority="51"/>
+    <w:lsdException w:name="Grid Table 7 Colorful Accent 4" w:uiPriority="52"/>
+    <w:lsdException w:name="Grid Table 1 Light Accent 5" w:uiPriority="46"/>
+    <w:lsdException w:name="Grid Table 2 Accent 5" w:uiPriority="47"/>
+    <w:lsdException w:name="Grid Table 3 Accent 5" w:uiPriority="48"/>
+    <w:lsdException w:name="Grid Table 4 Accent 5" w:uiPriority="49"/>
+    <w:lsdException w:name="Grid Table 5 Dark Accent 5" w:uiPriority="50"/>
+    <w:lsdException w:name="Grid Table 6 Colorful Accent 5" w:uiPriority="51"/>
+    <w:lsdException w:name="Grid Table 7 Colorful Accent 5" w:uiPriority="52"/>
+    <w:lsdException w:name="Grid Table 1 Light Accent 6" w:uiPriority="46"/>
+    <w:lsdException w:name="Grid Table 2 Accent 6" w:uiPriority="47"/>
+    <w:lsdException w:name="Grid Table 3 Accent 6" w:uiPriority="48"/>
+    <w:lsdException w:name="Grid Table 4 Accent 6" w:uiPriority="49"/>
+    <w:lsdException w:name="Grid Table 5 Dark Accent 6" w:uiPriority="50"/>
+    <w:lsdException w:name="Grid Table 6 Colorful Accent 6" w:uiPriority="51"/>
+    <w:lsdException w:name="Grid Table 7 Colorful Accent 6" w:uiPriority="52"/>
+    <w:lsdException w:name="List Table 1 Light" w:uiPriority="46"/>
+    <w:lsdException w:name="List Table 2" w:uiPriority="47"/>
+    <w:lsdException w:name="List Table 3" w:uiPriority="48"/>
+    <w:lsdException w:name="List Table 4" w:uiPriority="49"/>
+    <w:lsdException w:name="List Table 5 Dark" w:uiPriority="50"/>
+    <w:lsdException w:name="List Table 6 Colorful" w:uiPriority="51"/>
+    <w:lsdException w:name="List Table 7 Colorful" w:uiPriority="52"/>
+    <w:lsdException w:name="List Table 1 Light Accent 1" w:uiPriority="46"/>
+    <w:lsdException w:name="List Table 2 Accent 1" w:uiPriority="47"/>
+    <w:lsdException w:name="List Table 3 Accent 1" w:uiPriority="48"/>
+    <w:lsdException w:name="List Table 4 Accent 1" w:uiPriority="49"/>
+    <w:lsdException w:name="List Table 5 Dark Accent 1" w:uiPriority="50"/>
+    <w:lsdException w:name="List Table 6 Colorful Accent 1" w:uiPriority="51"/>
+    <w:lsdException w:name="List Table 7 Colorful Accent 1" w:uiPriority="52"/>
+    <w:lsdException w:name="List Table 1 Light Accent 2" w:uiPriority="46"/>
+    <w:lsdException w:name="List Table 2 Accent 2" w:uiPriority="47"/>
+    <w:lsdException w:name="List Table 3 Accent 2" w:uiPriority="48"/>
+    <w:lsdException w:name="List Table 4 Accent 2" w:uiPriority="49"/>
+    <w:lsdException w:name="List Table 5 Dark Accent 2" w:uiPriority="50"/>
+    <w:lsdException w:name="List Table 6 Colorful Accent 2" w:uiPriority="51"/>
+    <w:lsdException w:name="List Table 7 Colorful Accent 2" w:uiPriority="52"/>
+    <w:lsdException w:name="List Table 1 Light Accent 3" w:uiPriority="46"/>
+    <w:lsdException w:name="List Table 2 Accent 3" w:uiPriority="47"/>
+    <w:lsdException w:name="List Table 3 Accent 3" w:uiPriority="48"/>
+    <w:lsdException w:name="List Table 4 Accent 3" w:uiPriority="49"/>
+    <w:lsdException w:name="List Table 5 Dark Accent 3" w:uiPriority="50"/>
+    <w:lsdException w:name="List Table 6 Colorful Accent 3" w:uiPriority="51"/>
+    <w:lsdException w:name="List Table 7 Colorful Accent 3" w:uiPriority="52"/>
+    <w:lsdException w:name="List Table 1 Light Accent 4" w:uiPriority="46"/>
+    <w:lsdException w:name="List Table 2 Accent 4" w:uiPriority="47"/>
+    <w:lsdException w:name="List Table 3 Accent 4" w:uiPriority="48"/>
+    <w:lsdException w:name="List Table 4 Accent 4" w:uiPriority="49"/>
+    <w:lsdException w:name="List Table 5 Dark Accent 4" w:uiPriority="50"/>
+    <w:lsdException w:name="List Table 6 Colorful Accent 4" w:uiPriority="51"/>
+    <w:lsdException w:name="List Table 7 Colorful Accent 4" w:uiPriority="52"/>
+    <w:lsdException w:name="List Table 1 Light Accent 5" w:uiPriority="46"/>
+    <w:lsdException w:name="List Table 2 Accent 5" w:uiPriority="47"/>
+    <w:lsdException w:name="List Table 3 Accent 5" w:uiPriority="48"/>
+    <w:lsdException w:name="List Table 4 Accent 5" w:uiPriority="49"/>
+    <w:lsdException w:name="List Table 5 Dark Accent 5" w:uiPriority="50"/>
+    <w:lsdException w:name="List Table 6 Colorful Accent 5" w:uiPriority="51"/>
+    <w:lsdException w:name="List Table 7 Colorful Accent 5" w:uiPriority="52"/>
+    <w:lsdException w:name="List Table 1 Light Accent 6" w:uiPriority="46"/>
+    <w:lsdException w:name="List Table 2 Accent 6" w:uiPriority="47"/>
+    <w:lsdException w:name="List Table 3 Accent 6" w:uiPriority="48"/>
+    <w:lsdException w:name="List Table 4 Accent 6" w:uiPriority="49"/>
+    <w:lsdException w:name="List Table 5 Dark Accent 6" w:uiPriority="50"/>
+    <w:lsdException w:name="List Table 6 Colorful Accent 6" w:uiPriority="51"/>
+    <w:lsdException w:name="List Table 7 Colorful Accent 6" w:uiPriority="52"/>
+    <w:lsdException w:name="Mention" w:semiHidden="1" w:unhideWhenUsed="1"/>
+    <w:lsdException w:name="Smart Hyperlink" w:semiHidden="1" w:unhideWhenUsed="1"/>
   </w:latentStyles>
   <w:style w:type="paragraph" w:default="1" w:styleId="Normal">
     <w:name w:val="Normal"/>

</xml_diff>

<commit_message>
Update HTML sample test fixture due to change in how rId's are added
</commit_message>
<xml_diff>
--- a/test/fixtures/html_sample.docx
+++ b/test/fixtures/html_sample.docx
@@ -77,7 +77,7 @@
       <w:r>
         <w:t xml:space="preserve"> Additionally, we want to insert a link to </w:t>
       </w:r>
-      <w:hyperlink r:id="rId1235">
+      <w:hyperlink r:id="rId7">
         <w:r>
           <w:rPr>
             <w:rStyle w:val="Hyperlink"/>
@@ -308,7 +308,7 @@
       <w:pPr>
         <w:pStyle w:val="Normal"/>
       </w:pPr>
-      <w:hyperlink r:id="rId1236">
+      <w:hyperlink r:id="rId8">
         <w:r>
           <w:rPr>
             <w:rStyle w:val="Hyperlink"/>
@@ -319,7 +319,7 @@
       <w:r>
         <w:br/>
       </w:r>
-      <w:hyperlink r:id="rId1237">
+      <w:hyperlink r:id="rId9">
         <w:r>
           <w:rPr>
             <w:b/>
@@ -331,7 +331,7 @@
       <w:r>
         <w:br/>
       </w:r>
-      <w:hyperlink r:id="rId1238">
+      <w:hyperlink r:id="rId10">
         <w:r>
           <w:rPr>
             <w:u w:val="single"/>
@@ -1298,7 +1298,7 @@
             <w:pPr>
               <w:pStyle w:val="Paragraph"/>
             </w:pPr>
-            <w:hyperlink r:id="rId1239">
+            <w:hyperlink r:id="rId11">
               <w:r>
                 <w:rPr>
                   <w:rStyle w:val="Hyperlink"/>

</xml_diff>

<commit_message>
Update docx integration test fixtures to match new list numid's
The numid's are now sequential instead of starting off at an arbitrary
value of 1000 so all of the test fixtures needed updated to compensate
for the change.
</commit_message>
<xml_diff>
--- a/test/fixtures/html_sample.docx
+++ b/test/fixtures/html_sample.docx
@@ -355,7 +355,7 @@
         <w:pStyle w:val="ListNumber"/>
         <w:numPr>
           <w:ilvl w:val="0"/>
-          <w:numId w:val="1001"/>
+          <w:numId w:val="8"/>
         </w:numPr>
       </w:pPr>
       <w:r>
@@ -367,7 +367,7 @@
         <w:pStyle w:val="ListNumber"/>
         <w:numPr>
           <w:ilvl w:val="1"/>
-          <w:numId w:val="1001"/>
+          <w:numId w:val="8"/>
         </w:numPr>
       </w:pPr>
       <w:r>
@@ -379,7 +379,7 @@
         <w:pStyle w:val="ListNumber"/>
         <w:numPr>
           <w:ilvl w:val="0"/>
-          <w:numId w:val="1001"/>
+          <w:numId w:val="8"/>
         </w:numPr>
       </w:pPr>
       <w:r>
@@ -391,7 +391,7 @@
         <w:pStyle w:val="ListNumber"/>
         <w:numPr>
           <w:ilvl w:val="1"/>
-          <w:numId w:val="1001"/>
+          <w:numId w:val="8"/>
         </w:numPr>
       </w:pPr>
       <w:r>
@@ -403,7 +403,7 @@
         <w:pStyle w:val="ListNumber"/>
         <w:numPr>
           <w:ilvl w:val="2"/>
-          <w:numId w:val="1001"/>
+          <w:numId w:val="8"/>
         </w:numPr>
       </w:pPr>
       <w:r>
@@ -415,7 +415,7 @@
         <w:pStyle w:val="ListNumber"/>
         <w:numPr>
           <w:ilvl w:val="2"/>
-          <w:numId w:val="1001"/>
+          <w:numId w:val="8"/>
         </w:numPr>
       </w:pPr>
       <w:r>
@@ -427,7 +427,7 @@
         <w:pStyle w:val="ListNumber"/>
         <w:numPr>
           <w:ilvl w:val="1"/>
-          <w:numId w:val="1001"/>
+          <w:numId w:val="8"/>
         </w:numPr>
       </w:pPr>
       <w:r>
@@ -439,7 +439,7 @@
         <w:pStyle w:val="ListNumber"/>
         <w:numPr>
           <w:ilvl w:val="2"/>
-          <w:numId w:val="1001"/>
+          <w:numId w:val="8"/>
         </w:numPr>
       </w:pPr>
       <w:r>
@@ -451,7 +451,7 @@
         <w:pStyle w:val="ListNumber"/>
         <w:numPr>
           <w:ilvl w:val="1"/>
-          <w:numId w:val="1001"/>
+          <w:numId w:val="8"/>
         </w:numPr>
       </w:pPr>
       <w:r>
@@ -463,7 +463,7 @@
         <w:pStyle w:val="ListNumber"/>
         <w:numPr>
           <w:ilvl w:val="0"/>
-          <w:numId w:val="1001"/>
+          <w:numId w:val="8"/>
         </w:numPr>
       </w:pPr>
       <w:r>
@@ -475,7 +475,7 @@
         <w:pStyle w:val="ListNumber"/>
         <w:numPr>
           <w:ilvl w:val="0"/>
-          <w:numId w:val="1001"/>
+          <w:numId w:val="8"/>
         </w:numPr>
       </w:pPr>
       <w:r>
@@ -487,7 +487,7 @@
         <w:pStyle w:val="ListNumber"/>
         <w:numPr>
           <w:ilvl w:val="1"/>
-          <w:numId w:val="1001"/>
+          <w:numId w:val="8"/>
         </w:numPr>
       </w:pPr>
       <w:r>
@@ -499,7 +499,7 @@
         <w:pStyle w:val="ListNumber"/>
         <w:numPr>
           <w:ilvl w:val="1"/>
-          <w:numId w:val="1001"/>
+          <w:numId w:val="8"/>
         </w:numPr>
       </w:pPr>
       <w:r>
@@ -511,7 +511,7 @@
         <w:pStyle w:val="ListNumber"/>
         <w:numPr>
           <w:ilvl w:val="2"/>
-          <w:numId w:val="1001"/>
+          <w:numId w:val="8"/>
         </w:numPr>
       </w:pPr>
       <w:r>
@@ -523,7 +523,7 @@
         <w:pStyle w:val="ListNumber"/>
         <w:numPr>
           <w:ilvl w:val="2"/>
-          <w:numId w:val="1001"/>
+          <w:numId w:val="8"/>
         </w:numPr>
       </w:pPr>
       <w:r>
@@ -551,7 +551,7 @@
         <w:pStyle w:val="ListNumber"/>
         <w:numPr>
           <w:ilvl w:val="0"/>
-          <w:numId w:val="1002"/>
+          <w:numId w:val="9"/>
         </w:numPr>
       </w:pPr>
       <w:r>
@@ -563,7 +563,7 @@
         <w:pStyle w:val="ListNumber"/>
         <w:numPr>
           <w:ilvl w:val="0"/>
-          <w:numId w:val="1002"/>
+          <w:numId w:val="9"/>
         </w:numPr>
       </w:pPr>
       <w:r>
@@ -575,7 +575,7 @@
         <w:pStyle w:val="ListBullet"/>
         <w:numPr>
           <w:ilvl w:val="0"/>
-          <w:numId w:val="1003"/>
+          <w:numId w:val="10"/>
         </w:numPr>
       </w:pPr>
       <w:r>
@@ -587,7 +587,7 @@
         <w:pStyle w:val="ListBullet"/>
         <w:numPr>
           <w:ilvl w:val="0"/>
-          <w:numId w:val="1003"/>
+          <w:numId w:val="10"/>
         </w:numPr>
       </w:pPr>
       <w:r>
@@ -599,7 +599,7 @@
         <w:pStyle w:val="ListBullet"/>
         <w:numPr>
           <w:ilvl w:val="0"/>
-          <w:numId w:val="1003"/>
+          <w:numId w:val="10"/>
         </w:numPr>
       </w:pPr>
       <w:r>
@@ -611,7 +611,7 @@
         <w:pStyle w:val="ListNumber"/>
         <w:numPr>
           <w:ilvl w:val="0"/>
-          <w:numId w:val="1004"/>
+          <w:numId w:val="11"/>
         </w:numPr>
       </w:pPr>
       <w:r>
@@ -623,7 +623,7 @@
         <w:pStyle w:val="ListNumber"/>
         <w:numPr>
           <w:ilvl w:val="0"/>
-          <w:numId w:val="1004"/>
+          <w:numId w:val="11"/>
         </w:numPr>
       </w:pPr>
       <w:r>
@@ -635,7 +635,7 @@
         <w:pStyle w:val="ListNumber"/>
         <w:numPr>
           <w:ilvl w:val="0"/>
-          <w:numId w:val="1004"/>
+          <w:numId w:val="11"/>
         </w:numPr>
       </w:pPr>
       <w:r>
@@ -655,7 +655,7 @@
         <w:pStyle w:val="ListBullet"/>
         <w:numPr>
           <w:ilvl w:val="0"/>
-          <w:numId w:val="1005"/>
+          <w:numId w:val="12"/>
         </w:numPr>
       </w:pPr>
       <w:r>
@@ -667,7 +667,7 @@
         <w:pStyle w:val="ListBullet"/>
         <w:numPr>
           <w:ilvl w:val="1"/>
-          <w:numId w:val="1005"/>
+          <w:numId w:val="12"/>
         </w:numPr>
       </w:pPr>
       <w:r>
@@ -679,7 +679,7 @@
         <w:pStyle w:val="ListBullet"/>
         <w:numPr>
           <w:ilvl w:val="0"/>
-          <w:numId w:val="1005"/>
+          <w:numId w:val="12"/>
         </w:numPr>
       </w:pPr>
       <w:r>
@@ -691,7 +691,7 @@
         <w:pStyle w:val="ListBullet"/>
         <w:numPr>
           <w:ilvl w:val="1"/>
-          <w:numId w:val="1005"/>
+          <w:numId w:val="12"/>
         </w:numPr>
       </w:pPr>
       <w:r>
@@ -703,7 +703,7 @@
         <w:pStyle w:val="ListBullet"/>
         <w:numPr>
           <w:ilvl w:val="2"/>
-          <w:numId w:val="1005"/>
+          <w:numId w:val="12"/>
         </w:numPr>
       </w:pPr>
       <w:r>
@@ -715,7 +715,7 @@
         <w:pStyle w:val="ListBullet"/>
         <w:numPr>
           <w:ilvl w:val="3"/>
-          <w:numId w:val="1005"/>
+          <w:numId w:val="12"/>
         </w:numPr>
       </w:pPr>
       <w:r>
@@ -727,7 +727,7 @@
         <w:pStyle w:val="ListBullet"/>
         <w:numPr>
           <w:ilvl w:val="4"/>
-          <w:numId w:val="1005"/>
+          <w:numId w:val="12"/>
         </w:numPr>
       </w:pPr>
       <w:r>
@@ -739,7 +739,7 @@
         <w:pStyle w:val="ListBullet"/>
         <w:numPr>
           <w:ilvl w:val="0"/>
-          <w:numId w:val="1005"/>
+          <w:numId w:val="12"/>
         </w:numPr>
       </w:pPr>
       <w:r>
@@ -751,7 +751,7 @@
         <w:pStyle w:val="ListBullet"/>
         <w:numPr>
           <w:ilvl w:val="0"/>
-          <w:numId w:val="1005"/>
+          <w:numId w:val="12"/>
         </w:numPr>
       </w:pPr>
       <w:r>
@@ -902,7 +902,7 @@
         <w:shd w:val="clear" w:fill="F19F42"/>
         <w:numPr>
           <w:ilvl w:val="0"/>
-          <w:numId w:val="1006"/>
+          <w:numId w:val="13"/>
         </w:numPr>
       </w:pPr>
       <w:r>
@@ -915,7 +915,7 @@
         <w:shd w:val="clear" w:fill="F19F42"/>
         <w:numPr>
           <w:ilvl w:val="0"/>
-          <w:numId w:val="1006"/>
+          <w:numId w:val="13"/>
         </w:numPr>
       </w:pPr>
       <w:r>
@@ -928,7 +928,7 @@
         <w:shd w:val="clear" w:fill="F19F42"/>
         <w:numPr>
           <w:ilvl w:val="1"/>
-          <w:numId w:val="1006"/>
+          <w:numId w:val="13"/>
         </w:numPr>
       </w:pPr>
       <w:r>
@@ -941,7 +941,7 @@
         <w:shd w:val="clear" w:fill="FFAAAA"/>
         <w:numPr>
           <w:ilvl w:val="1"/>
-          <w:numId w:val="1006"/>
+          <w:numId w:val="13"/>
         </w:numPr>
       </w:pPr>
       <w:r>
@@ -954,7 +954,7 @@
         <w:shd w:val="clear" w:fill="FFAAAA"/>
         <w:numPr>
           <w:ilvl w:val="2"/>
-          <w:numId w:val="1006"/>
+          <w:numId w:val="13"/>
         </w:numPr>
       </w:pPr>
       <w:r>
@@ -967,7 +967,7 @@
         <w:shd w:val="clear" w:fill="FFAAAA"/>
         <w:numPr>
           <w:ilvl w:val="2"/>
-          <w:numId w:val="1006"/>
+          <w:numId w:val="13"/>
         </w:numPr>
       </w:pPr>
       <w:r>
@@ -987,7 +987,7 @@
         <w:shd w:val="clear" w:fill="FFAAAA"/>
         <w:numPr>
           <w:ilvl w:val="2"/>
-          <w:numId w:val="1006"/>
+          <w:numId w:val="13"/>
         </w:numPr>
       </w:pPr>
       <w:r>
@@ -1000,7 +1000,7 @@
         <w:shd w:val="clear" w:fill="F19F42"/>
         <w:numPr>
           <w:ilvl w:val="0"/>
-          <w:numId w:val="1006"/>
+          <w:numId w:val="13"/>
         </w:numPr>
       </w:pPr>
       <w:r>
@@ -1275,7 +1275,7 @@
               <w:pStyle w:val="ListBullet"/>
               <w:numPr>
                 <w:ilvl w:val="0"/>
-                <w:numId w:val="1007"/>
+                <w:numId w:val="14"/>
               </w:numPr>
             </w:pPr>
             <w:r>
@@ -1287,7 +1287,7 @@
               <w:pStyle w:val="ListBullet"/>
               <w:numPr>
                 <w:ilvl w:val="0"/>
-                <w:numId w:val="1007"/>
+                <w:numId w:val="14"/>
               </w:numPr>
             </w:pPr>
             <w:r>
@@ -1320,7 +1320,7 @@
               <w:pStyle w:val="ListNumber"/>
               <w:numPr>
                 <w:ilvl w:val="0"/>
-                <w:numId w:val="1008"/>
+                <w:numId w:val="15"/>
               </w:numPr>
             </w:pPr>
             <w:r>
@@ -1332,7 +1332,7 @@
               <w:pStyle w:val="ListNumber"/>
               <w:numPr>
                 <w:ilvl w:val="0"/>
-                <w:numId w:val="1008"/>
+                <w:numId w:val="15"/>
               </w:numPr>
             </w:pPr>
             <w:r>
@@ -1344,7 +1344,7 @@
               <w:pStyle w:val="ListNumber"/>
               <w:numPr>
                 <w:ilvl w:val="1"/>
-                <w:numId w:val="1008"/>
+                <w:numId w:val="15"/>
               </w:numPr>
             </w:pPr>
             <w:r>
@@ -1356,7 +1356,7 @@
               <w:pStyle w:val="ListNumber"/>
               <w:numPr>
                 <w:ilvl w:val="1"/>
-                <w:numId w:val="1008"/>
+                <w:numId w:val="15"/>
               </w:numPr>
             </w:pPr>
             <w:r>
@@ -1461,910 +1461,6 @@
 
 <file path=word/numbering.xml><?xml version="1.0" encoding="utf-8"?>
 <w:numbering xmlns:wpc="http://schemas.microsoft.com/office/word/2010/wordprocessingCanvas" xmlns:mo="http://schemas.microsoft.com/office/mac/office/2008/main" xmlns:mc="http://schemas.openxmlformats.org/markup-compatibility/2006" xmlns:mv="urn:schemas-microsoft-com:mac:vml" xmlns:o="urn:schemas-microsoft-com:office:office" xmlns:r="http://schemas.openxmlformats.org/officeDocument/2006/relationships" xmlns:m="http://schemas.openxmlformats.org/officeDocument/2006/math" xmlns:v="urn:schemas-microsoft-com:vml" xmlns:wp14="http://schemas.microsoft.com/office/word/2010/wordprocessingDrawing" xmlns:wp="http://schemas.openxmlformats.org/drawingml/2006/wordprocessingDrawing" xmlns:w10="urn:schemas-microsoft-com:office:word" xmlns:w="http://schemas.openxmlformats.org/wordprocessingml/2006/main" xmlns:w14="http://schemas.microsoft.com/office/word/2010/wordml" xmlns:w15="http://schemas.microsoft.com/office/word/2012/wordml" xmlns:wpg="http://schemas.microsoft.com/office/word/2010/wordprocessingGroup" xmlns:wpi="http://schemas.microsoft.com/office/word/2010/wordprocessingInk" xmlns:wne="http://schemas.microsoft.com/office/word/2006/wordml" xmlns:wps="http://schemas.microsoft.com/office/word/2010/wordprocessingShape" mc:Ignorable="w14 w15 wp14">
-  <w:abstractNum w:abstractNumId="1008">
-    <w:multiLevelType w:val="multilevel"/>
-    <w:tmpl w:val="721C1DCE"/>
-    <w:lvl w:ilvl="0">
-      <w:start w:val="1"/>
-      <w:numFmt w:val="decimal"/>
-      <w:pStyle w:val="ListNumber"/>
-      <w:lvlText w:val="%1."/>
-      <w:lvlJc w:val="left"/>
-      <w:pPr>
-        <w:ind w:left="360" w:hanging="360"/>
-      </w:pPr>
-      <w:rPr>
-        <w:rFonts w:hint="default"/>
-      </w:rPr>
-    </w:lvl>
-    <w:lvl w:ilvl="1">
-      <w:start w:val="1"/>
-      <w:numFmt w:val="decimal"/>
-      <w:lvlText w:val="%1.%2."/>
-      <w:lvlJc w:val="left"/>
-      <w:pPr>
-        <w:ind w:left="792" w:hanging="432"/>
-      </w:pPr>
-      <w:rPr>
-        <w:rFonts w:hint="default"/>
-      </w:rPr>
-    </w:lvl>
-    <w:lvl w:ilvl="2">
-      <w:start w:val="1"/>
-      <w:numFmt w:val="decimal"/>
-      <w:lvlText w:val="%1.%2.%3."/>
-      <w:lvlJc w:val="left"/>
-      <w:pPr>
-        <w:ind w:left="1224" w:hanging="504"/>
-      </w:pPr>
-      <w:rPr>
-        <w:rFonts w:hint="default"/>
-      </w:rPr>
-    </w:lvl>
-    <w:lvl w:ilvl="3">
-      <w:start w:val="1"/>
-      <w:numFmt w:val="decimal"/>
-      <w:lvlText w:val="%1.%2.%3.%4."/>
-      <w:lvlJc w:val="left"/>
-      <w:pPr>
-        <w:ind w:left="1728" w:hanging="648"/>
-      </w:pPr>
-      <w:rPr>
-        <w:rFonts w:hint="default"/>
-      </w:rPr>
-    </w:lvl>
-    <w:lvl w:ilvl="4">
-      <w:start w:val="1"/>
-      <w:numFmt w:val="decimal"/>
-      <w:lvlText w:val="%1.%2.%3.%4.%5."/>
-      <w:lvlJc w:val="left"/>
-      <w:pPr>
-        <w:ind w:left="2232" w:hanging="792"/>
-      </w:pPr>
-      <w:rPr>
-        <w:rFonts w:hint="default"/>
-      </w:rPr>
-    </w:lvl>
-    <w:lvl w:ilvl="5">
-      <w:start w:val="1"/>
-      <w:numFmt w:val="decimal"/>
-      <w:lvlText w:val="%1.%2.%3.%4.%5.%6."/>
-      <w:lvlJc w:val="left"/>
-      <w:pPr>
-        <w:ind w:left="2736" w:hanging="936"/>
-      </w:pPr>
-      <w:rPr>
-        <w:rFonts w:hint="default"/>
-      </w:rPr>
-    </w:lvl>
-    <w:lvl w:ilvl="6">
-      <w:start w:val="1"/>
-      <w:numFmt w:val="decimal"/>
-      <w:lvlText w:val="%1.%2.%3.%4.%5.%6.%7."/>
-      <w:lvlJc w:val="left"/>
-      <w:pPr>
-        <w:ind w:left="3240" w:hanging="1080"/>
-      </w:pPr>
-      <w:rPr>
-        <w:rFonts w:hint="default"/>
-      </w:rPr>
-    </w:lvl>
-    <w:lvl w:ilvl="7">
-      <w:start w:val="1"/>
-      <w:numFmt w:val="decimal"/>
-      <w:lvlText w:val="%1.%2.%3.%4.%5.%6.%7.%8."/>
-      <w:lvlJc w:val="left"/>
-      <w:pPr>
-        <w:ind w:left="3744" w:hanging="1224"/>
-      </w:pPr>
-      <w:rPr>
-        <w:rFonts w:hint="default"/>
-      </w:rPr>
-    </w:lvl>
-    <w:lvl w:ilvl="8">
-      <w:start w:val="1"/>
-      <w:numFmt w:val="decimal"/>
-      <w:lvlText w:val="%1.%2.%3.%4.%5.%6.%7.%8.%9."/>
-      <w:lvlJc w:val="left"/>
-      <w:pPr>
-        <w:ind w:left="4320" w:hanging="1440"/>
-      </w:pPr>
-      <w:rPr>
-        <w:rFonts w:hint="default"/>
-      </w:rPr>
-    </w:lvl>
-  </w:abstractNum>
-  <w:abstractNum w:abstractNumId="1007">
-    <w:multiLevelType w:val="multilevel"/>
-    <w:tmpl w:val="4A727A02"/>
-    <w:lvl w:ilvl="0">
-      <w:start w:val="1"/>
-      <w:numFmt w:val="bullet"/>
-      <w:pStyle w:val="ListBullet"/>
-      <w:lvlText w:val=""/>
-      <w:lvlJc w:val="left"/>
-      <w:pPr>
-        <w:ind w:left="360" w:hanging="360"/>
-      </w:pPr>
-      <w:rPr>
-        <w:rFonts w:ascii="Wingdings" w:hAnsi="Wingdings" w:hint="default"/>
-      </w:rPr>
-    </w:lvl>
-    <w:lvl w:ilvl="1">
-      <w:start w:val="1"/>
-      <w:numFmt w:val="bullet"/>
-      <w:lvlText w:val=""/>
-      <w:lvlJc w:val="left"/>
-      <w:pPr>
-        <w:ind w:left="720" w:hanging="360"/>
-      </w:pPr>
-      <w:rPr>
-        <w:rFonts w:ascii="Wingdings" w:hAnsi="Wingdings" w:hint="default"/>
-      </w:rPr>
-    </w:lvl>
-    <w:lvl w:ilvl="2">
-      <w:start w:val="1"/>
-      <w:numFmt w:val="bullet"/>
-      <w:lvlText w:val=""/>
-      <w:lvlJc w:val="left"/>
-      <w:pPr>
-        <w:ind w:left="1080" w:hanging="360"/>
-      </w:pPr>
-      <w:rPr>
-        <w:rFonts w:ascii="Wingdings" w:hAnsi="Wingdings" w:hint="default"/>
-      </w:rPr>
-    </w:lvl>
-    <w:lvl w:ilvl="3">
-      <w:start w:val="1"/>
-      <w:numFmt w:val="bullet"/>
-      <w:lvlText w:val=""/>
-      <w:lvlJc w:val="left"/>
-      <w:pPr>
-        <w:ind w:left="1440" w:hanging="360"/>
-      </w:pPr>
-      <w:rPr>
-        <w:rFonts w:ascii="Symbol" w:hAnsi="Symbol" w:hint="default"/>
-      </w:rPr>
-    </w:lvl>
-    <w:lvl w:ilvl="4">
-      <w:start w:val="1"/>
-      <w:numFmt w:val="bullet"/>
-      <w:lvlText w:val=""/>
-      <w:lvlJc w:val="left"/>
-      <w:pPr>
-        <w:ind w:left="1800" w:hanging="360"/>
-      </w:pPr>
-      <w:rPr>
-        <w:rFonts w:ascii="Symbol" w:hAnsi="Symbol" w:hint="default"/>
-      </w:rPr>
-    </w:lvl>
-    <w:lvl w:ilvl="5">
-      <w:start w:val="1"/>
-      <w:numFmt w:val="bullet"/>
-      <w:lvlText w:val=""/>
-      <w:lvlJc w:val="left"/>
-      <w:pPr>
-        <w:ind w:left="2160" w:hanging="360"/>
-      </w:pPr>
-      <w:rPr>
-        <w:rFonts w:ascii="Wingdings" w:hAnsi="Wingdings" w:hint="default"/>
-      </w:rPr>
-    </w:lvl>
-    <w:lvl w:ilvl="6">
-      <w:start w:val="1"/>
-      <w:numFmt w:val="bullet"/>
-      <w:lvlText w:val=""/>
-      <w:lvlJc w:val="left"/>
-      <w:pPr>
-        <w:ind w:left="2520" w:hanging="360"/>
-      </w:pPr>
-      <w:rPr>
-        <w:rFonts w:ascii="Wingdings" w:hAnsi="Wingdings" w:hint="default"/>
-      </w:rPr>
-    </w:lvl>
-    <w:lvl w:ilvl="7">
-      <w:start w:val="1"/>
-      <w:numFmt w:val="bullet"/>
-      <w:lvlText w:val=""/>
-      <w:lvlJc w:val="left"/>
-      <w:pPr>
-        <w:ind w:left="2880" w:hanging="360"/>
-      </w:pPr>
-      <w:rPr>
-        <w:rFonts w:ascii="Symbol" w:hAnsi="Symbol" w:hint="default"/>
-      </w:rPr>
-    </w:lvl>
-    <w:lvl w:ilvl="8">
-      <w:start w:val="1"/>
-      <w:numFmt w:val="bullet"/>
-      <w:lvlText w:val=""/>
-      <w:lvlJc w:val="left"/>
-      <w:pPr>
-        <w:ind w:left="3240" w:hanging="360"/>
-      </w:pPr>
-      <w:rPr>
-        <w:rFonts w:ascii="Symbol" w:hAnsi="Symbol" w:hint="default"/>
-      </w:rPr>
-    </w:lvl>
-  </w:abstractNum>
-  <w:abstractNum w:abstractNumId="1006">
-    <w:multiLevelType w:val="multilevel"/>
-    <w:tmpl w:val="4A727A02"/>
-    <w:lvl w:ilvl="0">
-      <w:start w:val="1"/>
-      <w:numFmt w:val="bullet"/>
-      <w:pStyle w:val="ListBullet"/>
-      <w:lvlText w:val=""/>
-      <w:lvlJc w:val="left"/>
-      <w:pPr>
-        <w:ind w:left="360" w:hanging="360"/>
-      </w:pPr>
-      <w:rPr>
-        <w:rFonts w:ascii="Wingdings" w:hAnsi="Wingdings" w:hint="default"/>
-      </w:rPr>
-    </w:lvl>
-    <w:lvl w:ilvl="1">
-      <w:start w:val="1"/>
-      <w:numFmt w:val="bullet"/>
-      <w:lvlText w:val=""/>
-      <w:lvlJc w:val="left"/>
-      <w:pPr>
-        <w:ind w:left="720" w:hanging="360"/>
-      </w:pPr>
-      <w:rPr>
-        <w:rFonts w:ascii="Wingdings" w:hAnsi="Wingdings" w:hint="default"/>
-      </w:rPr>
-    </w:lvl>
-    <w:lvl w:ilvl="2">
-      <w:start w:val="1"/>
-      <w:numFmt w:val="bullet"/>
-      <w:lvlText w:val=""/>
-      <w:lvlJc w:val="left"/>
-      <w:pPr>
-        <w:ind w:left="1080" w:hanging="360"/>
-      </w:pPr>
-      <w:rPr>
-        <w:rFonts w:ascii="Wingdings" w:hAnsi="Wingdings" w:hint="default"/>
-      </w:rPr>
-    </w:lvl>
-    <w:lvl w:ilvl="3">
-      <w:start w:val="1"/>
-      <w:numFmt w:val="bullet"/>
-      <w:lvlText w:val=""/>
-      <w:lvlJc w:val="left"/>
-      <w:pPr>
-        <w:ind w:left="1440" w:hanging="360"/>
-      </w:pPr>
-      <w:rPr>
-        <w:rFonts w:ascii="Symbol" w:hAnsi="Symbol" w:hint="default"/>
-      </w:rPr>
-    </w:lvl>
-    <w:lvl w:ilvl="4">
-      <w:start w:val="1"/>
-      <w:numFmt w:val="bullet"/>
-      <w:lvlText w:val=""/>
-      <w:lvlJc w:val="left"/>
-      <w:pPr>
-        <w:ind w:left="1800" w:hanging="360"/>
-      </w:pPr>
-      <w:rPr>
-        <w:rFonts w:ascii="Symbol" w:hAnsi="Symbol" w:hint="default"/>
-      </w:rPr>
-    </w:lvl>
-    <w:lvl w:ilvl="5">
-      <w:start w:val="1"/>
-      <w:numFmt w:val="bullet"/>
-      <w:lvlText w:val=""/>
-      <w:lvlJc w:val="left"/>
-      <w:pPr>
-        <w:ind w:left="2160" w:hanging="360"/>
-      </w:pPr>
-      <w:rPr>
-        <w:rFonts w:ascii="Wingdings" w:hAnsi="Wingdings" w:hint="default"/>
-      </w:rPr>
-    </w:lvl>
-    <w:lvl w:ilvl="6">
-      <w:start w:val="1"/>
-      <w:numFmt w:val="bullet"/>
-      <w:lvlText w:val=""/>
-      <w:lvlJc w:val="left"/>
-      <w:pPr>
-        <w:ind w:left="2520" w:hanging="360"/>
-      </w:pPr>
-      <w:rPr>
-        <w:rFonts w:ascii="Wingdings" w:hAnsi="Wingdings" w:hint="default"/>
-      </w:rPr>
-    </w:lvl>
-    <w:lvl w:ilvl="7">
-      <w:start w:val="1"/>
-      <w:numFmt w:val="bullet"/>
-      <w:lvlText w:val=""/>
-      <w:lvlJc w:val="left"/>
-      <w:pPr>
-        <w:ind w:left="2880" w:hanging="360"/>
-      </w:pPr>
-      <w:rPr>
-        <w:rFonts w:ascii="Symbol" w:hAnsi="Symbol" w:hint="default"/>
-      </w:rPr>
-    </w:lvl>
-    <w:lvl w:ilvl="8">
-      <w:start w:val="1"/>
-      <w:numFmt w:val="bullet"/>
-      <w:lvlText w:val=""/>
-      <w:lvlJc w:val="left"/>
-      <w:pPr>
-        <w:ind w:left="3240" w:hanging="360"/>
-      </w:pPr>
-      <w:rPr>
-        <w:rFonts w:ascii="Symbol" w:hAnsi="Symbol" w:hint="default"/>
-      </w:rPr>
-    </w:lvl>
-  </w:abstractNum>
-  <w:abstractNum w:abstractNumId="1005">
-    <w:multiLevelType w:val="multilevel"/>
-    <w:tmpl w:val="4A727A02"/>
-    <w:lvl w:ilvl="0">
-      <w:start w:val="1"/>
-      <w:numFmt w:val="bullet"/>
-      <w:pStyle w:val="ListBullet"/>
-      <w:lvlText w:val=""/>
-      <w:lvlJc w:val="left"/>
-      <w:pPr>
-        <w:ind w:left="360" w:hanging="360"/>
-      </w:pPr>
-      <w:rPr>
-        <w:rFonts w:ascii="Wingdings" w:hAnsi="Wingdings" w:hint="default"/>
-      </w:rPr>
-    </w:lvl>
-    <w:lvl w:ilvl="1">
-      <w:start w:val="1"/>
-      <w:numFmt w:val="bullet"/>
-      <w:lvlText w:val=""/>
-      <w:lvlJc w:val="left"/>
-      <w:pPr>
-        <w:ind w:left="720" w:hanging="360"/>
-      </w:pPr>
-      <w:rPr>
-        <w:rFonts w:ascii="Wingdings" w:hAnsi="Wingdings" w:hint="default"/>
-      </w:rPr>
-    </w:lvl>
-    <w:lvl w:ilvl="2">
-      <w:start w:val="1"/>
-      <w:numFmt w:val="bullet"/>
-      <w:lvlText w:val=""/>
-      <w:lvlJc w:val="left"/>
-      <w:pPr>
-        <w:ind w:left="1080" w:hanging="360"/>
-      </w:pPr>
-      <w:rPr>
-        <w:rFonts w:ascii="Wingdings" w:hAnsi="Wingdings" w:hint="default"/>
-      </w:rPr>
-    </w:lvl>
-    <w:lvl w:ilvl="3">
-      <w:start w:val="1"/>
-      <w:numFmt w:val="bullet"/>
-      <w:lvlText w:val=""/>
-      <w:lvlJc w:val="left"/>
-      <w:pPr>
-        <w:ind w:left="1440" w:hanging="360"/>
-      </w:pPr>
-      <w:rPr>
-        <w:rFonts w:ascii="Symbol" w:hAnsi="Symbol" w:hint="default"/>
-      </w:rPr>
-    </w:lvl>
-    <w:lvl w:ilvl="4">
-      <w:start w:val="1"/>
-      <w:numFmt w:val="bullet"/>
-      <w:lvlText w:val=""/>
-      <w:lvlJc w:val="left"/>
-      <w:pPr>
-        <w:ind w:left="1800" w:hanging="360"/>
-      </w:pPr>
-      <w:rPr>
-        <w:rFonts w:ascii="Symbol" w:hAnsi="Symbol" w:hint="default"/>
-      </w:rPr>
-    </w:lvl>
-    <w:lvl w:ilvl="5">
-      <w:start w:val="1"/>
-      <w:numFmt w:val="bullet"/>
-      <w:lvlText w:val=""/>
-      <w:lvlJc w:val="left"/>
-      <w:pPr>
-        <w:ind w:left="2160" w:hanging="360"/>
-      </w:pPr>
-      <w:rPr>
-        <w:rFonts w:ascii="Wingdings" w:hAnsi="Wingdings" w:hint="default"/>
-      </w:rPr>
-    </w:lvl>
-    <w:lvl w:ilvl="6">
-      <w:start w:val="1"/>
-      <w:numFmt w:val="bullet"/>
-      <w:lvlText w:val=""/>
-      <w:lvlJc w:val="left"/>
-      <w:pPr>
-        <w:ind w:left="2520" w:hanging="360"/>
-      </w:pPr>
-      <w:rPr>
-        <w:rFonts w:ascii="Wingdings" w:hAnsi="Wingdings" w:hint="default"/>
-      </w:rPr>
-    </w:lvl>
-    <w:lvl w:ilvl="7">
-      <w:start w:val="1"/>
-      <w:numFmt w:val="bullet"/>
-      <w:lvlText w:val=""/>
-      <w:lvlJc w:val="left"/>
-      <w:pPr>
-        <w:ind w:left="2880" w:hanging="360"/>
-      </w:pPr>
-      <w:rPr>
-        <w:rFonts w:ascii="Symbol" w:hAnsi="Symbol" w:hint="default"/>
-      </w:rPr>
-    </w:lvl>
-    <w:lvl w:ilvl="8">
-      <w:start w:val="1"/>
-      <w:numFmt w:val="bullet"/>
-      <w:lvlText w:val=""/>
-      <w:lvlJc w:val="left"/>
-      <w:pPr>
-        <w:ind w:left="3240" w:hanging="360"/>
-      </w:pPr>
-      <w:rPr>
-        <w:rFonts w:ascii="Symbol" w:hAnsi="Symbol" w:hint="default"/>
-      </w:rPr>
-    </w:lvl>
-  </w:abstractNum>
-  <w:abstractNum w:abstractNumId="1004">
-    <w:multiLevelType w:val="multilevel"/>
-    <w:tmpl w:val="721C1DCE"/>
-    <w:lvl w:ilvl="0">
-      <w:start w:val="1"/>
-      <w:numFmt w:val="decimal"/>
-      <w:pStyle w:val="ListNumber"/>
-      <w:lvlText w:val="%1."/>
-      <w:lvlJc w:val="left"/>
-      <w:pPr>
-        <w:ind w:left="360" w:hanging="360"/>
-      </w:pPr>
-      <w:rPr>
-        <w:rFonts w:hint="default"/>
-      </w:rPr>
-    </w:lvl>
-    <w:lvl w:ilvl="1">
-      <w:start w:val="1"/>
-      <w:numFmt w:val="decimal"/>
-      <w:lvlText w:val="%1.%2."/>
-      <w:lvlJc w:val="left"/>
-      <w:pPr>
-        <w:ind w:left="792" w:hanging="432"/>
-      </w:pPr>
-      <w:rPr>
-        <w:rFonts w:hint="default"/>
-      </w:rPr>
-    </w:lvl>
-    <w:lvl w:ilvl="2">
-      <w:start w:val="1"/>
-      <w:numFmt w:val="decimal"/>
-      <w:lvlText w:val="%1.%2.%3."/>
-      <w:lvlJc w:val="left"/>
-      <w:pPr>
-        <w:ind w:left="1224" w:hanging="504"/>
-      </w:pPr>
-      <w:rPr>
-        <w:rFonts w:hint="default"/>
-      </w:rPr>
-    </w:lvl>
-    <w:lvl w:ilvl="3">
-      <w:start w:val="1"/>
-      <w:numFmt w:val="decimal"/>
-      <w:lvlText w:val="%1.%2.%3.%4."/>
-      <w:lvlJc w:val="left"/>
-      <w:pPr>
-        <w:ind w:left="1728" w:hanging="648"/>
-      </w:pPr>
-      <w:rPr>
-        <w:rFonts w:hint="default"/>
-      </w:rPr>
-    </w:lvl>
-    <w:lvl w:ilvl="4">
-      <w:start w:val="1"/>
-      <w:numFmt w:val="decimal"/>
-      <w:lvlText w:val="%1.%2.%3.%4.%5."/>
-      <w:lvlJc w:val="left"/>
-      <w:pPr>
-        <w:ind w:left="2232" w:hanging="792"/>
-      </w:pPr>
-      <w:rPr>
-        <w:rFonts w:hint="default"/>
-      </w:rPr>
-    </w:lvl>
-    <w:lvl w:ilvl="5">
-      <w:start w:val="1"/>
-      <w:numFmt w:val="decimal"/>
-      <w:lvlText w:val="%1.%2.%3.%4.%5.%6."/>
-      <w:lvlJc w:val="left"/>
-      <w:pPr>
-        <w:ind w:left="2736" w:hanging="936"/>
-      </w:pPr>
-      <w:rPr>
-        <w:rFonts w:hint="default"/>
-      </w:rPr>
-    </w:lvl>
-    <w:lvl w:ilvl="6">
-      <w:start w:val="1"/>
-      <w:numFmt w:val="decimal"/>
-      <w:lvlText w:val="%1.%2.%3.%4.%5.%6.%7."/>
-      <w:lvlJc w:val="left"/>
-      <w:pPr>
-        <w:ind w:left="3240" w:hanging="1080"/>
-      </w:pPr>
-      <w:rPr>
-        <w:rFonts w:hint="default"/>
-      </w:rPr>
-    </w:lvl>
-    <w:lvl w:ilvl="7">
-      <w:start w:val="1"/>
-      <w:numFmt w:val="decimal"/>
-      <w:lvlText w:val="%1.%2.%3.%4.%5.%6.%7.%8."/>
-      <w:lvlJc w:val="left"/>
-      <w:pPr>
-        <w:ind w:left="3744" w:hanging="1224"/>
-      </w:pPr>
-      <w:rPr>
-        <w:rFonts w:hint="default"/>
-      </w:rPr>
-    </w:lvl>
-    <w:lvl w:ilvl="8">
-      <w:start w:val="1"/>
-      <w:numFmt w:val="decimal"/>
-      <w:lvlText w:val="%1.%2.%3.%4.%5.%6.%7.%8.%9."/>
-      <w:lvlJc w:val="left"/>
-      <w:pPr>
-        <w:ind w:left="4320" w:hanging="1440"/>
-      </w:pPr>
-      <w:rPr>
-        <w:rFonts w:hint="default"/>
-      </w:rPr>
-    </w:lvl>
-  </w:abstractNum>
-  <w:abstractNum w:abstractNumId="1003">
-    <w:multiLevelType w:val="multilevel"/>
-    <w:tmpl w:val="4A727A02"/>
-    <w:lvl w:ilvl="0">
-      <w:start w:val="1"/>
-      <w:numFmt w:val="bullet"/>
-      <w:pStyle w:val="ListBullet"/>
-      <w:lvlText w:val=""/>
-      <w:lvlJc w:val="left"/>
-      <w:pPr>
-        <w:ind w:left="360" w:hanging="360"/>
-      </w:pPr>
-      <w:rPr>
-        <w:rFonts w:ascii="Wingdings" w:hAnsi="Wingdings" w:hint="default"/>
-      </w:rPr>
-    </w:lvl>
-    <w:lvl w:ilvl="1">
-      <w:start w:val="1"/>
-      <w:numFmt w:val="bullet"/>
-      <w:lvlText w:val=""/>
-      <w:lvlJc w:val="left"/>
-      <w:pPr>
-        <w:ind w:left="720" w:hanging="360"/>
-      </w:pPr>
-      <w:rPr>
-        <w:rFonts w:ascii="Wingdings" w:hAnsi="Wingdings" w:hint="default"/>
-      </w:rPr>
-    </w:lvl>
-    <w:lvl w:ilvl="2">
-      <w:start w:val="1"/>
-      <w:numFmt w:val="bullet"/>
-      <w:lvlText w:val=""/>
-      <w:lvlJc w:val="left"/>
-      <w:pPr>
-        <w:ind w:left="1080" w:hanging="360"/>
-      </w:pPr>
-      <w:rPr>
-        <w:rFonts w:ascii="Wingdings" w:hAnsi="Wingdings" w:hint="default"/>
-      </w:rPr>
-    </w:lvl>
-    <w:lvl w:ilvl="3">
-      <w:start w:val="1"/>
-      <w:numFmt w:val="bullet"/>
-      <w:lvlText w:val=""/>
-      <w:lvlJc w:val="left"/>
-      <w:pPr>
-        <w:ind w:left="1440" w:hanging="360"/>
-      </w:pPr>
-      <w:rPr>
-        <w:rFonts w:ascii="Symbol" w:hAnsi="Symbol" w:hint="default"/>
-      </w:rPr>
-    </w:lvl>
-    <w:lvl w:ilvl="4">
-      <w:start w:val="1"/>
-      <w:numFmt w:val="bullet"/>
-      <w:lvlText w:val=""/>
-      <w:lvlJc w:val="left"/>
-      <w:pPr>
-        <w:ind w:left="1800" w:hanging="360"/>
-      </w:pPr>
-      <w:rPr>
-        <w:rFonts w:ascii="Symbol" w:hAnsi="Symbol" w:hint="default"/>
-      </w:rPr>
-    </w:lvl>
-    <w:lvl w:ilvl="5">
-      <w:start w:val="1"/>
-      <w:numFmt w:val="bullet"/>
-      <w:lvlText w:val=""/>
-      <w:lvlJc w:val="left"/>
-      <w:pPr>
-        <w:ind w:left="2160" w:hanging="360"/>
-      </w:pPr>
-      <w:rPr>
-        <w:rFonts w:ascii="Wingdings" w:hAnsi="Wingdings" w:hint="default"/>
-      </w:rPr>
-    </w:lvl>
-    <w:lvl w:ilvl="6">
-      <w:start w:val="1"/>
-      <w:numFmt w:val="bullet"/>
-      <w:lvlText w:val=""/>
-      <w:lvlJc w:val="left"/>
-      <w:pPr>
-        <w:ind w:left="2520" w:hanging="360"/>
-      </w:pPr>
-      <w:rPr>
-        <w:rFonts w:ascii="Wingdings" w:hAnsi="Wingdings" w:hint="default"/>
-      </w:rPr>
-    </w:lvl>
-    <w:lvl w:ilvl="7">
-      <w:start w:val="1"/>
-      <w:numFmt w:val="bullet"/>
-      <w:lvlText w:val=""/>
-      <w:lvlJc w:val="left"/>
-      <w:pPr>
-        <w:ind w:left="2880" w:hanging="360"/>
-      </w:pPr>
-      <w:rPr>
-        <w:rFonts w:ascii="Symbol" w:hAnsi="Symbol" w:hint="default"/>
-      </w:rPr>
-    </w:lvl>
-    <w:lvl w:ilvl="8">
-      <w:start w:val="1"/>
-      <w:numFmt w:val="bullet"/>
-      <w:lvlText w:val=""/>
-      <w:lvlJc w:val="left"/>
-      <w:pPr>
-        <w:ind w:left="3240" w:hanging="360"/>
-      </w:pPr>
-      <w:rPr>
-        <w:rFonts w:ascii="Symbol" w:hAnsi="Symbol" w:hint="default"/>
-      </w:rPr>
-    </w:lvl>
-  </w:abstractNum>
-  <w:abstractNum w:abstractNumId="1002">
-    <w:multiLevelType w:val="multilevel"/>
-    <w:tmpl w:val="721C1DCE"/>
-    <w:lvl w:ilvl="0">
-      <w:start w:val="1"/>
-      <w:numFmt w:val="decimal"/>
-      <w:pStyle w:val="ListNumber"/>
-      <w:lvlText w:val="%1."/>
-      <w:lvlJc w:val="left"/>
-      <w:pPr>
-        <w:ind w:left="360" w:hanging="360"/>
-      </w:pPr>
-      <w:rPr>
-        <w:rFonts w:hint="default"/>
-      </w:rPr>
-    </w:lvl>
-    <w:lvl w:ilvl="1">
-      <w:start w:val="1"/>
-      <w:numFmt w:val="decimal"/>
-      <w:lvlText w:val="%1.%2."/>
-      <w:lvlJc w:val="left"/>
-      <w:pPr>
-        <w:ind w:left="792" w:hanging="432"/>
-      </w:pPr>
-      <w:rPr>
-        <w:rFonts w:hint="default"/>
-      </w:rPr>
-    </w:lvl>
-    <w:lvl w:ilvl="2">
-      <w:start w:val="1"/>
-      <w:numFmt w:val="decimal"/>
-      <w:lvlText w:val="%1.%2.%3."/>
-      <w:lvlJc w:val="left"/>
-      <w:pPr>
-        <w:ind w:left="1224" w:hanging="504"/>
-      </w:pPr>
-      <w:rPr>
-        <w:rFonts w:hint="default"/>
-      </w:rPr>
-    </w:lvl>
-    <w:lvl w:ilvl="3">
-      <w:start w:val="1"/>
-      <w:numFmt w:val="decimal"/>
-      <w:lvlText w:val="%1.%2.%3.%4."/>
-      <w:lvlJc w:val="left"/>
-      <w:pPr>
-        <w:ind w:left="1728" w:hanging="648"/>
-      </w:pPr>
-      <w:rPr>
-        <w:rFonts w:hint="default"/>
-      </w:rPr>
-    </w:lvl>
-    <w:lvl w:ilvl="4">
-      <w:start w:val="1"/>
-      <w:numFmt w:val="decimal"/>
-      <w:lvlText w:val="%1.%2.%3.%4.%5."/>
-      <w:lvlJc w:val="left"/>
-      <w:pPr>
-        <w:ind w:left="2232" w:hanging="792"/>
-      </w:pPr>
-      <w:rPr>
-        <w:rFonts w:hint="default"/>
-      </w:rPr>
-    </w:lvl>
-    <w:lvl w:ilvl="5">
-      <w:start w:val="1"/>
-      <w:numFmt w:val="decimal"/>
-      <w:lvlText w:val="%1.%2.%3.%4.%5.%6."/>
-      <w:lvlJc w:val="left"/>
-      <w:pPr>
-        <w:ind w:left="2736" w:hanging="936"/>
-      </w:pPr>
-      <w:rPr>
-        <w:rFonts w:hint="default"/>
-      </w:rPr>
-    </w:lvl>
-    <w:lvl w:ilvl="6">
-      <w:start w:val="1"/>
-      <w:numFmt w:val="decimal"/>
-      <w:lvlText w:val="%1.%2.%3.%4.%5.%6.%7."/>
-      <w:lvlJc w:val="left"/>
-      <w:pPr>
-        <w:ind w:left="3240" w:hanging="1080"/>
-      </w:pPr>
-      <w:rPr>
-        <w:rFonts w:hint="default"/>
-      </w:rPr>
-    </w:lvl>
-    <w:lvl w:ilvl="7">
-      <w:start w:val="1"/>
-      <w:numFmt w:val="decimal"/>
-      <w:lvlText w:val="%1.%2.%3.%4.%5.%6.%7.%8."/>
-      <w:lvlJc w:val="left"/>
-      <w:pPr>
-        <w:ind w:left="3744" w:hanging="1224"/>
-      </w:pPr>
-      <w:rPr>
-        <w:rFonts w:hint="default"/>
-      </w:rPr>
-    </w:lvl>
-    <w:lvl w:ilvl="8">
-      <w:start w:val="1"/>
-      <w:numFmt w:val="decimal"/>
-      <w:lvlText w:val="%1.%2.%3.%4.%5.%6.%7.%8.%9."/>
-      <w:lvlJc w:val="left"/>
-      <w:pPr>
-        <w:ind w:left="4320" w:hanging="1440"/>
-      </w:pPr>
-      <w:rPr>
-        <w:rFonts w:hint="default"/>
-      </w:rPr>
-    </w:lvl>
-  </w:abstractNum>
-  <w:abstractNum w:abstractNumId="1001">
-    <w:multiLevelType w:val="multilevel"/>
-    <w:tmpl w:val="721C1DCE"/>
-    <w:lvl w:ilvl="0">
-      <w:start w:val="1"/>
-      <w:numFmt w:val="decimal"/>
-      <w:pStyle w:val="ListNumber"/>
-      <w:lvlText w:val="%1."/>
-      <w:lvlJc w:val="left"/>
-      <w:pPr>
-        <w:ind w:left="360" w:hanging="360"/>
-      </w:pPr>
-      <w:rPr>
-        <w:rFonts w:hint="default"/>
-      </w:rPr>
-    </w:lvl>
-    <w:lvl w:ilvl="1">
-      <w:start w:val="1"/>
-      <w:numFmt w:val="decimal"/>
-      <w:lvlText w:val="%1.%2."/>
-      <w:lvlJc w:val="left"/>
-      <w:pPr>
-        <w:ind w:left="792" w:hanging="432"/>
-      </w:pPr>
-      <w:rPr>
-        <w:rFonts w:hint="default"/>
-      </w:rPr>
-    </w:lvl>
-    <w:lvl w:ilvl="2">
-      <w:start w:val="1"/>
-      <w:numFmt w:val="decimal"/>
-      <w:lvlText w:val="%1.%2.%3."/>
-      <w:lvlJc w:val="left"/>
-      <w:pPr>
-        <w:ind w:left="1224" w:hanging="504"/>
-      </w:pPr>
-      <w:rPr>
-        <w:rFonts w:hint="default"/>
-      </w:rPr>
-    </w:lvl>
-    <w:lvl w:ilvl="3">
-      <w:start w:val="1"/>
-      <w:numFmt w:val="decimal"/>
-      <w:lvlText w:val="%1.%2.%3.%4."/>
-      <w:lvlJc w:val="left"/>
-      <w:pPr>
-        <w:ind w:left="1728" w:hanging="648"/>
-      </w:pPr>
-      <w:rPr>
-        <w:rFonts w:hint="default"/>
-      </w:rPr>
-    </w:lvl>
-    <w:lvl w:ilvl="4">
-      <w:start w:val="1"/>
-      <w:numFmt w:val="decimal"/>
-      <w:lvlText w:val="%1.%2.%3.%4.%5."/>
-      <w:lvlJc w:val="left"/>
-      <w:pPr>
-        <w:ind w:left="2232" w:hanging="792"/>
-      </w:pPr>
-      <w:rPr>
-        <w:rFonts w:hint="default"/>
-      </w:rPr>
-    </w:lvl>
-    <w:lvl w:ilvl="5">
-      <w:start w:val="1"/>
-      <w:numFmt w:val="decimal"/>
-      <w:lvlText w:val="%1.%2.%3.%4.%5.%6."/>
-      <w:lvlJc w:val="left"/>
-      <w:pPr>
-        <w:ind w:left="2736" w:hanging="936"/>
-      </w:pPr>
-      <w:rPr>
-        <w:rFonts w:hint="default"/>
-      </w:rPr>
-    </w:lvl>
-    <w:lvl w:ilvl="6">
-      <w:start w:val="1"/>
-      <w:numFmt w:val="decimal"/>
-      <w:lvlText w:val="%1.%2.%3.%4.%5.%6.%7."/>
-      <w:lvlJc w:val="left"/>
-      <w:pPr>
-        <w:ind w:left="3240" w:hanging="1080"/>
-      </w:pPr>
-      <w:rPr>
-        <w:rFonts w:hint="default"/>
-      </w:rPr>
-    </w:lvl>
-    <w:lvl w:ilvl="7">
-      <w:start w:val="1"/>
-      <w:numFmt w:val="decimal"/>
-      <w:lvlText w:val="%1.%2.%3.%4.%5.%6.%7.%8."/>
-      <w:lvlJc w:val="left"/>
-      <w:pPr>
-        <w:ind w:left="3744" w:hanging="1224"/>
-      </w:pPr>
-      <w:rPr>
-        <w:rFonts w:hint="default"/>
-      </w:rPr>
-    </w:lvl>
-    <w:lvl w:ilvl="8">
-      <w:start w:val="1"/>
-      <w:numFmt w:val="decimal"/>
-      <w:lvlText w:val="%1.%2.%3.%4.%5.%6.%7.%8.%9."/>
-      <w:lvlJc w:val="left"/>
-      <w:pPr>
-        <w:ind w:left="4320" w:hanging="1440"/>
-      </w:pPr>
-      <w:rPr>
-        <w:rFonts w:hint="default"/>
-      </w:rPr>
-    </w:lvl>
-  </w:abstractNum>
   <w:abstractNum w:abstractNumId="0">
     <w:nsid w:val="FFFFFF88"/>
     <w:multiLevelType w:val="singleLevel"/>
@@ -2826,6 +1922,910 @@
       </w:pPr>
       <w:rPr>
         <w:rFonts w:ascii="Symbol" w:hAnsi="Symbol" w:hint="default"/>
+      </w:rPr>
+    </w:lvl>
+  </w:abstractNum>
+  <w:abstractNum w:abstractNumId="6">
+    <w:multiLevelType w:val="multilevel"/>
+    <w:tmpl w:val="721C1DCE"/>
+    <w:lvl w:ilvl="0">
+      <w:start w:val="1"/>
+      <w:numFmt w:val="decimal"/>
+      <w:pStyle w:val="ListNumber"/>
+      <w:lvlText w:val="%1."/>
+      <w:lvlJc w:val="left"/>
+      <w:pPr>
+        <w:ind w:left="360" w:hanging="360"/>
+      </w:pPr>
+      <w:rPr>
+        <w:rFonts w:hint="default"/>
+      </w:rPr>
+    </w:lvl>
+    <w:lvl w:ilvl="1">
+      <w:start w:val="1"/>
+      <w:numFmt w:val="decimal"/>
+      <w:lvlText w:val="%1.%2."/>
+      <w:lvlJc w:val="left"/>
+      <w:pPr>
+        <w:ind w:left="792" w:hanging="432"/>
+      </w:pPr>
+      <w:rPr>
+        <w:rFonts w:hint="default"/>
+      </w:rPr>
+    </w:lvl>
+    <w:lvl w:ilvl="2">
+      <w:start w:val="1"/>
+      <w:numFmt w:val="decimal"/>
+      <w:lvlText w:val="%1.%2.%3."/>
+      <w:lvlJc w:val="left"/>
+      <w:pPr>
+        <w:ind w:left="1224" w:hanging="504"/>
+      </w:pPr>
+      <w:rPr>
+        <w:rFonts w:hint="default"/>
+      </w:rPr>
+    </w:lvl>
+    <w:lvl w:ilvl="3">
+      <w:start w:val="1"/>
+      <w:numFmt w:val="decimal"/>
+      <w:lvlText w:val="%1.%2.%3.%4."/>
+      <w:lvlJc w:val="left"/>
+      <w:pPr>
+        <w:ind w:left="1728" w:hanging="648"/>
+      </w:pPr>
+      <w:rPr>
+        <w:rFonts w:hint="default"/>
+      </w:rPr>
+    </w:lvl>
+    <w:lvl w:ilvl="4">
+      <w:start w:val="1"/>
+      <w:numFmt w:val="decimal"/>
+      <w:lvlText w:val="%1.%2.%3.%4.%5."/>
+      <w:lvlJc w:val="left"/>
+      <w:pPr>
+        <w:ind w:left="2232" w:hanging="792"/>
+      </w:pPr>
+      <w:rPr>
+        <w:rFonts w:hint="default"/>
+      </w:rPr>
+    </w:lvl>
+    <w:lvl w:ilvl="5">
+      <w:start w:val="1"/>
+      <w:numFmt w:val="decimal"/>
+      <w:lvlText w:val="%1.%2.%3.%4.%5.%6."/>
+      <w:lvlJc w:val="left"/>
+      <w:pPr>
+        <w:ind w:left="2736" w:hanging="936"/>
+      </w:pPr>
+      <w:rPr>
+        <w:rFonts w:hint="default"/>
+      </w:rPr>
+    </w:lvl>
+    <w:lvl w:ilvl="6">
+      <w:start w:val="1"/>
+      <w:numFmt w:val="decimal"/>
+      <w:lvlText w:val="%1.%2.%3.%4.%5.%6.%7."/>
+      <w:lvlJc w:val="left"/>
+      <w:pPr>
+        <w:ind w:left="3240" w:hanging="1080"/>
+      </w:pPr>
+      <w:rPr>
+        <w:rFonts w:hint="default"/>
+      </w:rPr>
+    </w:lvl>
+    <w:lvl w:ilvl="7">
+      <w:start w:val="1"/>
+      <w:numFmt w:val="decimal"/>
+      <w:lvlText w:val="%1.%2.%3.%4.%5.%6.%7.%8."/>
+      <w:lvlJc w:val="left"/>
+      <w:pPr>
+        <w:ind w:left="3744" w:hanging="1224"/>
+      </w:pPr>
+      <w:rPr>
+        <w:rFonts w:hint="default"/>
+      </w:rPr>
+    </w:lvl>
+    <w:lvl w:ilvl="8">
+      <w:start w:val="1"/>
+      <w:numFmt w:val="decimal"/>
+      <w:lvlText w:val="%1.%2.%3.%4.%5.%6.%7.%8.%9."/>
+      <w:lvlJc w:val="left"/>
+      <w:pPr>
+        <w:ind w:left="4320" w:hanging="1440"/>
+      </w:pPr>
+      <w:rPr>
+        <w:rFonts w:hint="default"/>
+      </w:rPr>
+    </w:lvl>
+  </w:abstractNum>
+  <w:abstractNum w:abstractNumId="7">
+    <w:multiLevelType w:val="multilevel"/>
+    <w:tmpl w:val="721C1DCE"/>
+    <w:lvl w:ilvl="0">
+      <w:start w:val="1"/>
+      <w:numFmt w:val="decimal"/>
+      <w:pStyle w:val="ListNumber"/>
+      <w:lvlText w:val="%1."/>
+      <w:lvlJc w:val="left"/>
+      <w:pPr>
+        <w:ind w:left="360" w:hanging="360"/>
+      </w:pPr>
+      <w:rPr>
+        <w:rFonts w:hint="default"/>
+      </w:rPr>
+    </w:lvl>
+    <w:lvl w:ilvl="1">
+      <w:start w:val="1"/>
+      <w:numFmt w:val="decimal"/>
+      <w:lvlText w:val="%1.%2."/>
+      <w:lvlJc w:val="left"/>
+      <w:pPr>
+        <w:ind w:left="792" w:hanging="432"/>
+      </w:pPr>
+      <w:rPr>
+        <w:rFonts w:hint="default"/>
+      </w:rPr>
+    </w:lvl>
+    <w:lvl w:ilvl="2">
+      <w:start w:val="1"/>
+      <w:numFmt w:val="decimal"/>
+      <w:lvlText w:val="%1.%2.%3."/>
+      <w:lvlJc w:val="left"/>
+      <w:pPr>
+        <w:ind w:left="1224" w:hanging="504"/>
+      </w:pPr>
+      <w:rPr>
+        <w:rFonts w:hint="default"/>
+      </w:rPr>
+    </w:lvl>
+    <w:lvl w:ilvl="3">
+      <w:start w:val="1"/>
+      <w:numFmt w:val="decimal"/>
+      <w:lvlText w:val="%1.%2.%3.%4."/>
+      <w:lvlJc w:val="left"/>
+      <w:pPr>
+        <w:ind w:left="1728" w:hanging="648"/>
+      </w:pPr>
+      <w:rPr>
+        <w:rFonts w:hint="default"/>
+      </w:rPr>
+    </w:lvl>
+    <w:lvl w:ilvl="4">
+      <w:start w:val="1"/>
+      <w:numFmt w:val="decimal"/>
+      <w:lvlText w:val="%1.%2.%3.%4.%5."/>
+      <w:lvlJc w:val="left"/>
+      <w:pPr>
+        <w:ind w:left="2232" w:hanging="792"/>
+      </w:pPr>
+      <w:rPr>
+        <w:rFonts w:hint="default"/>
+      </w:rPr>
+    </w:lvl>
+    <w:lvl w:ilvl="5">
+      <w:start w:val="1"/>
+      <w:numFmt w:val="decimal"/>
+      <w:lvlText w:val="%1.%2.%3.%4.%5.%6."/>
+      <w:lvlJc w:val="left"/>
+      <w:pPr>
+        <w:ind w:left="2736" w:hanging="936"/>
+      </w:pPr>
+      <w:rPr>
+        <w:rFonts w:hint="default"/>
+      </w:rPr>
+    </w:lvl>
+    <w:lvl w:ilvl="6">
+      <w:start w:val="1"/>
+      <w:numFmt w:val="decimal"/>
+      <w:lvlText w:val="%1.%2.%3.%4.%5.%6.%7."/>
+      <w:lvlJc w:val="left"/>
+      <w:pPr>
+        <w:ind w:left="3240" w:hanging="1080"/>
+      </w:pPr>
+      <w:rPr>
+        <w:rFonts w:hint="default"/>
+      </w:rPr>
+    </w:lvl>
+    <w:lvl w:ilvl="7">
+      <w:start w:val="1"/>
+      <w:numFmt w:val="decimal"/>
+      <w:lvlText w:val="%1.%2.%3.%4.%5.%6.%7.%8."/>
+      <w:lvlJc w:val="left"/>
+      <w:pPr>
+        <w:ind w:left="3744" w:hanging="1224"/>
+      </w:pPr>
+      <w:rPr>
+        <w:rFonts w:hint="default"/>
+      </w:rPr>
+    </w:lvl>
+    <w:lvl w:ilvl="8">
+      <w:start w:val="1"/>
+      <w:numFmt w:val="decimal"/>
+      <w:lvlText w:val="%1.%2.%3.%4.%5.%6.%7.%8.%9."/>
+      <w:lvlJc w:val="left"/>
+      <w:pPr>
+        <w:ind w:left="4320" w:hanging="1440"/>
+      </w:pPr>
+      <w:rPr>
+        <w:rFonts w:hint="default"/>
+      </w:rPr>
+    </w:lvl>
+  </w:abstractNum>
+  <w:abstractNum w:abstractNumId="8">
+    <w:multiLevelType w:val="multilevel"/>
+    <w:tmpl w:val="4A727A02"/>
+    <w:lvl w:ilvl="0">
+      <w:start w:val="1"/>
+      <w:numFmt w:val="bullet"/>
+      <w:pStyle w:val="ListBullet"/>
+      <w:lvlText w:val=""/>
+      <w:lvlJc w:val="left"/>
+      <w:pPr>
+        <w:ind w:left="360" w:hanging="360"/>
+      </w:pPr>
+      <w:rPr>
+        <w:rFonts w:ascii="Wingdings" w:hAnsi="Wingdings" w:hint="default"/>
+      </w:rPr>
+    </w:lvl>
+    <w:lvl w:ilvl="1">
+      <w:start w:val="1"/>
+      <w:numFmt w:val="bullet"/>
+      <w:lvlText w:val=""/>
+      <w:lvlJc w:val="left"/>
+      <w:pPr>
+        <w:ind w:left="720" w:hanging="360"/>
+      </w:pPr>
+      <w:rPr>
+        <w:rFonts w:ascii="Wingdings" w:hAnsi="Wingdings" w:hint="default"/>
+      </w:rPr>
+    </w:lvl>
+    <w:lvl w:ilvl="2">
+      <w:start w:val="1"/>
+      <w:numFmt w:val="bullet"/>
+      <w:lvlText w:val=""/>
+      <w:lvlJc w:val="left"/>
+      <w:pPr>
+        <w:ind w:left="1080" w:hanging="360"/>
+      </w:pPr>
+      <w:rPr>
+        <w:rFonts w:ascii="Wingdings" w:hAnsi="Wingdings" w:hint="default"/>
+      </w:rPr>
+    </w:lvl>
+    <w:lvl w:ilvl="3">
+      <w:start w:val="1"/>
+      <w:numFmt w:val="bullet"/>
+      <w:lvlText w:val=""/>
+      <w:lvlJc w:val="left"/>
+      <w:pPr>
+        <w:ind w:left="1440" w:hanging="360"/>
+      </w:pPr>
+      <w:rPr>
+        <w:rFonts w:ascii="Symbol" w:hAnsi="Symbol" w:hint="default"/>
+      </w:rPr>
+    </w:lvl>
+    <w:lvl w:ilvl="4">
+      <w:start w:val="1"/>
+      <w:numFmt w:val="bullet"/>
+      <w:lvlText w:val=""/>
+      <w:lvlJc w:val="left"/>
+      <w:pPr>
+        <w:ind w:left="1800" w:hanging="360"/>
+      </w:pPr>
+      <w:rPr>
+        <w:rFonts w:ascii="Symbol" w:hAnsi="Symbol" w:hint="default"/>
+      </w:rPr>
+    </w:lvl>
+    <w:lvl w:ilvl="5">
+      <w:start w:val="1"/>
+      <w:numFmt w:val="bullet"/>
+      <w:lvlText w:val=""/>
+      <w:lvlJc w:val="left"/>
+      <w:pPr>
+        <w:ind w:left="2160" w:hanging="360"/>
+      </w:pPr>
+      <w:rPr>
+        <w:rFonts w:ascii="Wingdings" w:hAnsi="Wingdings" w:hint="default"/>
+      </w:rPr>
+    </w:lvl>
+    <w:lvl w:ilvl="6">
+      <w:start w:val="1"/>
+      <w:numFmt w:val="bullet"/>
+      <w:lvlText w:val=""/>
+      <w:lvlJc w:val="left"/>
+      <w:pPr>
+        <w:ind w:left="2520" w:hanging="360"/>
+      </w:pPr>
+      <w:rPr>
+        <w:rFonts w:ascii="Wingdings" w:hAnsi="Wingdings" w:hint="default"/>
+      </w:rPr>
+    </w:lvl>
+    <w:lvl w:ilvl="7">
+      <w:start w:val="1"/>
+      <w:numFmt w:val="bullet"/>
+      <w:lvlText w:val=""/>
+      <w:lvlJc w:val="left"/>
+      <w:pPr>
+        <w:ind w:left="2880" w:hanging="360"/>
+      </w:pPr>
+      <w:rPr>
+        <w:rFonts w:ascii="Symbol" w:hAnsi="Symbol" w:hint="default"/>
+      </w:rPr>
+    </w:lvl>
+    <w:lvl w:ilvl="8">
+      <w:start w:val="1"/>
+      <w:numFmt w:val="bullet"/>
+      <w:lvlText w:val=""/>
+      <w:lvlJc w:val="left"/>
+      <w:pPr>
+        <w:ind w:left="3240" w:hanging="360"/>
+      </w:pPr>
+      <w:rPr>
+        <w:rFonts w:ascii="Symbol" w:hAnsi="Symbol" w:hint="default"/>
+      </w:rPr>
+    </w:lvl>
+  </w:abstractNum>
+  <w:abstractNum w:abstractNumId="9">
+    <w:multiLevelType w:val="multilevel"/>
+    <w:tmpl w:val="721C1DCE"/>
+    <w:lvl w:ilvl="0">
+      <w:start w:val="1"/>
+      <w:numFmt w:val="decimal"/>
+      <w:pStyle w:val="ListNumber"/>
+      <w:lvlText w:val="%1."/>
+      <w:lvlJc w:val="left"/>
+      <w:pPr>
+        <w:ind w:left="360" w:hanging="360"/>
+      </w:pPr>
+      <w:rPr>
+        <w:rFonts w:hint="default"/>
+      </w:rPr>
+    </w:lvl>
+    <w:lvl w:ilvl="1">
+      <w:start w:val="1"/>
+      <w:numFmt w:val="decimal"/>
+      <w:lvlText w:val="%1.%2."/>
+      <w:lvlJc w:val="left"/>
+      <w:pPr>
+        <w:ind w:left="792" w:hanging="432"/>
+      </w:pPr>
+      <w:rPr>
+        <w:rFonts w:hint="default"/>
+      </w:rPr>
+    </w:lvl>
+    <w:lvl w:ilvl="2">
+      <w:start w:val="1"/>
+      <w:numFmt w:val="decimal"/>
+      <w:lvlText w:val="%1.%2.%3."/>
+      <w:lvlJc w:val="left"/>
+      <w:pPr>
+        <w:ind w:left="1224" w:hanging="504"/>
+      </w:pPr>
+      <w:rPr>
+        <w:rFonts w:hint="default"/>
+      </w:rPr>
+    </w:lvl>
+    <w:lvl w:ilvl="3">
+      <w:start w:val="1"/>
+      <w:numFmt w:val="decimal"/>
+      <w:lvlText w:val="%1.%2.%3.%4."/>
+      <w:lvlJc w:val="left"/>
+      <w:pPr>
+        <w:ind w:left="1728" w:hanging="648"/>
+      </w:pPr>
+      <w:rPr>
+        <w:rFonts w:hint="default"/>
+      </w:rPr>
+    </w:lvl>
+    <w:lvl w:ilvl="4">
+      <w:start w:val="1"/>
+      <w:numFmt w:val="decimal"/>
+      <w:lvlText w:val="%1.%2.%3.%4.%5."/>
+      <w:lvlJc w:val="left"/>
+      <w:pPr>
+        <w:ind w:left="2232" w:hanging="792"/>
+      </w:pPr>
+      <w:rPr>
+        <w:rFonts w:hint="default"/>
+      </w:rPr>
+    </w:lvl>
+    <w:lvl w:ilvl="5">
+      <w:start w:val="1"/>
+      <w:numFmt w:val="decimal"/>
+      <w:lvlText w:val="%1.%2.%3.%4.%5.%6."/>
+      <w:lvlJc w:val="left"/>
+      <w:pPr>
+        <w:ind w:left="2736" w:hanging="936"/>
+      </w:pPr>
+      <w:rPr>
+        <w:rFonts w:hint="default"/>
+      </w:rPr>
+    </w:lvl>
+    <w:lvl w:ilvl="6">
+      <w:start w:val="1"/>
+      <w:numFmt w:val="decimal"/>
+      <w:lvlText w:val="%1.%2.%3.%4.%5.%6.%7."/>
+      <w:lvlJc w:val="left"/>
+      <w:pPr>
+        <w:ind w:left="3240" w:hanging="1080"/>
+      </w:pPr>
+      <w:rPr>
+        <w:rFonts w:hint="default"/>
+      </w:rPr>
+    </w:lvl>
+    <w:lvl w:ilvl="7">
+      <w:start w:val="1"/>
+      <w:numFmt w:val="decimal"/>
+      <w:lvlText w:val="%1.%2.%3.%4.%5.%6.%7.%8."/>
+      <w:lvlJc w:val="left"/>
+      <w:pPr>
+        <w:ind w:left="3744" w:hanging="1224"/>
+      </w:pPr>
+      <w:rPr>
+        <w:rFonts w:hint="default"/>
+      </w:rPr>
+    </w:lvl>
+    <w:lvl w:ilvl="8">
+      <w:start w:val="1"/>
+      <w:numFmt w:val="decimal"/>
+      <w:lvlText w:val="%1.%2.%3.%4.%5.%6.%7.%8.%9."/>
+      <w:lvlJc w:val="left"/>
+      <w:pPr>
+        <w:ind w:left="4320" w:hanging="1440"/>
+      </w:pPr>
+      <w:rPr>
+        <w:rFonts w:hint="default"/>
+      </w:rPr>
+    </w:lvl>
+  </w:abstractNum>
+  <w:abstractNum w:abstractNumId="10">
+    <w:multiLevelType w:val="multilevel"/>
+    <w:tmpl w:val="4A727A02"/>
+    <w:lvl w:ilvl="0">
+      <w:start w:val="1"/>
+      <w:numFmt w:val="bullet"/>
+      <w:pStyle w:val="ListBullet"/>
+      <w:lvlText w:val=""/>
+      <w:lvlJc w:val="left"/>
+      <w:pPr>
+        <w:ind w:left="360" w:hanging="360"/>
+      </w:pPr>
+      <w:rPr>
+        <w:rFonts w:ascii="Wingdings" w:hAnsi="Wingdings" w:hint="default"/>
+      </w:rPr>
+    </w:lvl>
+    <w:lvl w:ilvl="1">
+      <w:start w:val="1"/>
+      <w:numFmt w:val="bullet"/>
+      <w:lvlText w:val=""/>
+      <w:lvlJc w:val="left"/>
+      <w:pPr>
+        <w:ind w:left="720" w:hanging="360"/>
+      </w:pPr>
+      <w:rPr>
+        <w:rFonts w:ascii="Wingdings" w:hAnsi="Wingdings" w:hint="default"/>
+      </w:rPr>
+    </w:lvl>
+    <w:lvl w:ilvl="2">
+      <w:start w:val="1"/>
+      <w:numFmt w:val="bullet"/>
+      <w:lvlText w:val=""/>
+      <w:lvlJc w:val="left"/>
+      <w:pPr>
+        <w:ind w:left="1080" w:hanging="360"/>
+      </w:pPr>
+      <w:rPr>
+        <w:rFonts w:ascii="Wingdings" w:hAnsi="Wingdings" w:hint="default"/>
+      </w:rPr>
+    </w:lvl>
+    <w:lvl w:ilvl="3">
+      <w:start w:val="1"/>
+      <w:numFmt w:val="bullet"/>
+      <w:lvlText w:val=""/>
+      <w:lvlJc w:val="left"/>
+      <w:pPr>
+        <w:ind w:left="1440" w:hanging="360"/>
+      </w:pPr>
+      <w:rPr>
+        <w:rFonts w:ascii="Symbol" w:hAnsi="Symbol" w:hint="default"/>
+      </w:rPr>
+    </w:lvl>
+    <w:lvl w:ilvl="4">
+      <w:start w:val="1"/>
+      <w:numFmt w:val="bullet"/>
+      <w:lvlText w:val=""/>
+      <w:lvlJc w:val="left"/>
+      <w:pPr>
+        <w:ind w:left="1800" w:hanging="360"/>
+      </w:pPr>
+      <w:rPr>
+        <w:rFonts w:ascii="Symbol" w:hAnsi="Symbol" w:hint="default"/>
+      </w:rPr>
+    </w:lvl>
+    <w:lvl w:ilvl="5">
+      <w:start w:val="1"/>
+      <w:numFmt w:val="bullet"/>
+      <w:lvlText w:val=""/>
+      <w:lvlJc w:val="left"/>
+      <w:pPr>
+        <w:ind w:left="2160" w:hanging="360"/>
+      </w:pPr>
+      <w:rPr>
+        <w:rFonts w:ascii="Wingdings" w:hAnsi="Wingdings" w:hint="default"/>
+      </w:rPr>
+    </w:lvl>
+    <w:lvl w:ilvl="6">
+      <w:start w:val="1"/>
+      <w:numFmt w:val="bullet"/>
+      <w:lvlText w:val=""/>
+      <w:lvlJc w:val="left"/>
+      <w:pPr>
+        <w:ind w:left="2520" w:hanging="360"/>
+      </w:pPr>
+      <w:rPr>
+        <w:rFonts w:ascii="Wingdings" w:hAnsi="Wingdings" w:hint="default"/>
+      </w:rPr>
+    </w:lvl>
+    <w:lvl w:ilvl="7">
+      <w:start w:val="1"/>
+      <w:numFmt w:val="bullet"/>
+      <w:lvlText w:val=""/>
+      <w:lvlJc w:val="left"/>
+      <w:pPr>
+        <w:ind w:left="2880" w:hanging="360"/>
+      </w:pPr>
+      <w:rPr>
+        <w:rFonts w:ascii="Symbol" w:hAnsi="Symbol" w:hint="default"/>
+      </w:rPr>
+    </w:lvl>
+    <w:lvl w:ilvl="8">
+      <w:start w:val="1"/>
+      <w:numFmt w:val="bullet"/>
+      <w:lvlText w:val=""/>
+      <w:lvlJc w:val="left"/>
+      <w:pPr>
+        <w:ind w:left="3240" w:hanging="360"/>
+      </w:pPr>
+      <w:rPr>
+        <w:rFonts w:ascii="Symbol" w:hAnsi="Symbol" w:hint="default"/>
+      </w:rPr>
+    </w:lvl>
+  </w:abstractNum>
+  <w:abstractNum w:abstractNumId="11">
+    <w:multiLevelType w:val="multilevel"/>
+    <w:tmpl w:val="4A727A02"/>
+    <w:lvl w:ilvl="0">
+      <w:start w:val="1"/>
+      <w:numFmt w:val="bullet"/>
+      <w:pStyle w:val="ListBullet"/>
+      <w:lvlText w:val=""/>
+      <w:lvlJc w:val="left"/>
+      <w:pPr>
+        <w:ind w:left="360" w:hanging="360"/>
+      </w:pPr>
+      <w:rPr>
+        <w:rFonts w:ascii="Wingdings" w:hAnsi="Wingdings" w:hint="default"/>
+      </w:rPr>
+    </w:lvl>
+    <w:lvl w:ilvl="1">
+      <w:start w:val="1"/>
+      <w:numFmt w:val="bullet"/>
+      <w:lvlText w:val=""/>
+      <w:lvlJc w:val="left"/>
+      <w:pPr>
+        <w:ind w:left="720" w:hanging="360"/>
+      </w:pPr>
+      <w:rPr>
+        <w:rFonts w:ascii="Wingdings" w:hAnsi="Wingdings" w:hint="default"/>
+      </w:rPr>
+    </w:lvl>
+    <w:lvl w:ilvl="2">
+      <w:start w:val="1"/>
+      <w:numFmt w:val="bullet"/>
+      <w:lvlText w:val=""/>
+      <w:lvlJc w:val="left"/>
+      <w:pPr>
+        <w:ind w:left="1080" w:hanging="360"/>
+      </w:pPr>
+      <w:rPr>
+        <w:rFonts w:ascii="Wingdings" w:hAnsi="Wingdings" w:hint="default"/>
+      </w:rPr>
+    </w:lvl>
+    <w:lvl w:ilvl="3">
+      <w:start w:val="1"/>
+      <w:numFmt w:val="bullet"/>
+      <w:lvlText w:val=""/>
+      <w:lvlJc w:val="left"/>
+      <w:pPr>
+        <w:ind w:left="1440" w:hanging="360"/>
+      </w:pPr>
+      <w:rPr>
+        <w:rFonts w:ascii="Symbol" w:hAnsi="Symbol" w:hint="default"/>
+      </w:rPr>
+    </w:lvl>
+    <w:lvl w:ilvl="4">
+      <w:start w:val="1"/>
+      <w:numFmt w:val="bullet"/>
+      <w:lvlText w:val=""/>
+      <w:lvlJc w:val="left"/>
+      <w:pPr>
+        <w:ind w:left="1800" w:hanging="360"/>
+      </w:pPr>
+      <w:rPr>
+        <w:rFonts w:ascii="Symbol" w:hAnsi="Symbol" w:hint="default"/>
+      </w:rPr>
+    </w:lvl>
+    <w:lvl w:ilvl="5">
+      <w:start w:val="1"/>
+      <w:numFmt w:val="bullet"/>
+      <w:lvlText w:val=""/>
+      <w:lvlJc w:val="left"/>
+      <w:pPr>
+        <w:ind w:left="2160" w:hanging="360"/>
+      </w:pPr>
+      <w:rPr>
+        <w:rFonts w:ascii="Wingdings" w:hAnsi="Wingdings" w:hint="default"/>
+      </w:rPr>
+    </w:lvl>
+    <w:lvl w:ilvl="6">
+      <w:start w:val="1"/>
+      <w:numFmt w:val="bullet"/>
+      <w:lvlText w:val=""/>
+      <w:lvlJc w:val="left"/>
+      <w:pPr>
+        <w:ind w:left="2520" w:hanging="360"/>
+      </w:pPr>
+      <w:rPr>
+        <w:rFonts w:ascii="Wingdings" w:hAnsi="Wingdings" w:hint="default"/>
+      </w:rPr>
+    </w:lvl>
+    <w:lvl w:ilvl="7">
+      <w:start w:val="1"/>
+      <w:numFmt w:val="bullet"/>
+      <w:lvlText w:val=""/>
+      <w:lvlJc w:val="left"/>
+      <w:pPr>
+        <w:ind w:left="2880" w:hanging="360"/>
+      </w:pPr>
+      <w:rPr>
+        <w:rFonts w:ascii="Symbol" w:hAnsi="Symbol" w:hint="default"/>
+      </w:rPr>
+    </w:lvl>
+    <w:lvl w:ilvl="8">
+      <w:start w:val="1"/>
+      <w:numFmt w:val="bullet"/>
+      <w:lvlText w:val=""/>
+      <w:lvlJc w:val="left"/>
+      <w:pPr>
+        <w:ind w:left="3240" w:hanging="360"/>
+      </w:pPr>
+      <w:rPr>
+        <w:rFonts w:ascii="Symbol" w:hAnsi="Symbol" w:hint="default"/>
+      </w:rPr>
+    </w:lvl>
+  </w:abstractNum>
+  <w:abstractNum w:abstractNumId="12">
+    <w:multiLevelType w:val="multilevel"/>
+    <w:tmpl w:val="4A727A02"/>
+    <w:lvl w:ilvl="0">
+      <w:start w:val="1"/>
+      <w:numFmt w:val="bullet"/>
+      <w:pStyle w:val="ListBullet"/>
+      <w:lvlText w:val=""/>
+      <w:lvlJc w:val="left"/>
+      <w:pPr>
+        <w:ind w:left="360" w:hanging="360"/>
+      </w:pPr>
+      <w:rPr>
+        <w:rFonts w:ascii="Wingdings" w:hAnsi="Wingdings" w:hint="default"/>
+      </w:rPr>
+    </w:lvl>
+    <w:lvl w:ilvl="1">
+      <w:start w:val="1"/>
+      <w:numFmt w:val="bullet"/>
+      <w:lvlText w:val=""/>
+      <w:lvlJc w:val="left"/>
+      <w:pPr>
+        <w:ind w:left="720" w:hanging="360"/>
+      </w:pPr>
+      <w:rPr>
+        <w:rFonts w:ascii="Wingdings" w:hAnsi="Wingdings" w:hint="default"/>
+      </w:rPr>
+    </w:lvl>
+    <w:lvl w:ilvl="2">
+      <w:start w:val="1"/>
+      <w:numFmt w:val="bullet"/>
+      <w:lvlText w:val=""/>
+      <w:lvlJc w:val="left"/>
+      <w:pPr>
+        <w:ind w:left="1080" w:hanging="360"/>
+      </w:pPr>
+      <w:rPr>
+        <w:rFonts w:ascii="Wingdings" w:hAnsi="Wingdings" w:hint="default"/>
+      </w:rPr>
+    </w:lvl>
+    <w:lvl w:ilvl="3">
+      <w:start w:val="1"/>
+      <w:numFmt w:val="bullet"/>
+      <w:lvlText w:val=""/>
+      <w:lvlJc w:val="left"/>
+      <w:pPr>
+        <w:ind w:left="1440" w:hanging="360"/>
+      </w:pPr>
+      <w:rPr>
+        <w:rFonts w:ascii="Symbol" w:hAnsi="Symbol" w:hint="default"/>
+      </w:rPr>
+    </w:lvl>
+    <w:lvl w:ilvl="4">
+      <w:start w:val="1"/>
+      <w:numFmt w:val="bullet"/>
+      <w:lvlText w:val=""/>
+      <w:lvlJc w:val="left"/>
+      <w:pPr>
+        <w:ind w:left="1800" w:hanging="360"/>
+      </w:pPr>
+      <w:rPr>
+        <w:rFonts w:ascii="Symbol" w:hAnsi="Symbol" w:hint="default"/>
+      </w:rPr>
+    </w:lvl>
+    <w:lvl w:ilvl="5">
+      <w:start w:val="1"/>
+      <w:numFmt w:val="bullet"/>
+      <w:lvlText w:val=""/>
+      <w:lvlJc w:val="left"/>
+      <w:pPr>
+        <w:ind w:left="2160" w:hanging="360"/>
+      </w:pPr>
+      <w:rPr>
+        <w:rFonts w:ascii="Wingdings" w:hAnsi="Wingdings" w:hint="default"/>
+      </w:rPr>
+    </w:lvl>
+    <w:lvl w:ilvl="6">
+      <w:start w:val="1"/>
+      <w:numFmt w:val="bullet"/>
+      <w:lvlText w:val=""/>
+      <w:lvlJc w:val="left"/>
+      <w:pPr>
+        <w:ind w:left="2520" w:hanging="360"/>
+      </w:pPr>
+      <w:rPr>
+        <w:rFonts w:ascii="Wingdings" w:hAnsi="Wingdings" w:hint="default"/>
+      </w:rPr>
+    </w:lvl>
+    <w:lvl w:ilvl="7">
+      <w:start w:val="1"/>
+      <w:numFmt w:val="bullet"/>
+      <w:lvlText w:val=""/>
+      <w:lvlJc w:val="left"/>
+      <w:pPr>
+        <w:ind w:left="2880" w:hanging="360"/>
+      </w:pPr>
+      <w:rPr>
+        <w:rFonts w:ascii="Symbol" w:hAnsi="Symbol" w:hint="default"/>
+      </w:rPr>
+    </w:lvl>
+    <w:lvl w:ilvl="8">
+      <w:start w:val="1"/>
+      <w:numFmt w:val="bullet"/>
+      <w:lvlText w:val=""/>
+      <w:lvlJc w:val="left"/>
+      <w:pPr>
+        <w:ind w:left="3240" w:hanging="360"/>
+      </w:pPr>
+      <w:rPr>
+        <w:rFonts w:ascii="Symbol" w:hAnsi="Symbol" w:hint="default"/>
+      </w:rPr>
+    </w:lvl>
+  </w:abstractNum>
+  <w:abstractNum w:abstractNumId="13">
+    <w:multiLevelType w:val="multilevel"/>
+    <w:tmpl w:val="721C1DCE"/>
+    <w:lvl w:ilvl="0">
+      <w:start w:val="1"/>
+      <w:numFmt w:val="decimal"/>
+      <w:pStyle w:val="ListNumber"/>
+      <w:lvlText w:val="%1."/>
+      <w:lvlJc w:val="left"/>
+      <w:pPr>
+        <w:ind w:left="360" w:hanging="360"/>
+      </w:pPr>
+      <w:rPr>
+        <w:rFonts w:hint="default"/>
+      </w:rPr>
+    </w:lvl>
+    <w:lvl w:ilvl="1">
+      <w:start w:val="1"/>
+      <w:numFmt w:val="decimal"/>
+      <w:lvlText w:val="%1.%2."/>
+      <w:lvlJc w:val="left"/>
+      <w:pPr>
+        <w:ind w:left="792" w:hanging="432"/>
+      </w:pPr>
+      <w:rPr>
+        <w:rFonts w:hint="default"/>
+      </w:rPr>
+    </w:lvl>
+    <w:lvl w:ilvl="2">
+      <w:start w:val="1"/>
+      <w:numFmt w:val="decimal"/>
+      <w:lvlText w:val="%1.%2.%3."/>
+      <w:lvlJc w:val="left"/>
+      <w:pPr>
+        <w:ind w:left="1224" w:hanging="504"/>
+      </w:pPr>
+      <w:rPr>
+        <w:rFonts w:hint="default"/>
+      </w:rPr>
+    </w:lvl>
+    <w:lvl w:ilvl="3">
+      <w:start w:val="1"/>
+      <w:numFmt w:val="decimal"/>
+      <w:lvlText w:val="%1.%2.%3.%4."/>
+      <w:lvlJc w:val="left"/>
+      <w:pPr>
+        <w:ind w:left="1728" w:hanging="648"/>
+      </w:pPr>
+      <w:rPr>
+        <w:rFonts w:hint="default"/>
+      </w:rPr>
+    </w:lvl>
+    <w:lvl w:ilvl="4">
+      <w:start w:val="1"/>
+      <w:numFmt w:val="decimal"/>
+      <w:lvlText w:val="%1.%2.%3.%4.%5."/>
+      <w:lvlJc w:val="left"/>
+      <w:pPr>
+        <w:ind w:left="2232" w:hanging="792"/>
+      </w:pPr>
+      <w:rPr>
+        <w:rFonts w:hint="default"/>
+      </w:rPr>
+    </w:lvl>
+    <w:lvl w:ilvl="5">
+      <w:start w:val="1"/>
+      <w:numFmt w:val="decimal"/>
+      <w:lvlText w:val="%1.%2.%3.%4.%5.%6."/>
+      <w:lvlJc w:val="left"/>
+      <w:pPr>
+        <w:ind w:left="2736" w:hanging="936"/>
+      </w:pPr>
+      <w:rPr>
+        <w:rFonts w:hint="default"/>
+      </w:rPr>
+    </w:lvl>
+    <w:lvl w:ilvl="6">
+      <w:start w:val="1"/>
+      <w:numFmt w:val="decimal"/>
+      <w:lvlText w:val="%1.%2.%3.%4.%5.%6.%7."/>
+      <w:lvlJc w:val="left"/>
+      <w:pPr>
+        <w:ind w:left="3240" w:hanging="1080"/>
+      </w:pPr>
+      <w:rPr>
+        <w:rFonts w:hint="default"/>
+      </w:rPr>
+    </w:lvl>
+    <w:lvl w:ilvl="7">
+      <w:start w:val="1"/>
+      <w:numFmt w:val="decimal"/>
+      <w:lvlText w:val="%1.%2.%3.%4.%5.%6.%7.%8."/>
+      <w:lvlJc w:val="left"/>
+      <w:pPr>
+        <w:ind w:left="3744" w:hanging="1224"/>
+      </w:pPr>
+      <w:rPr>
+        <w:rFonts w:hint="default"/>
+      </w:rPr>
+    </w:lvl>
+    <w:lvl w:ilvl="8">
+      <w:start w:val="1"/>
+      <w:numFmt w:val="decimal"/>
+      <w:lvlText w:val="%1.%2.%3.%4.%5.%6.%7.%8.%9."/>
+      <w:lvlJc w:val="left"/>
+      <w:pPr>
+        <w:ind w:left="4320" w:hanging="1440"/>
+      </w:pPr>
+      <w:rPr>
+        <w:rFonts w:hint="default"/>
       </w:rPr>
     </w:lvl>
   </w:abstractNum>
@@ -2877,29 +2877,29 @@
   <w:num w:numId="7">
     <w:abstractNumId w:val="0"/>
   </w:num>
-  <w:num w:numId="1001">
-    <w:abstractNumId w:val="1001"/>
+  <w:num w:numId="8">
+    <w:abstractNumId w:val="6"/>
   </w:num>
-  <w:num w:numId="1002">
-    <w:abstractNumId w:val="1002"/>
+  <w:num w:numId="9">
+    <w:abstractNumId w:val="7"/>
   </w:num>
-  <w:num w:numId="1003">
-    <w:abstractNumId w:val="1003"/>
+  <w:num w:numId="10">
+    <w:abstractNumId w:val="8"/>
   </w:num>
-  <w:num w:numId="1004">
-    <w:abstractNumId w:val="1004"/>
+  <w:num w:numId="11">
+    <w:abstractNumId w:val="9"/>
   </w:num>
-  <w:num w:numId="1005">
-    <w:abstractNumId w:val="1005"/>
+  <w:num w:numId="12">
+    <w:abstractNumId w:val="10"/>
   </w:num>
-  <w:num w:numId="1006">
-    <w:abstractNumId w:val="1006"/>
+  <w:num w:numId="13">
+    <w:abstractNumId w:val="11"/>
   </w:num>
-  <w:num w:numId="1007">
-    <w:abstractNumId w:val="1007"/>
+  <w:num w:numId="14">
+    <w:abstractNumId w:val="12"/>
   </w:num>
-  <w:num w:numId="1008">
-    <w:abstractNumId w:val="1008"/>
+  <w:num w:numId="15">
+    <w:abstractNumId w:val="13"/>
   </w:num>
 </w:numbering>
 </file>

</xml_diff>

<commit_message>
Update HTML insertion integration test
This test ensures URL get their ampeersands escaped correctly
without interfering with ones that are already escaped.
</commit_message>
<xml_diff>
--- a/test/fixtures/html_sample.docx
+++ b/test/fixtures/html_sample.docx
@@ -1,6 +1,6 @@
 
 <file path=word/document.xml><?xml version="1.0" encoding="utf-8"?>
-<w:document xmlns:wpc="http://schemas.microsoft.com/office/word/2010/wordprocessingCanvas" xmlns:mo="http://schemas.microsoft.com/office/mac/office/2008/main" xmlns:mc="http://schemas.openxmlformats.org/markup-compatibility/2006" xmlns:mv="urn:schemas-microsoft-com:mac:vml" xmlns:o="urn:schemas-microsoft-com:office:office" xmlns:r="http://schemas.openxmlformats.org/officeDocument/2006/relationships" xmlns:m="http://schemas.openxmlformats.org/officeDocument/2006/math" xmlns:v="urn:schemas-microsoft-com:vml" xmlns:wp14="http://schemas.microsoft.com/office/word/2010/wordprocessingDrawing" xmlns:wp="http://schemas.openxmlformats.org/drawingml/2006/wordprocessingDrawing" xmlns:w10="urn:schemas-microsoft-com:office:word" xmlns:w="http://schemas.openxmlformats.org/wordprocessingml/2006/main" xmlns:w14="http://schemas.microsoft.com/office/word/2010/wordml" xmlns:w15="http://schemas.microsoft.com/office/word/2012/wordml" xmlns:wpg="http://schemas.microsoft.com/office/word/2010/wordprocessingGroup" xmlns:wpi="http://schemas.microsoft.com/office/word/2010/wordprocessingInk" xmlns:wne="http://schemas.microsoft.com/office/word/2006/wordml" xmlns:wps="http://schemas.microsoft.com/office/word/2010/wordprocessingShape" mc:Ignorable="w14 w15 wp14">
+<w:document xmlns:wpc="http://schemas.microsoft.com/office/word/2010/wordprocessingCanvas" xmlns:cx="http://schemas.microsoft.com/office/drawing/2014/chartex" xmlns:cx1="http://schemas.microsoft.com/office/drawing/2015/9/8/chartex" xmlns:cx2="http://schemas.microsoft.com/office/drawing/2015/10/21/chartex" xmlns:cx3="http://schemas.microsoft.com/office/drawing/2016/5/9/chartex" xmlns:cx4="http://schemas.microsoft.com/office/drawing/2016/5/10/chartex" xmlns:cx5="http://schemas.microsoft.com/office/drawing/2016/5/11/chartex" xmlns:cx6="http://schemas.microsoft.com/office/drawing/2016/5/12/chartex" xmlns:cx7="http://schemas.microsoft.com/office/drawing/2016/5/13/chartex" xmlns:cx8="http://schemas.microsoft.com/office/drawing/2016/5/14/chartex" xmlns:mc="http://schemas.openxmlformats.org/markup-compatibility/2006" xmlns:aink="http://schemas.microsoft.com/office/drawing/2016/ink" xmlns:am3d="http://schemas.microsoft.com/office/drawing/2017/model3d" xmlns:o="urn:schemas-microsoft-com:office:office" xmlns:r="http://schemas.openxmlformats.org/officeDocument/2006/relationships" xmlns:m="http://schemas.openxmlformats.org/officeDocument/2006/math" xmlns:v="urn:schemas-microsoft-com:vml" xmlns:wp14="http://schemas.microsoft.com/office/word/2010/wordprocessingDrawing" xmlns:wp="http://schemas.openxmlformats.org/drawingml/2006/wordprocessingDrawing" xmlns:w10="urn:schemas-microsoft-com:office:word" xmlns:w="http://schemas.openxmlformats.org/wordprocessingml/2006/main" xmlns:w14="http://schemas.microsoft.com/office/word/2010/wordml" xmlns:w15="http://schemas.microsoft.com/office/word/2012/wordml" xmlns:w16cid="http://schemas.microsoft.com/office/word/2016/wordml/cid" xmlns:w16se="http://schemas.microsoft.com/office/word/2015/wordml/symex" xmlns:wpg="http://schemas.microsoft.com/office/word/2010/wordprocessingGroup" xmlns:wpi="http://schemas.microsoft.com/office/word/2010/wordprocessingInk" xmlns:wne="http://schemas.microsoft.com/office/word/2006/wordml" xmlns:wps="http://schemas.microsoft.com/office/word/2010/wordprocessingShape" mc:Ignorable="w14 w15 w16se w16cid wp14">
   <w:body>
     <w:p>
       <w:pPr>
@@ -18,6 +18,11 @@
     </w:p>
     <w:p/>
     <w:p>
+      <w:pPr>
+        <w:rPr>
+          <w:noProof/>
+        </w:rPr>
+      </w:pPr>
       <w:r>
         <w:t xml:space="preserve">The </w:t>
       </w:r>
@@ -94,6 +99,30 @@
         </w:rPr>
         <w:t>.</w:t>
       </w:r>
+      <w:r>
+        <w:rPr>
+          <w:noProof/>
+        </w:rPr>
+        <w:t xml:space="preserve"> This google link contains both an unsecaped ampersand and an escaped one:  </w:t>
+      </w:r>
+      <w:hyperlink r:id="rId8">
+        <w:r>
+          <w:rPr>
+            <w:rStyle w:val="Hyperlink"/>
+            <w:color w:val="0000FF"/>
+            <w:noProof/>
+            <w:u w:val="single"/>
+          </w:rPr>
+          <w:t xml:space="preserve">Google</w:t>
+        </w:r>
+      </w:hyperlink>
+      <w:r>
+        <w:rPr>
+          <w:noProof/>
+          <w:u w:val="single"/>
+        </w:rPr>
+        <w:t>.</w:t>
+      </w:r>
       <w:bookmarkStart w:id="0" w:name="_GoBack"/>
       <w:bookmarkEnd w:id="0"/>
     </w:p>
@@ -308,7 +337,7 @@
       <w:pPr>
         <w:pStyle w:val="Normal"/>
       </w:pPr>
-      <w:hyperlink r:id="rId8">
+      <w:hyperlink r:id="rId9">
         <w:r>
           <w:rPr>
             <w:rStyle w:val="Hyperlink"/>
@@ -319,7 +348,7 @@
       <w:r>
         <w:br/>
       </w:r>
-      <w:hyperlink r:id="rId9">
+      <w:hyperlink r:id="rId10">
         <w:r>
           <w:rPr>
             <w:b/>
@@ -331,7 +360,7 @@
       <w:r>
         <w:br/>
       </w:r>
-      <w:hyperlink r:id="rId10">
+      <w:hyperlink r:id="rId11">
         <w:r>
           <w:rPr>
             <w:u w:val="single"/>
@@ -1298,7 +1327,7 @@
             <w:pPr>
               <w:pStyle w:val="Paragraph"/>
             </w:pPr>
-            <w:hyperlink r:id="rId11">
+            <w:hyperlink r:id="rId12">
               <w:r>
                 <w:rPr>
                   <w:rStyle w:val="Hyperlink"/>
@@ -1460,8 +1489,8 @@
 </file>
 
 <file path=word/numbering.xml><?xml version="1.0" encoding="utf-8"?>
-<w:numbering xmlns:wpc="http://schemas.microsoft.com/office/word/2010/wordprocessingCanvas" xmlns:mo="http://schemas.microsoft.com/office/mac/office/2008/main" xmlns:mc="http://schemas.openxmlformats.org/markup-compatibility/2006" xmlns:mv="urn:schemas-microsoft-com:mac:vml" xmlns:o="urn:schemas-microsoft-com:office:office" xmlns:r="http://schemas.openxmlformats.org/officeDocument/2006/relationships" xmlns:m="http://schemas.openxmlformats.org/officeDocument/2006/math" xmlns:v="urn:schemas-microsoft-com:vml" xmlns:wp14="http://schemas.microsoft.com/office/word/2010/wordprocessingDrawing" xmlns:wp="http://schemas.openxmlformats.org/drawingml/2006/wordprocessingDrawing" xmlns:w10="urn:schemas-microsoft-com:office:word" xmlns:w="http://schemas.openxmlformats.org/wordprocessingml/2006/main" xmlns:w14="http://schemas.microsoft.com/office/word/2010/wordml" xmlns:w15="http://schemas.microsoft.com/office/word/2012/wordml" xmlns:wpg="http://schemas.microsoft.com/office/word/2010/wordprocessingGroup" xmlns:wpi="http://schemas.microsoft.com/office/word/2010/wordprocessingInk" xmlns:wne="http://schemas.microsoft.com/office/word/2006/wordml" xmlns:wps="http://schemas.microsoft.com/office/word/2010/wordprocessingShape" mc:Ignorable="w14 w15 wp14">
-  <w:abstractNum w:abstractNumId="0">
+<w:numbering xmlns:wpc="http://schemas.microsoft.com/office/word/2010/wordprocessingCanvas" xmlns:cx="http://schemas.microsoft.com/office/drawing/2014/chartex" xmlns:cx1="http://schemas.microsoft.com/office/drawing/2015/9/8/chartex" xmlns:cx2="http://schemas.microsoft.com/office/drawing/2015/10/21/chartex" xmlns:cx3="http://schemas.microsoft.com/office/drawing/2016/5/9/chartex" xmlns:cx4="http://schemas.microsoft.com/office/drawing/2016/5/10/chartex" xmlns:cx5="http://schemas.microsoft.com/office/drawing/2016/5/11/chartex" xmlns:cx6="http://schemas.microsoft.com/office/drawing/2016/5/12/chartex" xmlns:cx7="http://schemas.microsoft.com/office/drawing/2016/5/13/chartex" xmlns:cx8="http://schemas.microsoft.com/office/drawing/2016/5/14/chartex" xmlns:mc="http://schemas.openxmlformats.org/markup-compatibility/2006" xmlns:aink="http://schemas.microsoft.com/office/drawing/2016/ink" xmlns:am3d="http://schemas.microsoft.com/office/drawing/2017/model3d" xmlns:o="urn:schemas-microsoft-com:office:office" xmlns:r="http://schemas.openxmlformats.org/officeDocument/2006/relationships" xmlns:m="http://schemas.openxmlformats.org/officeDocument/2006/math" xmlns:v="urn:schemas-microsoft-com:vml" xmlns:wp14="http://schemas.microsoft.com/office/word/2010/wordprocessingDrawing" xmlns:wp="http://schemas.openxmlformats.org/drawingml/2006/wordprocessingDrawing" xmlns:w10="urn:schemas-microsoft-com:office:word" xmlns:w="http://schemas.openxmlformats.org/wordprocessingml/2006/main" xmlns:w14="http://schemas.microsoft.com/office/word/2010/wordml" xmlns:w15="http://schemas.microsoft.com/office/word/2012/wordml" xmlns:w16cid="http://schemas.microsoft.com/office/word/2016/wordml/cid" xmlns:w16se="http://schemas.microsoft.com/office/word/2015/wordml/symex" xmlns:wpg="http://schemas.microsoft.com/office/word/2010/wordprocessingGroup" xmlns:wpi="http://schemas.microsoft.com/office/word/2010/wordprocessingInk" xmlns:wne="http://schemas.microsoft.com/office/word/2006/wordml" xmlns:wps="http://schemas.microsoft.com/office/word/2010/wordprocessingShape" mc:Ignorable="w14 w15 w16se w16cid wp14">
+  <w:abstractNum w:abstractNumId="0" w15:restartNumberingAfterBreak="0">
     <w:nsid w:val="FFFFFF88"/>
     <w:multiLevelType w:val="singleLevel"/>
     <w:tmpl w:val="FD08D6F6"/>
@@ -1478,7 +1507,7 @@
       </w:pPr>
     </w:lvl>
   </w:abstractNum>
-  <w:abstractNum w:abstractNumId="1">
+  <w:abstractNum w:abstractNumId="1" w15:restartNumberingAfterBreak="0">
     <w:nsid w:val="FFFFFF89"/>
     <w:multiLevelType w:val="singleLevel"/>
     <w:tmpl w:val="046E4CC4"/>
@@ -1498,7 +1527,7 @@
       </w:rPr>
     </w:lvl>
   </w:abstractNum>
-  <w:abstractNum w:abstractNumId="2">
+  <w:abstractNum w:abstractNumId="2" w15:restartNumberingAfterBreak="0">
     <w:nsid w:val="10D26B99"/>
     <w:multiLevelType w:val="multilevel"/>
     <w:tmpl w:val="4A727A02"/>
@@ -1612,7 +1641,7 @@
       </w:rPr>
     </w:lvl>
   </w:abstractNum>
-  <w:abstractNum w:abstractNumId="3">
+  <w:abstractNum w:abstractNumId="3" w15:restartNumberingAfterBreak="0">
     <w:nsid w:val="1D656A09"/>
     <w:multiLevelType w:val="multilevel"/>
     <w:tmpl w:val="721C1DCE"/>
@@ -1726,7 +1755,7 @@
       </w:rPr>
     </w:lvl>
   </w:abstractNum>
-  <w:abstractNum w:abstractNumId="4">
+  <w:abstractNum w:abstractNumId="4" w15:restartNumberingAfterBreak="0">
     <w:nsid w:val="753F4A0A"/>
     <w:multiLevelType w:val="multilevel"/>
     <w:tmpl w:val="0409001F"/>
@@ -1812,7 +1841,7 @@
       </w:pPr>
     </w:lvl>
   </w:abstractNum>
-  <w:abstractNum w:abstractNumId="5">
+  <w:abstractNum w:abstractNumId="5" w15:restartNumberingAfterBreak="0">
     <w:nsid w:val="7D5F6871"/>
     <w:multiLevelType w:val="multilevel"/>
     <w:tmpl w:val="04090021"/>
@@ -1925,7 +1954,7 @@
       </w:rPr>
     </w:lvl>
   </w:abstractNum>
-  <w:abstractNum w:abstractNumId="6">
+  <w:abstractNum w:abstractNumId="6" w15:restartNumberingAfterBreak="0">
     <w:multiLevelType w:val="multilevel"/>
     <w:tmpl w:val="721C1DCE"/>
     <w:lvl w:ilvl="0">
@@ -2038,7 +2067,7 @@
       </w:rPr>
     </w:lvl>
   </w:abstractNum>
-  <w:abstractNum w:abstractNumId="7">
+  <w:abstractNum w:abstractNumId="7" w15:restartNumberingAfterBreak="0">
     <w:multiLevelType w:val="multilevel"/>
     <w:tmpl w:val="721C1DCE"/>
     <w:lvl w:ilvl="0">
@@ -2151,7 +2180,7 @@
       </w:rPr>
     </w:lvl>
   </w:abstractNum>
-  <w:abstractNum w:abstractNumId="8">
+  <w:abstractNum w:abstractNumId="8" w15:restartNumberingAfterBreak="0">
     <w:multiLevelType w:val="multilevel"/>
     <w:tmpl w:val="4A727A02"/>
     <w:lvl w:ilvl="0">
@@ -2264,7 +2293,7 @@
       </w:rPr>
     </w:lvl>
   </w:abstractNum>
-  <w:abstractNum w:abstractNumId="9">
+  <w:abstractNum w:abstractNumId="9" w15:restartNumberingAfterBreak="0">
     <w:multiLevelType w:val="multilevel"/>
     <w:tmpl w:val="721C1DCE"/>
     <w:lvl w:ilvl="0">
@@ -2377,7 +2406,7 @@
       </w:rPr>
     </w:lvl>
   </w:abstractNum>
-  <w:abstractNum w:abstractNumId="10">
+  <w:abstractNum w:abstractNumId="10" w15:restartNumberingAfterBreak="0">
     <w:multiLevelType w:val="multilevel"/>
     <w:tmpl w:val="4A727A02"/>
     <w:lvl w:ilvl="0">
@@ -2490,7 +2519,7 @@
       </w:rPr>
     </w:lvl>
   </w:abstractNum>
-  <w:abstractNum w:abstractNumId="11">
+  <w:abstractNum w:abstractNumId="11" w15:restartNumberingAfterBreak="0">
     <w:multiLevelType w:val="multilevel"/>
     <w:tmpl w:val="4A727A02"/>
     <w:lvl w:ilvl="0">
@@ -2603,7 +2632,7 @@
       </w:rPr>
     </w:lvl>
   </w:abstractNum>
-  <w:abstractNum w:abstractNumId="12">
+  <w:abstractNum w:abstractNumId="12" w15:restartNumberingAfterBreak="0">
     <w:multiLevelType w:val="multilevel"/>
     <w:tmpl w:val="4A727A02"/>
     <w:lvl w:ilvl="0">
@@ -2716,7 +2745,7 @@
       </w:rPr>
     </w:lvl>
   </w:abstractNum>
-  <w:abstractNum w:abstractNumId="13">
+  <w:abstractNum w:abstractNumId="13" w15:restartNumberingAfterBreak="0">
     <w:multiLevelType w:val="multilevel"/>
     <w:tmpl w:val="721C1DCE"/>
     <w:lvl w:ilvl="0">
@@ -2905,7 +2934,7 @@
 </file>
 
 <file path=word/styles.xml><?xml version="1.0" encoding="utf-8"?>
-<w:styles xmlns:mc="http://schemas.openxmlformats.org/markup-compatibility/2006" xmlns:r="http://schemas.openxmlformats.org/officeDocument/2006/relationships" xmlns:w="http://schemas.openxmlformats.org/wordprocessingml/2006/main" xmlns:w14="http://schemas.microsoft.com/office/word/2010/wordml" xmlns:w15="http://schemas.microsoft.com/office/word/2012/wordml" mc:Ignorable="w14 w15">
+<w:styles xmlns:mc="http://schemas.openxmlformats.org/markup-compatibility/2006" xmlns:r="http://schemas.openxmlformats.org/officeDocument/2006/relationships" xmlns:w="http://schemas.openxmlformats.org/wordprocessingml/2006/main" xmlns:w14="http://schemas.microsoft.com/office/word/2010/wordml" xmlns:w15="http://schemas.microsoft.com/office/word/2012/wordml" xmlns:w16cid="http://schemas.microsoft.com/office/word/2016/wordml/cid" xmlns:w16se="http://schemas.microsoft.com/office/word/2015/wordml/symex" mc:Ignorable="w14 w15 w16se w16cid">
   <w:docDefaults>
     <w:rPrDefault>
       <w:rPr>
@@ -2917,7 +2946,7 @@
     </w:rPrDefault>
     <w:pPrDefault/>
   </w:docDefaults>
-  <w:latentStyles w:defLockedState="0" w:defUIPriority="99" w:defSemiHidden="0" w:defUnhideWhenUsed="0" w:defQFormat="0" w:count="382">
+  <w:latentStyles w:defLockedState="0" w:defUIPriority="99" w:defSemiHidden="0" w:defUnhideWhenUsed="0" w:defQFormat="0" w:count="375">
     <w:lsdException w:name="Normal" w:uiPriority="0" w:qFormat="1"/>
     <w:lsdException w:name="heading 1" w:uiPriority="9" w:qFormat="1"/>
     <w:lsdException w:name="heading 2" w:semiHidden="1" w:uiPriority="9" w:unhideWhenUsed="1" w:qFormat="1"/>
@@ -3074,15 +3103,6 @@
     <w:lsdException w:name="Balloon Text" w:semiHidden="1" w:unhideWhenUsed="1"/>
     <w:lsdException w:name="Table Grid" w:uiPriority="59"/>
     <w:lsdException w:name="Table Theme" w:semiHidden="1" w:unhideWhenUsed="1"/>
-    <w:lsdException w:name="Note Level 1" w:semiHidden="1" w:unhideWhenUsed="1"/>
-    <w:lsdException w:name="Note Level 2" w:semiHidden="1" w:unhideWhenUsed="1"/>
-    <w:lsdException w:name="Note Level 3" w:semiHidden="1" w:unhideWhenUsed="1"/>
-    <w:lsdException w:name="Note Level 4" w:semiHidden="1" w:unhideWhenUsed="1"/>
-    <w:lsdException w:name="Note Level 5" w:semiHidden="1" w:unhideWhenUsed="1"/>
-    <w:lsdException w:name="Note Level 6" w:semiHidden="1" w:unhideWhenUsed="1"/>
-    <w:lsdException w:name="Note Level 7" w:semiHidden="1" w:unhideWhenUsed="1"/>
-    <w:lsdException w:name="Note Level 8" w:semiHidden="1" w:unhideWhenUsed="1"/>
-    <w:lsdException w:name="Note Level 9" w:semiHidden="1" w:unhideWhenUsed="1"/>
     <w:lsdException w:name="Placeholder Text" w:semiHidden="1"/>
     <w:lsdException w:name="No Spacing" w:uiPriority="1" w:qFormat="1"/>
     <w:lsdException w:name="Light Shading" w:uiPriority="60"/>

</xml_diff>

<commit_message>
Fix links with ampersands in URL (#95)
This appears to be needed due to a long standing bug in nokogiri, see commits below. All '&' now get replaced with
'&amp;'. 

* Escape all ampersands in relationship nodes with '&amp;'

Without this Nokogiri will downcase the attributes for some reason
which I assume must be expected behavior since the issue hasn't been
fixed.
Issue Reference: https://github.com/sparklemotion/nokogiri/issues/961

* Update HTML insertion integration test

This test ensures URL get their ampeersands escaped correctly
without interfering with ones that are already escaped.
</commit_message>
<xml_diff>
--- a/test/fixtures/html_sample.docx
+++ b/test/fixtures/html_sample.docx
@@ -1,6 +1,6 @@
 
 <file path=word/document.xml><?xml version="1.0" encoding="utf-8"?>
-<w:document xmlns:wpc="http://schemas.microsoft.com/office/word/2010/wordprocessingCanvas" xmlns:mo="http://schemas.microsoft.com/office/mac/office/2008/main" xmlns:mc="http://schemas.openxmlformats.org/markup-compatibility/2006" xmlns:mv="urn:schemas-microsoft-com:mac:vml" xmlns:o="urn:schemas-microsoft-com:office:office" xmlns:r="http://schemas.openxmlformats.org/officeDocument/2006/relationships" xmlns:m="http://schemas.openxmlformats.org/officeDocument/2006/math" xmlns:v="urn:schemas-microsoft-com:vml" xmlns:wp14="http://schemas.microsoft.com/office/word/2010/wordprocessingDrawing" xmlns:wp="http://schemas.openxmlformats.org/drawingml/2006/wordprocessingDrawing" xmlns:w10="urn:schemas-microsoft-com:office:word" xmlns:w="http://schemas.openxmlformats.org/wordprocessingml/2006/main" xmlns:w14="http://schemas.microsoft.com/office/word/2010/wordml" xmlns:w15="http://schemas.microsoft.com/office/word/2012/wordml" xmlns:wpg="http://schemas.microsoft.com/office/word/2010/wordprocessingGroup" xmlns:wpi="http://schemas.microsoft.com/office/word/2010/wordprocessingInk" xmlns:wne="http://schemas.microsoft.com/office/word/2006/wordml" xmlns:wps="http://schemas.microsoft.com/office/word/2010/wordprocessingShape" mc:Ignorable="w14 w15 wp14">
+<w:document xmlns:wpc="http://schemas.microsoft.com/office/word/2010/wordprocessingCanvas" xmlns:cx="http://schemas.microsoft.com/office/drawing/2014/chartex" xmlns:cx1="http://schemas.microsoft.com/office/drawing/2015/9/8/chartex" xmlns:cx2="http://schemas.microsoft.com/office/drawing/2015/10/21/chartex" xmlns:cx3="http://schemas.microsoft.com/office/drawing/2016/5/9/chartex" xmlns:cx4="http://schemas.microsoft.com/office/drawing/2016/5/10/chartex" xmlns:cx5="http://schemas.microsoft.com/office/drawing/2016/5/11/chartex" xmlns:cx6="http://schemas.microsoft.com/office/drawing/2016/5/12/chartex" xmlns:cx7="http://schemas.microsoft.com/office/drawing/2016/5/13/chartex" xmlns:cx8="http://schemas.microsoft.com/office/drawing/2016/5/14/chartex" xmlns:mc="http://schemas.openxmlformats.org/markup-compatibility/2006" xmlns:aink="http://schemas.microsoft.com/office/drawing/2016/ink" xmlns:am3d="http://schemas.microsoft.com/office/drawing/2017/model3d" xmlns:o="urn:schemas-microsoft-com:office:office" xmlns:r="http://schemas.openxmlformats.org/officeDocument/2006/relationships" xmlns:m="http://schemas.openxmlformats.org/officeDocument/2006/math" xmlns:v="urn:schemas-microsoft-com:vml" xmlns:wp14="http://schemas.microsoft.com/office/word/2010/wordprocessingDrawing" xmlns:wp="http://schemas.openxmlformats.org/drawingml/2006/wordprocessingDrawing" xmlns:w10="urn:schemas-microsoft-com:office:word" xmlns:w="http://schemas.openxmlformats.org/wordprocessingml/2006/main" xmlns:w14="http://schemas.microsoft.com/office/word/2010/wordml" xmlns:w15="http://schemas.microsoft.com/office/word/2012/wordml" xmlns:w16cid="http://schemas.microsoft.com/office/word/2016/wordml/cid" xmlns:w16se="http://schemas.microsoft.com/office/word/2015/wordml/symex" xmlns:wpg="http://schemas.microsoft.com/office/word/2010/wordprocessingGroup" xmlns:wpi="http://schemas.microsoft.com/office/word/2010/wordprocessingInk" xmlns:wne="http://schemas.microsoft.com/office/word/2006/wordml" xmlns:wps="http://schemas.microsoft.com/office/word/2010/wordprocessingShape" mc:Ignorable="w14 w15 w16se w16cid wp14">
   <w:body>
     <w:p>
       <w:pPr>
@@ -18,6 +18,11 @@
     </w:p>
     <w:p/>
     <w:p>
+      <w:pPr>
+        <w:rPr>
+          <w:noProof/>
+        </w:rPr>
+      </w:pPr>
       <w:r>
         <w:t xml:space="preserve">The </w:t>
       </w:r>
@@ -94,6 +99,30 @@
         </w:rPr>
         <w:t>.</w:t>
       </w:r>
+      <w:r>
+        <w:rPr>
+          <w:noProof/>
+        </w:rPr>
+        <w:t xml:space="preserve"> This google link contains both an unsecaped ampersand and an escaped one:  </w:t>
+      </w:r>
+      <w:hyperlink r:id="rId8">
+        <w:r>
+          <w:rPr>
+            <w:rStyle w:val="Hyperlink"/>
+            <w:color w:val="0000FF"/>
+            <w:noProof/>
+            <w:u w:val="single"/>
+          </w:rPr>
+          <w:t xml:space="preserve">Google</w:t>
+        </w:r>
+      </w:hyperlink>
+      <w:r>
+        <w:rPr>
+          <w:noProof/>
+          <w:u w:val="single"/>
+        </w:rPr>
+        <w:t>.</w:t>
+      </w:r>
       <w:bookmarkStart w:id="0" w:name="_GoBack"/>
       <w:bookmarkEnd w:id="0"/>
     </w:p>
@@ -308,7 +337,7 @@
       <w:pPr>
         <w:pStyle w:val="Normal"/>
       </w:pPr>
-      <w:hyperlink r:id="rId8">
+      <w:hyperlink r:id="rId9">
         <w:r>
           <w:rPr>
             <w:rStyle w:val="Hyperlink"/>
@@ -319,7 +348,7 @@
       <w:r>
         <w:br/>
       </w:r>
-      <w:hyperlink r:id="rId9">
+      <w:hyperlink r:id="rId10">
         <w:r>
           <w:rPr>
             <w:b/>
@@ -331,7 +360,7 @@
       <w:r>
         <w:br/>
       </w:r>
-      <w:hyperlink r:id="rId10">
+      <w:hyperlink r:id="rId11">
         <w:r>
           <w:rPr>
             <w:u w:val="single"/>
@@ -1298,7 +1327,7 @@
             <w:pPr>
               <w:pStyle w:val="Paragraph"/>
             </w:pPr>
-            <w:hyperlink r:id="rId11">
+            <w:hyperlink r:id="rId12">
               <w:r>
                 <w:rPr>
                   <w:rStyle w:val="Hyperlink"/>
@@ -1460,8 +1489,8 @@
 </file>
 
 <file path=word/numbering.xml><?xml version="1.0" encoding="utf-8"?>
-<w:numbering xmlns:wpc="http://schemas.microsoft.com/office/word/2010/wordprocessingCanvas" xmlns:mo="http://schemas.microsoft.com/office/mac/office/2008/main" xmlns:mc="http://schemas.openxmlformats.org/markup-compatibility/2006" xmlns:mv="urn:schemas-microsoft-com:mac:vml" xmlns:o="urn:schemas-microsoft-com:office:office" xmlns:r="http://schemas.openxmlformats.org/officeDocument/2006/relationships" xmlns:m="http://schemas.openxmlformats.org/officeDocument/2006/math" xmlns:v="urn:schemas-microsoft-com:vml" xmlns:wp14="http://schemas.microsoft.com/office/word/2010/wordprocessingDrawing" xmlns:wp="http://schemas.openxmlformats.org/drawingml/2006/wordprocessingDrawing" xmlns:w10="urn:schemas-microsoft-com:office:word" xmlns:w="http://schemas.openxmlformats.org/wordprocessingml/2006/main" xmlns:w14="http://schemas.microsoft.com/office/word/2010/wordml" xmlns:w15="http://schemas.microsoft.com/office/word/2012/wordml" xmlns:wpg="http://schemas.microsoft.com/office/word/2010/wordprocessingGroup" xmlns:wpi="http://schemas.microsoft.com/office/word/2010/wordprocessingInk" xmlns:wne="http://schemas.microsoft.com/office/word/2006/wordml" xmlns:wps="http://schemas.microsoft.com/office/word/2010/wordprocessingShape" mc:Ignorable="w14 w15 wp14">
-  <w:abstractNum w:abstractNumId="0">
+<w:numbering xmlns:wpc="http://schemas.microsoft.com/office/word/2010/wordprocessingCanvas" xmlns:cx="http://schemas.microsoft.com/office/drawing/2014/chartex" xmlns:cx1="http://schemas.microsoft.com/office/drawing/2015/9/8/chartex" xmlns:cx2="http://schemas.microsoft.com/office/drawing/2015/10/21/chartex" xmlns:cx3="http://schemas.microsoft.com/office/drawing/2016/5/9/chartex" xmlns:cx4="http://schemas.microsoft.com/office/drawing/2016/5/10/chartex" xmlns:cx5="http://schemas.microsoft.com/office/drawing/2016/5/11/chartex" xmlns:cx6="http://schemas.microsoft.com/office/drawing/2016/5/12/chartex" xmlns:cx7="http://schemas.microsoft.com/office/drawing/2016/5/13/chartex" xmlns:cx8="http://schemas.microsoft.com/office/drawing/2016/5/14/chartex" xmlns:mc="http://schemas.openxmlformats.org/markup-compatibility/2006" xmlns:aink="http://schemas.microsoft.com/office/drawing/2016/ink" xmlns:am3d="http://schemas.microsoft.com/office/drawing/2017/model3d" xmlns:o="urn:schemas-microsoft-com:office:office" xmlns:r="http://schemas.openxmlformats.org/officeDocument/2006/relationships" xmlns:m="http://schemas.openxmlformats.org/officeDocument/2006/math" xmlns:v="urn:schemas-microsoft-com:vml" xmlns:wp14="http://schemas.microsoft.com/office/word/2010/wordprocessingDrawing" xmlns:wp="http://schemas.openxmlformats.org/drawingml/2006/wordprocessingDrawing" xmlns:w10="urn:schemas-microsoft-com:office:word" xmlns:w="http://schemas.openxmlformats.org/wordprocessingml/2006/main" xmlns:w14="http://schemas.microsoft.com/office/word/2010/wordml" xmlns:w15="http://schemas.microsoft.com/office/word/2012/wordml" xmlns:w16cid="http://schemas.microsoft.com/office/word/2016/wordml/cid" xmlns:w16se="http://schemas.microsoft.com/office/word/2015/wordml/symex" xmlns:wpg="http://schemas.microsoft.com/office/word/2010/wordprocessingGroup" xmlns:wpi="http://schemas.microsoft.com/office/word/2010/wordprocessingInk" xmlns:wne="http://schemas.microsoft.com/office/word/2006/wordml" xmlns:wps="http://schemas.microsoft.com/office/word/2010/wordprocessingShape" mc:Ignorable="w14 w15 w16se w16cid wp14">
+  <w:abstractNum w:abstractNumId="0" w15:restartNumberingAfterBreak="0">
     <w:nsid w:val="FFFFFF88"/>
     <w:multiLevelType w:val="singleLevel"/>
     <w:tmpl w:val="FD08D6F6"/>
@@ -1478,7 +1507,7 @@
       </w:pPr>
     </w:lvl>
   </w:abstractNum>
-  <w:abstractNum w:abstractNumId="1">
+  <w:abstractNum w:abstractNumId="1" w15:restartNumberingAfterBreak="0">
     <w:nsid w:val="FFFFFF89"/>
     <w:multiLevelType w:val="singleLevel"/>
     <w:tmpl w:val="046E4CC4"/>
@@ -1498,7 +1527,7 @@
       </w:rPr>
     </w:lvl>
   </w:abstractNum>
-  <w:abstractNum w:abstractNumId="2">
+  <w:abstractNum w:abstractNumId="2" w15:restartNumberingAfterBreak="0">
     <w:nsid w:val="10D26B99"/>
     <w:multiLevelType w:val="multilevel"/>
     <w:tmpl w:val="4A727A02"/>
@@ -1612,7 +1641,7 @@
       </w:rPr>
     </w:lvl>
   </w:abstractNum>
-  <w:abstractNum w:abstractNumId="3">
+  <w:abstractNum w:abstractNumId="3" w15:restartNumberingAfterBreak="0">
     <w:nsid w:val="1D656A09"/>
     <w:multiLevelType w:val="multilevel"/>
     <w:tmpl w:val="721C1DCE"/>
@@ -1726,7 +1755,7 @@
       </w:rPr>
     </w:lvl>
   </w:abstractNum>
-  <w:abstractNum w:abstractNumId="4">
+  <w:abstractNum w:abstractNumId="4" w15:restartNumberingAfterBreak="0">
     <w:nsid w:val="753F4A0A"/>
     <w:multiLevelType w:val="multilevel"/>
     <w:tmpl w:val="0409001F"/>
@@ -1812,7 +1841,7 @@
       </w:pPr>
     </w:lvl>
   </w:abstractNum>
-  <w:abstractNum w:abstractNumId="5">
+  <w:abstractNum w:abstractNumId="5" w15:restartNumberingAfterBreak="0">
     <w:nsid w:val="7D5F6871"/>
     <w:multiLevelType w:val="multilevel"/>
     <w:tmpl w:val="04090021"/>
@@ -1925,7 +1954,7 @@
       </w:rPr>
     </w:lvl>
   </w:abstractNum>
-  <w:abstractNum w:abstractNumId="6">
+  <w:abstractNum w:abstractNumId="6" w15:restartNumberingAfterBreak="0">
     <w:multiLevelType w:val="multilevel"/>
     <w:tmpl w:val="721C1DCE"/>
     <w:lvl w:ilvl="0">
@@ -2038,7 +2067,7 @@
       </w:rPr>
     </w:lvl>
   </w:abstractNum>
-  <w:abstractNum w:abstractNumId="7">
+  <w:abstractNum w:abstractNumId="7" w15:restartNumberingAfterBreak="0">
     <w:multiLevelType w:val="multilevel"/>
     <w:tmpl w:val="721C1DCE"/>
     <w:lvl w:ilvl="0">
@@ -2151,7 +2180,7 @@
       </w:rPr>
     </w:lvl>
   </w:abstractNum>
-  <w:abstractNum w:abstractNumId="8">
+  <w:abstractNum w:abstractNumId="8" w15:restartNumberingAfterBreak="0">
     <w:multiLevelType w:val="multilevel"/>
     <w:tmpl w:val="4A727A02"/>
     <w:lvl w:ilvl="0">
@@ -2264,7 +2293,7 @@
       </w:rPr>
     </w:lvl>
   </w:abstractNum>
-  <w:abstractNum w:abstractNumId="9">
+  <w:abstractNum w:abstractNumId="9" w15:restartNumberingAfterBreak="0">
     <w:multiLevelType w:val="multilevel"/>
     <w:tmpl w:val="721C1DCE"/>
     <w:lvl w:ilvl="0">
@@ -2377,7 +2406,7 @@
       </w:rPr>
     </w:lvl>
   </w:abstractNum>
-  <w:abstractNum w:abstractNumId="10">
+  <w:abstractNum w:abstractNumId="10" w15:restartNumberingAfterBreak="0">
     <w:multiLevelType w:val="multilevel"/>
     <w:tmpl w:val="4A727A02"/>
     <w:lvl w:ilvl="0">
@@ -2490,7 +2519,7 @@
       </w:rPr>
     </w:lvl>
   </w:abstractNum>
-  <w:abstractNum w:abstractNumId="11">
+  <w:abstractNum w:abstractNumId="11" w15:restartNumberingAfterBreak="0">
     <w:multiLevelType w:val="multilevel"/>
     <w:tmpl w:val="4A727A02"/>
     <w:lvl w:ilvl="0">
@@ -2603,7 +2632,7 @@
       </w:rPr>
     </w:lvl>
   </w:abstractNum>
-  <w:abstractNum w:abstractNumId="12">
+  <w:abstractNum w:abstractNumId="12" w15:restartNumberingAfterBreak="0">
     <w:multiLevelType w:val="multilevel"/>
     <w:tmpl w:val="4A727A02"/>
     <w:lvl w:ilvl="0">
@@ -2716,7 +2745,7 @@
       </w:rPr>
     </w:lvl>
   </w:abstractNum>
-  <w:abstractNum w:abstractNumId="13">
+  <w:abstractNum w:abstractNumId="13" w15:restartNumberingAfterBreak="0">
     <w:multiLevelType w:val="multilevel"/>
     <w:tmpl w:val="721C1DCE"/>
     <w:lvl w:ilvl="0">
@@ -2905,7 +2934,7 @@
 </file>
 
 <file path=word/styles.xml><?xml version="1.0" encoding="utf-8"?>
-<w:styles xmlns:mc="http://schemas.openxmlformats.org/markup-compatibility/2006" xmlns:r="http://schemas.openxmlformats.org/officeDocument/2006/relationships" xmlns:w="http://schemas.openxmlformats.org/wordprocessingml/2006/main" xmlns:w14="http://schemas.microsoft.com/office/word/2010/wordml" xmlns:w15="http://schemas.microsoft.com/office/word/2012/wordml" mc:Ignorable="w14 w15">
+<w:styles xmlns:mc="http://schemas.openxmlformats.org/markup-compatibility/2006" xmlns:r="http://schemas.openxmlformats.org/officeDocument/2006/relationships" xmlns:w="http://schemas.openxmlformats.org/wordprocessingml/2006/main" xmlns:w14="http://schemas.microsoft.com/office/word/2010/wordml" xmlns:w15="http://schemas.microsoft.com/office/word/2012/wordml" xmlns:w16cid="http://schemas.microsoft.com/office/word/2016/wordml/cid" xmlns:w16se="http://schemas.microsoft.com/office/word/2015/wordml/symex" mc:Ignorable="w14 w15 w16se w16cid">
   <w:docDefaults>
     <w:rPrDefault>
       <w:rPr>
@@ -2917,7 +2946,7 @@
     </w:rPrDefault>
     <w:pPrDefault/>
   </w:docDefaults>
-  <w:latentStyles w:defLockedState="0" w:defUIPriority="99" w:defSemiHidden="0" w:defUnhideWhenUsed="0" w:defQFormat="0" w:count="382">
+  <w:latentStyles w:defLockedState="0" w:defUIPriority="99" w:defSemiHidden="0" w:defUnhideWhenUsed="0" w:defQFormat="0" w:count="375">
     <w:lsdException w:name="Normal" w:uiPriority="0" w:qFormat="1"/>
     <w:lsdException w:name="heading 1" w:uiPriority="9" w:qFormat="1"/>
     <w:lsdException w:name="heading 2" w:semiHidden="1" w:uiPriority="9" w:unhideWhenUsed="1" w:qFormat="1"/>
@@ -3074,15 +3103,6 @@
     <w:lsdException w:name="Balloon Text" w:semiHidden="1" w:unhideWhenUsed="1"/>
     <w:lsdException w:name="Table Grid" w:uiPriority="59"/>
     <w:lsdException w:name="Table Theme" w:semiHidden="1" w:unhideWhenUsed="1"/>
-    <w:lsdException w:name="Note Level 1" w:semiHidden="1" w:unhideWhenUsed="1"/>
-    <w:lsdException w:name="Note Level 2" w:semiHidden="1" w:unhideWhenUsed="1"/>
-    <w:lsdException w:name="Note Level 3" w:semiHidden="1" w:unhideWhenUsed="1"/>
-    <w:lsdException w:name="Note Level 4" w:semiHidden="1" w:unhideWhenUsed="1"/>
-    <w:lsdException w:name="Note Level 5" w:semiHidden="1" w:unhideWhenUsed="1"/>
-    <w:lsdException w:name="Note Level 6" w:semiHidden="1" w:unhideWhenUsed="1"/>
-    <w:lsdException w:name="Note Level 7" w:semiHidden="1" w:unhideWhenUsed="1"/>
-    <w:lsdException w:name="Note Level 8" w:semiHidden="1" w:unhideWhenUsed="1"/>
-    <w:lsdException w:name="Note Level 9" w:semiHidden="1" w:unhideWhenUsed="1"/>
     <w:lsdException w:name="Placeholder Text" w:semiHidden="1"/>
     <w:lsdException w:name="No Spacing" w:uiPriority="1" w:qFormat="1"/>
     <w:lsdException w:name="Light Shading" w:uiPriority="60"/>

</xml_diff>